<commit_message>
regnerate site for updated docs resume
</commit_message>
<xml_diff>
--- a/docs/ResumeAKamlani.docx
+++ b/docs/ResumeAKamlani.docx
@@ -35,7 +35,7 @@
               <wp:posOffset>48895</wp:posOffset>
             </wp:positionH>
             <wp:positionV relativeFrom="paragraph">
-              <wp:posOffset>-88900</wp:posOffset>
+              <wp:posOffset>-88265</wp:posOffset>
             </wp:positionV>
             <wp:extent cx="869315" cy="827405"/>
             <wp:effectExtent l="0" t="0" r="0" b="0"/>
@@ -477,34 +477,7 @@
           <w:sz w:val="20"/>
           <w:szCs w:val="20"/>
         </w:rPr>
-        <w:t xml:space="preserve">Technologist within R&amp;D Innovation Group responsible for </w:t>
-      </w:r>
-      <w:r>
-        <w:rPr>
-          <w:rFonts w:cs="Arial" w:ascii="Arial" w:hAnsi="Arial"/>
-          <w:spacing w:val="-2"/>
-          <w:sz w:val="20"/>
-          <w:szCs w:val="20"/>
-        </w:rPr>
-        <w:t xml:space="preserve">future </w:t>
-      </w:r>
-      <w:r>
-        <w:rPr>
-          <w:rFonts w:cs="Arial" w:ascii="Arial" w:hAnsi="Arial"/>
-          <w:spacing w:val="-2"/>
-          <w:sz w:val="20"/>
-          <w:szCs w:val="20"/>
-        </w:rPr>
-        <w:t>Technology and Application Advancemen</w:t>
-      </w:r>
-      <w:r>
-        <w:rPr>
-          <w:rFonts w:cs="Arial" w:ascii="Arial" w:hAnsi="Arial"/>
-          <w:spacing w:val="-2"/>
-          <w:sz w:val="20"/>
-          <w:szCs w:val="20"/>
-        </w:rPr>
-        <w:t>t.</w:t>
+        <w:t>Technologist within R&amp;D Innovation Group responsible for future Technology and Application Advancement.</w:t>
       </w:r>
     </w:p>
     <w:p>
@@ -699,16 +672,7 @@
           <w:sz w:val="20"/>
           <w:szCs w:val="20"/>
         </w:rPr>
-        <w:t xml:space="preserve">POC designs focused on </w:t>
-      </w:r>
-      <w:r>
-        <w:rPr>
-          <w:rFonts w:cs="Arial" w:ascii="Arial" w:hAnsi="Arial"/>
-          <w:spacing w:val="-2"/>
-          <w:sz w:val="20"/>
-          <w:szCs w:val="20"/>
-        </w:rPr>
-        <w:t>Low Cost RTLS Long Range People Tracking</w:t>
+        <w:t>POC designs focused on Low Cost RTLS Long Range People Tracking</w:t>
       </w:r>
     </w:p>
     <w:p>
@@ -738,16 +702,7 @@
           <w:sz w:val="20"/>
           <w:szCs w:val="20"/>
         </w:rPr>
-        <w:t>I</w:t>
-      </w:r>
-      <w:r>
-        <w:rPr>
-          <w:rFonts w:cs="Arial" w:ascii="Arial" w:hAnsi="Arial"/>
-          <w:spacing w:val="-2"/>
-          <w:sz w:val="20"/>
-          <w:szCs w:val="20"/>
-        </w:rPr>
-        <w:t>ndependent Research</w:t>
+        <w:t>Independent Research</w:t>
       </w:r>
     </w:p>
     <w:p>
@@ -822,25 +777,7 @@
           <w:sz w:val="20"/>
           <w:szCs w:val="20"/>
         </w:rPr>
-        <w:t>Innovator of sports and broadcast media products/</w:t>
-      </w:r>
-      <w:r>
-        <w:rPr>
-          <w:rFonts w:cs="Arial" w:ascii="Arial" w:hAnsi="Arial"/>
-          <w:spacing w:val="-2"/>
-          <w:sz w:val="20"/>
-          <w:szCs w:val="20"/>
-        </w:rPr>
-        <w:t>solutions</w:t>
-      </w:r>
-      <w:r>
-        <w:rPr>
-          <w:rFonts w:cs="Arial" w:ascii="Arial" w:hAnsi="Arial"/>
-          <w:spacing w:val="-2"/>
-          <w:sz w:val="20"/>
-          <w:szCs w:val="20"/>
-        </w:rPr>
-        <w:t>.</w:t>
+        <w:t>Innovator of sports and broadcast media products/solutions.</w:t>
       </w:r>
     </w:p>
     <w:p>
@@ -894,25 +831,7 @@
           <w:sz w:val="20"/>
           <w:szCs w:val="20"/>
         </w:rPr>
-        <w:t xml:space="preserve">Embedded Software Consultant for Motorsports (NASCAR </w:t>
-      </w:r>
-      <w:r>
-        <w:rPr>
-          <w:rFonts w:cs="Arial" w:ascii="Arial" w:hAnsi="Arial"/>
-          <w:spacing w:val="-2"/>
-          <w:sz w:val="20"/>
-          <w:szCs w:val="20"/>
-        </w:rPr>
-        <w:t>Trucks</w:t>
-      </w:r>
-      <w:r>
-        <w:rPr>
-          <w:rFonts w:cs="Arial" w:ascii="Arial" w:hAnsi="Arial"/>
-          <w:spacing w:val="-2"/>
-          <w:sz w:val="20"/>
-          <w:szCs w:val="20"/>
-        </w:rPr>
-        <w:t>) division.</w:t>
+        <w:t>Embedded Software Consultant for Motorsports (NASCAR Trucks) division.</w:t>
       </w:r>
     </w:p>
     <w:p>
@@ -1024,34 +943,7 @@
           <w:sz w:val="20"/>
           <w:szCs w:val="20"/>
         </w:rPr>
-        <w:t xml:space="preserve">Enhance communication signaling between OMAP </w:t>
-      </w:r>
-      <w:r>
-        <w:rPr>
-          <w:rFonts w:cs="Arial" w:ascii="Arial" w:hAnsi="Arial"/>
-          <w:spacing w:val="-2"/>
-          <w:sz w:val="20"/>
-          <w:szCs w:val="20"/>
-        </w:rPr>
-        <w:t xml:space="preserve">(OMAP3530) </w:t>
-      </w:r>
-      <w:r>
-        <w:rPr>
-          <w:rFonts w:cs="Arial" w:ascii="Arial" w:hAnsi="Arial"/>
-          <w:spacing w:val="-2"/>
-          <w:sz w:val="20"/>
-          <w:szCs w:val="20"/>
-        </w:rPr>
-        <w:t xml:space="preserve">and AVR </w:t>
-      </w:r>
-      <w:r>
-        <w:rPr>
-          <w:rFonts w:cs="Arial" w:ascii="Arial" w:hAnsi="Arial"/>
-          <w:spacing w:val="-2"/>
-          <w:sz w:val="20"/>
-          <w:szCs w:val="20"/>
-        </w:rPr>
-        <w:t>(Atmel)</w:t>
+        <w:t>Enhance communication signaling between OMAP (OMAP3530) and AVR (Atmel)</w:t>
       </w:r>
     </w:p>
     <w:p>
@@ -1177,25 +1069,7 @@
           <w:sz w:val="20"/>
           <w:szCs w:val="20"/>
         </w:rPr>
-        <w:t xml:space="preserve">From acquisition of Beceem Communications - </w:t>
-      </w:r>
-      <w:r>
-        <w:rPr>
-          <w:rFonts w:cs="Arial" w:ascii="Arial" w:hAnsi="Arial"/>
-          <w:spacing w:val="-2"/>
-          <w:sz w:val="20"/>
-          <w:szCs w:val="20"/>
-        </w:rPr>
-        <w:t>Cellular division s</w:t>
-      </w:r>
-      <w:r>
-        <w:rPr>
-          <w:rFonts w:cs="Arial" w:ascii="Arial" w:hAnsi="Arial"/>
-          <w:spacing w:val="-2"/>
-          <w:sz w:val="20"/>
-          <w:szCs w:val="20"/>
-        </w:rPr>
-        <w:t>pecializing in WiMAX and LTE.</w:t>
+        <w:t>From acquisition of Beceem Communications - Cellular division specializing in WiMAX and LTE.</w:t>
       </w:r>
     </w:p>
     <w:p>
@@ -1573,25 +1447,7 @@
           <w:sz w:val="20"/>
           <w:szCs w:val="20"/>
         </w:rPr>
-        <w:t xml:space="preserve">Windows Mobile (6.1/6.5/7) BSP software for QSD8650/8250 SnapDragon ~1GHz ARM Cortex (ARMv7-A) architecture processors. </w:t>
-      </w:r>
-      <w:r>
-        <w:rPr>
-          <w:rFonts w:cs="Arial" w:ascii="Arial" w:hAnsi="Arial"/>
-          <w:spacing w:val="-2"/>
-          <w:sz w:val="20"/>
-          <w:szCs w:val="20"/>
-        </w:rPr>
-        <w:t>R</w:t>
-      </w:r>
-      <w:r>
-        <w:rPr>
-          <w:rFonts w:cs="Arial" w:ascii="Arial" w:hAnsi="Arial"/>
-          <w:spacing w:val="-2"/>
-          <w:sz w:val="20"/>
-          <w:szCs w:val="20"/>
-        </w:rPr>
-        <w:t xml:space="preserve">esponsible for board bring-up, BSP development, and smartbook reference software design. Collaborate with teams to assess/establish processor requirements, develop new features, and integrate software from previous processor baselines. </w:t>
+        <w:t xml:space="preserve">Windows Mobile (6.1/6.5/7) BSP software for QSD8650/8250 SnapDragon ~1GHz ARM Cortex (ARMv7-A) architecture processors. Responsible for board bring-up, BSP development, and smartbook reference software design. Collaborate with teams to assess/establish processor requirements, develop new features, and integrate software from previous processor baselines. </w:t>
       </w:r>
     </w:p>
     <w:p>
@@ -3063,25 +2919,7 @@
           <w:sz w:val="20"/>
           <w:szCs w:val="20"/>
         </w:rPr>
-        <w:t>Ensured wireless network performance for base stations in the North</w:t>
-      </w:r>
-      <w:r>
-        <w:rPr>
-          <w:rFonts w:cs="Arial" w:ascii="Arial" w:hAnsi="Arial"/>
-          <w:spacing w:val="-2"/>
-          <w:sz w:val="20"/>
-          <w:szCs w:val="20"/>
-        </w:rPr>
-        <w:t>e</w:t>
-      </w:r>
-      <w:r>
-        <w:rPr>
-          <w:rFonts w:cs="Arial" w:ascii="Arial" w:hAnsi="Arial"/>
-          <w:spacing w:val="-2"/>
-          <w:sz w:val="20"/>
-          <w:szCs w:val="20"/>
-        </w:rPr>
-        <w:t>astern region. Utilized parameter thresholds to simulate network performance. Analyzed frequency cell planning, addressed call-processing failure problems, and conducted drive tests. Resolved issues around CDMA, CDPD, and AMPS.</w:t>
+        <w:t>Ensured wireless network performance for base stations in the Northeastern region. Utilized parameter thresholds to simulate network performance. Analyzed frequency cell planning, addressed call-processing failure problems, and conducted drive tests. Resolved issues around CDMA, CDPD, and AMPS.</w:t>
       </w:r>
     </w:p>
     <w:p>
@@ -3715,25 +3553,7 @@
           <w:sz w:val="20"/>
           <w:szCs w:val="20"/>
         </w:rPr>
-        <w:t xml:space="preserve">: C, C++, Python, R, </w:t>
-      </w:r>
-      <w:r>
-        <w:rPr>
-          <w:rFonts w:cs="Arial" w:ascii="Arial" w:hAnsi="Arial"/>
-          <w:spacing w:val="-2"/>
-          <w:sz w:val="20"/>
-          <w:szCs w:val="20"/>
-        </w:rPr>
-        <w:t xml:space="preserve">Javascript, Jquery, </w:t>
-      </w:r>
-      <w:r>
-        <w:rPr>
-          <w:rFonts w:cs="Arial" w:ascii="Arial" w:hAnsi="Arial"/>
-          <w:spacing w:val="-2"/>
-          <w:sz w:val="20"/>
-          <w:szCs w:val="20"/>
-        </w:rPr>
-        <w:t>Perl, Squirrel, JSON, XML, HTML, CSS, ARM, VHDL</w:t>
+        <w:t>: C, C++, Python, R, Javascript, Perl, Squirrel, JSON, XML, HTML, CSS, ARM, VHDL</w:t>
         <w:br/>
       </w:r>
       <w:r>
@@ -3863,25 +3683,7 @@
           <w:sz w:val="20"/>
           <w:szCs w:val="20"/>
         </w:rPr>
-        <w:t xml:space="preserve">: </w:t>
-      </w:r>
-      <w:r>
-        <w:rPr>
-          <w:rFonts w:cs="Arial" w:ascii="Arial" w:hAnsi="Arial"/>
-          <w:spacing w:val="-2"/>
-          <w:sz w:val="20"/>
-          <w:szCs w:val="20"/>
-        </w:rPr>
-        <w:t xml:space="preserve">EM BAP RFID (EM4325), </w:t>
-      </w:r>
-      <w:r>
-        <w:rPr>
-          <w:rFonts w:cs="Arial" w:ascii="Arial" w:hAnsi="Arial"/>
-          <w:spacing w:val="-2"/>
-          <w:sz w:val="20"/>
-          <w:szCs w:val="20"/>
-        </w:rPr>
-        <w:t xml:space="preserve">BRCM WiMAX/LTE (BCM350, BCM21890), TI WiFi (TINet1100B), Marvell WiFi (88W8381/85), Phillips WiFi (BGW211), CSR Bluecore (Casira), Qualcomm GPSOne </w:t>
+        <w:t xml:space="preserve">: EM BAP RFID (EM4325), BRCM WiMAX/LTE (BCM350, BCM21890), TI WiFi (TINet1100B), Marvell WiFi (88W8381/85), Phillips WiFi (BGW211), CSR Bluecore (Casira), Qualcomm GPSOne </w:t>
       </w:r>
     </w:p>
     <w:p>
@@ -5052,6 +4854,18 @@
       <w:rFonts w:cs="OpenSymbol"/>
     </w:rPr>
   </w:style>
+  <w:style w:type="character" w:styleId="ListLabel79">
+    <w:name w:val="ListLabel 79"/>
+    <w:rPr>
+      <w:rFonts w:cs="Symbol"/>
+    </w:rPr>
+  </w:style>
+  <w:style w:type="character" w:styleId="ListLabel80">
+    <w:name w:val="ListLabel 80"/>
+    <w:rPr>
+      <w:rFonts w:cs="OpenSymbol"/>
+    </w:rPr>
+  </w:style>
   <w:style w:type="paragraph" w:styleId="Heading">
     <w:name w:val="Heading"/>
     <w:basedOn w:val="Normal"/>

</xml_diff>

<commit_message>
add updated resume, portfolio
</commit_message>
<xml_diff>
--- a/docs/ResumeAKamlani.docx
+++ b/docs/ResumeAKamlani.docx
@@ -402,7 +402,18 @@
           <w:szCs w:val="20"/>
           <w:u w:val="single"/>
         </w:rPr>
-        <w:t>NAGRA KUDELSKI GROUP, San Francisco, California • 2012-Present</w:t>
+        <w:t>NAGRA KUDELSKI GROUP, San Francisco, California • 2012-</w:t>
+      </w:r>
+      <w:r>
+        <w:rPr>
+          <w:rFonts w:cs="Arial" w:ascii="Arial" w:hAnsi="Arial"/>
+          <w:b/>
+          <w:spacing w:val="-2"/>
+          <w:sz w:val="20"/>
+          <w:szCs w:val="20"/>
+          <w:u w:val="single"/>
+        </w:rPr>
+        <w:t>May 2015</w:t>
       </w:r>
     </w:p>
     <w:p>
@@ -477,7 +488,16 @@
           <w:sz w:val="20"/>
           <w:szCs w:val="20"/>
         </w:rPr>
-        <w:t>Technologist within R&amp;D Innovation Group responsible for future Technology and Application Advancement.</w:t>
+        <w:t xml:space="preserve">Technologist within R&amp;D Innovation Group responsible for future Technology and Application Advancement.  </w:t>
+      </w:r>
+      <w:r>
+        <w:rPr>
+          <w:rFonts w:cs="Arial" w:ascii="Arial" w:hAnsi="Arial"/>
+          <w:spacing w:val="-2"/>
+          <w:sz w:val="20"/>
+          <w:szCs w:val="20"/>
+        </w:rPr>
+        <w:t>Research and projects typically focused ~5 years ahead.</w:t>
       </w:r>
     </w:p>
     <w:p>
@@ -548,7 +568,25 @@
           <w:sz w:val="20"/>
           <w:szCs w:val="20"/>
         </w:rPr>
-        <w:t>Develop new technology ideas in regards to Intellectual Property (IP) and creation of Patents</w:t>
+        <w:t>Develop new technology ideas in re</w:t>
+      </w:r>
+      <w:r>
+        <w:rPr>
+          <w:rFonts w:cs="Arial" w:ascii="Arial" w:hAnsi="Arial"/>
+          <w:spacing w:val="-2"/>
+          <w:sz w:val="20"/>
+          <w:szCs w:val="20"/>
+        </w:rPr>
+        <w:t>lation</w:t>
+      </w:r>
+      <w:r>
+        <w:rPr>
+          <w:rFonts w:cs="Arial" w:ascii="Arial" w:hAnsi="Arial"/>
+          <w:spacing w:val="-2"/>
+          <w:sz w:val="20"/>
+          <w:szCs w:val="20"/>
+        </w:rPr>
+        <w:t xml:space="preserve"> to Intellectual Property (IP) and creation of Patents</w:t>
       </w:r>
     </w:p>
     <w:p>
@@ -578,7 +616,16 @@
           <w:sz w:val="20"/>
           <w:szCs w:val="20"/>
         </w:rPr>
-        <w:t>Create Project Proposals and Presentations to present to executive board</w:t>
+        <w:t xml:space="preserve">Create </w:t>
+      </w:r>
+      <w:r>
+        <w:rPr>
+          <w:rFonts w:cs="Arial" w:ascii="Arial" w:hAnsi="Arial"/>
+          <w:spacing w:val="-2"/>
+          <w:sz w:val="20"/>
+          <w:szCs w:val="20"/>
+        </w:rPr>
+        <w:t>Project Proposals and Presentations to present to executive board</w:t>
       </w:r>
     </w:p>
     <w:p>
@@ -642,7 +689,25 @@
           <w:sz w:val="20"/>
           <w:szCs w:val="20"/>
         </w:rPr>
-        <w:t xml:space="preserve">Develop Strategic Partner Vendor Relationships  </w:t>
+        <w:t xml:space="preserve">Strategic Partner Vendor Relationship </w:t>
+      </w:r>
+      <w:r>
+        <w:rPr>
+          <w:rFonts w:cs="Arial" w:ascii="Arial" w:hAnsi="Arial"/>
+          <w:spacing w:val="-2"/>
+          <w:sz w:val="20"/>
+          <w:szCs w:val="20"/>
+        </w:rPr>
+        <w:t>development</w:t>
+      </w:r>
+      <w:r>
+        <w:rPr>
+          <w:rFonts w:cs="Arial" w:ascii="Arial" w:hAnsi="Arial"/>
+          <w:spacing w:val="-2"/>
+          <w:sz w:val="20"/>
+          <w:szCs w:val="20"/>
+        </w:rPr>
+        <w:t xml:space="preserve">  </w:t>
       </w:r>
     </w:p>
     <w:p>
@@ -657,7 +722,7 @@
           <w:tab w:val="left" w:pos="720" w:leader="none"/>
         </w:tabs>
         <w:spacing w:lineRule="auto" w:line="192" w:before="0" w:after="0"/>
-        <w:jc w:val="both"/>
+        <w:jc w:val="left"/>
         <w:rPr>
           <w:rFonts w:cs="Arial" w:ascii="Arial" w:hAnsi="Arial"/>
           <w:spacing w:val="-2"/>
@@ -673,6 +738,238 @@
           <w:szCs w:val="20"/>
         </w:rPr>
         <w:t>POC designs focused on Low Cost RTLS Long Range People Tracking</w:t>
+      </w:r>
+    </w:p>
+    <w:p>
+      <w:pPr>
+        <w:pStyle w:val="Normal"/>
+        <w:tabs>
+          <w:tab w:val="left" w:pos="360" w:leader="none"/>
+          <w:tab w:val="left" w:pos="720" w:leader="none"/>
+        </w:tabs>
+        <w:spacing w:lineRule="auto" w:line="192" w:before="0" w:after="0"/>
+        <w:jc w:val="both"/>
+        <w:rPr>
+          <w:rFonts w:ascii="Arial" w:hAnsi="Arial"/>
+          <w:sz w:val="20"/>
+          <w:szCs w:val="20"/>
+        </w:rPr>
+      </w:pPr>
+      <w:r>
+        <w:rPr>
+          <w:rFonts w:ascii="Arial" w:hAnsi="Arial"/>
+          <w:sz w:val="20"/>
+          <w:szCs w:val="20"/>
+        </w:rPr>
+      </w:r>
+    </w:p>
+    <w:p>
+      <w:pPr>
+        <w:pStyle w:val="Normal"/>
+        <w:tabs>
+          <w:tab w:val="left" w:pos="360" w:leader="none"/>
+          <w:tab w:val="left" w:pos="720" w:leader="none"/>
+        </w:tabs>
+        <w:jc w:val="both"/>
+        <w:rPr>
+          <w:rFonts w:ascii="Arial" w:hAnsi="Arial"/>
+          <w:sz w:val="20"/>
+          <w:szCs w:val="20"/>
+        </w:rPr>
+      </w:pPr>
+      <w:r>
+        <w:rPr>
+          <w:rFonts w:ascii="Arial" w:hAnsi="Arial"/>
+          <w:sz w:val="20"/>
+          <w:szCs w:val="20"/>
+        </w:rPr>
+      </w:r>
+    </w:p>
+    <w:p>
+      <w:pPr>
+        <w:pStyle w:val="Normal"/>
+        <w:jc w:val="both"/>
+        <w:rPr>
+          <w:rFonts w:cs="Arial" w:ascii="Arial" w:hAnsi="Arial"/>
+          <w:b/>
+          <w:spacing w:val="-2"/>
+          <w:sz w:val="20"/>
+          <w:szCs w:val="20"/>
+          <w:u w:val="single"/>
+        </w:rPr>
+      </w:pPr>
+      <w:r>
+        <w:rPr>
+          <w:rFonts w:cs="Arial" w:ascii="Arial" w:hAnsi="Arial"/>
+          <w:b/>
+          <w:spacing w:val="-2"/>
+          <w:sz w:val="20"/>
+          <w:szCs w:val="20"/>
+          <w:u w:val="single"/>
+        </w:rPr>
+        <w:t>SPORTVISION, Mountain View, California • 2011-2012</w:t>
+      </w:r>
+    </w:p>
+    <w:p>
+      <w:pPr>
+        <w:pStyle w:val="Normal"/>
+        <w:jc w:val="both"/>
+        <w:rPr>
+          <w:rFonts w:cs="Arial" w:ascii="Arial" w:hAnsi="Arial"/>
+          <w:spacing w:val="-2"/>
+          <w:sz w:val="20"/>
+          <w:szCs w:val="20"/>
+        </w:rPr>
+      </w:pPr>
+      <w:r>
+        <w:rPr>
+          <w:rFonts w:cs="Arial" w:ascii="Arial" w:hAnsi="Arial"/>
+          <w:spacing w:val="-2"/>
+          <w:sz w:val="20"/>
+          <w:szCs w:val="20"/>
+        </w:rPr>
+        <w:t xml:space="preserve">Innovator of sports and broadcast media products </w:t>
+      </w:r>
+      <w:r>
+        <w:rPr>
+          <w:rFonts w:cs="Arial" w:ascii="Arial" w:hAnsi="Arial"/>
+          <w:spacing w:val="-2"/>
+          <w:sz w:val="20"/>
+          <w:szCs w:val="20"/>
+        </w:rPr>
+        <w:t xml:space="preserve">and </w:t>
+      </w:r>
+      <w:r>
+        <w:rPr>
+          <w:rFonts w:cs="Arial" w:ascii="Arial" w:hAnsi="Arial"/>
+          <w:spacing w:val="-2"/>
+          <w:sz w:val="20"/>
+          <w:szCs w:val="20"/>
+        </w:rPr>
+        <w:t>solutions.</w:t>
+      </w:r>
+    </w:p>
+    <w:p>
+      <w:pPr>
+        <w:pStyle w:val="Normal"/>
+        <w:jc w:val="both"/>
+        <w:rPr>
+          <w:rFonts w:ascii="Arial" w:hAnsi="Arial"/>
+          <w:sz w:val="20"/>
+          <w:szCs w:val="20"/>
+        </w:rPr>
+      </w:pPr>
+      <w:r>
+        <w:rPr>
+          <w:rFonts w:ascii="Arial" w:hAnsi="Arial"/>
+          <w:sz w:val="20"/>
+          <w:szCs w:val="20"/>
+        </w:rPr>
+      </w:r>
+    </w:p>
+    <w:p>
+      <w:pPr>
+        <w:pStyle w:val="Normal"/>
+        <w:jc w:val="both"/>
+        <w:rPr>
+          <w:rFonts w:cs="Arial" w:ascii="Arial" w:hAnsi="Arial"/>
+          <w:b/>
+          <w:spacing w:val="-2"/>
+          <w:sz w:val="20"/>
+          <w:szCs w:val="20"/>
+        </w:rPr>
+      </w:pPr>
+      <w:r>
+        <w:rPr>
+          <w:rFonts w:cs="Arial" w:ascii="Arial" w:hAnsi="Arial"/>
+          <w:b/>
+          <w:spacing w:val="-2"/>
+          <w:sz w:val="20"/>
+          <w:szCs w:val="20"/>
+        </w:rPr>
+        <w:t>Embedded Software Consultant - Motorsports Division</w:t>
+      </w:r>
+    </w:p>
+    <w:p>
+      <w:pPr>
+        <w:pStyle w:val="Normal"/>
+        <w:jc w:val="both"/>
+        <w:rPr>
+          <w:rFonts w:cs="Arial" w:ascii="Arial" w:hAnsi="Arial"/>
+          <w:spacing w:val="-2"/>
+          <w:sz w:val="20"/>
+          <w:szCs w:val="20"/>
+        </w:rPr>
+      </w:pPr>
+      <w:r>
+        <w:rPr>
+          <w:rFonts w:cs="Arial" w:ascii="Arial" w:hAnsi="Arial"/>
+          <w:spacing w:val="-2"/>
+          <w:sz w:val="20"/>
+          <w:szCs w:val="20"/>
+        </w:rPr>
+        <w:t xml:space="preserve">Embedded Software Consultant for Motorsports (NASCAR Trucks) division, </w:t>
+      </w:r>
+      <w:r>
+        <w:rPr>
+          <w:rFonts w:cs="Arial" w:ascii="Arial" w:hAnsi="Arial"/>
+          <w:spacing w:val="-2"/>
+          <w:sz w:val="20"/>
+          <w:szCs w:val="20"/>
+        </w:rPr>
+        <w:t>reporting to office of CTO.</w:t>
+      </w:r>
+    </w:p>
+    <w:p>
+      <w:pPr>
+        <w:pStyle w:val="Normal"/>
+        <w:jc w:val="both"/>
+        <w:rPr>
+          <w:rFonts w:eastAsia="Arial" w:cs="Arial" w:ascii="Arial" w:hAnsi="Arial"/>
+          <w:spacing w:val="-2"/>
+          <w:sz w:val="20"/>
+          <w:szCs w:val="20"/>
+        </w:rPr>
+      </w:pPr>
+      <w:r>
+        <w:rPr>
+          <w:rFonts w:eastAsia="Arial" w:cs="Arial" w:ascii="Arial" w:hAnsi="Arial"/>
+          <w:spacing w:val="-2"/>
+          <w:sz w:val="20"/>
+          <w:szCs w:val="20"/>
+        </w:rPr>
+        <w:t xml:space="preserve"> </w:t>
+      </w:r>
+    </w:p>
+    <w:p>
+      <w:pPr>
+        <w:pStyle w:val="Normal"/>
+        <w:jc w:val="both"/>
+        <w:rPr>
+          <w:rFonts w:cs="Arial" w:ascii="Arial" w:hAnsi="Arial"/>
+          <w:spacing w:val="-2"/>
+          <w:sz w:val="20"/>
+          <w:szCs w:val="20"/>
+        </w:rPr>
+      </w:pPr>
+      <w:r>
+        <w:rPr>
+          <w:rFonts w:cs="Arial" w:ascii="Arial" w:hAnsi="Arial"/>
+          <w:b/>
+          <w:spacing w:val="-2"/>
+          <w:sz w:val="20"/>
+          <w:szCs w:val="20"/>
+        </w:rPr>
+        <w:t>Selected Accomplishments:</w:t>
+      </w:r>
+      <w:r>
+        <w:rPr>
+          <w:rFonts w:cs="Arial" w:ascii="Arial" w:hAnsi="Arial"/>
+          <w:spacing w:val="-2"/>
+          <w:sz w:val="20"/>
+          <w:szCs w:val="20"/>
+        </w:rPr>
+        <w:t xml:space="preserve"> </w:t>
       </w:r>
     </w:p>
     <w:p>
@@ -686,204 +983,23 @@
           <w:tab w:val="left" w:pos="360" w:leader="none"/>
           <w:tab w:val="left" w:pos="720" w:leader="none"/>
         </w:tabs>
-        <w:spacing w:lineRule="auto" w:line="192" w:before="0" w:after="0"/>
-        <w:jc w:val="both"/>
-        <w:rPr>
-          <w:rFonts w:cs="Arial" w:ascii="Arial" w:hAnsi="Arial"/>
-          <w:spacing w:val="-2"/>
-          <w:sz w:val="20"/>
-          <w:szCs w:val="20"/>
-        </w:rPr>
-      </w:pPr>
-      <w:r>
-        <w:rPr>
-          <w:rFonts w:cs="Arial" w:ascii="Arial" w:hAnsi="Arial"/>
-          <w:spacing w:val="-2"/>
-          <w:sz w:val="20"/>
-          <w:szCs w:val="20"/>
-        </w:rPr>
-        <w:t>Independent Research</w:t>
-      </w:r>
-    </w:p>
-    <w:p>
-      <w:pPr>
-        <w:pStyle w:val="Normal"/>
-        <w:tabs>
-          <w:tab w:val="left" w:pos="360" w:leader="none"/>
-          <w:tab w:val="left" w:pos="720" w:leader="none"/>
-        </w:tabs>
-        <w:spacing w:lineRule="auto" w:line="192" w:before="0" w:after="0"/>
-        <w:jc w:val="both"/>
-        <w:rPr/>
-      </w:pPr>
-      <w:r>
-        <w:rPr/>
-      </w:r>
-    </w:p>
-    <w:p>
-      <w:pPr>
-        <w:pStyle w:val="Normal"/>
-        <w:tabs>
-          <w:tab w:val="left" w:pos="360" w:leader="none"/>
-          <w:tab w:val="left" w:pos="720" w:leader="none"/>
-        </w:tabs>
-        <w:jc w:val="both"/>
-        <w:rPr/>
-      </w:pPr>
-      <w:r>
-        <w:rPr/>
-      </w:r>
-    </w:p>
-    <w:p>
-      <w:pPr>
-        <w:pStyle w:val="Normal"/>
-        <w:jc w:val="both"/>
-        <w:rPr>
-          <w:rFonts w:cs="Arial" w:ascii="Arial" w:hAnsi="Arial"/>
-          <w:b/>
-          <w:spacing w:val="-2"/>
-          <w:sz w:val="20"/>
-          <w:szCs w:val="20"/>
-          <w:u w:val="single"/>
-        </w:rPr>
-      </w:pPr>
-      <w:r>
-        <w:rPr>
-          <w:rFonts w:cs="Arial" w:ascii="Arial" w:hAnsi="Arial"/>
-          <w:b/>
-          <w:spacing w:val="-2"/>
-          <w:sz w:val="20"/>
-          <w:szCs w:val="20"/>
-          <w:u w:val="single"/>
-        </w:rPr>
-        <w:t>SPORTVISION, Mountain View, California • 2011-2012</w:t>
-      </w:r>
-    </w:p>
-    <w:p>
-      <w:pPr>
-        <w:pStyle w:val="Normal"/>
-        <w:jc w:val="both"/>
-        <w:rPr>
-          <w:rFonts w:cs="Arial" w:ascii="Arial" w:hAnsi="Arial"/>
-          <w:spacing w:val="-2"/>
-          <w:sz w:val="20"/>
-          <w:szCs w:val="20"/>
-        </w:rPr>
-      </w:pPr>
-      <w:r>
-        <w:rPr>
-          <w:rFonts w:cs="Arial" w:ascii="Arial" w:hAnsi="Arial"/>
-          <w:spacing w:val="-2"/>
-          <w:sz w:val="20"/>
-          <w:szCs w:val="20"/>
-        </w:rPr>
-        <w:t>Innovator of sports and broadcast media products/solutions.</w:t>
-      </w:r>
-    </w:p>
-    <w:p>
-      <w:pPr>
-        <w:pStyle w:val="Normal"/>
-        <w:jc w:val="both"/>
-        <w:rPr/>
-      </w:pPr>
-      <w:r>
-        <w:rPr/>
-      </w:r>
-    </w:p>
-    <w:p>
-      <w:pPr>
-        <w:pStyle w:val="Normal"/>
-        <w:jc w:val="both"/>
-        <w:rPr>
-          <w:rFonts w:cs="Arial" w:ascii="Arial" w:hAnsi="Arial"/>
-          <w:b/>
-          <w:spacing w:val="-2"/>
-          <w:sz w:val="20"/>
-          <w:szCs w:val="20"/>
-        </w:rPr>
-      </w:pPr>
-      <w:r>
-        <w:rPr>
-          <w:rFonts w:cs="Arial" w:ascii="Arial" w:hAnsi="Arial"/>
-          <w:b/>
-          <w:spacing w:val="-2"/>
-          <w:sz w:val="20"/>
-          <w:szCs w:val="20"/>
-        </w:rPr>
-        <w:t>Embedded Software Consultant - Motorsports Division</w:t>
-      </w:r>
-    </w:p>
-    <w:p>
-      <w:pPr>
-        <w:pStyle w:val="Normal"/>
-        <w:jc w:val="both"/>
-        <w:rPr>
-          <w:rFonts w:cs="Arial" w:ascii="Arial" w:hAnsi="Arial"/>
-          <w:spacing w:val="-2"/>
-          <w:sz w:val="20"/>
-          <w:szCs w:val="20"/>
-        </w:rPr>
-      </w:pPr>
-      <w:r>
-        <w:rPr>
-          <w:rFonts w:cs="Arial" w:ascii="Arial" w:hAnsi="Arial"/>
-          <w:spacing w:val="-2"/>
-          <w:sz w:val="20"/>
-          <w:szCs w:val="20"/>
-        </w:rPr>
-        <w:t>Embedded Software Consultant for Motorsports (NASCAR Trucks) division.</w:t>
-      </w:r>
-    </w:p>
-    <w:p>
-      <w:pPr>
-        <w:pStyle w:val="Normal"/>
-        <w:jc w:val="both"/>
-        <w:rPr>
-          <w:rFonts w:eastAsia="Arial" w:cs="Arial" w:ascii="Arial" w:hAnsi="Arial"/>
-          <w:spacing w:val="-2"/>
-          <w:sz w:val="20"/>
-          <w:szCs w:val="20"/>
-        </w:rPr>
-      </w:pPr>
-      <w:r>
-        <w:rPr>
-          <w:rFonts w:eastAsia="Arial" w:cs="Arial" w:ascii="Arial" w:hAnsi="Arial"/>
-          <w:spacing w:val="-2"/>
-          <w:sz w:val="20"/>
-          <w:szCs w:val="20"/>
-        </w:rPr>
-        <w:t xml:space="preserve"> </w:t>
-      </w:r>
-    </w:p>
-    <w:p>
-      <w:pPr>
-        <w:pStyle w:val="Normal"/>
-        <w:jc w:val="both"/>
-        <w:rPr>
-          <w:rFonts w:cs="Arial" w:ascii="Arial" w:hAnsi="Arial"/>
-          <w:spacing w:val="-2"/>
-          <w:sz w:val="20"/>
-          <w:szCs w:val="20"/>
-        </w:rPr>
-      </w:pPr>
-      <w:r>
-        <w:rPr>
-          <w:rFonts w:cs="Arial" w:ascii="Arial" w:hAnsi="Arial"/>
-          <w:b/>
-          <w:spacing w:val="-2"/>
-          <w:sz w:val="20"/>
-          <w:szCs w:val="20"/>
-        </w:rPr>
-        <w:t>Selected Accomplishments:</w:t>
-      </w:r>
-      <w:r>
-        <w:rPr>
-          <w:rFonts w:cs="Arial" w:ascii="Arial" w:hAnsi="Arial"/>
-          <w:spacing w:val="-2"/>
-          <w:sz w:val="20"/>
-          <w:szCs w:val="20"/>
-        </w:rPr>
-        <w:t xml:space="preserve"> </w:t>
+        <w:spacing w:lineRule="auto" w:line="192"/>
+        <w:jc w:val="both"/>
+        <w:rPr>
+          <w:rFonts w:cs="Arial" w:ascii="Arial" w:hAnsi="Arial"/>
+          <w:spacing w:val="-2"/>
+          <w:sz w:val="20"/>
+          <w:szCs w:val="20"/>
+        </w:rPr>
+      </w:pPr>
+      <w:r>
+        <w:rPr>
+          <w:rFonts w:cs="Arial" w:ascii="Arial" w:hAnsi="Arial"/>
+          <w:spacing w:val="-2"/>
+          <w:sz w:val="20"/>
+          <w:szCs w:val="20"/>
+        </w:rPr>
+        <w:t>Develop custom in-house Linux Distribution (Kernel 2.6.35) for motorsport vehicle communication</w:t>
       </w:r>
     </w:p>
     <w:p>
@@ -913,7 +1029,7 @@
           <w:sz w:val="20"/>
           <w:szCs w:val="20"/>
         </w:rPr>
-        <w:t>Develop custom in-house Linux Distribution (Kernel 2.6.35) for motorsport vehicle communication</w:t>
+        <w:t>Enhance communication signaling between OMAP (OMAP3530) and AVR (Atmel)</w:t>
       </w:r>
     </w:p>
     <w:p>
@@ -943,7 +1059,7 @@
           <w:sz w:val="20"/>
           <w:szCs w:val="20"/>
         </w:rPr>
-        <w:t>Enhance communication signaling between OMAP (OMAP3530) and AVR (Atmel)</w:t>
+        <w:t>Decrease system boot time and improve system stability issues</w:t>
       </w:r>
     </w:p>
     <w:p>
@@ -973,36 +1089,6 @@
           <w:sz w:val="20"/>
           <w:szCs w:val="20"/>
         </w:rPr>
-        <w:t>Decrease system boot time and improve system stability issues</w:t>
-      </w:r>
-    </w:p>
-    <w:p>
-      <w:pPr>
-        <w:pStyle w:val="Normal"/>
-        <w:numPr>
-          <w:ilvl w:val="0"/>
-          <w:numId w:val="2"/>
-        </w:numPr>
-        <w:tabs>
-          <w:tab w:val="left" w:pos="360" w:leader="none"/>
-          <w:tab w:val="left" w:pos="720" w:leader="none"/>
-        </w:tabs>
-        <w:spacing w:lineRule="auto" w:line="192"/>
-        <w:jc w:val="both"/>
-        <w:rPr>
-          <w:rFonts w:cs="Arial" w:ascii="Arial" w:hAnsi="Arial"/>
-          <w:spacing w:val="-2"/>
-          <w:sz w:val="20"/>
-          <w:szCs w:val="20"/>
-        </w:rPr>
-      </w:pPr>
-      <w:r>
-        <w:rPr>
-          <w:rFonts w:cs="Arial" w:ascii="Arial" w:hAnsi="Arial"/>
-          <w:spacing w:val="-2"/>
-          <w:sz w:val="20"/>
-          <w:szCs w:val="20"/>
-        </w:rPr>
         <w:t>Custom feature development to remotely update images in flash</w:t>
       </w:r>
     </w:p>
@@ -1010,20 +1096,36 @@
       <w:pPr>
         <w:pStyle w:val="Normal"/>
         <w:jc w:val="both"/>
-        <w:rPr/>
-      </w:pPr>
-      <w:r>
-        <w:rPr/>
-      </w:r>
-    </w:p>
-    <w:p>
-      <w:pPr>
-        <w:pStyle w:val="Normal"/>
-        <w:jc w:val="both"/>
-        <w:rPr/>
-      </w:pPr>
-      <w:r>
-        <w:rPr/>
+        <w:rPr>
+          <w:rFonts w:ascii="Arial" w:hAnsi="Arial"/>
+          <w:sz w:val="20"/>
+          <w:szCs w:val="20"/>
+        </w:rPr>
+      </w:pPr>
+      <w:r>
+        <w:rPr>
+          <w:rFonts w:ascii="Arial" w:hAnsi="Arial"/>
+          <w:sz w:val="20"/>
+          <w:szCs w:val="20"/>
+        </w:rPr>
+      </w:r>
+    </w:p>
+    <w:p>
+      <w:pPr>
+        <w:pStyle w:val="Normal"/>
+        <w:jc w:val="both"/>
+        <w:rPr>
+          <w:rFonts w:ascii="Arial" w:hAnsi="Arial"/>
+          <w:sz w:val="20"/>
+          <w:szCs w:val="20"/>
+        </w:rPr>
+      </w:pPr>
+      <w:r>
+        <w:rPr>
+          <w:rFonts w:ascii="Arial" w:hAnsi="Arial"/>
+          <w:sz w:val="20"/>
+          <w:szCs w:val="20"/>
+        </w:rPr>
       </w:r>
     </w:p>
     <w:p>
@@ -1076,10 +1178,18 @@
       <w:pPr>
         <w:pStyle w:val="Normal"/>
         <w:jc w:val="both"/>
-        <w:rPr/>
-      </w:pPr>
-      <w:r>
-        <w:rPr/>
+        <w:rPr>
+          <w:rFonts w:ascii="Arial" w:hAnsi="Arial"/>
+          <w:sz w:val="20"/>
+          <w:szCs w:val="20"/>
+        </w:rPr>
+      </w:pPr>
+      <w:r>
+        <w:rPr>
+          <w:rFonts w:ascii="Arial" w:hAnsi="Arial"/>
+          <w:sz w:val="20"/>
+          <w:szCs w:val="20"/>
+        </w:rPr>
       </w:r>
     </w:p>
     <w:p>
@@ -1130,10 +1240,18 @@
       <w:pPr>
         <w:pStyle w:val="Normal"/>
         <w:jc w:val="both"/>
-        <w:rPr/>
-      </w:pPr>
-      <w:r>
-        <w:rPr/>
+        <w:rPr>
+          <w:rFonts w:ascii="Arial" w:hAnsi="Arial"/>
+          <w:sz w:val="20"/>
+          <w:szCs w:val="20"/>
+        </w:rPr>
+      </w:pPr>
+      <w:r>
+        <w:rPr>
+          <w:rFonts w:ascii="Arial" w:hAnsi="Arial"/>
+          <w:sz w:val="20"/>
+          <w:szCs w:val="20"/>
+        </w:rPr>
       </w:r>
     </w:p>
     <w:p>
@@ -1321,10 +1439,18 @@
         <w:spacing w:lineRule="auto" w:line="192"/>
         <w:ind w:left="360" w:right="0" w:hanging="360"/>
         <w:jc w:val="both"/>
-        <w:rPr/>
-      </w:pPr>
-      <w:r>
-        <w:rPr/>
+        <w:rPr>
+          <w:rFonts w:ascii="Arial" w:hAnsi="Arial"/>
+          <w:sz w:val="20"/>
+          <w:szCs w:val="20"/>
+        </w:rPr>
+      </w:pPr>
+      <w:r>
+        <w:rPr>
+          <w:rFonts w:ascii="Arial" w:hAnsi="Arial"/>
+          <w:sz w:val="20"/>
+          <w:szCs w:val="20"/>
+        </w:rPr>
       </w:r>
     </w:p>
     <w:p>
@@ -1337,16 +1463,158 @@
         <w:spacing w:lineRule="auto" w:line="192"/>
         <w:ind w:left="0" w:right="0" w:hanging="0"/>
         <w:jc w:val="both"/>
-        <w:rPr/>
-      </w:pPr>
-      <w:r>
-        <w:rPr/>
+        <w:rPr>
+          <w:rFonts w:ascii="Arial" w:hAnsi="Arial"/>
+          <w:sz w:val="20"/>
+          <w:szCs w:val="20"/>
+        </w:rPr>
+      </w:pPr>
+      <w:r>
+        <w:rPr>
+          <w:rFonts w:ascii="Arial" w:hAnsi="Arial"/>
+          <w:sz w:val="20"/>
+          <w:szCs w:val="20"/>
+        </w:rPr>
       </w:r>
     </w:p>
     <w:p>
       <w:pPr>
         <w:pStyle w:val="Normal"/>
         <w:pageBreakBefore/>
+        <w:jc w:val="both"/>
+        <w:rPr>
+          <w:rFonts w:cs="Arial" w:ascii="Arial" w:hAnsi="Arial"/>
+          <w:b/>
+          <w:spacing w:val="-2"/>
+          <w:sz w:val="20"/>
+          <w:szCs w:val="20"/>
+          <w:u w:val="single"/>
+        </w:rPr>
+      </w:pPr>
+      <w:r>
+        <w:rPr>
+          <w:rFonts w:cs="Arial" w:ascii="Arial" w:hAnsi="Arial"/>
+          <w:b/>
+          <w:spacing w:val="-2"/>
+          <w:sz w:val="20"/>
+          <w:szCs w:val="20"/>
+          <w:u w:val="single"/>
+        </w:rPr>
+        <w:t>QUALCOMM</w:t>
+      </w:r>
+      <w:r>
+        <w:rPr>
+          <w:rFonts w:cs="Arial" w:ascii="Arial" w:hAnsi="Arial"/>
+          <w:b/>
+          <w:spacing w:val="-2"/>
+          <w:sz w:val="20"/>
+          <w:szCs w:val="20"/>
+          <w:u w:val="single"/>
+        </w:rPr>
+        <w:t xml:space="preserve">, </w:t>
+      </w:r>
+      <w:r>
+        <w:rPr>
+          <w:rFonts w:cs="Arial" w:ascii="Arial" w:hAnsi="Arial"/>
+          <w:b/>
+          <w:spacing w:val="-2"/>
+          <w:sz w:val="20"/>
+          <w:szCs w:val="20"/>
+          <w:u w:val="single"/>
+        </w:rPr>
+        <w:t>Raleigh</w:t>
+      </w:r>
+      <w:r>
+        <w:rPr>
+          <w:rFonts w:cs="Arial" w:ascii="Arial" w:hAnsi="Arial"/>
+          <w:b/>
+          <w:spacing w:val="-2"/>
+          <w:sz w:val="20"/>
+          <w:szCs w:val="20"/>
+          <w:u w:val="single"/>
+        </w:rPr>
+        <w:t xml:space="preserve">, </w:t>
+      </w:r>
+      <w:r>
+        <w:rPr>
+          <w:rFonts w:cs="Arial" w:ascii="Arial" w:hAnsi="Arial"/>
+          <w:b/>
+          <w:spacing w:val="-2"/>
+          <w:sz w:val="20"/>
+          <w:szCs w:val="20"/>
+          <w:u w:val="single"/>
+        </w:rPr>
+        <w:t>North Carolina</w:t>
+      </w:r>
+      <w:r>
+        <w:rPr>
+          <w:rFonts w:cs="Arial" w:ascii="Arial" w:hAnsi="Arial"/>
+          <w:b/>
+          <w:spacing w:val="-2"/>
+          <w:sz w:val="20"/>
+          <w:szCs w:val="20"/>
+          <w:u w:val="single"/>
+        </w:rPr>
+        <w:t xml:space="preserve"> • 20</w:t>
+      </w:r>
+      <w:r>
+        <w:rPr>
+          <w:rFonts w:cs="Arial" w:ascii="Arial" w:hAnsi="Arial"/>
+          <w:b/>
+          <w:spacing w:val="-2"/>
+          <w:sz w:val="20"/>
+          <w:szCs w:val="20"/>
+          <w:u w:val="single"/>
+        </w:rPr>
+        <w:t>07</w:t>
+      </w:r>
+      <w:r>
+        <w:rPr>
+          <w:rFonts w:cs="Arial" w:ascii="Arial" w:hAnsi="Arial"/>
+          <w:b/>
+          <w:spacing w:val="-2"/>
+          <w:sz w:val="20"/>
+          <w:szCs w:val="20"/>
+          <w:u w:val="single"/>
+        </w:rPr>
+        <w:t>-</w:t>
+      </w:r>
+      <w:r>
+        <w:rPr>
+          <w:rFonts w:cs="Arial" w:ascii="Arial" w:hAnsi="Arial"/>
+          <w:b/>
+          <w:spacing w:val="-2"/>
+          <w:sz w:val="20"/>
+          <w:szCs w:val="20"/>
+          <w:u w:val="single"/>
+        </w:rPr>
+        <w:t>2010</w:t>
+      </w:r>
+    </w:p>
+    <w:p>
+      <w:pPr>
+        <w:pStyle w:val="Normal"/>
+        <w:jc w:val="both"/>
+        <w:rPr>
+          <w:rFonts w:cs="Arial" w:ascii="Arial" w:hAnsi="Arial"/>
+          <w:spacing w:val="-2"/>
+          <w:sz w:val="20"/>
+          <w:szCs w:val="20"/>
+        </w:rPr>
+      </w:pPr>
+      <w:r>
+        <w:rPr>
+          <w:rFonts w:cs="Arial" w:ascii="Arial" w:hAnsi="Arial"/>
+          <w:spacing w:val="-2"/>
+          <w:sz w:val="20"/>
+          <w:szCs w:val="20"/>
+        </w:rPr>
+        <w:t>Large international designer, manufacturer, and marketer of digital wireless telecommunications products/services.  Customers include global ODMs/OEMs and semiconductor firms.</w:t>
+      </w:r>
+    </w:p>
+    <w:p>
+      <w:pPr>
+        <w:pStyle w:val="Normal"/>
         <w:tabs>
           <w:tab w:val="left" w:pos="720" w:leader="none"/>
           <w:tab w:val="left" w:pos="8640" w:leader="none"/>
@@ -1355,55 +1623,17 @@
         <w:ind w:left="0" w:right="0" w:hanging="0"/>
         <w:jc w:val="both"/>
         <w:rPr>
-          <w:rFonts w:cs="Arial" w:ascii="Arial" w:hAnsi="Arial"/>
-          <w:b/>
-          <w:spacing w:val="-2"/>
-          <w:sz w:val="20"/>
-          <w:szCs w:val="20"/>
-          <w:u w:val="single"/>
-        </w:rPr>
-      </w:pPr>
-      <w:r>
-        <w:rPr>
-          <w:rFonts w:cs="Arial" w:ascii="Arial" w:hAnsi="Arial"/>
-          <w:b/>
-          <w:spacing w:val="-2"/>
-          <w:sz w:val="20"/>
-          <w:szCs w:val="20"/>
-          <w:u w:val="single"/>
-        </w:rPr>
-        <w:t>QUALCOMM, Raleigh, North Carolina • 2007-2010</w:t>
-      </w:r>
-    </w:p>
-    <w:p>
-      <w:pPr>
-        <w:pStyle w:val="Normal"/>
-        <w:jc w:val="both"/>
-        <w:rPr>
-          <w:rFonts w:cs="Arial" w:ascii="Arial" w:hAnsi="Arial"/>
-          <w:spacing w:val="-2"/>
-          <w:sz w:val="20"/>
-          <w:szCs w:val="20"/>
-        </w:rPr>
-      </w:pPr>
-      <w:r>
-        <w:rPr>
-          <w:rFonts w:cs="Arial" w:ascii="Arial" w:hAnsi="Arial"/>
-          <w:spacing w:val="-2"/>
-          <w:sz w:val="20"/>
-          <w:szCs w:val="20"/>
-        </w:rPr>
-        <w:t>Large international designer, manufacturer, and marketer of digital wireless telecommunications products/services.  Customers include global ODMs/OEMs and semiconductor firms.</w:t>
-      </w:r>
-    </w:p>
-    <w:p>
-      <w:pPr>
-        <w:pStyle w:val="Normal"/>
-        <w:jc w:val="both"/>
-        <w:rPr/>
-      </w:pPr>
-      <w:r>
-        <w:rPr/>
+          <w:rFonts w:ascii="Arial" w:hAnsi="Arial"/>
+          <w:sz w:val="20"/>
+          <w:szCs w:val="20"/>
+        </w:rPr>
+      </w:pPr>
+      <w:r>
+        <w:rPr>
+          <w:rFonts w:ascii="Arial" w:hAnsi="Arial"/>
+          <w:sz w:val="20"/>
+          <w:szCs w:val="20"/>
+        </w:rPr>
       </w:r>
     </w:p>
     <w:p>
@@ -1447,17 +1677,142 @@
           <w:sz w:val="20"/>
           <w:szCs w:val="20"/>
         </w:rPr>
-        <w:t xml:space="preserve">Windows Mobile (6.1/6.5/7) BSP software for QSD8650/8250 SnapDragon ~1GHz ARM Cortex (ARMv7-A) architecture processors. Responsible for board bring-up, BSP development, and smartbook reference software design. Collaborate with teams to assess/establish processor requirements, develop new features, and integrate software from previous processor baselines. </w:t>
-      </w:r>
-    </w:p>
-    <w:p>
-      <w:pPr>
-        <w:pStyle w:val="Normal"/>
-        <w:jc w:val="both"/>
-        <w:rPr/>
-      </w:pPr>
-      <w:r>
-        <w:rPr/>
+        <w:t xml:space="preserve">Windows Mobile (6.1/6.5/7) BSP software for QSD8650/8250 SnapDragon ARM Cortex architecture processors. Responsible for </w:t>
+      </w:r>
+      <w:r>
+        <w:rPr>
+          <w:rFonts w:cs="Arial" w:ascii="Arial" w:hAnsi="Arial"/>
+          <w:spacing w:val="-2"/>
+          <w:sz w:val="20"/>
+          <w:szCs w:val="20"/>
+        </w:rPr>
+        <w:t>B</w:t>
+      </w:r>
+      <w:r>
+        <w:rPr>
+          <w:rFonts w:cs="Arial" w:ascii="Arial" w:hAnsi="Arial"/>
+          <w:spacing w:val="-2"/>
+          <w:sz w:val="20"/>
+          <w:szCs w:val="20"/>
+        </w:rPr>
+        <w:t xml:space="preserve">oard </w:t>
+      </w:r>
+      <w:r>
+        <w:rPr>
+          <w:rFonts w:cs="Arial" w:ascii="Arial" w:hAnsi="Arial"/>
+          <w:spacing w:val="-2"/>
+          <w:sz w:val="20"/>
+          <w:szCs w:val="20"/>
+        </w:rPr>
+        <w:t>B</w:t>
+      </w:r>
+      <w:r>
+        <w:rPr>
+          <w:rFonts w:cs="Arial" w:ascii="Arial" w:hAnsi="Arial"/>
+          <w:spacing w:val="-2"/>
+          <w:sz w:val="20"/>
+          <w:szCs w:val="20"/>
+        </w:rPr>
+        <w:t>ring-</w:t>
+      </w:r>
+      <w:r>
+        <w:rPr>
+          <w:rFonts w:cs="Arial" w:ascii="Arial" w:hAnsi="Arial"/>
+          <w:spacing w:val="-2"/>
+          <w:sz w:val="20"/>
+          <w:szCs w:val="20"/>
+        </w:rPr>
+        <w:t>U</w:t>
+      </w:r>
+      <w:r>
+        <w:rPr>
+          <w:rFonts w:cs="Arial" w:ascii="Arial" w:hAnsi="Arial"/>
+          <w:spacing w:val="-2"/>
+          <w:sz w:val="20"/>
+          <w:szCs w:val="20"/>
+        </w:rPr>
+        <w:t xml:space="preserve">p, </w:t>
+      </w:r>
+      <w:r>
+        <w:rPr>
+          <w:rFonts w:cs="Arial" w:ascii="Arial" w:hAnsi="Arial"/>
+          <w:spacing w:val="-2"/>
+          <w:sz w:val="20"/>
+          <w:szCs w:val="20"/>
+        </w:rPr>
+        <w:t xml:space="preserve">and </w:t>
+      </w:r>
+      <w:r>
+        <w:rPr>
+          <w:rFonts w:cs="Arial" w:ascii="Arial" w:hAnsi="Arial"/>
+          <w:spacing w:val="-2"/>
+          <w:sz w:val="20"/>
+          <w:szCs w:val="20"/>
+        </w:rPr>
+        <w:t xml:space="preserve">BSP </w:t>
+      </w:r>
+      <w:r>
+        <w:rPr>
+          <w:rFonts w:cs="Arial" w:ascii="Arial" w:hAnsi="Arial"/>
+          <w:spacing w:val="-2"/>
+          <w:sz w:val="20"/>
+          <w:szCs w:val="20"/>
+        </w:rPr>
+        <w:t>R</w:t>
+      </w:r>
+      <w:r>
+        <w:rPr>
+          <w:rFonts w:cs="Arial" w:ascii="Arial" w:hAnsi="Arial"/>
+          <w:spacing w:val="-2"/>
+          <w:sz w:val="20"/>
+          <w:szCs w:val="20"/>
+        </w:rPr>
+        <w:t xml:space="preserve">eference </w:t>
+      </w:r>
+      <w:r>
+        <w:rPr>
+          <w:rFonts w:cs="Arial" w:ascii="Arial" w:hAnsi="Arial"/>
+          <w:spacing w:val="-2"/>
+          <w:sz w:val="20"/>
+          <w:szCs w:val="20"/>
+        </w:rPr>
+        <w:t>S</w:t>
+      </w:r>
+      <w:r>
+        <w:rPr>
+          <w:rFonts w:cs="Arial" w:ascii="Arial" w:hAnsi="Arial"/>
+          <w:spacing w:val="-2"/>
+          <w:sz w:val="20"/>
+          <w:szCs w:val="20"/>
+        </w:rPr>
+        <w:t xml:space="preserve">oftware design.  </w:t>
+      </w:r>
+      <w:r>
+        <w:rPr>
+          <w:rFonts w:cs="Arial" w:ascii="Arial" w:hAnsi="Arial"/>
+          <w:spacing w:val="-2"/>
+          <w:sz w:val="20"/>
+          <w:szCs w:val="20"/>
+        </w:rPr>
+        <w:t xml:space="preserve">Collaborate with teams to assess processor requirements, develop new features, and integrate software from previous processor baselines. </w:t>
+      </w:r>
+    </w:p>
+    <w:p>
+      <w:pPr>
+        <w:pStyle w:val="Normal"/>
+        <w:jc w:val="both"/>
+        <w:rPr>
+          <w:rFonts w:ascii="Arial" w:hAnsi="Arial"/>
+          <w:sz w:val="20"/>
+          <w:szCs w:val="20"/>
+        </w:rPr>
+      </w:pPr>
+      <w:r>
+        <w:rPr>
+          <w:rFonts w:ascii="Arial" w:hAnsi="Arial"/>
+          <w:sz w:val="20"/>
+          <w:szCs w:val="20"/>
+        </w:rPr>
       </w:r>
     </w:p>
     <w:p>
@@ -1518,7 +1873,25 @@
           <w:sz w:val="20"/>
           <w:szCs w:val="20"/>
         </w:rPr>
-        <w:t>System Performance initiatives, e.g. boot time, system load ordering, performance monitors, latency</w:t>
+        <w:t xml:space="preserve">System Performance initiatives, e.g. </w:t>
+      </w:r>
+      <w:r>
+        <w:rPr>
+          <w:rFonts w:cs="Arial" w:ascii="Arial" w:hAnsi="Arial"/>
+          <w:spacing w:val="-2"/>
+          <w:sz w:val="20"/>
+          <w:szCs w:val="20"/>
+        </w:rPr>
+        <w:t>boot time</w:t>
+      </w:r>
+      <w:r>
+        <w:rPr>
+          <w:rFonts w:cs="Arial" w:ascii="Arial" w:hAnsi="Arial"/>
+          <w:spacing w:val="-2"/>
+          <w:sz w:val="20"/>
+          <w:szCs w:val="20"/>
+        </w:rPr>
+        <w:t>, system load ordering, performance monitors, latency</w:t>
       </w:r>
     </w:p>
     <w:p>
@@ -1612,7 +1985,29 @@
           <w:sz w:val="20"/>
           <w:szCs w:val="20"/>
         </w:rPr>
-        <w:t xml:space="preserve">I2C driver and slave device development (keyboard, touchpad, PMIC, sensors) </w:t>
+        <w:t xml:space="preserve">I2C driver and </w:t>
+      </w:r>
+      <w:r>
+        <w:rPr>
+          <w:rFonts w:cs="Arial" w:ascii="Arial" w:hAnsi="Arial"/>
+          <w:b w:val="false"/>
+          <w:bCs w:val="false"/>
+          <w:spacing w:val="-2"/>
+          <w:sz w:val="20"/>
+          <w:szCs w:val="20"/>
+        </w:rPr>
+        <w:t xml:space="preserve">client </w:t>
+      </w:r>
+      <w:r>
+        <w:rPr>
+          <w:rFonts w:cs="Arial" w:ascii="Arial" w:hAnsi="Arial"/>
+          <w:b w:val="false"/>
+          <w:bCs w:val="false"/>
+          <w:spacing w:val="-2"/>
+          <w:sz w:val="20"/>
+          <w:szCs w:val="20"/>
+        </w:rPr>
+        <w:t xml:space="preserve">slave device development (keyboard, touchpad, PMIC, sensors) </w:t>
       </w:r>
     </w:p>
     <w:p>
@@ -1646,7 +2041,29 @@
           <w:sz w:val="20"/>
           <w:szCs w:val="20"/>
         </w:rPr>
-        <w:t>Collaborate with HW teams to resolve timing defects in I2C core and develop software workarounds</w:t>
+        <w:t>Collaborate with H</w:t>
+      </w:r>
+      <w:r>
+        <w:rPr>
+          <w:rFonts w:cs="Arial" w:ascii="Arial" w:hAnsi="Arial"/>
+          <w:b w:val="false"/>
+          <w:bCs w:val="false"/>
+          <w:spacing w:val="-2"/>
+          <w:sz w:val="20"/>
+          <w:szCs w:val="20"/>
+        </w:rPr>
+        <w:t>ardware</w:t>
+      </w:r>
+      <w:r>
+        <w:rPr>
+          <w:rFonts w:cs="Arial" w:ascii="Arial" w:hAnsi="Arial"/>
+          <w:b w:val="false"/>
+          <w:bCs w:val="false"/>
+          <w:spacing w:val="-2"/>
+          <w:sz w:val="20"/>
+          <w:szCs w:val="20"/>
+        </w:rPr>
+        <w:t xml:space="preserve"> teams to resolve timing defects and develop software workarounds</w:t>
       </w:r>
     </w:p>
     <w:p>
@@ -1687,20 +2104,36 @@
       <w:pPr>
         <w:pStyle w:val="Normal"/>
         <w:jc w:val="both"/>
-        <w:rPr/>
-      </w:pPr>
-      <w:r>
-        <w:rPr/>
-      </w:r>
-    </w:p>
-    <w:p>
-      <w:pPr>
-        <w:pStyle w:val="Normal"/>
-        <w:jc w:val="both"/>
-        <w:rPr/>
-      </w:pPr>
-      <w:r>
-        <w:rPr/>
+        <w:rPr>
+          <w:rFonts w:ascii="Arial" w:hAnsi="Arial"/>
+          <w:sz w:val="20"/>
+          <w:szCs w:val="20"/>
+        </w:rPr>
+      </w:pPr>
+      <w:r>
+        <w:rPr>
+          <w:rFonts w:ascii="Arial" w:hAnsi="Arial"/>
+          <w:sz w:val="20"/>
+          <w:szCs w:val="20"/>
+        </w:rPr>
+      </w:r>
+    </w:p>
+    <w:p>
+      <w:pPr>
+        <w:pStyle w:val="Normal"/>
+        <w:jc w:val="both"/>
+        <w:rPr>
+          <w:rFonts w:ascii="Arial" w:hAnsi="Arial"/>
+          <w:sz w:val="20"/>
+          <w:szCs w:val="20"/>
+        </w:rPr>
+      </w:pPr>
+      <w:r>
+        <w:rPr>
+          <w:rFonts w:ascii="Arial" w:hAnsi="Arial"/>
+          <w:sz w:val="20"/>
+          <w:szCs w:val="20"/>
+        </w:rPr>
       </w:r>
     </w:p>
     <w:p>
@@ -1753,10 +2186,18 @@
       <w:pPr>
         <w:pStyle w:val="Normal"/>
         <w:jc w:val="both"/>
-        <w:rPr/>
-      </w:pPr>
-      <w:r>
-        <w:rPr/>
+        <w:rPr>
+          <w:rFonts w:ascii="Arial" w:hAnsi="Arial"/>
+          <w:sz w:val="20"/>
+          <w:szCs w:val="20"/>
+        </w:rPr>
+      </w:pPr>
+      <w:r>
+        <w:rPr>
+          <w:rFonts w:ascii="Arial" w:hAnsi="Arial"/>
+          <w:sz w:val="20"/>
+          <w:szCs w:val="20"/>
+        </w:rPr>
       </w:r>
     </w:p>
     <w:p>
@@ -1819,7 +2260,25 @@
           <w:sz w:val="20"/>
           <w:szCs w:val="20"/>
         </w:rPr>
-        <w:t>Develop Wi-Fi solutions for Symbian OS, and BSP Reference design software solutions for Windows Mobile. Facilitated business development by participating in presales activities with OEMs, reviewing SOWs, and responding to RFIs. Collaborate with teams to define system/subsystem requirements, software architecture, and resolve certification issues.</w:t>
+        <w:t xml:space="preserve">Develop Wi-Fi solutions for Symbian OS, and BSP Reference </w:t>
+      </w:r>
+      <w:r>
+        <w:rPr>
+          <w:rFonts w:cs="Arial" w:ascii="Arial" w:hAnsi="Arial"/>
+          <w:spacing w:val="-2"/>
+          <w:sz w:val="20"/>
+          <w:szCs w:val="20"/>
+        </w:rPr>
+        <w:t>D</w:t>
+      </w:r>
+      <w:r>
+        <w:rPr>
+          <w:rFonts w:cs="Arial" w:ascii="Arial" w:hAnsi="Arial"/>
+          <w:spacing w:val="-2"/>
+          <w:sz w:val="20"/>
+          <w:szCs w:val="20"/>
+        </w:rPr>
+        <w:t>esign software solutions for Windows Mobile. Facilitated business development by participating in presales activities with OEMs, reviewing SOWs, and responding to RFIs. Collaborate with teams to define system/subsystem requirements, software architecture, and resolve certification issues.</w:t>
       </w:r>
     </w:p>
     <w:p>
@@ -1874,7 +2333,27 @@
           <w:szCs w:val="20"/>
           <w:u w:val="single"/>
         </w:rPr>
-        <w:t>Reference Design Service Contract for Qualcomm MSM7500/7200 Processors</w:t>
+        <w:t>Reference De</w:t>
+      </w:r>
+      <w:r>
+        <w:rPr>
+          <w:rFonts w:cs="Arial" w:ascii="Arial" w:hAnsi="Arial"/>
+          <w:spacing w:val="-2"/>
+          <w:sz w:val="20"/>
+          <w:szCs w:val="20"/>
+          <w:u w:val="single"/>
+        </w:rPr>
+        <w:t xml:space="preserve">sign </w:t>
+      </w:r>
+      <w:r>
+        <w:rPr>
+          <w:rFonts w:cs="Arial" w:ascii="Arial" w:hAnsi="Arial"/>
+          <w:spacing w:val="-2"/>
+          <w:sz w:val="20"/>
+          <w:szCs w:val="20"/>
+          <w:u w:val="single"/>
+        </w:rPr>
+        <w:t>Qualcomm MSM7500/7200 Processors</w:t>
       </w:r>
       <w:r>
         <w:rPr>
@@ -1918,7 +2397,25 @@
           <w:sz w:val="20"/>
           <w:szCs w:val="20"/>
         </w:rPr>
-        <w:t>GPSID for standalone and A-GPS operations; CETK GPS test harness per verification</w:t>
+        <w:t xml:space="preserve">GPSID for standalone and A-GPS operations; CETK GPS test harness </w:t>
+      </w:r>
+      <w:r>
+        <w:rPr>
+          <w:rFonts w:cs="Arial" w:ascii="Arial" w:hAnsi="Arial"/>
+          <w:spacing w:val="-2"/>
+          <w:sz w:val="20"/>
+          <w:szCs w:val="20"/>
+        </w:rPr>
+        <w:t>for</w:t>
+      </w:r>
+      <w:r>
+        <w:rPr>
+          <w:rFonts w:cs="Arial" w:ascii="Arial" w:hAnsi="Arial"/>
+          <w:spacing w:val="-2"/>
+          <w:sz w:val="20"/>
+          <w:szCs w:val="20"/>
+        </w:rPr>
+        <w:t xml:space="preserve"> verification</w:t>
       </w:r>
     </w:p>
     <w:p>
@@ -1963,7 +2460,7 @@
           <w:sz w:val="20"/>
           <w:szCs w:val="20"/>
         </w:rPr>
-        <w:t xml:space="preserve"> multiplexing host controller driver in polling FIFO and DMA INTR Mode</w:t>
+        <w:t xml:space="preserve"> multiplexing host controller driver</w:t>
       </w:r>
     </w:p>
     <w:p>
@@ -2040,10 +2537,18 @@
       <w:pPr>
         <w:pStyle w:val="Normal"/>
         <w:jc w:val="both"/>
-        <w:rPr/>
-      </w:pPr>
-      <w:r>
-        <w:rPr/>
+        <w:rPr>
+          <w:rFonts w:ascii="Arial" w:hAnsi="Arial"/>
+          <w:sz w:val="20"/>
+          <w:szCs w:val="20"/>
+        </w:rPr>
+      </w:pPr>
+      <w:r>
+        <w:rPr>
+          <w:rFonts w:ascii="Arial" w:hAnsi="Arial"/>
+          <w:sz w:val="20"/>
+          <w:szCs w:val="20"/>
+        </w:rPr>
       </w:r>
     </w:p>
     <w:p>
@@ -2109,7 +2614,25 @@
           <w:sz w:val="20"/>
           <w:szCs w:val="20"/>
         </w:rPr>
-        <w:t>Architecture and Implementation of Wi-Fi subsystem for different OEM vendors and chipsets</w:t>
+        <w:t xml:space="preserve">Architecture and </w:t>
+      </w:r>
+      <w:r>
+        <w:rPr>
+          <w:rFonts w:cs="Arial" w:ascii="Arial" w:hAnsi="Arial"/>
+          <w:spacing w:val="-2"/>
+          <w:sz w:val="20"/>
+          <w:szCs w:val="20"/>
+        </w:rPr>
+        <w:t>i</w:t>
+      </w:r>
+      <w:r>
+        <w:rPr>
+          <w:rFonts w:cs="Arial" w:ascii="Arial" w:hAnsi="Arial"/>
+          <w:spacing w:val="-2"/>
+          <w:sz w:val="20"/>
+          <w:szCs w:val="20"/>
+        </w:rPr>
+        <w:t>mplementation of Wi-Fi subsystem for different OEM vendors and chipsets</w:t>
       </w:r>
     </w:p>
     <w:p>
@@ -2144,7 +2667,7 @@
           <w:sz w:val="20"/>
           <w:szCs w:val="20"/>
         </w:rPr>
-        <w:t>Control and Connection Management, Ethernet frame translation, and host drivers</w:t>
+        <w:t>Architecture and implementation of Wi-Fi Security (802.1x) with EAP methods and Encryption (802.lli)</w:t>
       </w:r>
     </w:p>
     <w:p>
@@ -2179,7 +2702,16 @@
           <w:sz w:val="20"/>
           <w:szCs w:val="20"/>
         </w:rPr>
-        <w:t>Architecture and implementation of Wi-Fi Security (802.1x) with EAP methods and Encryption (802.lli)</w:t>
+        <w:t xml:space="preserve">Control and Connection Management, Ethernet frame translation, and host driver </w:t>
+      </w:r>
+      <w:r>
+        <w:rPr>
+          <w:rFonts w:cs="Arial" w:ascii="Arial" w:hAnsi="Arial"/>
+          <w:spacing w:val="-2"/>
+          <w:sz w:val="20"/>
+          <w:szCs w:val="20"/>
+        </w:rPr>
+        <w:t>development</w:t>
       </w:r>
     </w:p>
     <w:p>
@@ -2249,27 +2781,61 @@
           <w:sz w:val="20"/>
           <w:szCs w:val="20"/>
         </w:rPr>
-        <w:t>Resolve certification issues with handset OEMs gaining acceptance from Wi-Fi Alliance</w:t>
-      </w:r>
-    </w:p>
-    <w:p>
-      <w:pPr>
-        <w:pStyle w:val="Normal"/>
-        <w:jc w:val="both"/>
-        <w:rPr/>
-      </w:pPr>
-      <w:r>
-        <w:rPr/>
-      </w:r>
-    </w:p>
-    <w:p>
-      <w:pPr>
-        <w:pStyle w:val="Normal"/>
-        <w:jc w:val="both"/>
-        <w:rPr/>
-      </w:pPr>
-      <w:r>
-        <w:rPr/>
+        <w:t xml:space="preserve">Resolve certification issues with handset OEMs </w:t>
+      </w:r>
+      <w:r>
+        <w:rPr>
+          <w:rFonts w:cs="Arial" w:ascii="Arial" w:hAnsi="Arial"/>
+          <w:spacing w:val="-2"/>
+          <w:sz w:val="20"/>
+          <w:szCs w:val="20"/>
+        </w:rPr>
+        <w:t xml:space="preserve">in </w:t>
+      </w:r>
+      <w:r>
+        <w:rPr>
+          <w:rFonts w:cs="Arial" w:ascii="Arial" w:hAnsi="Arial"/>
+          <w:spacing w:val="-2"/>
+          <w:sz w:val="20"/>
+          <w:szCs w:val="20"/>
+        </w:rPr>
+        <w:t>gaining acceptance from Wi-Fi Alliance</w:t>
+      </w:r>
+    </w:p>
+    <w:p>
+      <w:pPr>
+        <w:pStyle w:val="Normal"/>
+        <w:jc w:val="both"/>
+        <w:rPr>
+          <w:rFonts w:ascii="Arial" w:hAnsi="Arial"/>
+          <w:sz w:val="20"/>
+          <w:szCs w:val="20"/>
+        </w:rPr>
+      </w:pPr>
+      <w:r>
+        <w:rPr>
+          <w:rFonts w:ascii="Arial" w:hAnsi="Arial"/>
+          <w:sz w:val="20"/>
+          <w:szCs w:val="20"/>
+        </w:rPr>
+      </w:r>
+    </w:p>
+    <w:p>
+      <w:pPr>
+        <w:pStyle w:val="Normal"/>
+        <w:jc w:val="both"/>
+        <w:rPr>
+          <w:rFonts w:ascii="Arial" w:hAnsi="Arial"/>
+          <w:sz w:val="20"/>
+          <w:szCs w:val="20"/>
+        </w:rPr>
+      </w:pPr>
+      <w:r>
+        <w:rPr>
+          <w:rFonts w:ascii="Arial" w:hAnsi="Arial"/>
+          <w:sz w:val="20"/>
+          <w:szCs w:val="20"/>
+        </w:rPr>
       </w:r>
     </w:p>
     <w:p>
@@ -2315,17 +2881,43 @@
           <w:sz w:val="20"/>
           <w:szCs w:val="20"/>
         </w:rPr>
-        <w:t xml:space="preserve">An OEM of wireless handsets.  </w:t>
-      </w:r>
-    </w:p>
-    <w:p>
-      <w:pPr>
-        <w:pStyle w:val="Normal"/>
-        <w:jc w:val="both"/>
-        <w:rPr/>
-      </w:pPr>
-      <w:r>
-        <w:rPr/>
+        <w:t xml:space="preserve">An OEM of </w:t>
+      </w:r>
+      <w:r>
+        <w:rPr>
+          <w:rFonts w:cs="Arial" w:ascii="Arial" w:hAnsi="Arial"/>
+          <w:spacing w:val="-2"/>
+          <w:sz w:val="20"/>
+          <w:szCs w:val="20"/>
+        </w:rPr>
+        <w:t>mobile phones</w:t>
+      </w:r>
+      <w:r>
+        <w:rPr>
+          <w:rFonts w:cs="Arial" w:ascii="Arial" w:hAnsi="Arial"/>
+          <w:spacing w:val="-2"/>
+          <w:sz w:val="20"/>
+          <w:szCs w:val="20"/>
+        </w:rPr>
+        <w:t xml:space="preserve">.  </w:t>
+      </w:r>
+    </w:p>
+    <w:p>
+      <w:pPr>
+        <w:pStyle w:val="Normal"/>
+        <w:jc w:val="both"/>
+        <w:rPr>
+          <w:rFonts w:ascii="Arial" w:hAnsi="Arial"/>
+          <w:sz w:val="20"/>
+          <w:szCs w:val="20"/>
+        </w:rPr>
+      </w:pPr>
+      <w:r>
+        <w:rPr>
+          <w:rFonts w:ascii="Arial" w:hAnsi="Arial"/>
+          <w:sz w:val="20"/>
+          <w:szCs w:val="20"/>
+        </w:rPr>
       </w:r>
     </w:p>
     <w:p>
@@ -2369,27 +2961,61 @@
           <w:sz w:val="20"/>
           <w:szCs w:val="20"/>
         </w:rPr>
-        <w:t xml:space="preserve">Created and enhanced software subsystems to fulfill wireless carrier and QA requirements. Defined requirements and introduced new features. </w:t>
-      </w:r>
-    </w:p>
-    <w:p>
-      <w:pPr>
-        <w:pStyle w:val="Normal"/>
-        <w:jc w:val="both"/>
-        <w:rPr/>
-      </w:pPr>
-      <w:r>
-        <w:rPr/>
-      </w:r>
-    </w:p>
-    <w:p>
-      <w:pPr>
-        <w:pStyle w:val="Normal"/>
-        <w:jc w:val="both"/>
-        <w:rPr/>
-      </w:pPr>
-      <w:r>
-        <w:rPr/>
+        <w:t xml:space="preserve">Created and enhanced software subsystems to fulfill wireless carrier and QA requirements </w:t>
+      </w:r>
+      <w:r>
+        <w:rPr>
+          <w:rFonts w:cs="Arial" w:ascii="Arial" w:hAnsi="Arial"/>
+          <w:spacing w:val="-2"/>
+          <w:sz w:val="20"/>
+          <w:szCs w:val="20"/>
+        </w:rPr>
+        <w:t>for North America Mobile Phones</w:t>
+      </w:r>
+      <w:r>
+        <w:rPr>
+          <w:rFonts w:cs="Arial" w:ascii="Arial" w:hAnsi="Arial"/>
+          <w:spacing w:val="-2"/>
+          <w:sz w:val="20"/>
+          <w:szCs w:val="20"/>
+        </w:rPr>
+        <w:t xml:space="preserve">.  Defined requirements and introduced new features. </w:t>
+      </w:r>
+    </w:p>
+    <w:p>
+      <w:pPr>
+        <w:pStyle w:val="Normal"/>
+        <w:jc w:val="both"/>
+        <w:rPr>
+          <w:rFonts w:ascii="Arial" w:hAnsi="Arial"/>
+          <w:sz w:val="20"/>
+          <w:szCs w:val="20"/>
+        </w:rPr>
+      </w:pPr>
+      <w:r>
+        <w:rPr>
+          <w:rFonts w:ascii="Arial" w:hAnsi="Arial"/>
+          <w:sz w:val="20"/>
+          <w:szCs w:val="20"/>
+        </w:rPr>
+      </w:r>
+    </w:p>
+    <w:p>
+      <w:pPr>
+        <w:pStyle w:val="Normal"/>
+        <w:jc w:val="both"/>
+        <w:rPr>
+          <w:rFonts w:ascii="Arial" w:hAnsi="Arial"/>
+          <w:sz w:val="20"/>
+          <w:szCs w:val="20"/>
+        </w:rPr>
+      </w:pPr>
+      <w:r>
+        <w:rPr>
+          <w:rFonts w:ascii="Arial" w:hAnsi="Arial"/>
+          <w:sz w:val="20"/>
+          <w:szCs w:val="20"/>
+        </w:rPr>
       </w:r>
     </w:p>
     <w:p>
@@ -2444,7 +3070,25 @@
           <w:sz w:val="20"/>
           <w:szCs w:val="20"/>
         </w:rPr>
-        <w:t xml:space="preserve"> GSM/GPRS mobile phone solution, based on OMAP 1510 AP, Infineon SGOLD BP.</w:t>
+        <w:t xml:space="preserve"> GSM/GPRS </w:t>
+      </w:r>
+      <w:r>
+        <w:rPr>
+          <w:rFonts w:cs="Arial" w:ascii="Arial" w:hAnsi="Arial"/>
+          <w:spacing w:val="-2"/>
+          <w:sz w:val="20"/>
+          <w:szCs w:val="20"/>
+        </w:rPr>
+        <w:t>smartphone</w:t>
+      </w:r>
+      <w:r>
+        <w:rPr>
+          <w:rFonts w:cs="Arial" w:ascii="Arial" w:hAnsi="Arial"/>
+          <w:spacing w:val="-2"/>
+          <w:sz w:val="20"/>
+          <w:szCs w:val="20"/>
+        </w:rPr>
+        <w:t xml:space="preserve"> solution, based on OMAP 1510 AP, Infineon SGOLD BP.</w:t>
       </w:r>
     </w:p>
     <w:p>
@@ -2479,7 +3123,34 @@
           <w:sz w:val="20"/>
           <w:szCs w:val="20"/>
         </w:rPr>
-        <w:t xml:space="preserve">CSR H5/BCSP HCTL and BCCMD protocols implementation and integration </w:t>
+        <w:t xml:space="preserve">Bluetooth </w:t>
+      </w:r>
+      <w:r>
+        <w:rPr>
+          <w:rFonts w:cs="Arial" w:ascii="Arial" w:hAnsi="Arial"/>
+          <w:spacing w:val="-2"/>
+          <w:sz w:val="20"/>
+          <w:szCs w:val="20"/>
+        </w:rPr>
+        <w:t xml:space="preserve">CSR H5/BCSP </w:t>
+      </w:r>
+      <w:r>
+        <w:rPr>
+          <w:rFonts w:cs="Arial" w:ascii="Arial" w:hAnsi="Arial"/>
+          <w:spacing w:val="-2"/>
+          <w:sz w:val="20"/>
+          <w:szCs w:val="20"/>
+        </w:rPr>
+        <w:t>host control and customized command</w:t>
+      </w:r>
+      <w:r>
+        <w:rPr>
+          <w:rFonts w:cs="Arial" w:ascii="Arial" w:hAnsi="Arial"/>
+          <w:spacing w:val="-2"/>
+          <w:sz w:val="20"/>
+          <w:szCs w:val="20"/>
+        </w:rPr>
+        <w:t xml:space="preserve"> protocol implementation and integration </w:t>
       </w:r>
     </w:p>
     <w:p>
@@ -2619,17 +3290,34 @@
           <w:sz w:val="20"/>
           <w:szCs w:val="20"/>
         </w:rPr>
-        <w:t>Populate Factory, Service Center, and Carrier Requirements into Doors</w:t>
-      </w:r>
-    </w:p>
-    <w:p>
-      <w:pPr>
-        <w:pStyle w:val="Normal"/>
-        <w:jc w:val="both"/>
-        <w:rPr/>
-      </w:pPr>
-      <w:r>
-        <w:rPr/>
+        <w:t xml:space="preserve">Factory, Service Center, and Carrier Requirements </w:t>
+      </w:r>
+      <w:r>
+        <w:rPr>
+          <w:rFonts w:cs="Arial" w:ascii="Arial" w:hAnsi="Arial"/>
+          <w:spacing w:val="-2"/>
+          <w:sz w:val="20"/>
+          <w:szCs w:val="20"/>
+        </w:rPr>
+        <w:t>Management</w:t>
+      </w:r>
+    </w:p>
+    <w:p>
+      <w:pPr>
+        <w:pStyle w:val="Normal"/>
+        <w:jc w:val="both"/>
+        <w:rPr>
+          <w:rFonts w:ascii="Arial" w:hAnsi="Arial"/>
+          <w:sz w:val="20"/>
+          <w:szCs w:val="20"/>
+        </w:rPr>
+      </w:pPr>
+      <w:r>
+        <w:rPr>
+          <w:rFonts w:ascii="Arial" w:hAnsi="Arial"/>
+          <w:sz w:val="20"/>
+          <w:szCs w:val="20"/>
+        </w:rPr>
       </w:r>
     </w:p>
     <w:p>
@@ -2660,7 +3348,25 @@
           <w:sz w:val="20"/>
           <w:szCs w:val="20"/>
         </w:rPr>
-        <w:t xml:space="preserve">: TDMA (IS-136) mobile phone solution based on Prairiecomm (PCI3620) w/ARM7 (no MMU). </w:t>
+        <w:t xml:space="preserve">: TDMA (IS-136) mobile </w:t>
+      </w:r>
+      <w:r>
+        <w:rPr>
+          <w:rFonts w:cs="Arial" w:ascii="Arial" w:hAnsi="Arial"/>
+          <w:spacing w:val="-2"/>
+          <w:sz w:val="20"/>
+          <w:szCs w:val="20"/>
+        </w:rPr>
+        <w:t xml:space="preserve">feature </w:t>
+      </w:r>
+      <w:r>
+        <w:rPr>
+          <w:rFonts w:cs="Arial" w:ascii="Arial" w:hAnsi="Arial"/>
+          <w:spacing w:val="-2"/>
+          <w:sz w:val="20"/>
+          <w:szCs w:val="20"/>
+        </w:rPr>
+        <w:t xml:space="preserve">phone solution based on Prairiecomm (PCI3620) w/ARM7 (no MMU). </w:t>
       </w:r>
     </w:p>
     <w:p>
@@ -2695,7 +3401,34 @@
           <w:sz w:val="20"/>
           <w:szCs w:val="20"/>
         </w:rPr>
-        <w:t>Secure ESN bootloader and critical bank preservation</w:t>
+        <w:t xml:space="preserve">Secure ESN </w:t>
+      </w:r>
+      <w:r>
+        <w:rPr>
+          <w:rFonts w:cs="Arial" w:ascii="Arial" w:hAnsi="Arial"/>
+          <w:spacing w:val="-2"/>
+          <w:sz w:val="20"/>
+          <w:szCs w:val="20"/>
+        </w:rPr>
+        <w:t>B</w:t>
+      </w:r>
+      <w:r>
+        <w:rPr>
+          <w:rFonts w:cs="Arial" w:ascii="Arial" w:hAnsi="Arial"/>
+          <w:spacing w:val="-2"/>
+          <w:sz w:val="20"/>
+          <w:szCs w:val="20"/>
+        </w:rPr>
+        <w:t xml:space="preserve">ootloader and critical bank preservation </w:t>
+      </w:r>
+      <w:r>
+        <w:rPr>
+          <w:rFonts w:cs="Arial" w:ascii="Arial" w:hAnsi="Arial"/>
+          <w:spacing w:val="-2"/>
+          <w:sz w:val="20"/>
+          <w:szCs w:val="20"/>
+        </w:rPr>
+        <w:t>development</w:t>
       </w:r>
     </w:p>
     <w:p>
@@ -2807,20 +3540,36 @@
       <w:pPr>
         <w:pStyle w:val="Normal"/>
         <w:jc w:val="both"/>
-        <w:rPr/>
-      </w:pPr>
-      <w:r>
-        <w:rPr/>
-      </w:r>
-    </w:p>
-    <w:p>
-      <w:pPr>
-        <w:pStyle w:val="Normal"/>
-        <w:jc w:val="both"/>
-        <w:rPr/>
-      </w:pPr>
-      <w:r>
-        <w:rPr/>
+        <w:rPr>
+          <w:rFonts w:ascii="Arial" w:hAnsi="Arial"/>
+          <w:sz w:val="20"/>
+          <w:szCs w:val="20"/>
+        </w:rPr>
+      </w:pPr>
+      <w:r>
+        <w:rPr>
+          <w:rFonts w:ascii="Arial" w:hAnsi="Arial"/>
+          <w:sz w:val="20"/>
+          <w:szCs w:val="20"/>
+        </w:rPr>
+      </w:r>
+    </w:p>
+    <w:p>
+      <w:pPr>
+        <w:pStyle w:val="Normal"/>
+        <w:jc w:val="both"/>
+        <w:rPr>
+          <w:rFonts w:ascii="Arial" w:hAnsi="Arial"/>
+          <w:sz w:val="20"/>
+          <w:szCs w:val="20"/>
+        </w:rPr>
+      </w:pPr>
+      <w:r>
+        <w:rPr>
+          <w:rFonts w:ascii="Arial" w:hAnsi="Arial"/>
+          <w:sz w:val="20"/>
+          <w:szCs w:val="20"/>
+        </w:rPr>
       </w:r>
     </w:p>
     <w:p>
@@ -2872,10 +3621,18 @@
       <w:pPr>
         <w:pStyle w:val="Normal"/>
         <w:jc w:val="both"/>
-        <w:rPr/>
-      </w:pPr>
-      <w:r>
-        <w:rPr/>
+        <w:rPr>
+          <w:rFonts w:ascii="Arial" w:hAnsi="Arial"/>
+          <w:sz w:val="20"/>
+          <w:szCs w:val="20"/>
+        </w:rPr>
+      </w:pPr>
+      <w:r>
+        <w:rPr>
+          <w:rFonts w:ascii="Arial" w:hAnsi="Arial"/>
+          <w:sz w:val="20"/>
+          <w:szCs w:val="20"/>
+        </w:rPr>
       </w:r>
     </w:p>
     <w:p>
@@ -2926,10 +3683,18 @@
       <w:pPr>
         <w:pStyle w:val="Normal"/>
         <w:jc w:val="both"/>
-        <w:rPr/>
-      </w:pPr>
-      <w:r>
-        <w:rPr/>
+        <w:rPr>
+          <w:rFonts w:ascii="Arial" w:hAnsi="Arial"/>
+          <w:sz w:val="20"/>
+          <w:szCs w:val="20"/>
+        </w:rPr>
+      </w:pPr>
+      <w:r>
+        <w:rPr>
+          <w:rFonts w:ascii="Arial" w:hAnsi="Arial"/>
+          <w:sz w:val="20"/>
+          <w:szCs w:val="20"/>
+        </w:rPr>
       </w:r>
     </w:p>
     <w:p>
@@ -3029,20 +3794,36 @@
       <w:pPr>
         <w:pStyle w:val="Normal"/>
         <w:jc w:val="both"/>
-        <w:rPr/>
-      </w:pPr>
-      <w:r>
-        <w:rPr/>
-      </w:r>
-    </w:p>
-    <w:p>
-      <w:pPr>
-        <w:pStyle w:val="Normal"/>
-        <w:jc w:val="both"/>
-        <w:rPr/>
-      </w:pPr>
-      <w:r>
-        <w:rPr/>
+        <w:rPr>
+          <w:rFonts w:ascii="Arial" w:hAnsi="Arial"/>
+          <w:sz w:val="20"/>
+          <w:szCs w:val="20"/>
+        </w:rPr>
+      </w:pPr>
+      <w:r>
+        <w:rPr>
+          <w:rFonts w:ascii="Arial" w:hAnsi="Arial"/>
+          <w:sz w:val="20"/>
+          <w:szCs w:val="20"/>
+        </w:rPr>
+      </w:r>
+    </w:p>
+    <w:p>
+      <w:pPr>
+        <w:pStyle w:val="Normal"/>
+        <w:jc w:val="both"/>
+        <w:rPr>
+          <w:rFonts w:ascii="Arial" w:hAnsi="Arial"/>
+          <w:sz w:val="20"/>
+          <w:szCs w:val="20"/>
+        </w:rPr>
+      </w:pPr>
+      <w:r>
+        <w:rPr>
+          <w:rFonts w:ascii="Arial" w:hAnsi="Arial"/>
+          <w:sz w:val="20"/>
+          <w:szCs w:val="20"/>
+        </w:rPr>
       </w:r>
     </w:p>
     <w:p>
@@ -3155,19 +3936,35 @@
         </w:tabs>
         <w:ind w:left="360" w:right="0" w:hanging="360"/>
         <w:jc w:val="both"/>
-        <w:rPr/>
-      </w:pPr>
-      <w:r>
-        <w:rPr/>
-      </w:r>
-    </w:p>
-    <w:p>
-      <w:pPr>
-        <w:pStyle w:val="Normal"/>
-        <w:rPr/>
-      </w:pPr>
-      <w:r>
-        <w:rPr/>
+        <w:rPr>
+          <w:rFonts w:ascii="Arial" w:hAnsi="Arial"/>
+          <w:sz w:val="20"/>
+          <w:szCs w:val="20"/>
+        </w:rPr>
+      </w:pPr>
+      <w:r>
+        <w:rPr>
+          <w:rFonts w:ascii="Arial" w:hAnsi="Arial"/>
+          <w:sz w:val="20"/>
+          <w:szCs w:val="20"/>
+        </w:rPr>
+      </w:r>
+    </w:p>
+    <w:p>
+      <w:pPr>
+        <w:pStyle w:val="Normal"/>
+        <w:rPr>
+          <w:rFonts w:ascii="Arial" w:hAnsi="Arial"/>
+          <w:sz w:val="20"/>
+          <w:szCs w:val="20"/>
+        </w:rPr>
+      </w:pPr>
+      <w:r>
+        <w:rPr>
+          <w:rFonts w:ascii="Arial" w:hAnsi="Arial"/>
+          <w:sz w:val="20"/>
+          <w:szCs w:val="20"/>
+        </w:rPr>
       </w:r>
     </w:p>
     <w:p>
@@ -3287,10 +4084,18 @@
         </w:tabs>
         <w:ind w:left="360" w:right="0" w:hanging="360"/>
         <w:jc w:val="both"/>
-        <w:rPr/>
-      </w:pPr>
-      <w:r>
-        <w:rPr/>
+        <w:rPr>
+          <w:rFonts w:ascii="Arial" w:hAnsi="Arial"/>
+          <w:sz w:val="20"/>
+          <w:szCs w:val="20"/>
+        </w:rPr>
+      </w:pPr>
+      <w:r>
+        <w:rPr>
+          <w:rFonts w:ascii="Arial" w:hAnsi="Arial"/>
+          <w:sz w:val="20"/>
+          <w:szCs w:val="20"/>
+        </w:rPr>
       </w:r>
     </w:p>
     <w:p>
@@ -3306,10 +4111,18 @@
         </w:tabs>
         <w:ind w:left="360" w:right="0" w:hanging="360"/>
         <w:jc w:val="both"/>
-        <w:rPr/>
-      </w:pPr>
-      <w:r>
-        <w:rPr/>
+        <w:rPr>
+          <w:rFonts w:ascii="Arial" w:hAnsi="Arial"/>
+          <w:sz w:val="20"/>
+          <w:szCs w:val="20"/>
+        </w:rPr>
+      </w:pPr>
+      <w:r>
+        <w:rPr>
+          <w:rFonts w:ascii="Arial" w:hAnsi="Arial"/>
+          <w:sz w:val="20"/>
+          <w:szCs w:val="20"/>
+        </w:rPr>
       </w:r>
     </w:p>
     <w:p>
@@ -3553,7 +4366,7 @@
           <w:sz w:val="20"/>
           <w:szCs w:val="20"/>
         </w:rPr>
-        <w:t>: C, C++, Python, R, Javascript, Perl, Squirrel, JSON, XML, HTML, CSS, ARM, VHDL</w:t>
+        <w:t>: C, C++, Python, R, Javascript, Perl, Squirrel, HTML, CSS, ARM, VHDL</w:t>
         <w:br/>
       </w:r>
       <w:r>
@@ -4866,6 +5679,18 @@
       <w:rFonts w:cs="OpenSymbol"/>
     </w:rPr>
   </w:style>
+  <w:style w:type="character" w:styleId="ListLabel81">
+    <w:name w:val="ListLabel 81"/>
+    <w:rPr>
+      <w:rFonts w:cs="Symbol"/>
+    </w:rPr>
+  </w:style>
+  <w:style w:type="character" w:styleId="ListLabel82">
+    <w:name w:val="ListLabel 82"/>
+    <w:rPr>
+      <w:rFonts w:cs="OpenSymbol"/>
+    </w:rPr>
+  </w:style>
   <w:style w:type="paragraph" w:styleId="Heading">
     <w:name w:val="Heading"/>
     <w:basedOn w:val="Normal"/>

</xml_diff>

<commit_message>
updates per resume format header and contact information
</commit_message>
<xml_diff>
--- a/docs/ResumeAKamlani.docx
+++ b/docs/ResumeAKamlani.docx
@@ -28,14 +28,6 @@
           <w:p>
             <w:pPr>
               <w:rPr>
-                <w:rFonts w:ascii="Calibri" w:hAnsi="Calibri"/>
-                <w:color w:val="365F91" w:themeColor="accent1" w:themeShade="BF"/>
-                <w:sz w:val="44"/>
-                <w:szCs w:val="44"/>
-              </w:rPr>
-            </w:pPr>
-            <w:r>
-              <w:rPr>
                 <w:rFonts w:ascii="Calibri" w:hAnsi="Calibri" w:cs="Arial"/>
                 <w:b/>
                 <w:color w:val="365F91" w:themeColor="accent1" w:themeShade="BF"/>
@@ -43,7 +35,105 @@
                 <w:sz w:val="44"/>
                 <w:szCs w:val="44"/>
               </w:rPr>
+            </w:pPr>
+            <w:r>
+              <w:rPr>
+                <w:rFonts w:ascii="Calibri" w:hAnsi="Calibri" w:cs="Arial"/>
+                <w:b/>
+                <w:color w:val="365F91" w:themeColor="accent1" w:themeShade="BF"/>
+                <w:spacing w:val="-2"/>
+                <w:sz w:val="44"/>
+                <w:szCs w:val="44"/>
+              </w:rPr>
               <w:t>ARI KAMLANI</w:t>
+            </w:r>
+          </w:p>
+          <w:p>
+            <w:pPr>
+              <w:rPr>
+                <w:rFonts w:ascii="Calibri" w:hAnsi="Calibri"/>
+                <w:color w:val="365F91" w:themeColor="accent1" w:themeShade="BF"/>
+                <w:sz w:val="44"/>
+                <w:szCs w:val="44"/>
+              </w:rPr>
+            </w:pPr>
+            <w:r>
+              <w:rPr>
+                <w:rFonts w:ascii="Calibri" w:hAnsi="Calibri"/>
+                <w:noProof/>
+                <w:color w:val="365F91" w:themeColor="accent1" w:themeShade="BF"/>
+                <w:sz w:val="44"/>
+                <w:szCs w:val="44"/>
+              </w:rPr>
+              <w:drawing>
+                <wp:anchor distT="0" distB="0" distL="114300" distR="114300" simplePos="0" relativeHeight="251658240" behindDoc="0" locked="0" layoutInCell="1" allowOverlap="1" wp14:anchorId="1CFD5B47" wp14:editId="6C5BC04F">
+                  <wp:simplePos x="0" y="0"/>
+                  <wp:positionH relativeFrom="column">
+                    <wp:posOffset>274320</wp:posOffset>
+                  </wp:positionH>
+                  <wp:positionV relativeFrom="paragraph">
+                    <wp:posOffset>-13335</wp:posOffset>
+                  </wp:positionV>
+                  <wp:extent cx="914400" cy="914400"/>
+                  <wp:effectExtent l="0" t="0" r="0" b="0"/>
+                  <wp:wrapTight wrapText="bothSides">
+                    <wp:wrapPolygon edited="0">
+                      <wp:start x="3000" y="600"/>
+                      <wp:lineTo x="0" y="11400"/>
+                      <wp:lineTo x="0" y="14400"/>
+                      <wp:lineTo x="21000" y="14400"/>
+                      <wp:lineTo x="21000" y="600"/>
+                      <wp:lineTo x="3000" y="600"/>
+                    </wp:wrapPolygon>
+                  </wp:wrapTight>
+                  <wp:docPr id="1" name="Picture 1"/>
+                  <wp:cNvGraphicFramePr>
+                    <a:graphicFrameLocks xmlns:a="http://schemas.openxmlformats.org/drawingml/2006/main" noChangeAspect="1"/>
+                  </wp:cNvGraphicFramePr>
+                  <a:graphic xmlns:a="http://schemas.openxmlformats.org/drawingml/2006/main">
+                    <a:graphicData uri="http://schemas.openxmlformats.org/drawingml/2006/picture">
+                      <pic:pic xmlns:pic="http://schemas.openxmlformats.org/drawingml/2006/picture">
+                        <pic:nvPicPr>
+                          <pic:cNvPr id="0" name="ak_initials.png"/>
+                          <pic:cNvPicPr/>
+                        </pic:nvPicPr>
+                        <pic:blipFill>
+                          <a:blip r:embed="rId9">
+                            <a:extLst>
+                              <a:ext uri="{28A0092B-C50C-407E-A947-70E740481C1C}">
+                                <a14:useLocalDpi xmlns:a14="http://schemas.microsoft.com/office/drawing/2010/main" val="0"/>
+                              </a:ext>
+                            </a:extLst>
+                          </a:blip>
+                          <a:stretch>
+                            <a:fillRect/>
+                          </a:stretch>
+                        </pic:blipFill>
+                        <pic:spPr>
+                          <a:xfrm>
+                            <a:off x="0" y="0"/>
+                            <a:ext cx="914400" cy="914400"/>
+                          </a:xfrm>
+                          <a:prstGeom prst="rect">
+                            <a:avLst/>
+                          </a:prstGeom>
+                          <a:extLst>
+                            <a:ext uri="{FAA26D3D-D897-4be2-8F04-BA451C77F1D7}">
+                              <ma14:placeholderFlag xmlns:ma14="http://schemas.microsoft.com/office/mac/drawingml/2011/main"/>
+                            </a:ext>
+                          </a:extLst>
+                        </pic:spPr>
+                      </pic:pic>
+                    </a:graphicData>
+                  </a:graphic>
+                  <wp14:sizeRelH relativeFrom="page">
+                    <wp14:pctWidth>0</wp14:pctWidth>
+                  </wp14:sizeRelH>
+                  <wp14:sizeRelV relativeFrom="page">
+                    <wp14:pctHeight>0</wp14:pctHeight>
+                  </wp14:sizeRelV>
+                </wp:anchor>
+              </w:drawing>
             </w:r>
           </w:p>
         </w:tc>
@@ -86,7 +176,47 @@
                 <w:bCs/>
                 <w:spacing w:val="-2"/>
               </w:rPr>
-              <w:t xml:space="preserve">(919) 522-2242 </w:t>
+              <w:t>(415</w:t>
+            </w:r>
+            <w:r>
+              <w:rPr>
+                <w:rFonts w:ascii="Calibri" w:hAnsi="Calibri" w:cs="Arial"/>
+                <w:bCs/>
+                <w:spacing w:val="-2"/>
+              </w:rPr>
+              <w:t xml:space="preserve">) </w:t>
+            </w:r>
+            <w:r>
+              <w:rPr>
+                <w:rFonts w:ascii="Calibri" w:hAnsi="Calibri" w:cs="Arial"/>
+                <w:bCs/>
+                <w:spacing w:val="-2"/>
+              </w:rPr>
+              <w:t>894</w:t>
+            </w:r>
+            <w:r>
+              <w:rPr>
+                <w:rFonts w:ascii="Calibri" w:hAnsi="Calibri" w:cs="Arial"/>
+                <w:bCs/>
+                <w:spacing w:val="-2"/>
+              </w:rPr>
+              <w:t>-</w:t>
+            </w:r>
+            <w:r>
+              <w:rPr>
+                <w:rFonts w:ascii="Calibri" w:hAnsi="Calibri" w:cs="Arial"/>
+                <w:bCs/>
+                <w:spacing w:val="-2"/>
+              </w:rPr>
+              <w:t>9350</w:t>
+            </w:r>
+            <w:r>
+              <w:rPr>
+                <w:rFonts w:ascii="Calibri" w:hAnsi="Calibri" w:cs="Arial"/>
+                <w:bCs/>
+                <w:spacing w:val="-2"/>
+              </w:rPr>
+              <w:t xml:space="preserve"> </w:t>
             </w:r>
             <w:r>
               <w:rPr>
@@ -100,7 +230,7 @@
               </w:rPr>
               <w:t xml:space="preserve"> </w:t>
             </w:r>
-            <w:hyperlink r:id="rId9">
+            <w:hyperlink r:id="rId10">
               <w:r>
                 <w:rPr>
                   <w:rStyle w:val="InternetLink"/>
@@ -120,22 +250,47 @@
                 <w:color w:val="FF0000"/>
               </w:rPr>
             </w:pPr>
-            <w:hyperlink r:id="rId10" w:history="1">
+            <w:hyperlink r:id="rId11">
               <w:proofErr w:type="gramStart"/>
+              <w:r>
+                <w:rPr>
+                  <w:rStyle w:val="InternetLink"/>
+                  <w:rFonts w:ascii="Calibri" w:hAnsi="Calibri" w:cs="Arial"/>
+                  <w:spacing w:val="-2"/>
+                </w:rPr>
+                <w:t>arikamlani.com</w:t>
+              </w:r>
+              <w:proofErr w:type="gramEnd"/>
+            </w:hyperlink>
+            <w:r>
+              <w:rPr>
+                <w:rStyle w:val="InternetLink"/>
+                <w:rFonts w:ascii="Calibri" w:hAnsi="Calibri" w:cs="Arial"/>
+                <w:b/>
+                <w:bCs/>
+                <w:spacing w:val="-2"/>
+              </w:rPr>
+              <w:t xml:space="preserve"> </w:t>
+            </w:r>
+            <w:r>
+              <w:rPr>
+                <w:rFonts w:ascii="Calibri" w:hAnsi="Calibri" w:cs="Wingdings 2"/>
+              </w:rPr>
+              <w:sym w:font="Wingdings 2" w:char="F0F2"/>
+            </w:r>
+            <w:r>
+              <w:rPr>
+                <w:rFonts w:ascii="Calibri" w:hAnsi="Calibri" w:cs="Wingdings 2"/>
+              </w:rPr>
+              <w:t xml:space="preserve"> </w:t>
+            </w:r>
+            <w:hyperlink r:id="rId12" w:history="1">
               <w:r>
                 <w:rPr>
                   <w:rStyle w:val="Hyperlink"/>
                   <w:rFonts w:ascii="Calibri" w:hAnsi="Calibri"/>
                 </w:rPr>
-                <w:t>linkedin.com</w:t>
-              </w:r>
-              <w:proofErr w:type="gramEnd"/>
-              <w:r>
-                <w:rPr>
-                  <w:rStyle w:val="Hyperlink"/>
-                  <w:rFonts w:ascii="Calibri" w:hAnsi="Calibri"/>
-                </w:rPr>
-                <w:t>/in/akamlani</w:t>
+                <w:t>linkedin.com/in/akamlani</w:t>
               </w:r>
             </w:hyperlink>
           </w:p>
@@ -171,118 +326,10 @@
                 <w:rFonts w:ascii="Calibri" w:hAnsi="Calibri"/>
               </w:rPr>
             </w:pPr>
-            <w:r>
-              <w:rPr>
-                <w:rFonts w:ascii="Calibri" w:hAnsi="Calibri"/>
-                <w:noProof/>
-              </w:rPr>
-              <w:drawing>
-                <wp:anchor distT="0" distB="0" distL="0" distR="0" simplePos="0" relativeHeight="251657728" behindDoc="0" locked="0" layoutInCell="1" allowOverlap="1" wp14:anchorId="04F4AD23" wp14:editId="39A2D1C9">
-                  <wp:simplePos x="0" y="0"/>
-                  <wp:positionH relativeFrom="column">
-                    <wp:posOffset>130810</wp:posOffset>
-                  </wp:positionH>
-                  <wp:positionV relativeFrom="paragraph">
-                    <wp:posOffset>53340</wp:posOffset>
-                  </wp:positionV>
-                  <wp:extent cx="863600" cy="825500"/>
-                  <wp:effectExtent l="0" t="0" r="0" b="12700"/>
-                  <wp:wrapSquare wrapText="largest"/>
-                  <wp:docPr id="2" name="Picture"/>
-                  <wp:cNvGraphicFramePr>
-                    <a:graphicFrameLocks xmlns:a="http://schemas.openxmlformats.org/drawingml/2006/main" noChangeAspect="1"/>
-                  </wp:cNvGraphicFramePr>
-                  <a:graphic xmlns:a="http://schemas.openxmlformats.org/drawingml/2006/main">
-                    <a:graphicData uri="http://schemas.openxmlformats.org/drawingml/2006/picture">
-                      <pic:pic xmlns:pic="http://schemas.openxmlformats.org/drawingml/2006/picture">
-                        <pic:nvPicPr>
-                          <pic:cNvPr id="0" name="Picture"/>
-                          <pic:cNvPicPr>
-                            <a:picLocks noChangeAspect="1" noChangeArrowheads="1"/>
-                          </pic:cNvPicPr>
-                        </pic:nvPicPr>
-                        <pic:blipFill>
-                          <a:blip r:embed="rId11">
-                            <a:extLst>
-                              <a:ext uri="{28A0092B-C50C-407E-A947-70E740481C1C}">
-                                <a14:useLocalDpi xmlns:a14="http://schemas.microsoft.com/office/drawing/2010/main" val="0"/>
-                              </a:ext>
-                            </a:extLst>
-                          </a:blip>
-                          <a:srcRect/>
-                          <a:stretch>
-                            <a:fillRect/>
-                          </a:stretch>
-                        </pic:blipFill>
-                        <pic:spPr bwMode="auto">
-                          <a:xfrm>
-                            <a:off x="0" y="0"/>
-                            <a:ext cx="863600" cy="825500"/>
-                          </a:xfrm>
-                          <a:prstGeom prst="rect">
-                            <a:avLst/>
-                          </a:prstGeom>
-                          <a:noFill/>
-                          <a:ln>
-                            <a:noFill/>
-                          </a:ln>
-                        </pic:spPr>
-                      </pic:pic>
-                    </a:graphicData>
-                  </a:graphic>
-                  <wp14:sizeRelH relativeFrom="page">
-                    <wp14:pctWidth>0</wp14:pctWidth>
-                  </wp14:sizeRelH>
-                  <wp14:sizeRelV relativeFrom="page">
-                    <wp14:pctHeight>0</wp14:pctHeight>
-                  </wp14:sizeRelV>
-                </wp:anchor>
-              </w:drawing>
-            </w:r>
-            <w:hyperlink r:id="rId12">
-              <w:proofErr w:type="gramStart"/>
-              <w:r>
-                <w:rPr>
-                  <w:rStyle w:val="InternetLink"/>
-                  <w:rFonts w:ascii="Calibri" w:hAnsi="Calibri" w:cs="Arial"/>
-                  <w:b/>
-                  <w:bCs/>
-                  <w:spacing w:val="-2"/>
-                </w:rPr>
-                <w:t>arikamlani.com</w:t>
-              </w:r>
-              <w:proofErr w:type="gramEnd"/>
-            </w:hyperlink>
           </w:p>
         </w:tc>
       </w:tr>
     </w:tbl>
-    <w:p>
-      <w:pPr>
-        <w:pBdr>
-          <w:bottom w:val="single" w:sz="12" w:space="1" w:color="auto"/>
-        </w:pBdr>
-        <w:rPr>
-          <w:rFonts w:ascii="Calibri" w:hAnsi="Calibri"/>
-          <w:sz w:val="22"/>
-          <w:szCs w:val="20"/>
-        </w:rPr>
-      </w:pPr>
-      <w:bookmarkStart w:id="0" w:name="_GoBack"/>
-      <w:bookmarkEnd w:id="0"/>
-    </w:p>
-    <w:p>
-      <w:pPr>
-        <w:pBdr>
-          <w:bottom w:val="single" w:sz="12" w:space="1" w:color="auto"/>
-        </w:pBdr>
-        <w:rPr>
-          <w:rFonts w:ascii="Calibri" w:hAnsi="Calibri"/>
-          <w:sz w:val="22"/>
-          <w:szCs w:val="20"/>
-        </w:rPr>
-      </w:pPr>
-    </w:p>
     <w:p>
       <w:pPr>
         <w:pBdr>
@@ -1063,6 +1110,8 @@
           <w:sz w:val="22"/>
         </w:rPr>
       </w:pPr>
+      <w:bookmarkStart w:id="0" w:name="_GoBack"/>
+      <w:bookmarkEnd w:id="0"/>
       <w:r>
         <w:rPr>
           <w:rFonts w:ascii="Calibri" w:hAnsi="Calibri"/>
@@ -3748,7 +3797,6 @@
           <w:b/>
           <w:sz w:val="22"/>
         </w:rPr>
-        <w:lastRenderedPageBreak/>
         <w:t>TapRoot Systems</w:t>
       </w:r>
       <w:r>
@@ -5658,7 +5706,7 @@
   <w:abstractNum w:abstractNumId="0">
     <w:nsid w:val="FFFFFF1D"/>
     <w:multiLevelType w:val="multilevel"/>
-    <w:tmpl w:val="A3B62C4E"/>
+    <w:tmpl w:val="0DE08A86"/>
     <w:lvl w:ilvl="0">
       <w:start w:val="1"/>
       <w:numFmt w:val="bullet"/>
@@ -9607,7 +9655,7 @@
 </file>
 
 <file path=customXml/itemProps1.xml><?xml version="1.0" encoding="utf-8"?>
-<ds:datastoreItem xmlns:ds="http://schemas.openxmlformats.org/officeDocument/2006/customXml" ds:itemID="{809434F7-78F0-B143-9B16-97B90C05B688}">
+<ds:datastoreItem xmlns:ds="http://schemas.openxmlformats.org/officeDocument/2006/customXml" ds:itemID="{0299DBB2-E627-E74E-931F-3FEA10DF860F}">
   <ds:schemaRefs>
     <ds:schemaRef ds:uri="http://schemas.openxmlformats.org/officeDocument/2006/bibliography"/>
   </ds:schemaRefs>

</xml_diff>

<commit_message>
update resume per contact info
</commit_message>
<xml_diff>
--- a/docs/ResumeAKamlani.docx
+++ b/docs/ResumeAKamlani.docx
@@ -13,12 +13,13 @@
     <w:tbl>
       <w:tblPr>
         <w:tblW w:w="0" w:type="auto"/>
+        <w:tblLayout w:type="fixed"/>
         <w:tblLook w:val="00A0" w:firstRow="1" w:lastRow="0" w:firstColumn="1" w:lastColumn="0" w:noHBand="0" w:noVBand="0"/>
       </w:tblPr>
       <w:tblGrid>
         <w:gridCol w:w="3528"/>
-        <w:gridCol w:w="5266"/>
-        <w:gridCol w:w="1790"/>
+        <w:gridCol w:w="5760"/>
+        <w:gridCol w:w="6710"/>
       </w:tblGrid>
       <w:tr>
         <w:tc>
@@ -139,11 +140,15 @@
         </w:tc>
         <w:tc>
           <w:tcPr>
-            <w:tcW w:w="5266" w:type="dxa"/>
+            <w:tcW w:w="5760" w:type="dxa"/>
           </w:tcPr>
           <w:p>
             <w:pPr>
-              <w:jc w:val="right"/>
+              <w:tabs>
+                <w:tab w:val="left" w:pos="2340"/>
+                <w:tab w:val="right" w:pos="6494"/>
+              </w:tabs>
+              <w:jc w:val="center"/>
               <w:rPr>
                 <w:rFonts w:ascii="Calibri" w:hAnsi="Calibri" w:cs="Arial"/>
                 <w:bCs/>
@@ -162,14 +167,32 @@
               </w:rPr>
               <w:t>SAN FRANCISCO, CA</w:t>
             </w:r>
+            <w:r>
+              <w:rPr>
+                <w:rFonts w:ascii="Calibri" w:hAnsi="Calibri" w:cs="Arial"/>
+                <w:bCs/>
+                <w:spacing w:val="-2"/>
+                <w:sz w:val="28"/>
+                <w:szCs w:val="28"/>
+              </w:rPr>
+              <w:t>. USA/PARIS, FRANCE</w:t>
+            </w:r>
           </w:p>
           <w:p>
             <w:pPr>
-              <w:jc w:val="right"/>
+              <w:jc w:val="center"/>
               <w:rPr>
                 <w:rFonts w:ascii="Calibri" w:hAnsi="Calibri" w:cs="Book Antiqua"/>
               </w:rPr>
             </w:pPr>
+            <w:r>
+              <w:rPr>
+                <w:rFonts w:ascii="Calibri" w:hAnsi="Calibri" w:cs="Arial"/>
+                <w:bCs/>
+                <w:spacing w:val="-2"/>
+              </w:rPr>
+              <w:t xml:space="preserve">+1 </w:t>
+            </w:r>
             <w:r>
               <w:rPr>
                 <w:rFonts w:ascii="Calibri" w:hAnsi="Calibri" w:cs="Arial"/>
@@ -202,6 +225,7 @@
               </w:rPr>
               <w:t>-</w:t>
             </w:r>
+            <w:proofErr w:type="gramStart"/>
             <w:r>
               <w:rPr>
                 <w:rFonts w:ascii="Calibri" w:hAnsi="Calibri" w:cs="Arial"/>
@@ -220,17 +244,104 @@
             </w:r>
             <w:r>
               <w:rPr>
+                <w:rFonts w:ascii="Calibri" w:hAnsi="Calibri" w:cs="Arial"/>
+                <w:bCs/>
+                <w:spacing w:val="-2"/>
+              </w:rPr>
+              <w:t xml:space="preserve"> </w:t>
+            </w:r>
+            <w:proofErr w:type="gramEnd"/>
+            <w:r>
+              <w:rPr>
                 <w:rFonts w:ascii="Calibri" w:hAnsi="Calibri" w:cs="Wingdings 2"/>
               </w:rPr>
               <w:sym w:font="Wingdings 2" w:char="F0F2"/>
             </w:r>
             <w:r>
               <w:rPr>
-                <w:rFonts w:ascii="Calibri" w:hAnsi="Calibri" w:cs="Book Antiqua"/>
+                <w:rFonts w:ascii="Calibri" w:hAnsi="Calibri" w:cs="Wingdings 2"/>
+              </w:rPr>
+              <w:t xml:space="preserve">  </w:t>
+            </w:r>
+            <w:r>
+              <w:rPr>
+                <w:rFonts w:ascii="Calibri" w:hAnsi="Calibri" w:cs="Arial"/>
+                <w:bCs/>
+                <w:spacing w:val="-2"/>
+              </w:rPr>
+              <w:t>+33 (06</w:t>
+            </w:r>
+            <w:r>
+              <w:rPr>
+                <w:rFonts w:ascii="Calibri" w:hAnsi="Calibri" w:cs="Arial"/>
+                <w:bCs/>
+                <w:spacing w:val="-2"/>
+              </w:rPr>
+              <w:t xml:space="preserve">) </w:t>
+            </w:r>
+            <w:r>
+              <w:rPr>
+                <w:rFonts w:ascii="Calibri" w:hAnsi="Calibri" w:cs="Arial"/>
+                <w:bCs/>
+                <w:spacing w:val="-2"/>
+              </w:rPr>
+              <w:t>37850457</w:t>
+            </w:r>
+          </w:p>
+          <w:p>
+            <w:pPr>
+              <w:jc w:val="center"/>
+              <w:rPr>
+                <w:rFonts w:ascii="Calibri" w:hAnsi="Calibri" w:cs="Arial"/>
+                <w:bCs/>
+                <w:spacing w:val="-2"/>
+                <w:sz w:val="28"/>
+                <w:szCs w:val="28"/>
+              </w:rPr>
+            </w:pPr>
+            <w:hyperlink r:id="rId10" w:history="1">
+              <w:r>
+                <w:rPr>
+                  <w:rStyle w:val="Hyperlink"/>
+                  <w:rFonts w:ascii="Calibri" w:hAnsi="Calibri" w:cs="Arial"/>
+                  <w:bCs/>
+                  <w:spacing w:val="-2"/>
+                  <w:lang w:bidi="en-US"/>
+                </w:rPr>
+                <w:t>akamlani@gmail.com</w:t>
+              </w:r>
+            </w:hyperlink>
+            <w:proofErr w:type="gramStart"/>
+            <w:r>
+              <w:rPr>
+                <w:rStyle w:val="InternetLink"/>
+                <w:rFonts w:ascii="Calibri" w:hAnsi="Calibri" w:cs="Arial"/>
+                <w:bCs/>
+                <w:spacing w:val="-2"/>
+                <w:u w:val="none"/>
+              </w:rPr>
+              <w:t xml:space="preserve">  </w:t>
+            </w:r>
+            <w:proofErr w:type="gramEnd"/>
+            <w:r>
+              <w:rPr>
+                <w:rFonts w:ascii="Calibri" w:hAnsi="Calibri" w:cs="Wingdings 2"/>
+              </w:rPr>
+              <w:sym w:font="Wingdings 2" w:char="F0F2"/>
+            </w:r>
+            <w:r>
+              <w:rPr>
+                <w:rFonts w:ascii="Calibri" w:hAnsi="Calibri" w:cs="Wingdings 2"/>
               </w:rPr>
               <w:t xml:space="preserve"> </w:t>
             </w:r>
-            <w:hyperlink r:id="rId10">
+            <w:r>
+              <w:rPr>
+                <w:rFonts w:ascii="Calibri" w:hAnsi="Calibri" w:cs="Wingdings 2"/>
+              </w:rPr>
+              <w:t xml:space="preserve"> </w:t>
+            </w:r>
+            <w:hyperlink r:id="rId11">
               <w:r>
                 <w:rPr>
                   <w:rStyle w:val="InternetLink"/>
@@ -238,25 +349,26 @@
                   <w:bCs/>
                   <w:spacing w:val="-2"/>
                 </w:rPr>
-                <w:t>akamlani@gmail.com</w:t>
+                <w:t>ari.kamlani@edu.dsti.institute</w:t>
               </w:r>
             </w:hyperlink>
           </w:p>
           <w:p>
             <w:pPr>
-              <w:jc w:val="right"/>
+              <w:jc w:val="center"/>
               <w:rPr>
                 <w:rFonts w:ascii="Calibri" w:hAnsi="Calibri"/>
                 <w:color w:val="FF0000"/>
               </w:rPr>
             </w:pPr>
-            <w:hyperlink r:id="rId11">
+            <w:hyperlink r:id="rId12" w:history="1">
               <w:proofErr w:type="gramStart"/>
               <w:r>
                 <w:rPr>
-                  <w:rStyle w:val="InternetLink"/>
+                  <w:rStyle w:val="Hyperlink"/>
                   <w:rFonts w:ascii="Calibri" w:hAnsi="Calibri" w:cs="Arial"/>
                   <w:spacing w:val="-2"/>
+                  <w:lang w:bidi="en-US"/>
                 </w:rPr>
                 <w:t>arikamlani.com</w:t>
               </w:r>
@@ -266,9 +378,20 @@
               <w:rPr>
                 <w:rStyle w:val="InternetLink"/>
                 <w:rFonts w:ascii="Calibri" w:hAnsi="Calibri" w:cs="Arial"/>
-                <w:b/>
-                <w:bCs/>
                 <w:spacing w:val="-2"/>
+                <w:u w:val="none"/>
+              </w:rPr>
+              <w:t xml:space="preserve">  </w:t>
+            </w:r>
+            <w:r>
+              <w:rPr>
+                <w:rFonts w:ascii="Calibri" w:hAnsi="Calibri" w:cs="Wingdings 2"/>
+              </w:rPr>
+              <w:sym w:font="Wingdings 2" w:char="F0F2"/>
+            </w:r>
+            <w:r>
+              <w:rPr>
+                <w:rFonts w:ascii="Calibri" w:hAnsi="Calibri" w:cs="Wingdings 2"/>
               </w:rPr>
               <w:t xml:space="preserve"> </w:t>
             </w:r>
@@ -276,15 +399,9 @@
               <w:rPr>
                 <w:rFonts w:ascii="Calibri" w:hAnsi="Calibri" w:cs="Wingdings 2"/>
               </w:rPr>
-              <w:sym w:font="Wingdings 2" w:char="F0F2"/>
-            </w:r>
-            <w:r>
-              <w:rPr>
-                <w:rFonts w:ascii="Calibri" w:hAnsi="Calibri" w:cs="Wingdings 2"/>
-              </w:rPr>
               <w:t xml:space="preserve"> </w:t>
             </w:r>
-            <w:hyperlink r:id="rId12" w:history="1">
+            <w:hyperlink r:id="rId13" w:history="1">
               <w:r>
                 <w:rPr>
                   <w:rStyle w:val="Hyperlink"/>
@@ -292,6 +409,8 @@
                 </w:rPr>
                 <w:t>linkedin.com/in/akamlani</w:t>
               </w:r>
+              <w:bookmarkStart w:id="0" w:name="_GoBack"/>
+              <w:bookmarkEnd w:id="0"/>
             </w:hyperlink>
           </w:p>
           <w:p>
@@ -299,25 +418,18 @@
               <w:tabs>
                 <w:tab w:val="left" w:pos="4360"/>
               </w:tabs>
+              <w:jc w:val="center"/>
               <w:rPr>
                 <w:rFonts w:ascii="Calibri" w:hAnsi="Calibri"/>
                 <w:sz w:val="22"/>
                 <w:szCs w:val="20"/>
               </w:rPr>
             </w:pPr>
-            <w:r>
-              <w:rPr>
-                <w:rFonts w:ascii="Calibri" w:hAnsi="Calibri"/>
-                <w:sz w:val="22"/>
-                <w:szCs w:val="20"/>
-              </w:rPr>
-              <w:tab/>
-            </w:r>
           </w:p>
         </w:tc>
         <w:tc>
           <w:tcPr>
-            <w:tcW w:w="1790" w:type="dxa"/>
+            <w:tcW w:w="6710" w:type="dxa"/>
           </w:tcPr>
           <w:p>
             <w:pPr>
@@ -1201,8 +1313,6 @@
           <w:sz w:val="22"/>
         </w:rPr>
       </w:pPr>
-      <w:bookmarkStart w:id="0" w:name="_GoBack"/>
-      <w:bookmarkEnd w:id="0"/>
     </w:p>
     <w:p>
       <w:pPr>
@@ -1266,14 +1376,7 @@
           <w:rFonts w:ascii="Calibri" w:hAnsi="Calibri"/>
           <w:sz w:val="22"/>
         </w:rPr>
-        <w:t xml:space="preserve">, </w:t>
-      </w:r>
-      <w:r>
-        <w:rPr>
-          <w:rFonts w:ascii="Calibri" w:hAnsi="Calibri"/>
-          <w:sz w:val="22"/>
-        </w:rPr>
-        <w:t>Design Thinking</w:t>
+        <w:t>, Design Thinking</w:t>
       </w:r>
     </w:p>
     <w:p>
@@ -5677,7 +5780,7 @@
       </w:pPr>
     </w:p>
     <w:sectPr>
-      <w:headerReference w:type="even" r:id="rId13"/>
+      <w:headerReference w:type="even" r:id="rId14"/>
       <w:pgSz w:w="12240" w:h="15840" w:code="1"/>
       <w:pgMar w:top="864" w:right="936" w:bottom="864" w:left="936" w:header="720" w:footer="720" w:gutter="0"/>
       <w:pgNumType w:start="1"/>
@@ -5778,7 +5881,7 @@
   <w:abstractNum w:abstractNumId="0">
     <w:nsid w:val="FFFFFF1D"/>
     <w:multiLevelType w:val="multilevel"/>
-    <w:tmpl w:val="2308303A"/>
+    <w:tmpl w:val="C1DA444C"/>
     <w:lvl w:ilvl="0">
       <w:start w:val="1"/>
       <w:numFmt w:val="bullet"/>
@@ -9727,7 +9830,7 @@
 </file>
 
 <file path=customXml/itemProps1.xml><?xml version="1.0" encoding="utf-8"?>
-<ds:datastoreItem xmlns:ds="http://schemas.openxmlformats.org/officeDocument/2006/customXml" ds:itemID="{2C67538D-6808-D149-927B-4E3C8CA30FE2}">
+<ds:datastoreItem xmlns:ds="http://schemas.openxmlformats.org/officeDocument/2006/customXml" ds:itemID="{2251BE81-7A77-324E-B382-BFF5AFD3D3F1}">
   <ds:schemaRefs>
     <ds:schemaRef ds:uri="http://schemas.openxmlformats.org/officeDocument/2006/bibliography"/>
   </ds:schemaRefs>

</xml_diff>

<commit_message>
update skills section and resume per skills
</commit_message>
<xml_diff>
--- a/docs/ResumeAKamlani.docx
+++ b/docs/ResumeAKamlani.docx
@@ -225,7 +225,6 @@
               </w:rPr>
               <w:t>-</w:t>
             </w:r>
-            <w:proofErr w:type="gramStart"/>
             <w:r>
               <w:rPr>
                 <w:rFonts w:ascii="Calibri" w:hAnsi="Calibri" w:cs="Arial"/>
@@ -250,7 +249,6 @@
               </w:rPr>
               <w:t xml:space="preserve"> </w:t>
             </w:r>
-            <w:proofErr w:type="gramEnd"/>
             <w:r>
               <w:rPr>
                 <w:rFonts w:ascii="Calibri" w:hAnsi="Calibri" w:cs="Wingdings 2"/>
@@ -311,7 +309,6 @@
                 <w:t>akamlani@gmail.com</w:t>
               </w:r>
             </w:hyperlink>
-            <w:proofErr w:type="gramStart"/>
             <w:r>
               <w:rPr>
                 <w:rStyle w:val="InternetLink"/>
@@ -322,7 +319,6 @@
               </w:rPr>
               <w:t xml:space="preserve">  </w:t>
             </w:r>
-            <w:proofErr w:type="gramEnd"/>
             <w:r>
               <w:rPr>
                 <w:rFonts w:ascii="Calibri" w:hAnsi="Calibri" w:cs="Wingdings 2"/>
@@ -362,7 +358,6 @@
               </w:rPr>
             </w:pPr>
             <w:hyperlink r:id="rId12" w:history="1">
-              <w:proofErr w:type="gramStart"/>
               <w:r>
                 <w:rPr>
                   <w:rStyle w:val="Hyperlink"/>
@@ -372,7 +367,6 @@
                 </w:rPr>
                 <w:t>arikamlani.com</w:t>
               </w:r>
-              <w:proofErr w:type="gramEnd"/>
             </w:hyperlink>
             <w:r>
               <w:rPr>
@@ -409,8 +403,6 @@
                 </w:rPr>
                 <w:t>linkedin.com/in/akamlani</w:t>
               </w:r>
-              <w:bookmarkStart w:id="0" w:name="_GoBack"/>
-              <w:bookmarkEnd w:id="0"/>
             </w:hyperlink>
           </w:p>
           <w:p>
@@ -787,25 +779,7 @@
           <w:sz w:val="22"/>
           <w:szCs w:val="20"/>
         </w:rPr>
-        <w:t xml:space="preserve">s a </w:t>
-      </w:r>
-      <w:proofErr w:type="gramStart"/>
-      <w:r>
-        <w:rPr>
-          <w:rFonts w:ascii="Calibri" w:hAnsi="Calibri" w:cs="Calibri"/>
-          <w:sz w:val="22"/>
-          <w:szCs w:val="20"/>
-        </w:rPr>
-        <w:t>client focused</w:t>
-      </w:r>
-      <w:proofErr w:type="gramEnd"/>
-      <w:r>
-        <w:rPr>
-          <w:rFonts w:ascii="Calibri" w:hAnsi="Calibri" w:cs="Calibri"/>
-          <w:sz w:val="22"/>
-          <w:szCs w:val="20"/>
-        </w:rPr>
-        <w:t xml:space="preserve"> environment.  </w:t>
+        <w:t xml:space="preserve">s a client focused environment.  </w:t>
       </w:r>
       <w:r>
         <w:rPr>
@@ -1436,17 +1410,8 @@
           <w:rFonts w:ascii="Calibri" w:hAnsi="Calibri"/>
           <w:sz w:val="22"/>
         </w:rPr>
-        <w:t xml:space="preserve">Big Data, Data Science, Machine Learning, Artificial Intelligence, </w:t>
-      </w:r>
-      <w:proofErr w:type="spellStart"/>
-      <w:r>
-        <w:rPr>
-          <w:rFonts w:ascii="Calibri" w:hAnsi="Calibri"/>
-          <w:sz w:val="22"/>
-        </w:rPr>
-        <w:t>Sabermetrics</w:t>
-      </w:r>
-      <w:proofErr w:type="spellEnd"/>
+        <w:t>Big Data, Data Science, Machine Learning, Artificial Intelligence, Sabermetrics</w:t>
+      </w:r>
     </w:p>
     <w:p>
       <w:pPr>
@@ -2121,41 +2086,13 @@
           <w:sz w:val="22"/>
         </w:rPr>
       </w:pPr>
-      <w:proofErr w:type="spellStart"/>
-      <w:r>
-        <w:rPr>
-          <w:rFonts w:ascii="Calibri" w:hAnsi="Calibri"/>
-          <w:b/>
-          <w:sz w:val="22"/>
-        </w:rPr>
-        <w:t>Nagra</w:t>
-      </w:r>
-      <w:proofErr w:type="spellEnd"/>
-      <w:r>
-        <w:rPr>
-          <w:rFonts w:ascii="Calibri" w:hAnsi="Calibri"/>
-          <w:b/>
-          <w:sz w:val="22"/>
-        </w:rPr>
-        <w:t xml:space="preserve"> </w:t>
-      </w:r>
-      <w:proofErr w:type="spellStart"/>
-      <w:r>
-        <w:rPr>
-          <w:rFonts w:ascii="Calibri" w:hAnsi="Calibri"/>
-          <w:b/>
-          <w:sz w:val="22"/>
-        </w:rPr>
-        <w:t>Kudelski</w:t>
-      </w:r>
-      <w:proofErr w:type="spellEnd"/>
-      <w:r>
-        <w:rPr>
-          <w:rFonts w:ascii="Calibri" w:hAnsi="Calibri"/>
-          <w:b/>
-          <w:sz w:val="22"/>
-        </w:rPr>
-        <w:t xml:space="preserve"> Group </w:t>
+      <w:r>
+        <w:rPr>
+          <w:rFonts w:ascii="Calibri" w:hAnsi="Calibri"/>
+          <w:b/>
+          <w:sz w:val="22"/>
+        </w:rPr>
+        <w:t xml:space="preserve">Nagra Kudelski Group </w:t>
       </w:r>
       <w:r>
         <w:rPr>
@@ -2255,7 +2192,6 @@
           <w:sz w:val="22"/>
         </w:rPr>
       </w:pPr>
-      <w:proofErr w:type="gramStart"/>
       <w:r>
         <w:rPr>
           <w:rFonts w:ascii="Calibri" w:hAnsi="Calibri"/>
@@ -2282,15 +2218,7 @@
           <w:rFonts w:ascii="Calibri" w:hAnsi="Calibri"/>
           <w:sz w:val="22"/>
         </w:rPr>
-        <w:t>with the group reporting directly to the owner.</w:t>
-      </w:r>
-      <w:proofErr w:type="gramEnd"/>
-      <w:r>
-        <w:rPr>
-          <w:rFonts w:ascii="Calibri" w:hAnsi="Calibri"/>
-          <w:sz w:val="22"/>
-        </w:rPr>
-        <w:t xml:space="preserve"> </w:t>
+        <w:t xml:space="preserve">with the group reporting directly to the owner. </w:t>
       </w:r>
     </w:p>
     <w:p>
@@ -2567,7 +2495,6 @@
         </w:rPr>
         <w:t xml:space="preserve">Concept (POC) designs centered </w:t>
       </w:r>
-      <w:proofErr w:type="gramStart"/>
       <w:r>
         <w:rPr>
           <w:rFonts w:ascii="Calibri" w:hAnsi="Calibri"/>
@@ -2575,7 +2502,6 @@
         </w:rPr>
         <w:t>around</w:t>
       </w:r>
-      <w:proofErr w:type="gramEnd"/>
       <w:r>
         <w:rPr>
           <w:rFonts w:ascii="Calibri" w:hAnsi="Calibri"/>
@@ -2920,17 +2846,8 @@
           <w:rFonts w:ascii="Calibri" w:hAnsi="Calibri"/>
           <w:sz w:val="22"/>
         </w:rPr>
-        <w:t xml:space="preserve">2.6.35) and Root </w:t>
-      </w:r>
-      <w:proofErr w:type="spellStart"/>
-      <w:r>
-        <w:rPr>
-          <w:rFonts w:ascii="Calibri" w:hAnsi="Calibri"/>
-          <w:sz w:val="22"/>
-        </w:rPr>
-        <w:t>Filesystem</w:t>
-      </w:r>
-      <w:proofErr w:type="spellEnd"/>
+        <w:t>2.6.35) and Root Filesystem</w:t>
+      </w:r>
       <w:r>
         <w:rPr>
           <w:rFonts w:ascii="Calibri" w:hAnsi="Calibri"/>
@@ -3132,43 +3049,7 @@
           <w:i/>
           <w:sz w:val="22"/>
         </w:rPr>
-        <w:t xml:space="preserve">From acquisition of </w:t>
-      </w:r>
-      <w:proofErr w:type="spellStart"/>
-      <w:r>
-        <w:rPr>
-          <w:rFonts w:ascii="Calibri" w:hAnsi="Calibri"/>
-          <w:i/>
-          <w:sz w:val="22"/>
-        </w:rPr>
-        <w:t>Beceem</w:t>
-      </w:r>
-      <w:proofErr w:type="spellEnd"/>
-      <w:r>
-        <w:rPr>
-          <w:rFonts w:ascii="Calibri" w:hAnsi="Calibri"/>
-          <w:i/>
-          <w:sz w:val="22"/>
-        </w:rPr>
-        <w:t xml:space="preserve"> Communications – Cellular division specializing in </w:t>
-      </w:r>
-      <w:proofErr w:type="spellStart"/>
-      <w:r>
-        <w:rPr>
-          <w:rFonts w:ascii="Calibri" w:hAnsi="Calibri"/>
-          <w:i/>
-          <w:sz w:val="22"/>
-        </w:rPr>
-        <w:t>WiMAX</w:t>
-      </w:r>
-      <w:proofErr w:type="spellEnd"/>
-      <w:r>
-        <w:rPr>
-          <w:rFonts w:ascii="Calibri" w:hAnsi="Calibri"/>
-          <w:i/>
-          <w:sz w:val="22"/>
-        </w:rPr>
-        <w:t xml:space="preserve"> and LTE</w:t>
+        <w:t>From acquisition of Beceem Communications – Cellular division specializing in WiMAX and LTE</w:t>
       </w:r>
     </w:p>
     <w:p>
@@ -3203,29 +3084,12 @@
           <w:sz w:val="22"/>
         </w:rPr>
       </w:pPr>
-      <w:proofErr w:type="gramStart"/>
-      <w:r>
-        <w:rPr>
-          <w:rFonts w:ascii="Calibri" w:hAnsi="Calibri"/>
-          <w:sz w:val="22"/>
-        </w:rPr>
-        <w:t xml:space="preserve">Responsible for </w:t>
-      </w:r>
-      <w:proofErr w:type="spellStart"/>
-      <w:r>
-        <w:rPr>
-          <w:rFonts w:ascii="Calibri" w:hAnsi="Calibri"/>
-          <w:sz w:val="22"/>
-        </w:rPr>
-        <w:t>WiMAX</w:t>
-      </w:r>
-      <w:proofErr w:type="spellEnd"/>
-      <w:r>
-        <w:rPr>
-          <w:rFonts w:ascii="Calibri" w:hAnsi="Calibri"/>
-          <w:sz w:val="22"/>
-        </w:rPr>
-        <w:t xml:space="preserve"> and LTE radio network </w:t>
+      <w:r>
+        <w:rPr>
+          <w:rFonts w:ascii="Calibri" w:hAnsi="Calibri"/>
+          <w:sz w:val="22"/>
+        </w:rPr>
+        <w:t xml:space="preserve">Responsible for WiMAX and LTE radio network </w:t>
       </w:r>
       <w:r>
         <w:rPr>
@@ -3276,7 +3140,6 @@
         </w:rPr>
         <w:t>.</w:t>
       </w:r>
-      <w:proofErr w:type="gramEnd"/>
     </w:p>
     <w:p>
       <w:pPr>
@@ -3346,7 +3209,6 @@
         </w:rPr>
         <w:t>Voice over LTE (</w:t>
       </w:r>
-      <w:proofErr w:type="spellStart"/>
       <w:r>
         <w:rPr>
           <w:rFonts w:ascii="Calibri" w:hAnsi="Calibri"/>
@@ -3354,7 +3216,6 @@
         </w:rPr>
         <w:t>VoLTE</w:t>
       </w:r>
-      <w:proofErr w:type="spellEnd"/>
       <w:r>
         <w:rPr>
           <w:rFonts w:ascii="Calibri" w:hAnsi="Calibri"/>
@@ -3832,7 +3693,6 @@
           <w:sz w:val="22"/>
         </w:rPr>
       </w:pPr>
-      <w:proofErr w:type="gramStart"/>
       <w:r>
         <w:rPr>
           <w:rFonts w:ascii="Calibri" w:hAnsi="Calibri"/>
@@ -3931,7 +3791,6 @@
         </w:rPr>
         <w:t>ortex architecture processors.</w:t>
       </w:r>
-      <w:proofErr w:type="gramEnd"/>
     </w:p>
     <w:p>
       <w:pPr>
@@ -4055,7 +3914,6 @@
         </w:rPr>
         <w:t xml:space="preserve">ernel, </w:t>
       </w:r>
-      <w:proofErr w:type="spellStart"/>
       <w:r>
         <w:rPr>
           <w:rFonts w:ascii="Calibri" w:hAnsi="Calibri"/>
@@ -4068,15 +3926,7 @@
           <w:rFonts w:ascii="Calibri" w:hAnsi="Calibri"/>
           <w:sz w:val="22"/>
         </w:rPr>
-        <w:t>ootloader</w:t>
-      </w:r>
-      <w:proofErr w:type="spellEnd"/>
-      <w:r>
-        <w:rPr>
-          <w:rFonts w:ascii="Calibri" w:hAnsi="Calibri"/>
-          <w:sz w:val="22"/>
-        </w:rPr>
-        <w:t>, device drivers and sensor slave devices.</w:t>
+        <w:t>ootloader, device drivers and sensor slave devices.</w:t>
       </w:r>
     </w:p>
     <w:p>
@@ -4149,23 +3999,13 @@
           <w:sz w:val="22"/>
         </w:rPr>
       </w:pPr>
-      <w:proofErr w:type="spellStart"/>
-      <w:r>
-        <w:rPr>
-          <w:rFonts w:ascii="Calibri" w:hAnsi="Calibri"/>
-          <w:b/>
-          <w:sz w:val="22"/>
-        </w:rPr>
-        <w:t>TapRoot</w:t>
-      </w:r>
-      <w:proofErr w:type="spellEnd"/>
-      <w:r>
-        <w:rPr>
-          <w:rFonts w:ascii="Calibri" w:hAnsi="Calibri"/>
-          <w:b/>
-          <w:sz w:val="22"/>
-        </w:rPr>
-        <w:t xml:space="preserve"> Systems</w:t>
+      <w:r>
+        <w:rPr>
+          <w:rFonts w:ascii="Calibri" w:hAnsi="Calibri"/>
+          <w:b/>
+          <w:sz w:val="22"/>
+        </w:rPr>
+        <w:t>TapRoot Systems</w:t>
       </w:r>
       <w:r>
         <w:rPr>
@@ -4933,27 +4773,7 @@
                 <w:sz w:val="22"/>
                 <w:szCs w:val="20"/>
               </w:rPr>
-              <w:t xml:space="preserve">, </w:t>
-            </w:r>
-            <w:proofErr w:type="spellStart"/>
-            <w:r>
-              <w:rPr>
-                <w:rFonts w:ascii="Calibri" w:hAnsi="Calibri" w:cs="Arial"/>
-                <w:spacing w:val="-2"/>
-                <w:sz w:val="22"/>
-                <w:szCs w:val="20"/>
-              </w:rPr>
-              <w:t>Libre</w:t>
-            </w:r>
-            <w:proofErr w:type="spellEnd"/>
-            <w:r>
-              <w:rPr>
-                <w:rFonts w:ascii="Calibri" w:hAnsi="Calibri" w:cs="Arial"/>
-                <w:spacing w:val="-2"/>
-                <w:sz w:val="22"/>
-                <w:szCs w:val="20"/>
-              </w:rPr>
-              <w:t xml:space="preserve"> Office</w:t>
+              <w:t>, Libre Office</w:t>
             </w:r>
             <w:r>
               <w:rPr>
@@ -5230,7 +5050,6 @@
                 <w:szCs w:val="20"/>
               </w:rPr>
             </w:pPr>
-            <w:proofErr w:type="spellStart"/>
             <w:r>
               <w:rPr>
                 <w:rFonts w:ascii="Calibri" w:hAnsi="Calibri" w:cs="Arial"/>
@@ -5238,77 +5057,7 @@
                 <w:sz w:val="22"/>
                 <w:szCs w:val="20"/>
               </w:rPr>
-              <w:t>Git</w:t>
-            </w:r>
-            <w:proofErr w:type="spellEnd"/>
-            <w:r>
-              <w:rPr>
-                <w:rFonts w:ascii="Calibri" w:hAnsi="Calibri" w:cs="Arial"/>
-                <w:spacing w:val="-2"/>
-                <w:sz w:val="22"/>
-                <w:szCs w:val="20"/>
-              </w:rPr>
-              <w:t xml:space="preserve">, Perforce, </w:t>
-            </w:r>
-            <w:proofErr w:type="spellStart"/>
-            <w:r>
-              <w:rPr>
-                <w:rFonts w:ascii="Calibri" w:hAnsi="Calibri" w:cs="Arial"/>
-                <w:spacing w:val="-2"/>
-                <w:sz w:val="22"/>
-                <w:szCs w:val="20"/>
-              </w:rPr>
-              <w:t>ClearCase</w:t>
-            </w:r>
-            <w:proofErr w:type="spellEnd"/>
-            <w:r>
-              <w:rPr>
-                <w:rFonts w:ascii="Calibri" w:hAnsi="Calibri" w:cs="Arial"/>
-                <w:spacing w:val="-2"/>
-                <w:sz w:val="22"/>
-                <w:szCs w:val="20"/>
-              </w:rPr>
-              <w:t xml:space="preserve">, </w:t>
-            </w:r>
-            <w:proofErr w:type="spellStart"/>
-            <w:r>
-              <w:rPr>
-                <w:rFonts w:ascii="Calibri" w:hAnsi="Calibri" w:cs="Arial"/>
-                <w:spacing w:val="-2"/>
-                <w:sz w:val="22"/>
-                <w:szCs w:val="20"/>
-              </w:rPr>
-              <w:t>ClearQuest</w:t>
-            </w:r>
-            <w:proofErr w:type="spellEnd"/>
-            <w:r>
-              <w:rPr>
-                <w:rFonts w:ascii="Calibri" w:hAnsi="Calibri" w:cs="Arial"/>
-                <w:spacing w:val="-2"/>
-                <w:sz w:val="22"/>
-                <w:szCs w:val="20"/>
-              </w:rPr>
-              <w:t xml:space="preserve">, SVN, PVCS, </w:t>
-            </w:r>
-            <w:proofErr w:type="spellStart"/>
-            <w:r>
-              <w:rPr>
-                <w:rFonts w:ascii="Calibri" w:hAnsi="Calibri" w:cs="Arial"/>
-                <w:spacing w:val="-2"/>
-                <w:sz w:val="22"/>
-                <w:szCs w:val="20"/>
-              </w:rPr>
-              <w:t>Bugzilla</w:t>
-            </w:r>
-            <w:proofErr w:type="spellEnd"/>
-            <w:r>
-              <w:rPr>
-                <w:rFonts w:ascii="Calibri" w:hAnsi="Calibri" w:cs="Arial"/>
-                <w:spacing w:val="-2"/>
-                <w:sz w:val="22"/>
-                <w:szCs w:val="20"/>
-              </w:rPr>
-              <w:t>, PVCS</w:t>
+              <w:t>Git, Perforce, ClearCase, ClearQuest, SVN, PVCS, Bugzilla, PVCS</w:t>
             </w:r>
           </w:p>
         </w:tc>
@@ -5388,19 +5137,8 @@
                 <w:sz w:val="22"/>
                 <w:szCs w:val="20"/>
               </w:rPr>
-              <w:t xml:space="preserve">MySQL, SQLite, </w:t>
+              <w:t>MySQL, SQLite, PostgreSQL</w:t>
             </w:r>
-            <w:proofErr w:type="spellStart"/>
-            <w:r>
-              <w:rPr>
-                <w:rFonts w:ascii="Calibri" w:hAnsi="Calibri" w:cs="Arial"/>
-                <w:spacing w:val="-2"/>
-                <w:sz w:val="22"/>
-                <w:szCs w:val="20"/>
-              </w:rPr>
-              <w:t>PostgreSQL</w:t>
-            </w:r>
-            <w:proofErr w:type="spellEnd"/>
           </w:p>
           <w:p>
             <w:pPr>
@@ -5422,7 +5160,6 @@
               </w:rPr>
               <w:t xml:space="preserve">C, C++, Python, </w:t>
             </w:r>
-            <w:proofErr w:type="spellStart"/>
             <w:r>
               <w:rPr>
                 <w:rFonts w:ascii="Calibri" w:hAnsi="Calibri" w:cs="Arial"/>
@@ -5430,9 +5167,10 @@
                 <w:sz w:val="22"/>
                 <w:szCs w:val="20"/>
               </w:rPr>
-              <w:t>Javascript</w:t>
+              <w:t xml:space="preserve">R, </w:t>
             </w:r>
-            <w:proofErr w:type="spellEnd"/>
+            <w:bookmarkStart w:id="0" w:name="_GoBack"/>
+            <w:bookmarkEnd w:id="0"/>
             <w:r>
               <w:rPr>
                 <w:rFonts w:ascii="Calibri" w:hAnsi="Calibri" w:cs="Arial"/>
@@ -5440,7 +5178,7 @@
                 <w:sz w:val="22"/>
                 <w:szCs w:val="20"/>
               </w:rPr>
-              <w:t xml:space="preserve">, Perl, Squirrel, </w:t>
+              <w:t xml:space="preserve">Javascript, Perl, Squirrel, </w:t>
             </w:r>
             <w:r>
               <w:rPr>
@@ -5623,47 +5361,7 @@
                 <w:sz w:val="22"/>
                 <w:szCs w:val="20"/>
               </w:rPr>
-              <w:t xml:space="preserve">Eclipse, GDB, Trace32 </w:t>
-            </w:r>
-            <w:proofErr w:type="spellStart"/>
-            <w:r>
-              <w:rPr>
-                <w:rFonts w:ascii="Calibri" w:hAnsi="Calibri" w:cs="Arial"/>
-                <w:spacing w:val="-2"/>
-                <w:sz w:val="22"/>
-                <w:szCs w:val="20"/>
-              </w:rPr>
-              <w:t>Lauterbauch</w:t>
-            </w:r>
-            <w:proofErr w:type="spellEnd"/>
-            <w:r>
-              <w:rPr>
-                <w:rFonts w:ascii="Calibri" w:hAnsi="Calibri" w:cs="Arial"/>
-                <w:spacing w:val="-2"/>
-                <w:sz w:val="22"/>
-                <w:szCs w:val="20"/>
-              </w:rPr>
-              <w:t xml:space="preserve">, QNX </w:t>
-            </w:r>
-            <w:proofErr w:type="spellStart"/>
-            <w:r>
-              <w:rPr>
-                <w:rFonts w:ascii="Calibri" w:hAnsi="Calibri" w:cs="Arial"/>
-                <w:spacing w:val="-2"/>
-                <w:sz w:val="22"/>
-                <w:szCs w:val="20"/>
-              </w:rPr>
-              <w:t>Momentics</w:t>
-            </w:r>
-            <w:proofErr w:type="spellEnd"/>
-            <w:r>
-              <w:rPr>
-                <w:rFonts w:ascii="Calibri" w:hAnsi="Calibri" w:cs="Arial"/>
-                <w:spacing w:val="-2"/>
-                <w:sz w:val="22"/>
-                <w:szCs w:val="20"/>
-              </w:rPr>
-              <w:t xml:space="preserve"> IDE, Microsoft Visual Studio, Platform Builder, ARM Development Suite, Rational Rose RT, CodeWarrior</w:t>
+              <w:t>Eclipse, GDB, Trace32 Lauterbauch, QNX Momentics IDE, Microsoft Visual Studio, Platform Builder, ARM Development Suite, Rational Rose RT, CodeWarrior</w:t>
             </w:r>
           </w:p>
         </w:tc>
@@ -6227,7 +5925,7 @@
   <w:abstractNum w:abstractNumId="0">
     <w:nsid w:val="FFFFFF1D"/>
     <w:multiLevelType w:val="multilevel"/>
-    <w:tmpl w:val="C2D02BFC"/>
+    <w:tmpl w:val="DF5C6666"/>
     <w:lvl w:ilvl="0">
       <w:start w:val="1"/>
       <w:numFmt w:val="bullet"/>
@@ -10176,7 +9874,7 @@
 </file>
 
 <file path=customXml/itemProps1.xml><?xml version="1.0" encoding="utf-8"?>
-<ds:datastoreItem xmlns:ds="http://schemas.openxmlformats.org/officeDocument/2006/customXml" ds:itemID="{F093AFB8-BAFE-534B-9A39-3EE52A93AE5F}">
+<ds:datastoreItem xmlns:ds="http://schemas.openxmlformats.org/officeDocument/2006/customXml" ds:itemID="{0DFBD284-289B-D74D-9E8F-28BAB4372582}">
   <ds:schemaRefs>
     <ds:schemaRef ds:uri="http://schemas.openxmlformats.org/officeDocument/2006/bibliography"/>
   </ds:schemaRefs>

</xml_diff>

<commit_message>
update docs per resume
</commit_message>
<xml_diff>
--- a/docs/ResumeAKamlani.docx
+++ b/docs/ResumeAKamlani.docx
@@ -411,7 +411,9 @@
           <w:szCs w:val="20"/>
         </w:rPr>
       </w:pPr>
+      <w:bookmarkStart w:id="0" w:name="_GoBack"/>
     </w:p>
+    <w:bookmarkEnd w:id="0"/>
     <w:p>
       <w:pPr>
         <w:shd w:val="pct15" w:color="auto" w:fill="auto"/>
@@ -669,7 +671,15 @@
           <w:sz w:val="22"/>
           <w:szCs w:val="20"/>
         </w:rPr>
-        <w:t xml:space="preserve">Solutions-orientated </w:t>
+        <w:t>Solutions-oriented</w:t>
+      </w:r>
+      <w:r>
+        <w:rPr>
+          <w:rFonts w:ascii="Calibri" w:hAnsi="Calibri" w:cs="Calibri"/>
+          <w:sz w:val="22"/>
+          <w:szCs w:val="20"/>
+        </w:rPr>
+        <w:t xml:space="preserve"> </w:t>
       </w:r>
       <w:r>
         <w:rPr>
@@ -1225,7 +1235,31 @@
           <w:i/>
           <w:sz w:val="22"/>
         </w:rPr>
-        <w:t>Data Scientist Designer (Oct 2017)</w:t>
+        <w:t>D</w:t>
+      </w:r>
+      <w:r>
+        <w:rPr>
+          <w:rFonts w:ascii="Calibri" w:hAnsi="Calibri"/>
+          <w:i/>
+          <w:sz w:val="22"/>
+        </w:rPr>
+        <w:t>ata Scientist Designer (</w:t>
+      </w:r>
+      <w:r>
+        <w:rPr>
+          <w:rFonts w:ascii="Calibri" w:hAnsi="Calibri"/>
+          <w:i/>
+          <w:sz w:val="22"/>
+        </w:rPr>
+        <w:t>Oct 2017</w:t>
+      </w:r>
+      <w:r>
+        <w:rPr>
+          <w:rFonts w:ascii="Calibri" w:hAnsi="Calibri"/>
+          <w:i/>
+          <w:sz w:val="22"/>
+        </w:rPr>
+        <w:t>)</w:t>
       </w:r>
     </w:p>
     <w:p>
@@ -1252,7 +1286,7 @@
           <w:sz w:val="22"/>
           <w:u w:val="single"/>
         </w:rPr>
-        <w:t>Active Projects:</w:t>
+        <w:t>Certifications:</w:t>
       </w:r>
     </w:p>
     <w:p>
@@ -1267,122 +1301,22 @@
           <w:rFonts w:ascii="Calibri" w:hAnsi="Calibri"/>
           <w:sz w:val="22"/>
         </w:rPr>
-        <w:t xml:space="preserve">Inria Research Institute </w:t>
-      </w:r>
-      <w:r>
-        <w:rPr>
-          <w:rFonts w:ascii="Calibri" w:hAnsi="Calibri"/>
-          <w:sz w:val="22"/>
-        </w:rPr>
-        <w:t>–</w:t>
-      </w:r>
-      <w:r>
-        <w:rPr>
-          <w:rFonts w:ascii="Calibri" w:hAnsi="Calibri"/>
-          <w:sz w:val="22"/>
-        </w:rPr>
-        <w:t xml:space="preserve"> </w:t>
-      </w:r>
-      <w:r>
-        <w:rPr>
-          <w:rFonts w:ascii="Calibri" w:hAnsi="Calibri"/>
-          <w:sz w:val="22"/>
-        </w:rPr>
-        <w:t>STARS R</w:t>
-      </w:r>
-      <w:r>
-        <w:rPr>
-          <w:rFonts w:ascii="Calibri" w:hAnsi="Calibri"/>
-          <w:sz w:val="22"/>
-        </w:rPr>
-        <w:t xml:space="preserve">esearch Team - </w:t>
-      </w:r>
-      <w:r>
-        <w:rPr>
-          <w:rFonts w:ascii="Calibri" w:hAnsi="Calibri"/>
-          <w:sz w:val="22"/>
-        </w:rPr>
-        <w:t>Sophia A</w:t>
-      </w:r>
-      <w:r>
-        <w:rPr>
-          <w:rFonts w:ascii="Calibri" w:hAnsi="Calibri"/>
-          <w:sz w:val="22"/>
-        </w:rPr>
-        <w:t xml:space="preserve">ntipolis, France - </w:t>
-      </w:r>
-      <w:r>
-        <w:rPr>
-          <w:rFonts w:ascii="Calibri" w:hAnsi="Calibri"/>
-          <w:sz w:val="22"/>
-        </w:rPr>
-        <w:t>(01/2017 – Present)</w:t>
-      </w:r>
-      <w:r>
-        <w:rPr>
-          <w:rFonts w:ascii="Calibri" w:hAnsi="Calibri"/>
-          <w:sz w:val="22"/>
-        </w:rPr>
-        <w:t xml:space="preserve">: </w:t>
+        <w:t>General Assembly Data Science Certification: 2014</w:t>
       </w:r>
     </w:p>
     <w:p>
       <w:pPr>
         <w:rPr>
           <w:rFonts w:ascii="Calibri" w:hAnsi="Calibri"/>
-          <w:i/>
-          <w:sz w:val="22"/>
-        </w:rPr>
-      </w:pPr>
-      <w:r>
-        <w:rPr>
-          <w:rFonts w:ascii="Calibri" w:hAnsi="Calibri"/>
-          <w:i/>
-          <w:sz w:val="22"/>
-        </w:rPr>
-        <w:t>Computer Vis</w:t>
-      </w:r>
-      <w:r>
-        <w:rPr>
-          <w:rFonts w:ascii="Calibri" w:hAnsi="Calibri"/>
-          <w:i/>
-          <w:sz w:val="22"/>
-        </w:rPr>
-        <w:t>ion Semantic Scene Interpretation for Activity Recognition</w:t>
-      </w:r>
-    </w:p>
-    <w:p>
-      <w:pPr>
-        <w:rPr>
-          <w:rFonts w:ascii="Calibri" w:hAnsi="Calibri"/>
-          <w:b/>
-          <w:sz w:val="22"/>
-          <w:u w:val="single"/>
-        </w:rPr>
-      </w:pPr>
-      <w:r>
-        <w:rPr>
-          <w:rFonts w:ascii="Calibri" w:hAnsi="Calibri"/>
-          <w:b/>
-          <w:sz w:val="22"/>
-          <w:u w:val="single"/>
-        </w:rPr>
-        <w:t>Certifications:</w:t>
-      </w:r>
-    </w:p>
-    <w:p>
-      <w:pPr>
-        <w:rPr>
-          <w:rFonts w:ascii="Calibri" w:hAnsi="Calibri"/>
-          <w:sz w:val="22"/>
-        </w:rPr>
-      </w:pPr>
-      <w:r>
-        <w:rPr>
-          <w:rFonts w:ascii="Calibri" w:hAnsi="Calibri"/>
-          <w:sz w:val="22"/>
-        </w:rPr>
-        <w:t>General Assembly Data Science Certification: 2014</w:t>
+          <w:sz w:val="22"/>
+        </w:rPr>
+      </w:pPr>
+      <w:r>
+        <w:rPr>
+          <w:rFonts w:ascii="Calibri" w:hAnsi="Calibri"/>
+          <w:sz w:val="22"/>
+        </w:rPr>
+        <w:t>SAS Predictive Modeler using Enterprise Miner 13: 2016</w:t>
       </w:r>
     </w:p>
     <w:p>
@@ -2015,6 +1949,16 @@
           <w:szCs w:val="20"/>
         </w:rPr>
       </w:pPr>
+    </w:p>
+    <w:p>
+      <w:pPr>
+        <w:rPr>
+          <w:rFonts w:ascii="Calibri" w:hAnsi="Calibri" w:cs="Calibri"/>
+          <w:bCs/>
+          <w:sz w:val="22"/>
+          <w:szCs w:val="20"/>
+        </w:rPr>
+      </w:pPr>
       <w:r>
         <w:rPr>
           <w:rFonts w:ascii="Calibri" w:hAnsi="Calibri" w:cs="Calibri"/>
@@ -2065,6 +2009,362 @@
           <w:szCs w:val="20"/>
         </w:rPr>
         <w:tab/>
+        <w:t xml:space="preserve">Notable </w:t>
+      </w:r>
+      <w:r>
+        <w:rPr>
+          <w:rFonts w:ascii="Calibri" w:hAnsi="Calibri"/>
+          <w:b/>
+          <w:smallCaps/>
+          <w:spacing w:val="20"/>
+        </w:rPr>
+        <w:t>Projects</w:t>
+      </w:r>
+    </w:p>
+    <w:p>
+      <w:pPr>
+        <w:tabs>
+          <w:tab w:val="right" w:pos="10368"/>
+        </w:tabs>
+        <w:jc w:val="center"/>
+        <w:rPr>
+          <w:rFonts w:ascii="Calibri" w:hAnsi="Calibri"/>
+          <w:b/>
+          <w:color w:val="FF0000"/>
+          <w:sz w:val="22"/>
+        </w:rPr>
+      </w:pPr>
+    </w:p>
+    <w:p>
+      <w:pPr>
+        <w:tabs>
+          <w:tab w:val="right" w:pos="10368"/>
+        </w:tabs>
+        <w:rPr>
+          <w:rFonts w:ascii="Calibri" w:hAnsi="Calibri"/>
+          <w:b/>
+          <w:sz w:val="22"/>
+        </w:rPr>
+      </w:pPr>
+      <w:r>
+        <w:rPr>
+          <w:rFonts w:ascii="Calibri" w:hAnsi="Calibri"/>
+          <w:b/>
+          <w:sz w:val="22"/>
+        </w:rPr>
+        <w:t>Inria Research Institute</w:t>
+      </w:r>
+      <w:r>
+        <w:rPr>
+          <w:rFonts w:ascii="Calibri" w:hAnsi="Calibri"/>
+          <w:b/>
+          <w:sz w:val="22"/>
+        </w:rPr>
+        <w:t xml:space="preserve"> </w:t>
+      </w:r>
+      <w:r>
+        <w:rPr>
+          <w:rFonts w:ascii="Calibri" w:hAnsi="Calibri" w:cs="Arial"/>
+          <w:b/>
+          <w:sz w:val="22"/>
+          <w:szCs w:val="20"/>
+        </w:rPr>
+        <w:sym w:font="Wingdings 2" w:char="F0F2"/>
+      </w:r>
+      <w:r>
+        <w:rPr>
+          <w:rFonts w:ascii="Calibri" w:hAnsi="Calibri" w:cs="Arial"/>
+          <w:b/>
+          <w:sz w:val="22"/>
+          <w:szCs w:val="20"/>
+        </w:rPr>
+        <w:t xml:space="preserve"> </w:t>
+      </w:r>
+      <w:r>
+        <w:rPr>
+          <w:rFonts w:ascii="Calibri" w:hAnsi="Calibri"/>
+          <w:b/>
+          <w:sz w:val="22"/>
+        </w:rPr>
+        <w:t>Sophia Antipolis, France</w:t>
+      </w:r>
+      <w:r>
+        <w:rPr>
+          <w:rFonts w:ascii="Calibri" w:hAnsi="Calibri"/>
+          <w:b/>
+          <w:sz w:val="22"/>
+        </w:rPr>
+        <w:t xml:space="preserve"> </w:t>
+      </w:r>
+      <w:r>
+        <w:rPr>
+          <w:rFonts w:ascii="Calibri" w:hAnsi="Calibri" w:cs="Arial"/>
+          <w:b/>
+          <w:sz w:val="22"/>
+          <w:szCs w:val="20"/>
+        </w:rPr>
+        <w:sym w:font="Wingdings 2" w:char="F0F2"/>
+      </w:r>
+      <w:r>
+        <w:rPr>
+          <w:rFonts w:ascii="Calibri" w:hAnsi="Calibri" w:cs="Arial"/>
+          <w:b/>
+          <w:sz w:val="22"/>
+          <w:szCs w:val="20"/>
+        </w:rPr>
+        <w:t xml:space="preserve"> </w:t>
+      </w:r>
+      <w:r>
+        <w:rPr>
+          <w:rFonts w:ascii="Calibri" w:hAnsi="Calibri"/>
+          <w:b/>
+          <w:sz w:val="22"/>
+        </w:rPr>
+        <w:t>Jan 2016 – Mar 2016</w:t>
+      </w:r>
+    </w:p>
+    <w:p>
+      <w:pPr>
+        <w:tabs>
+          <w:tab w:val="right" w:pos="10368"/>
+        </w:tabs>
+        <w:rPr>
+          <w:rFonts w:ascii="Calibri" w:hAnsi="Calibri"/>
+          <w:i/>
+          <w:sz w:val="22"/>
+        </w:rPr>
+      </w:pPr>
+      <w:r>
+        <w:rPr>
+          <w:rFonts w:ascii="Calibri" w:hAnsi="Calibri"/>
+          <w:i/>
+          <w:sz w:val="22"/>
+        </w:rPr>
+        <w:t>French research institute specializing in Computer Science and Automation</w:t>
+      </w:r>
+    </w:p>
+    <w:p>
+      <w:pPr>
+        <w:rPr>
+          <w:rFonts w:ascii="Calibri" w:hAnsi="Calibri"/>
+          <w:b/>
+          <w:sz w:val="22"/>
+        </w:rPr>
+      </w:pPr>
+      <w:r>
+        <w:rPr>
+          <w:rFonts w:ascii="Calibri" w:hAnsi="Calibri"/>
+          <w:b/>
+          <w:sz w:val="22"/>
+        </w:rPr>
+        <w:t>Part-Time Research</w:t>
+      </w:r>
+      <w:r>
+        <w:rPr>
+          <w:rFonts w:ascii="Calibri" w:hAnsi="Calibri"/>
+          <w:b/>
+          <w:sz w:val="22"/>
+        </w:rPr>
+        <w:t xml:space="preserve"> – STARS (Spatio-Temporal Activity Recognition Systems) Research Team</w:t>
+      </w:r>
+      <w:r>
+        <w:rPr>
+          <w:rFonts w:ascii="Calibri" w:hAnsi="Calibri"/>
+          <w:sz w:val="22"/>
+        </w:rPr>
+        <w:t xml:space="preserve"> </w:t>
+      </w:r>
+    </w:p>
+    <w:p>
+      <w:pPr>
+        <w:rPr>
+          <w:rFonts w:ascii="Calibri" w:hAnsi="Calibri"/>
+          <w:sz w:val="22"/>
+        </w:rPr>
+      </w:pPr>
+      <w:r>
+        <w:rPr>
+          <w:rFonts w:ascii="Calibri" w:hAnsi="Calibri"/>
+          <w:sz w:val="22"/>
+        </w:rPr>
+        <w:t xml:space="preserve">Improve upon </w:t>
+      </w:r>
+      <w:r>
+        <w:rPr>
+          <w:rFonts w:ascii="Calibri" w:hAnsi="Calibri"/>
+          <w:sz w:val="22"/>
+        </w:rPr>
+        <w:t>c</w:t>
+      </w:r>
+      <w:r>
+        <w:rPr>
+          <w:rFonts w:ascii="Calibri" w:hAnsi="Calibri"/>
+          <w:sz w:val="22"/>
+        </w:rPr>
+        <w:t xml:space="preserve">omputer </w:t>
+      </w:r>
+      <w:r>
+        <w:rPr>
+          <w:rFonts w:ascii="Calibri" w:hAnsi="Calibri"/>
+          <w:sz w:val="22"/>
+        </w:rPr>
+        <w:t>v</w:t>
+      </w:r>
+      <w:r>
+        <w:rPr>
+          <w:rFonts w:ascii="Calibri" w:hAnsi="Calibri"/>
+          <w:sz w:val="22"/>
+        </w:rPr>
+        <w:t xml:space="preserve">ision Semantic Scene </w:t>
+      </w:r>
+      <w:r>
+        <w:rPr>
+          <w:rFonts w:ascii="Calibri" w:hAnsi="Calibri"/>
+          <w:sz w:val="22"/>
+        </w:rPr>
+        <w:t>i</w:t>
+      </w:r>
+      <w:r>
+        <w:rPr>
+          <w:rFonts w:ascii="Calibri" w:hAnsi="Calibri"/>
+          <w:sz w:val="22"/>
+        </w:rPr>
+        <w:t>nterpr</w:t>
+      </w:r>
+      <w:r>
+        <w:rPr>
+          <w:rFonts w:ascii="Calibri" w:hAnsi="Calibri"/>
+          <w:sz w:val="22"/>
+        </w:rPr>
+        <w:t>etation per preven</w:t>
+      </w:r>
+      <w:r>
+        <w:rPr>
+          <w:rFonts w:ascii="Calibri" w:hAnsi="Calibri"/>
+          <w:sz w:val="22"/>
+        </w:rPr>
+        <w:t xml:space="preserve">tive care and diagnosis </w:t>
+      </w:r>
+      <w:r>
+        <w:rPr>
+          <w:rFonts w:ascii="Calibri" w:hAnsi="Calibri"/>
+          <w:sz w:val="22"/>
+        </w:rPr>
+        <w:t>for the elderly.</w:t>
+      </w:r>
+      <w:r>
+        <w:rPr>
+          <w:rFonts w:ascii="Calibri" w:hAnsi="Calibri"/>
+          <w:sz w:val="22"/>
+        </w:rPr>
+        <w:t xml:space="preserve">  </w:t>
+      </w:r>
+      <w:r>
+        <w:rPr>
+          <w:rFonts w:ascii="Calibri" w:hAnsi="Calibri"/>
+          <w:sz w:val="22"/>
+        </w:rPr>
+        <w:t xml:space="preserve"> </w:t>
+      </w:r>
+    </w:p>
+    <w:p>
+      <w:pPr>
+        <w:pStyle w:val="ListParagraph"/>
+        <w:numPr>
+          <w:ilvl w:val="0"/>
+          <w:numId w:val="22"/>
+        </w:numPr>
+        <w:rPr>
+          <w:rFonts w:ascii="Calibri" w:hAnsi="Calibri"/>
+          <w:sz w:val="22"/>
+        </w:rPr>
+      </w:pPr>
+      <w:r>
+        <w:rPr>
+          <w:rFonts w:ascii="Calibri" w:hAnsi="Calibri"/>
+          <w:sz w:val="22"/>
+        </w:rPr>
+        <w:t xml:space="preserve">Improve event recognition models </w:t>
+      </w:r>
+      <w:r>
+        <w:rPr>
+          <w:rFonts w:ascii="Calibri" w:hAnsi="Calibri"/>
+          <w:sz w:val="22"/>
+        </w:rPr>
+        <w:t>of manual identified zones in the home</w:t>
+      </w:r>
+    </w:p>
+    <w:p>
+      <w:pPr>
+        <w:pStyle w:val="ListParagraph"/>
+        <w:numPr>
+          <w:ilvl w:val="0"/>
+          <w:numId w:val="22"/>
+        </w:numPr>
+        <w:rPr>
+          <w:rFonts w:ascii="Calibri" w:hAnsi="Calibri"/>
+          <w:sz w:val="22"/>
+        </w:rPr>
+      </w:pPr>
+      <w:r>
+        <w:rPr>
+          <w:rFonts w:ascii="Calibri" w:hAnsi="Calibri"/>
+          <w:sz w:val="22"/>
+        </w:rPr>
+        <w:t xml:space="preserve">Fix defects for interpretation of missing ground truth scenarios </w:t>
+      </w:r>
+    </w:p>
+    <w:p>
+      <w:pPr>
+        <w:pStyle w:val="NormalWeb"/>
+        <w:spacing w:before="0" w:beforeAutospacing="0" w:after="0" w:afterAutospacing="0"/>
+        <w:rPr>
+          <w:rFonts w:ascii="Calibri" w:hAnsi="Calibri" w:cs="Calibri"/>
+          <w:bCs/>
+          <w:sz w:val="22"/>
+          <w:szCs w:val="20"/>
+        </w:rPr>
+      </w:pPr>
+    </w:p>
+    <w:p>
+      <w:pPr>
+        <w:pBdr>
+          <w:top w:val="single" w:sz="12" w:space="1" w:color="auto"/>
+          <w:bottom w:val="single" w:sz="4" w:space="1" w:color="auto"/>
+        </w:pBdr>
+        <w:shd w:val="pct15" w:color="auto" w:fill="auto"/>
+        <w:tabs>
+          <w:tab w:val="left" w:pos="220"/>
+          <w:tab w:val="center" w:pos="5184"/>
+        </w:tabs>
+        <w:rPr>
+          <w:rFonts w:ascii="Calibri" w:hAnsi="Calibri"/>
+          <w:b/>
+          <w:smallCaps/>
+          <w:spacing w:val="20"/>
+        </w:rPr>
+      </w:pPr>
+      <w:r>
+        <w:rPr>
+          <w:rFonts w:ascii="Calibri" w:hAnsi="Calibri"/>
+          <w:b/>
+          <w:smallCaps/>
+          <w:spacing w:val="20"/>
+          <w:sz w:val="22"/>
+          <w:szCs w:val="20"/>
+        </w:rPr>
+        <w:tab/>
+      </w:r>
+      <w:r>
+        <w:rPr>
+          <w:rFonts w:ascii="Calibri" w:hAnsi="Calibri"/>
+          <w:b/>
+          <w:smallCaps/>
+          <w:spacing w:val="20"/>
+          <w:sz w:val="22"/>
+          <w:szCs w:val="20"/>
+        </w:rPr>
+        <w:tab/>
       </w:r>
       <w:r>
         <w:rPr>
@@ -2872,7 +3172,28 @@
           <w:rFonts w:ascii="Calibri" w:hAnsi="Calibri"/>
           <w:sz w:val="22"/>
         </w:rPr>
-        <w:t>2.6.35) and Root Filesystem</w:t>
+        <w:t xml:space="preserve">2.6.35) and </w:t>
+      </w:r>
+      <w:r>
+        <w:rPr>
+          <w:rFonts w:ascii="Calibri" w:hAnsi="Calibri"/>
+          <w:sz w:val="22"/>
+        </w:rPr>
+        <w:t>r</w:t>
+      </w:r>
+      <w:r>
+        <w:rPr>
+          <w:rFonts w:ascii="Calibri" w:hAnsi="Calibri"/>
+          <w:sz w:val="22"/>
+        </w:rPr>
+        <w:t xml:space="preserve">oot </w:t>
+      </w:r>
+      <w:r>
+        <w:rPr>
+          <w:rFonts w:ascii="Calibri" w:hAnsi="Calibri"/>
+          <w:sz w:val="22"/>
+        </w:rPr>
+        <w:t>filesystem</w:t>
       </w:r>
       <w:r>
         <w:rPr>
@@ -3574,6 +3895,23 @@
     </w:p>
     <w:p>
       <w:pPr>
+        <w:rPr>
+          <w:rFonts w:ascii="Calibri" w:hAnsi="Calibri"/>
+          <w:b/>
+          <w:sz w:val="22"/>
+        </w:rPr>
+      </w:pPr>
+      <w:r>
+        <w:rPr>
+          <w:rFonts w:ascii="Calibri" w:hAnsi="Calibri"/>
+          <w:b/>
+          <w:sz w:val="22"/>
+        </w:rPr>
+        <w:br w:type="page"/>
+      </w:r>
+    </w:p>
+    <w:p>
+      <w:pPr>
         <w:tabs>
           <w:tab w:val="right" w:pos="10368"/>
         </w:tabs>
@@ -3995,6 +4333,7 @@
     </w:p>
     <w:p>
       <w:pPr>
+        <w:ind w:left="360"/>
         <w:rPr>
           <w:rFonts w:ascii="Calibri" w:hAnsi="Calibri"/>
           <w:sz w:val="22"/>
@@ -4005,27 +4344,6 @@
       <w:pPr>
         <w:rPr>
           <w:rFonts w:ascii="Calibri" w:hAnsi="Calibri"/>
-          <w:b/>
-          <w:sz w:val="22"/>
-        </w:rPr>
-      </w:pPr>
-      <w:r>
-        <w:rPr>
-          <w:rFonts w:ascii="Calibri" w:hAnsi="Calibri"/>
-          <w:b/>
-          <w:sz w:val="22"/>
-        </w:rPr>
-        <w:br w:type="page"/>
-      </w:r>
-    </w:p>
-    <w:p>
-      <w:pPr>
-        <w:tabs>
-          <w:tab w:val="right" w:pos="10368"/>
-        </w:tabs>
-        <w:rPr>
-          <w:rFonts w:ascii="Calibri" w:hAnsi="Calibri"/>
-          <w:b/>
           <w:sz w:val="22"/>
         </w:rPr>
       </w:pPr>
@@ -4572,27 +4890,62 @@
       <w:pPr>
         <w:rPr>
           <w:rFonts w:ascii="Calibri" w:hAnsi="Calibri"/>
-          <w:sz w:val="22"/>
-        </w:rPr>
-      </w:pPr>
+          <w:b/>
+          <w:sz w:val="22"/>
+          <w:u w:val="single"/>
+        </w:rPr>
+      </w:pPr>
+      <w:r>
+        <w:rPr>
+          <w:rFonts w:ascii="Calibri" w:hAnsi="Calibri"/>
+          <w:b/>
+          <w:sz w:val="22"/>
+          <w:u w:val="single"/>
+        </w:rPr>
+        <w:t>Additional Experiences:</w:t>
+      </w:r>
     </w:p>
     <w:p>
       <w:pPr>
         <w:rPr>
           <w:rFonts w:ascii="Calibri" w:hAnsi="Calibri"/>
-          <w:b/>
-          <w:sz w:val="22"/>
-          <w:u w:val="single"/>
-        </w:rPr>
-      </w:pPr>
-      <w:r>
-        <w:rPr>
-          <w:rFonts w:ascii="Calibri" w:hAnsi="Calibri"/>
-          <w:b/>
-          <w:sz w:val="22"/>
-          <w:u w:val="single"/>
-        </w:rPr>
-        <w:t>Additional Experiences:</w:t>
+          <w:sz w:val="22"/>
+        </w:rPr>
+      </w:pPr>
+      <w:r>
+        <w:rPr>
+          <w:rFonts w:ascii="Calibri" w:hAnsi="Calibri"/>
+          <w:sz w:val="22"/>
+        </w:rPr>
+        <w:t>Panasonic Mobile Communications, Suwanee, GA: 2000-2003</w:t>
+      </w:r>
+      <w:r>
+        <w:rPr>
+          <w:rFonts w:ascii="Calibri" w:hAnsi="Calibri"/>
+          <w:sz w:val="22"/>
+        </w:rPr>
+        <w:t xml:space="preserve">, </w:t>
+      </w:r>
+      <w:r>
+        <w:rPr>
+          <w:rFonts w:ascii="Calibri" w:hAnsi="Calibri"/>
+          <w:sz w:val="22"/>
+        </w:rPr>
+        <w:t>Senior Software Engineer</w:t>
+      </w:r>
+      <w:r>
+        <w:rPr>
+          <w:rFonts w:ascii="Calibri" w:hAnsi="Calibri"/>
+          <w:sz w:val="22"/>
+        </w:rPr>
+        <w:t xml:space="preserve"> - </w:t>
+      </w:r>
+      <w:r>
+        <w:rPr>
+          <w:rFonts w:ascii="Calibri" w:hAnsi="Calibri"/>
+          <w:sz w:val="22"/>
+        </w:rPr>
+        <w:t>Mobile Platforms</w:t>
       </w:r>
     </w:p>
     <w:p>
@@ -4607,7 +4960,7 @@
           <w:rFonts w:ascii="Calibri" w:hAnsi="Calibri"/>
           <w:sz w:val="22"/>
         </w:rPr>
-        <w:t>Panasonic Mobile Communications, Suwanee, GA: 2000-2003</w:t>
+        <w:t>Verizon Wireless, Plymouth Meeting, PA: 1999-2000</w:t>
       </w:r>
       <w:r>
         <w:rPr>
@@ -4621,74 +4974,15 @@
           <w:rFonts w:ascii="Calibri" w:hAnsi="Calibri"/>
           <w:sz w:val="22"/>
         </w:rPr>
-        <w:t>Senior Software Engineer</w:t>
-      </w:r>
-      <w:r>
-        <w:rPr>
-          <w:rFonts w:ascii="Calibri" w:hAnsi="Calibri"/>
-          <w:sz w:val="22"/>
-        </w:rPr>
-        <w:t xml:space="preserve"> - </w:t>
-      </w:r>
-      <w:r>
-        <w:rPr>
-          <w:rFonts w:ascii="Calibri" w:hAnsi="Calibri"/>
-          <w:sz w:val="22"/>
-        </w:rPr>
-        <w:t>Mobile Platforms</w:t>
-      </w:r>
-    </w:p>
-    <w:p>
-      <w:pPr>
-        <w:rPr>
-          <w:rFonts w:ascii="Calibri" w:hAnsi="Calibri"/>
-          <w:sz w:val="22"/>
-        </w:rPr>
-      </w:pPr>
-      <w:r>
-        <w:rPr>
-          <w:rFonts w:ascii="Calibri" w:hAnsi="Calibri"/>
-          <w:sz w:val="22"/>
-        </w:rPr>
-        <w:t>Verizon Wireless, Plymouth Meeting, PA: 1999-2000</w:t>
-      </w:r>
-      <w:r>
-        <w:rPr>
-          <w:rFonts w:ascii="Calibri" w:hAnsi="Calibri"/>
-          <w:sz w:val="22"/>
-        </w:rPr>
-        <w:t xml:space="preserve">, </w:t>
-      </w:r>
-      <w:r>
-        <w:rPr>
-          <w:rFonts w:ascii="Calibri" w:hAnsi="Calibri"/>
-          <w:sz w:val="22"/>
-        </w:rPr>
         <w:t>RF Systems Performance Engineer</w:t>
       </w:r>
-    </w:p>
-    <w:p>
-      <w:pPr>
-        <w:rPr>
-          <w:rFonts w:ascii="Calibri" w:hAnsi="Calibri"/>
-          <w:sz w:val="22"/>
-        </w:rPr>
-      </w:pPr>
-    </w:p>
-    <w:p>
-      <w:pPr>
-        <w:tabs>
-          <w:tab w:val="right" w:pos="10368"/>
-        </w:tabs>
-        <w:rPr>
-          <w:rFonts w:ascii="Calibri" w:hAnsi="Calibri" w:cs="Arial"/>
-          <w:b/>
-          <w:sz w:val="22"/>
-          <w:szCs w:val="20"/>
-        </w:rPr>
-      </w:pPr>
-      <w:bookmarkStart w:id="0" w:name="_GoBack"/>
-      <w:bookmarkEnd w:id="0"/>
+      <w:r>
+        <w:rPr>
+          <w:rFonts w:ascii="Calibri" w:hAnsi="Calibri"/>
+          <w:sz w:val="22"/>
+        </w:rPr>
+        <w:br/>
+      </w:r>
     </w:p>
     <w:p>
       <w:pPr>
@@ -5066,7 +5360,9 @@
               <w:spacing w:after="0" w:line="240" w:lineRule="auto"/>
               <w:jc w:val="both"/>
               <w:rPr>
-                <w:rFonts w:ascii="Calibri" w:hAnsi="Calibri"/>
+                <w:rFonts w:ascii="Calibri" w:hAnsi="Calibri" w:cs="Arial"/>
+                <w:b/>
+                <w:spacing w:val="-2"/>
                 <w:sz w:val="22"/>
                 <w:szCs w:val="20"/>
               </w:rPr>
@@ -5079,7 +5375,53 @@
                 <w:sz w:val="22"/>
                 <w:szCs w:val="20"/>
               </w:rPr>
+              <w:t>Distributed Systems</w:t>
+            </w:r>
+          </w:p>
+          <w:p>
+            <w:pPr>
+              <w:pStyle w:val="BodyText2"/>
+              <w:spacing w:after="0" w:line="240" w:lineRule="auto"/>
+              <w:jc w:val="both"/>
+              <w:rPr>
+                <w:rFonts w:ascii="Calibri" w:hAnsi="Calibri" w:cs="Arial"/>
+                <w:b/>
+                <w:spacing w:val="-2"/>
+                <w:sz w:val="22"/>
+                <w:szCs w:val="20"/>
+              </w:rPr>
+            </w:pPr>
+            <w:r>
+              <w:rPr>
+                <w:rFonts w:ascii="Calibri" w:hAnsi="Calibri" w:cs="Arial"/>
+                <w:b/>
+                <w:spacing w:val="-2"/>
+                <w:sz w:val="22"/>
+                <w:szCs w:val="20"/>
+              </w:rPr>
               <w:t>Data Analysis</w:t>
+            </w:r>
+          </w:p>
+          <w:p>
+            <w:pPr>
+              <w:pStyle w:val="BodyText2"/>
+              <w:spacing w:after="0" w:line="240" w:lineRule="auto"/>
+              <w:jc w:val="both"/>
+              <w:rPr>
+                <w:rFonts w:ascii="Calibri" w:hAnsi="Calibri"/>
+                <w:sz w:val="22"/>
+                <w:szCs w:val="20"/>
+              </w:rPr>
+            </w:pPr>
+            <w:r>
+              <w:rPr>
+                <w:rFonts w:ascii="Calibri" w:hAnsi="Calibri" w:cs="Arial"/>
+                <w:b/>
+                <w:spacing w:val="-2"/>
+                <w:sz w:val="22"/>
+                <w:szCs w:val="20"/>
+              </w:rPr>
+              <w:t>SAS</w:t>
             </w:r>
           </w:p>
         </w:tc>
@@ -5124,18 +5466,68 @@
               <w:spacing w:after="0" w:line="240" w:lineRule="auto"/>
               <w:jc w:val="both"/>
               <w:rPr>
-                <w:rFonts w:ascii="Calibri" w:hAnsi="Calibri"/>
+                <w:rFonts w:ascii="Calibri" w:hAnsi="Calibri" w:cs="Arial"/>
+                <w:spacing w:val="-2"/>
                 <w:sz w:val="22"/>
                 <w:szCs w:val="20"/>
               </w:rPr>
             </w:pPr>
             <w:r>
               <w:rPr>
+                <w:rFonts w:ascii="Calibri" w:hAnsi="Calibri" w:cs="Arial"/>
+                <w:spacing w:val="-2"/>
+                <w:sz w:val="22"/>
+                <w:szCs w:val="20"/>
+              </w:rPr>
+              <w:t>Apache Spark (1.6.1)</w:t>
+            </w:r>
+          </w:p>
+          <w:p>
+            <w:pPr>
+              <w:pStyle w:val="BodyText2"/>
+              <w:spacing w:after="0" w:line="240" w:lineRule="auto"/>
+              <w:jc w:val="both"/>
+              <w:rPr>
                 <w:rFonts w:ascii="Calibri" w:hAnsi="Calibri"/>
                 <w:sz w:val="22"/>
                 <w:szCs w:val="20"/>
               </w:rPr>
+            </w:pPr>
+            <w:r>
+              <w:rPr>
+                <w:rFonts w:ascii="Calibri" w:hAnsi="Calibri"/>
+                <w:sz w:val="22"/>
+                <w:szCs w:val="20"/>
+              </w:rPr>
               <w:t>Jupyter (IPython), R Studio</w:t>
+            </w:r>
+            <w:r>
+              <w:rPr>
+                <w:rFonts w:ascii="Calibri" w:hAnsi="Calibri"/>
+                <w:sz w:val="22"/>
+                <w:szCs w:val="20"/>
+              </w:rPr>
+              <w:t>, Zeppelin</w:t>
+            </w:r>
+          </w:p>
+          <w:p>
+            <w:pPr>
+              <w:pStyle w:val="BodyText2"/>
+              <w:spacing w:after="0" w:line="240" w:lineRule="auto"/>
+              <w:jc w:val="both"/>
+              <w:rPr>
+                <w:rFonts w:ascii="Calibri" w:hAnsi="Calibri"/>
+                <w:sz w:val="22"/>
+                <w:szCs w:val="20"/>
+              </w:rPr>
+            </w:pPr>
+            <w:r>
+              <w:rPr>
+                <w:rFonts w:ascii="Calibri" w:hAnsi="Calibri"/>
+                <w:sz w:val="22"/>
+                <w:szCs w:val="20"/>
+              </w:rPr>
+              <w:t>SAS Enterprise Miner, SAS Visual Analytics</w:t>
             </w:r>
           </w:p>
         </w:tc>
@@ -5246,6 +5638,15 @@
                 <w:szCs w:val="20"/>
               </w:rPr>
               <w:t xml:space="preserve">R, </w:t>
+            </w:r>
+            <w:r>
+              <w:rPr>
+                <w:rFonts w:ascii="Calibri" w:hAnsi="Calibri" w:cs="Arial"/>
+                <w:spacing w:val="-2"/>
+                <w:sz w:val="22"/>
+                <w:szCs w:val="20"/>
+              </w:rPr>
+              <w:t xml:space="preserve">Scala, </w:t>
             </w:r>
             <w:r>
               <w:rPr>
@@ -5388,6 +5789,9 @@
         </w:tc>
       </w:tr>
       <w:tr>
+        <w:trPr>
+          <w:trHeight w:val="216"/>
+        </w:trPr>
         <w:tc>
           <w:tcPr>
             <w:tcW w:w="2808" w:type="dxa"/>
@@ -5443,6 +5847,9 @@
         </w:tc>
       </w:tr>
       <w:tr>
+        <w:trPr>
+          <w:trHeight w:val="84"/>
+        </w:trPr>
         <w:tc>
           <w:tcPr>
             <w:tcW w:w="2808" w:type="dxa"/>
@@ -5478,30 +5885,6 @@
         </w:tc>
       </w:tr>
     </w:tbl>
-    <w:p>
-      <w:pPr>
-        <w:pStyle w:val="BodyText2"/>
-        <w:spacing w:after="0" w:line="240" w:lineRule="auto"/>
-        <w:jc w:val="both"/>
-        <w:rPr>
-          <w:rFonts w:ascii="Calibri" w:hAnsi="Calibri"/>
-          <w:sz w:val="22"/>
-          <w:szCs w:val="20"/>
-        </w:rPr>
-      </w:pPr>
-    </w:p>
-    <w:p>
-      <w:pPr>
-        <w:pStyle w:val="BodyText2"/>
-        <w:spacing w:after="0" w:line="240" w:lineRule="auto"/>
-        <w:jc w:val="both"/>
-        <w:rPr>
-          <w:rFonts w:ascii="Calibri" w:hAnsi="Calibri"/>
-          <w:sz w:val="22"/>
-          <w:szCs w:val="20"/>
-        </w:rPr>
-      </w:pPr>
-    </w:p>
     <w:p>
       <w:pPr>
         <w:pStyle w:val="BodyText2"/>
@@ -5670,26 +6053,6 @@
               <w:t>(Filed: 06/20/2014)</w:t>
             </w:r>
           </w:p>
-          <w:p>
-            <w:pPr>
-              <w:pStyle w:val="PositionBody"/>
-              <w:numPr>
-                <w:ilvl w:val="0"/>
-                <w:numId w:val="0"/>
-              </w:numPr>
-              <w:tabs>
-                <w:tab w:val="clear" w:pos="10800"/>
-              </w:tabs>
-              <w:jc w:val="both"/>
-              <w:rPr>
-                <w:rFonts w:ascii="Calibri" w:hAnsi="Calibri" w:cs="Tahoma"/>
-                <w:b/>
-                <w:smallCaps/>
-                <w:sz w:val="22"/>
-                <w:lang w:val="en-US" w:eastAsia="en-US"/>
-              </w:rPr>
-            </w:pPr>
-          </w:p>
         </w:tc>
       </w:tr>
       <w:tr>
@@ -5749,104 +6112,25 @@
                 <w:sz w:val="22"/>
                 <w:szCs w:val="22"/>
               </w:rPr>
-              <w:t xml:space="preserve">Consumer Electronics, Sports Technology, Media &amp; Entertainment </w:t>
-            </w:r>
-          </w:p>
-          <w:p>
-            <w:pPr>
-              <w:pStyle w:val="CompanyName"/>
-              <w:tabs>
-                <w:tab w:val="clear" w:pos="10800"/>
-                <w:tab w:val="left" w:pos="2060"/>
-              </w:tabs>
-              <w:spacing w:before="0"/>
-              <w:rPr>
-                <w:rFonts w:ascii="Calibri" w:hAnsi="Calibri" w:cs="Tahoma"/>
-                <w:smallCaps/>
-                <w:sz w:val="22"/>
-                <w:lang w:val="en-US" w:eastAsia="en-US"/>
-              </w:rPr>
-            </w:pPr>
-          </w:p>
-        </w:tc>
-      </w:tr>
-      <w:tr>
-        <w:trPr>
-          <w:trHeight w:val="132"/>
-        </w:trPr>
-        <w:tc>
-          <w:tcPr>
-            <w:tcW w:w="2808" w:type="dxa"/>
-            <w:tcBorders>
-              <w:right w:val="single" w:sz="12" w:space="0" w:color="auto"/>
-            </w:tcBorders>
-          </w:tcPr>
-          <w:p>
-            <w:pPr>
-              <w:pStyle w:val="Heading2"/>
-              <w:ind w:right="72"/>
-              <w:jc w:val="left"/>
-              <w:rPr>
-                <w:rFonts w:ascii="Calibri" w:hAnsi="Calibri" w:cs="Arial"/>
-                <w:smallCaps/>
-                <w:sz w:val="22"/>
-                <w:szCs w:val="20"/>
-              </w:rPr>
-            </w:pPr>
-            <w:r>
-              <w:rPr>
-                <w:rFonts w:ascii="Calibri" w:hAnsi="Calibri" w:cs="Arial"/>
-                <w:smallCaps/>
-                <w:sz w:val="22"/>
-                <w:szCs w:val="20"/>
-              </w:rPr>
-              <w:t>Interests/activities</w:t>
-            </w:r>
-          </w:p>
-          <w:p>
-            <w:pPr>
-              <w:pStyle w:val="Heading2"/>
-              <w:ind w:right="72"/>
-              <w:jc w:val="left"/>
-              <w:rPr>
-                <w:rFonts w:ascii="Calibri" w:hAnsi="Calibri" w:cs="Arial"/>
-                <w:smallCaps/>
-                <w:sz w:val="22"/>
-                <w:szCs w:val="20"/>
-              </w:rPr>
-            </w:pPr>
-          </w:p>
-        </w:tc>
-        <w:tc>
-          <w:tcPr>
-            <w:tcW w:w="7817" w:type="dxa"/>
-            <w:tcBorders>
-              <w:left w:val="single" w:sz="12" w:space="0" w:color="auto"/>
-            </w:tcBorders>
-          </w:tcPr>
-          <w:p>
-            <w:pPr>
-              <w:rPr>
-                <w:rFonts w:ascii="Calibri" w:hAnsi="Calibri" w:cs="Arial"/>
-                <w:sz w:val="22"/>
-                <w:szCs w:val="20"/>
-              </w:rPr>
-            </w:pPr>
-            <w:r>
-              <w:rPr>
-                <w:rFonts w:ascii="Calibri" w:hAnsi="Calibri" w:cs="Arial"/>
-                <w:sz w:val="22"/>
-                <w:szCs w:val="20"/>
-              </w:rPr>
-              <w:t>Travel, Adventure Sports</w:t>
+              <w:t>Consumer Electronics, Sports Te</w:t>
             </w:r>
             <w:r>
               <w:rPr>
                 <w:rFonts w:ascii="Calibri" w:hAnsi="Calibri" w:cs="Arial"/>
-                <w:sz w:val="22"/>
-                <w:szCs w:val="20"/>
-              </w:rPr>
-              <w:t>, New Experiences</w:t>
+                <w:spacing w:val="-2"/>
+                <w:sz w:val="22"/>
+                <w:szCs w:val="22"/>
+              </w:rPr>
+              <w:t>chnology, Media &amp; Entertainmen</w:t>
+            </w:r>
+            <w:r>
+              <w:rPr>
+                <w:rFonts w:ascii="Calibri" w:hAnsi="Calibri" w:cs="Arial"/>
+                <w:spacing w:val="-2"/>
+                <w:sz w:val="22"/>
+                <w:szCs w:val="22"/>
+              </w:rPr>
+              <w:t>t</w:t>
             </w:r>
           </w:p>
         </w:tc>
@@ -5854,16 +6138,6 @@
     </w:tbl>
     <w:p>
       <w:pPr>
-        <w:jc w:val="center"/>
-        <w:rPr>
-          <w:rFonts w:ascii="Calibri" w:hAnsi="Calibri" w:cs="Arial"/>
-          <w:sz w:val="22"/>
-        </w:rPr>
-      </w:pPr>
-    </w:p>
-    <w:p>
-      <w:pPr>
-        <w:jc w:val="center"/>
         <w:rPr>
           <w:rFonts w:ascii="Calibri" w:hAnsi="Calibri"/>
           <w:sz w:val="22"/>
@@ -5874,7 +6148,7 @@
     <w:sectPr>
       <w:headerReference w:type="even" r:id="rId14"/>
       <w:pgSz w:w="12240" w:h="15840" w:code="1"/>
-      <w:pgMar w:top="864" w:right="936" w:bottom="864" w:left="936" w:header="720" w:footer="720" w:gutter="0"/>
+      <w:pgMar w:top="720" w:right="936" w:bottom="720" w:left="936" w:header="720" w:footer="720" w:gutter="0"/>
       <w:pgNumType w:start="1"/>
       <w:cols w:space="720"/>
       <w:titlePg/>
@@ -5973,7 +6247,7 @@
   <w:abstractNum w:abstractNumId="0">
     <w:nsid w:val="FFFFFF1D"/>
     <w:multiLevelType w:val="multilevel"/>
-    <w:tmpl w:val="25C4407C"/>
+    <w:tmpl w:val="B0D8C526"/>
     <w:lvl w:ilvl="0">
       <w:start w:val="1"/>
       <w:numFmt w:val="bullet"/>
@@ -7445,6 +7719,119 @@
     </w:lvl>
   </w:abstractNum>
   <w:abstractNum w:abstractNumId="12">
+    <w:nsid w:val="5C2B322C"/>
+    <w:multiLevelType w:val="hybridMultilevel"/>
+    <w:tmpl w:val="1E54CC0A"/>
+    <w:lvl w:ilvl="0" w:tplc="04090001">
+      <w:start w:val="1"/>
+      <w:numFmt w:val="bullet"/>
+      <w:lvlText w:val=""/>
+      <w:lvlJc w:val="left"/>
+      <w:pPr>
+        <w:ind w:left="360" w:hanging="360"/>
+      </w:pPr>
+      <w:rPr>
+        <w:rFonts w:ascii="Symbol" w:hAnsi="Symbol" w:hint="default"/>
+      </w:rPr>
+    </w:lvl>
+    <w:lvl w:ilvl="1" w:tplc="04090003" w:tentative="1">
+      <w:start w:val="1"/>
+      <w:numFmt w:val="bullet"/>
+      <w:lvlText w:val="o"/>
+      <w:lvlJc w:val="left"/>
+      <w:pPr>
+        <w:ind w:left="1080" w:hanging="360"/>
+      </w:pPr>
+      <w:rPr>
+        <w:rFonts w:ascii="Courier New" w:hAnsi="Courier New" w:hint="default"/>
+      </w:rPr>
+    </w:lvl>
+    <w:lvl w:ilvl="2" w:tplc="04090005" w:tentative="1">
+      <w:start w:val="1"/>
+      <w:numFmt w:val="bullet"/>
+      <w:lvlText w:val=""/>
+      <w:lvlJc w:val="left"/>
+      <w:pPr>
+        <w:ind w:left="1800" w:hanging="360"/>
+      </w:pPr>
+      <w:rPr>
+        <w:rFonts w:ascii="Wingdings" w:hAnsi="Wingdings" w:hint="default"/>
+      </w:rPr>
+    </w:lvl>
+    <w:lvl w:ilvl="3" w:tplc="04090001" w:tentative="1">
+      <w:start w:val="1"/>
+      <w:numFmt w:val="bullet"/>
+      <w:lvlText w:val=""/>
+      <w:lvlJc w:val="left"/>
+      <w:pPr>
+        <w:ind w:left="2520" w:hanging="360"/>
+      </w:pPr>
+      <w:rPr>
+        <w:rFonts w:ascii="Symbol" w:hAnsi="Symbol" w:hint="default"/>
+      </w:rPr>
+    </w:lvl>
+    <w:lvl w:ilvl="4" w:tplc="04090003" w:tentative="1">
+      <w:start w:val="1"/>
+      <w:numFmt w:val="bullet"/>
+      <w:lvlText w:val="o"/>
+      <w:lvlJc w:val="left"/>
+      <w:pPr>
+        <w:ind w:left="3240" w:hanging="360"/>
+      </w:pPr>
+      <w:rPr>
+        <w:rFonts w:ascii="Courier New" w:hAnsi="Courier New" w:hint="default"/>
+      </w:rPr>
+    </w:lvl>
+    <w:lvl w:ilvl="5" w:tplc="04090005" w:tentative="1">
+      <w:start w:val="1"/>
+      <w:numFmt w:val="bullet"/>
+      <w:lvlText w:val=""/>
+      <w:lvlJc w:val="left"/>
+      <w:pPr>
+        <w:ind w:left="3960" w:hanging="360"/>
+      </w:pPr>
+      <w:rPr>
+        <w:rFonts w:ascii="Wingdings" w:hAnsi="Wingdings" w:hint="default"/>
+      </w:rPr>
+    </w:lvl>
+    <w:lvl w:ilvl="6" w:tplc="04090001" w:tentative="1">
+      <w:start w:val="1"/>
+      <w:numFmt w:val="bullet"/>
+      <w:lvlText w:val=""/>
+      <w:lvlJc w:val="left"/>
+      <w:pPr>
+        <w:ind w:left="4680" w:hanging="360"/>
+      </w:pPr>
+      <w:rPr>
+        <w:rFonts w:ascii="Symbol" w:hAnsi="Symbol" w:hint="default"/>
+      </w:rPr>
+    </w:lvl>
+    <w:lvl w:ilvl="7" w:tplc="04090003" w:tentative="1">
+      <w:start w:val="1"/>
+      <w:numFmt w:val="bullet"/>
+      <w:lvlText w:val="o"/>
+      <w:lvlJc w:val="left"/>
+      <w:pPr>
+        <w:ind w:left="5400" w:hanging="360"/>
+      </w:pPr>
+      <w:rPr>
+        <w:rFonts w:ascii="Courier New" w:hAnsi="Courier New" w:hint="default"/>
+      </w:rPr>
+    </w:lvl>
+    <w:lvl w:ilvl="8" w:tplc="04090005" w:tentative="1">
+      <w:start w:val="1"/>
+      <w:numFmt w:val="bullet"/>
+      <w:lvlText w:val=""/>
+      <w:lvlJc w:val="left"/>
+      <w:pPr>
+        <w:ind w:left="6120" w:hanging="360"/>
+      </w:pPr>
+      <w:rPr>
+        <w:rFonts w:ascii="Wingdings" w:hAnsi="Wingdings" w:hint="default"/>
+      </w:rPr>
+    </w:lvl>
+  </w:abstractNum>
+  <w:abstractNum w:abstractNumId="13">
     <w:nsid w:val="5C5327A0"/>
     <w:multiLevelType w:val="hybridMultilevel"/>
     <w:tmpl w:val="CC1CC524"/>
@@ -7563,7 +7950,7 @@
       </w:rPr>
     </w:lvl>
   </w:abstractNum>
-  <w:abstractNum w:abstractNumId="13">
+  <w:abstractNum w:abstractNumId="14">
     <w:nsid w:val="60805BB9"/>
     <w:multiLevelType w:val="hybridMultilevel"/>
     <w:tmpl w:val="DF541DAA"/>
@@ -7677,7 +8064,7 @@
       </w:rPr>
     </w:lvl>
   </w:abstractNum>
-  <w:abstractNum w:abstractNumId="14">
+  <w:abstractNum w:abstractNumId="15">
     <w:nsid w:val="683B0011"/>
     <w:multiLevelType w:val="hybridMultilevel"/>
     <w:tmpl w:val="8A5C75D8"/>
@@ -7814,7 +8201,7 @@
       </w:rPr>
     </w:lvl>
   </w:abstractNum>
-  <w:abstractNum w:abstractNumId="15">
+  <w:abstractNum w:abstractNumId="16">
     <w:nsid w:val="69814DF1"/>
     <w:multiLevelType w:val="hybridMultilevel"/>
     <w:tmpl w:val="E5545FAC"/>
@@ -7927,7 +8314,7 @@
       </w:rPr>
     </w:lvl>
   </w:abstractNum>
-  <w:abstractNum w:abstractNumId="16">
+  <w:abstractNum w:abstractNumId="17">
     <w:nsid w:val="69DA205D"/>
     <w:multiLevelType w:val="hybridMultilevel"/>
     <w:tmpl w:val="4EC66054"/>
@@ -8040,7 +8427,7 @@
       </w:rPr>
     </w:lvl>
   </w:abstractNum>
-  <w:abstractNum w:abstractNumId="17">
+  <w:abstractNum w:abstractNumId="18">
     <w:nsid w:val="6A8D620A"/>
     <w:multiLevelType w:val="hybridMultilevel"/>
     <w:tmpl w:val="B56A5196"/>
@@ -8153,7 +8540,7 @@
       </w:rPr>
     </w:lvl>
   </w:abstractNum>
-  <w:abstractNum w:abstractNumId="18">
+  <w:abstractNum w:abstractNumId="19">
     <w:nsid w:val="756E4206"/>
     <w:multiLevelType w:val="hybridMultilevel"/>
     <w:tmpl w:val="3384AE12"/>
@@ -8266,7 +8653,7 @@
       </w:rPr>
     </w:lvl>
   </w:abstractNum>
-  <w:abstractNum w:abstractNumId="19">
+  <w:abstractNum w:abstractNumId="20">
     <w:nsid w:val="783A11A3"/>
     <w:multiLevelType w:val="hybridMultilevel"/>
     <w:tmpl w:val="F4DEA6E0"/>
@@ -8379,7 +8766,7 @@
       </w:rPr>
     </w:lvl>
   </w:abstractNum>
-  <w:abstractNum w:abstractNumId="20">
+  <w:abstractNum w:abstractNumId="21">
     <w:nsid w:val="7A904C66"/>
     <w:multiLevelType w:val="hybridMultilevel"/>
     <w:tmpl w:val="3AFE6D3E"/>
@@ -8496,13 +8883,13 @@
     <w:abstractNumId w:val="4"/>
   </w:num>
   <w:num w:numId="2">
-    <w:abstractNumId w:val="17"/>
+    <w:abstractNumId w:val="18"/>
   </w:num>
   <w:num w:numId="3">
-    <w:abstractNumId w:val="19"/>
+    <w:abstractNumId w:val="20"/>
   </w:num>
   <w:num w:numId="4">
-    <w:abstractNumId w:val="18"/>
+    <w:abstractNumId w:val="19"/>
   </w:num>
   <w:num w:numId="5">
     <w:abstractNumId w:val="2"/>
@@ -8514,22 +8901,22 @@
     <w:abstractNumId w:val="3"/>
   </w:num>
   <w:num w:numId="8">
-    <w:abstractNumId w:val="14"/>
+    <w:abstractNumId w:val="15"/>
   </w:num>
   <w:num w:numId="9">
     <w:abstractNumId w:val="9"/>
   </w:num>
   <w:num w:numId="10">
-    <w:abstractNumId w:val="15"/>
+    <w:abstractNumId w:val="16"/>
   </w:num>
   <w:num w:numId="11">
     <w:abstractNumId w:val="5"/>
   </w:num>
   <w:num w:numId="12">
-    <w:abstractNumId w:val="13"/>
+    <w:abstractNumId w:val="14"/>
   </w:num>
   <w:num w:numId="13">
-    <w:abstractNumId w:val="12"/>
+    <w:abstractNumId w:val="13"/>
   </w:num>
   <w:num w:numId="14">
     <w:abstractNumId w:val="11"/>
@@ -8541,7 +8928,7 @@
     <w:abstractNumId w:val="6"/>
   </w:num>
   <w:num w:numId="17">
-    <w:abstractNumId w:val="16"/>
+    <w:abstractNumId w:val="17"/>
   </w:num>
   <w:num w:numId="18">
     <w:abstractNumId w:val="8"/>
@@ -8553,7 +8940,10 @@
     <w:abstractNumId w:val="0"/>
   </w:num>
   <w:num w:numId="21">
-    <w:abstractNumId w:val="20"/>
+    <w:abstractNumId w:val="21"/>
+  </w:num>
+  <w:num w:numId="22">
+    <w:abstractNumId w:val="12"/>
   </w:num>
   <w:numIdMacAtCleanup w:val="11"/>
 </w:numbering>
@@ -10056,7 +10446,7 @@
 </file>
 
 <file path=customXml/itemProps1.xml><?xml version="1.0" encoding="utf-8"?>
-<ds:datastoreItem xmlns:ds="http://schemas.openxmlformats.org/officeDocument/2006/customXml" ds:itemID="{3793D6A0-6FAD-F342-84C4-37B43770A255}">
+<ds:datastoreItem xmlns:ds="http://schemas.openxmlformats.org/officeDocument/2006/customXml" ds:itemID="{2F53A98C-4DB2-9142-BA6D-F33F76FBD649}">
   <ds:schemaRefs>
     <ds:schemaRef ds:uri="http://schemas.openxmlformats.org/officeDocument/2006/bibliography"/>
   </ds:schemaRefs>

</xml_diff>

<commit_message>
update Resume per certifications
</commit_message>
<xml_diff>
--- a/docs/ResumeAKamlani.docx
+++ b/docs/ResumeAKamlani.docx
@@ -411,9 +411,7 @@
           <w:szCs w:val="20"/>
         </w:rPr>
       </w:pPr>
-      <w:bookmarkStart w:id="0" w:name="_GoBack"/>
     </w:p>
-    <w:bookmarkEnd w:id="0"/>
     <w:p>
       <w:pPr>
         <w:shd w:val="pct15" w:color="auto" w:fill="auto"/>
@@ -1301,7 +1299,49 @@
           <w:rFonts w:ascii="Calibri" w:hAnsi="Calibri"/>
           <w:sz w:val="22"/>
         </w:rPr>
-        <w:t>General Assembly Data Science Certification: 2014</w:t>
+        <w:t xml:space="preserve">Part-Time </w:t>
+      </w:r>
+      <w:r>
+        <w:rPr>
+          <w:rFonts w:ascii="Calibri" w:hAnsi="Calibri"/>
+          <w:sz w:val="22"/>
+        </w:rPr>
+        <w:t xml:space="preserve">Data Science </w:t>
+      </w:r>
+      <w:r>
+        <w:rPr>
+          <w:rFonts w:ascii="Calibri" w:hAnsi="Calibri"/>
+          <w:sz w:val="22"/>
+        </w:rPr>
+        <w:t xml:space="preserve">Program </w:t>
+      </w:r>
+      <w:r>
+        <w:rPr>
+          <w:rFonts w:ascii="Calibri" w:hAnsi="Calibri"/>
+          <w:sz w:val="22"/>
+        </w:rPr>
+        <w:t xml:space="preserve">Certification: </w:t>
+      </w:r>
+      <w:r>
+        <w:rPr>
+          <w:rFonts w:ascii="Calibri" w:hAnsi="Calibri"/>
+          <w:sz w:val="22"/>
+        </w:rPr>
+        <w:t xml:space="preserve">(General Assembly, </w:t>
+      </w:r>
+      <w:r>
+        <w:rPr>
+          <w:rFonts w:ascii="Calibri" w:hAnsi="Calibri"/>
+          <w:sz w:val="22"/>
+        </w:rPr>
+        <w:t>2014</w:t>
+      </w:r>
+      <w:r>
+        <w:rPr>
+          <w:rFonts w:ascii="Calibri" w:hAnsi="Calibri"/>
+          <w:sz w:val="22"/>
+        </w:rPr>
+        <w:t>)</w:t>
       </w:r>
     </w:p>
     <w:p>
@@ -1316,7 +1356,31 @@
           <w:rFonts w:ascii="Calibri" w:hAnsi="Calibri"/>
           <w:sz w:val="22"/>
         </w:rPr>
-        <w:t>SAS Predictive Modeler using Enterprise Miner 13: 2016</w:t>
+        <w:t>Scalable Machine Learning (Spark): (e</w:t>
+      </w:r>
+      <w:bookmarkStart w:id="0" w:name="_GoBack"/>
+      <w:bookmarkEnd w:id="0"/>
+      <w:r>
+        <w:rPr>
+          <w:rFonts w:ascii="Calibri" w:hAnsi="Calibri"/>
+          <w:sz w:val="22"/>
+        </w:rPr>
+        <w:t>dX, 2015)</w:t>
+      </w:r>
+    </w:p>
+    <w:p>
+      <w:pPr>
+        <w:rPr>
+          <w:rFonts w:ascii="Calibri" w:hAnsi="Calibri"/>
+          <w:sz w:val="22"/>
+        </w:rPr>
+      </w:pPr>
+      <w:r>
+        <w:rPr>
+          <w:rFonts w:ascii="Calibri" w:hAnsi="Calibri"/>
+          <w:sz w:val="22"/>
+        </w:rPr>
+        <w:t>Enabling Technologies for Data Science and Analytics - The Internet of Things: (edX, 2016)</w:t>
       </w:r>
     </w:p>
     <w:p>
@@ -6247,7 +6311,7 @@
   <w:abstractNum w:abstractNumId="0">
     <w:nsid w:val="FFFFFF1D"/>
     <w:multiLevelType w:val="multilevel"/>
-    <w:tmpl w:val="B0D8C526"/>
+    <w:tmpl w:val="22208934"/>
     <w:lvl w:ilvl="0">
       <w:start w:val="1"/>
       <w:numFmt w:val="bullet"/>
@@ -10446,7 +10510,7 @@
 </file>
 
 <file path=customXml/itemProps1.xml><?xml version="1.0" encoding="utf-8"?>
-<ds:datastoreItem xmlns:ds="http://schemas.openxmlformats.org/officeDocument/2006/customXml" ds:itemID="{2F53A98C-4DB2-9142-BA6D-F33F76FBD649}">
+<ds:datastoreItem xmlns:ds="http://schemas.openxmlformats.org/officeDocument/2006/customXml" ds:itemID="{4A95BCFF-A51F-F841-8F2E-C2ACA77AE85A}">
   <ds:schemaRefs>
     <ds:schemaRef ds:uri="http://schemas.openxmlformats.org/officeDocument/2006/bibliography"/>
   </ds:schemaRefs>

</xml_diff>

<commit_message>
update to resume per trainings
</commit_message>
<xml_diff>
--- a/docs/ResumeAKamlani.docx
+++ b/docs/ResumeAKamlani.docx
@@ -1204,45 +1204,66 @@
       <w:pPr>
         <w:rPr>
           <w:rFonts w:ascii="Calibri" w:hAnsi="Calibri"/>
-          <w:sz w:val="22"/>
-        </w:rPr>
-      </w:pPr>
+          <w:b/>
+          <w:sz w:val="22"/>
+          <w:u w:val="single"/>
+        </w:rPr>
+      </w:pPr>
+      <w:r>
+        <w:rPr>
+          <w:rFonts w:ascii="Calibri" w:hAnsi="Calibri"/>
+          <w:b/>
+          <w:sz w:val="22"/>
+          <w:u w:val="single"/>
+        </w:rPr>
+        <w:t xml:space="preserve">Select </w:t>
+      </w:r>
+      <w:r>
+        <w:rPr>
+          <w:rFonts w:ascii="Calibri" w:hAnsi="Calibri"/>
+          <w:b/>
+          <w:sz w:val="22"/>
+          <w:u w:val="single"/>
+        </w:rPr>
+        <w:t>Trainings</w:t>
+      </w:r>
+      <w:r>
+        <w:rPr>
+          <w:rFonts w:ascii="Calibri" w:hAnsi="Calibri"/>
+          <w:b/>
+          <w:sz w:val="22"/>
+          <w:u w:val="single"/>
+        </w:rPr>
+        <w:t>:</w:t>
+      </w:r>
     </w:p>
     <w:p>
       <w:pPr>
         <w:rPr>
           <w:rFonts w:ascii="Calibri" w:hAnsi="Calibri"/>
-          <w:b/>
-          <w:sz w:val="22"/>
-          <w:u w:val="single"/>
-        </w:rPr>
-      </w:pPr>
-      <w:r>
-        <w:rPr>
-          <w:rFonts w:ascii="Calibri" w:hAnsi="Calibri"/>
-          <w:b/>
-          <w:sz w:val="22"/>
-          <w:u w:val="single"/>
-        </w:rPr>
-        <w:t xml:space="preserve">Select </w:t>
-      </w:r>
-      <w:r>
-        <w:rPr>
-          <w:rFonts w:ascii="Calibri" w:hAnsi="Calibri"/>
-          <w:b/>
-          <w:sz w:val="22"/>
-          <w:u w:val="single"/>
-        </w:rPr>
-        <w:t>Trainings</w:t>
-      </w:r>
-      <w:r>
-        <w:rPr>
-          <w:rFonts w:ascii="Calibri" w:hAnsi="Calibri"/>
-          <w:b/>
-          <w:sz w:val="22"/>
-          <w:u w:val="single"/>
-        </w:rPr>
-        <w:t>:</w:t>
+          <w:sz w:val="22"/>
+        </w:rPr>
+      </w:pPr>
+      <w:r>
+        <w:rPr>
+          <w:rFonts w:ascii="Calibri" w:hAnsi="Calibri"/>
+          <w:sz w:val="22"/>
+        </w:rPr>
+        <w:t>Distributed Computing with Apache Spark (1.6.1) - Focus</w:t>
+      </w:r>
+      <w:r>
+        <w:rPr>
+          <w:rFonts w:ascii="Calibri" w:hAnsi="Calibri"/>
+          <w:sz w:val="22"/>
+        </w:rPr>
+        <w:t>ed</w:t>
+      </w:r>
+      <w:r>
+        <w:rPr>
+          <w:rFonts w:ascii="Calibri" w:hAnsi="Calibri"/>
+          <w:sz w:val="22"/>
+        </w:rPr>
+        <w:t xml:space="preserve"> on Scala</w:t>
       </w:r>
     </w:p>
     <w:p>
@@ -1257,21 +1278,23 @@
           <w:rFonts w:ascii="Calibri" w:hAnsi="Calibri"/>
           <w:sz w:val="22"/>
         </w:rPr>
-        <w:t>Distributed Computing with Apache Spark (1.6.1) - Focus</w:t>
-      </w:r>
-      <w:r>
-        <w:rPr>
-          <w:rFonts w:ascii="Calibri" w:hAnsi="Calibri"/>
-          <w:sz w:val="22"/>
-        </w:rPr>
-        <w:t>ed</w:t>
-      </w:r>
-      <w:r>
-        <w:rPr>
-          <w:rFonts w:ascii="Calibri" w:hAnsi="Calibri"/>
-          <w:sz w:val="22"/>
-        </w:rPr>
-        <w:t xml:space="preserve"> on Scala</w:t>
+        <w:t xml:space="preserve">IBM Analytics Ecosystem: IBM Watson, Bluemix, </w:t>
+      </w:r>
+      <w:proofErr w:type="gramStart"/>
+      <w:r>
+        <w:rPr>
+          <w:rFonts w:ascii="Calibri" w:hAnsi="Calibri"/>
+          <w:sz w:val="22"/>
+        </w:rPr>
+        <w:t>SPSS</w:t>
+      </w:r>
+      <w:proofErr w:type="gramEnd"/>
+      <w:r>
+        <w:rPr>
+          <w:rFonts w:ascii="Calibri" w:hAnsi="Calibri"/>
+          <w:sz w:val="22"/>
+        </w:rPr>
+        <w:t xml:space="preserve"> Modeler</w:t>
       </w:r>
     </w:p>
     <w:p>
@@ -1307,6 +1330,8 @@
         </w:rPr>
         <w:t>Certifications:</w:t>
       </w:r>
+      <w:bookmarkStart w:id="0" w:name="_GoBack"/>
+      <w:bookmarkEnd w:id="0"/>
     </w:p>
     <w:p>
       <w:pPr>
@@ -5296,8 +5321,6 @@
                 <w:szCs w:val="20"/>
               </w:rPr>
             </w:pPr>
-            <w:bookmarkStart w:id="0" w:name="_GoBack"/>
-            <w:bookmarkEnd w:id="0"/>
           </w:p>
         </w:tc>
       </w:tr>
@@ -5673,7 +5696,7 @@
   <w:abstractNum w:abstractNumId="0">
     <w:nsid w:val="FFFFFF1D"/>
     <w:multiLevelType w:val="multilevel"/>
-    <w:tmpl w:val="474E0E90"/>
+    <w:tmpl w:val="7AB28F28"/>
     <w:lvl w:ilvl="0">
       <w:start w:val="1"/>
       <w:numFmt w:val="bullet"/>
@@ -9874,7 +9897,7 @@
 </file>
 
 <file path=customXml/itemProps1.xml><?xml version="1.0" encoding="utf-8"?>
-<ds:datastoreItem xmlns:ds="http://schemas.openxmlformats.org/officeDocument/2006/customXml" ds:itemID="{8D98E5AD-E079-4E4C-AACC-6F2BA266C058}">
+<ds:datastoreItem xmlns:ds="http://schemas.openxmlformats.org/officeDocument/2006/customXml" ds:itemID="{48E73559-D05C-5D4E-90BD-99331088FBC1}">
   <ds:schemaRefs>
     <ds:schemaRef ds:uri="http://schemas.openxmlformats.org/officeDocument/2006/bibliography"/>
   </ds:schemaRefs>

</xml_diff>

<commit_message>
update resume and add background cv
</commit_message>
<xml_diff>
--- a/docs/ResumeAKamlani.docx
+++ b/docs/ResumeAKamlani.docx
@@ -1225,6 +1225,17 @@
           <w:sz w:val="22"/>
           <w:u w:val="single"/>
         </w:rPr>
+        <w:t xml:space="preserve">Recent </w:t>
+      </w:r>
+      <w:bookmarkStart w:id="0" w:name="_GoBack"/>
+      <w:bookmarkEnd w:id="0"/>
+      <w:r>
+        <w:rPr>
+          <w:rFonts w:ascii="Calibri" w:hAnsi="Calibri"/>
+          <w:b/>
+          <w:sz w:val="22"/>
+          <w:u w:val="single"/>
+        </w:rPr>
         <w:t>Trainings</w:t>
       </w:r>
       <w:r>
@@ -1278,23 +1289,7 @@
           <w:rFonts w:ascii="Calibri" w:hAnsi="Calibri"/>
           <w:sz w:val="22"/>
         </w:rPr>
-        <w:t xml:space="preserve">IBM Analytics Ecosystem: IBM Watson, Bluemix, </w:t>
-      </w:r>
-      <w:proofErr w:type="gramStart"/>
-      <w:r>
-        <w:rPr>
-          <w:rFonts w:ascii="Calibri" w:hAnsi="Calibri"/>
-          <w:sz w:val="22"/>
-        </w:rPr>
-        <w:t>SPSS</w:t>
-      </w:r>
-      <w:proofErr w:type="gramEnd"/>
-      <w:r>
-        <w:rPr>
-          <w:rFonts w:ascii="Calibri" w:hAnsi="Calibri"/>
-          <w:sz w:val="22"/>
-        </w:rPr>
-        <w:t xml:space="preserve"> Modeler</w:t>
+        <w:t>IBM Analytics Ecosystem</w:t>
       </w:r>
     </w:p>
     <w:p>
@@ -1330,8 +1325,6 @@
         </w:rPr>
         <w:t>Certifications:</w:t>
       </w:r>
-      <w:bookmarkStart w:id="0" w:name="_GoBack"/>
-      <w:bookmarkEnd w:id="0"/>
     </w:p>
     <w:p>
       <w:pPr>
@@ -1732,12 +1725,28 @@
           <w:sz w:val="22"/>
         </w:rPr>
       </w:pPr>
-      <w:r>
-        <w:rPr>
-          <w:rFonts w:ascii="Calibri" w:hAnsi="Calibri"/>
-          <w:sz w:val="22"/>
-        </w:rPr>
-        <w:t xml:space="preserve">Improve upon computer vision Semantic Scene interpretation per preventive care and diagnosis for the elderly.   </w:t>
+      <w:proofErr w:type="gramStart"/>
+      <w:r>
+        <w:rPr>
+          <w:rFonts w:ascii="Calibri" w:hAnsi="Calibri"/>
+          <w:sz w:val="22"/>
+        </w:rPr>
+        <w:t>C</w:t>
+      </w:r>
+      <w:r>
+        <w:rPr>
+          <w:rFonts w:ascii="Calibri" w:hAnsi="Calibri"/>
+          <w:sz w:val="22"/>
+        </w:rPr>
+        <w:t>omputer vision Semantic Scene interpretation per preventive care and diagnosis for the elderly.</w:t>
+      </w:r>
+      <w:proofErr w:type="gramEnd"/>
+      <w:r>
+        <w:rPr>
+          <w:rFonts w:ascii="Calibri" w:hAnsi="Calibri"/>
+          <w:sz w:val="22"/>
+        </w:rPr>
+        <w:t xml:space="preserve">   </w:t>
       </w:r>
     </w:p>
     <w:p>
@@ -1757,7 +1766,21 @@
           <w:rFonts w:ascii="Calibri" w:hAnsi="Calibri"/>
           <w:sz w:val="22"/>
         </w:rPr>
-        <w:t>Improve event recognition models of manual identified zones in the home</w:t>
+        <w:t>Improve event recognition models of manual</w:t>
+      </w:r>
+      <w:r>
+        <w:rPr>
+          <w:rFonts w:ascii="Calibri" w:hAnsi="Calibri"/>
+          <w:sz w:val="22"/>
+        </w:rPr>
+        <w:t>ly</w:t>
+      </w:r>
+      <w:r>
+        <w:rPr>
+          <w:rFonts w:ascii="Calibri" w:hAnsi="Calibri"/>
+          <w:sz w:val="22"/>
+        </w:rPr>
+        <w:t xml:space="preserve"> identified zones in the home</w:t>
       </w:r>
     </w:p>
     <w:p>
@@ -1777,14 +1800,14 @@
           <w:rFonts w:ascii="Calibri" w:hAnsi="Calibri"/>
           <w:sz w:val="22"/>
         </w:rPr>
-        <w:t>Identify and resolve</w:t>
-      </w:r>
-      <w:r>
-        <w:rPr>
-          <w:rFonts w:ascii="Calibri" w:hAnsi="Calibri"/>
-          <w:sz w:val="22"/>
-        </w:rPr>
-        <w:t xml:space="preserve"> defects for interpretation of missing ground truth scenarios </w:t>
+        <w:t xml:space="preserve">Improve structure </w:t>
+      </w:r>
+      <w:r>
+        <w:rPr>
+          <w:rFonts w:ascii="Calibri" w:hAnsi="Calibri"/>
+          <w:sz w:val="22"/>
+        </w:rPr>
+        <w:t xml:space="preserve">interpretation of missing ground truth scenarios </w:t>
       </w:r>
     </w:p>
     <w:p>
@@ -5696,7 +5719,7 @@
   <w:abstractNum w:abstractNumId="0">
     <w:nsid w:val="FFFFFF1D"/>
     <w:multiLevelType w:val="multilevel"/>
-    <w:tmpl w:val="7AB28F28"/>
+    <w:tmpl w:val="4F48F67C"/>
     <w:lvl w:ilvl="0">
       <w:start w:val="1"/>
       <w:numFmt w:val="bullet"/>
@@ -9897,7 +9920,7 @@
 </file>
 
 <file path=customXml/itemProps1.xml><?xml version="1.0" encoding="utf-8"?>
-<ds:datastoreItem xmlns:ds="http://schemas.openxmlformats.org/officeDocument/2006/customXml" ds:itemID="{48E73559-D05C-5D4E-90BD-99331088FBC1}">
+<ds:datastoreItem xmlns:ds="http://schemas.openxmlformats.org/officeDocument/2006/customXml" ds:itemID="{5D1ACC61-5BB4-CA48-B214-1750D40CF76E}">
   <ds:schemaRefs>
     <ds:schemaRef ds:uri="http://schemas.openxmlformats.org/officeDocument/2006/bibliography"/>
   </ds:schemaRefs>

</xml_diff>

<commit_message>
update resume per header
</commit_message>
<xml_diff>
--- a/docs/ResumeAKamlani.docx
+++ b/docs/ResumeAKamlani.docx
@@ -44,34 +44,126 @@
       <w:pPr>
         <w:jc w:val="center"/>
         <w:rPr>
-          <w:i/>
-        </w:rPr>
-      </w:pPr>
+          <w:rStyle w:val="Hyperlink"/>
+          <w:rFonts w:ascii="Calibri" w:hAnsi="Calibri" w:cs="Wingdings 2"/>
+          <w:color w:val="000090"/>
+          <w:u w:val="none"/>
+        </w:rPr>
+      </w:pPr>
+      <w:r>
+        <w:rPr>
+          <w:i/>
+          <w:u w:color="FFFFFF" w:themeColor="background1"/>
+        </w:rPr>
+        <w:t xml:space="preserve">LinkedIn: </w:t>
+      </w:r>
+      <w:r>
+        <w:rPr>
+          <w:i/>
+          <w:color w:val="1F497D" w:themeColor="text2"/>
+          <w:u w:color="FFFFFF" w:themeColor="background1"/>
+        </w:rPr>
+        <w:t>@ak</w:t>
+      </w:r>
+      <w:r>
+        <w:rPr>
+          <w:i/>
+          <w:color w:val="1F497D" w:themeColor="text2"/>
+          <w:u w:color="FFFFFF" w:themeColor="background1"/>
+        </w:rPr>
+        <w:t>a</w:t>
+      </w:r>
+      <w:r>
+        <w:rPr>
+          <w:i/>
+          <w:color w:val="1F497D" w:themeColor="text2"/>
+          <w:u w:color="FFFFFF" w:themeColor="background1"/>
+        </w:rPr>
+        <w:t>mlani</w:t>
+      </w:r>
+      <w:bookmarkStart w:id="0" w:name="_GoBack"/>
+      <w:bookmarkEnd w:id="0"/>
+      <w:r>
+        <w:rPr>
+          <w:i/>
+        </w:rPr>
+        <w:t xml:space="preserve"> </w:t>
+      </w:r>
+      <w:r>
+        <w:rPr>
+          <w:rFonts w:ascii="Wingdings" w:hAnsi="Wingdings" w:cs="Wingdings 2"/>
+        </w:rPr>
+        <w:t></w:t>
+      </w:r>
+      <w:r>
+        <w:rPr>
+          <w:rFonts w:ascii="Calibri" w:hAnsi="Calibri" w:cs="Wingdings 2"/>
+        </w:rPr>
+        <w:t xml:space="preserve"> </w:t>
+      </w:r>
       <w:hyperlink r:id="rId7" w:history="1">
         <w:r>
           <w:rPr>
             <w:rStyle w:val="Hyperlink"/>
+            <w:rFonts w:ascii="Calibri" w:hAnsi="Calibri" w:cs="Wingdings 2"/>
             <w:i/>
+            <w:color w:val="31849B" w:themeColor="accent5" w:themeShade="BF"/>
             <w:u w:color="FFFFFF" w:themeColor="background1"/>
           </w:rPr>
-          <w:t>LinkedIn: @akamlani</w:t>
+          <w:t>arikamlani.com</w:t>
         </w:r>
       </w:hyperlink>
-      <w:r>
-        <w:rPr>
-          <w:i/>
+    </w:p>
+    <w:p>
+      <w:pPr>
+        <w:jc w:val="center"/>
+        <w:rPr>
+          <w:rStyle w:val="Hyperlink"/>
+          <w:rFonts w:ascii="Calibri" w:hAnsi="Calibri" w:cs="Wingdings 2"/>
+          <w:color w:val="000090"/>
+          <w:u w:val="none"/>
+        </w:rPr>
+      </w:pPr>
+      <w:r>
+        <w:rPr>
+          <w:rFonts w:ascii="Wingdings" w:hAnsi="Wingdings"/>
+        </w:rPr>
+        <w:sym w:font="Webdings" w:char="F0C8"/>
+      </w:r>
+      <w:r>
+        <w:rPr>
+          <w:rStyle w:val="Hyperlink"/>
+          <w:rFonts w:ascii="Calibri" w:hAnsi="Calibri" w:cs="Wingdings 2"/>
+          <w:i/>
+          <w:color w:val="1F497D" w:themeColor="text2"/>
+          <w:u w:val="none"/>
+        </w:rPr>
+        <w:t xml:space="preserve"> (415) 926-1221</w:t>
+      </w:r>
+      <w:r>
+        <w:rPr>
+          <w:rStyle w:val="Hyperlink"/>
+          <w:rFonts w:ascii="Calibri" w:hAnsi="Calibri" w:cs="Wingdings 2"/>
+          <w:color w:val="000090"/>
+          <w:u w:val="none"/>
         </w:rPr>
         <w:t xml:space="preserve"> </w:t>
       </w:r>
       <w:r>
         <w:rPr>
+          <w:rStyle w:val="Hyperlink"/>
+          <w:rFonts w:ascii="Wingdings" w:hAnsi="Wingdings" w:cs="Wingdings 2"/>
+          <w:color w:val="auto"/>
+          <w:u w:val="none"/>
+        </w:rPr>
+        <w:t></w:t>
+      </w:r>
+      <w:r>
+        <w:rPr>
+          <w:rStyle w:val="Hyperlink"/>
           <w:rFonts w:ascii="Calibri" w:hAnsi="Calibri" w:cs="Wingdings 2"/>
-        </w:rPr>
-        <w:sym w:font="Wingdings 2" w:char="F0F2"/>
-      </w:r>
-      <w:r>
-        <w:rPr>
-          <w:rFonts w:ascii="Calibri" w:hAnsi="Calibri" w:cs="Wingdings 2"/>
+          <w:color w:val="000090"/>
+          <w:u w:val="none"/>
         </w:rPr>
         <w:t xml:space="preserve"> </w:t>
       </w:r>
@@ -80,53 +172,8 @@
           <w:rPr>
             <w:rStyle w:val="Hyperlink"/>
             <w:rFonts w:ascii="Calibri" w:hAnsi="Calibri" w:cs="Wingdings 2"/>
-            <w:i/>
-            <w:u w:color="FFFFFF" w:themeColor="background1"/>
-          </w:rPr>
-          <w:t>arikamlani.com</w:t>
-        </w:r>
-      </w:hyperlink>
-    </w:p>
-    <w:p>
-      <w:pPr>
-        <w:jc w:val="center"/>
-        <w:rPr>
-          <w:rFonts w:ascii="Calibri" w:hAnsi="Calibri" w:cs="Wingdings 2"/>
-          <w:u w:color="FFFFFF" w:themeColor="background1"/>
-        </w:rPr>
-      </w:pPr>
-      <w:r>
-        <w:rPr>
-          <w:i/>
-        </w:rPr>
-        <w:t>+1 (415) 926-1221</w:t>
-      </w:r>
-      <w:r>
-        <w:rPr>
-          <w:i/>
-        </w:rPr>
-        <w:t xml:space="preserve"> </w:t>
-      </w:r>
-      <w:r>
-        <w:rPr>
-          <w:rFonts w:ascii="Calibri" w:hAnsi="Calibri" w:cs="Wingdings 2"/>
-        </w:rPr>
-        <w:sym w:font="Wingdings 2" w:char="F0F2"/>
-      </w:r>
-      <w:r>
-        <w:rPr>
-          <w:rFonts w:ascii="Calibri" w:hAnsi="Calibri" w:cs="Wingdings 2"/>
-        </w:rPr>
-        <w:t xml:space="preserve"> </w:t>
-      </w:r>
-      <w:hyperlink r:id="rId9" w:history="1">
-        <w:r>
-          <w:rPr>
-            <w:rStyle w:val="Hyperlink"/>
-            <w:rFonts w:ascii="Calibri" w:hAnsi="Calibri" w:cs="Wingdings 2"/>
-            <w:i/>
-            <w:color w:val="0000FF"/>
-            <w:u w:color="FFFFFF" w:themeColor="background1"/>
+            <w:color w:val="31849B" w:themeColor="accent5" w:themeShade="BF"/>
+            <w:u w:val="none"/>
           </w:rPr>
           <w:t>akamlani@gmail.com</w:t>
         </w:r>
@@ -3672,17 +3719,7 @@
           <w:b/>
           <w:color w:val="1F497D" w:themeColor="text2"/>
         </w:rPr>
-        <w:t>Additiona</w:t>
-      </w:r>
-      <w:bookmarkStart w:id="0" w:name="_GoBack"/>
-      <w:bookmarkEnd w:id="0"/>
-      <w:r>
-        <w:rPr>
-          <w:rFonts w:ascii="Calibri" w:hAnsi="Calibri"/>
-          <w:b/>
-          <w:color w:val="1F497D" w:themeColor="text2"/>
-        </w:rPr>
-        <w:t xml:space="preserve">l </w:t>
+        <w:t xml:space="preserve">Additional </w:t>
       </w:r>
       <w:r>
         <w:rPr>
@@ -5195,7 +5232,7 @@
 </file>
 
 <file path=customXml/itemProps1.xml><?xml version="1.0" encoding="utf-8"?>
-<ds:datastoreItem xmlns:ds="http://schemas.openxmlformats.org/officeDocument/2006/customXml" ds:itemID="{F74B3842-E04E-3640-AFC6-DA187E0D4DF2}">
+<ds:datastoreItem xmlns:ds="http://schemas.openxmlformats.org/officeDocument/2006/customXml" ds:itemID="{177B9DC9-14DC-3A41-BF45-2AE61EECA59D}">
   <ds:schemaRefs>
     <ds:schemaRef ds:uri="http://schemas.openxmlformats.org/officeDocument/2006/bibliography"/>
   </ds:schemaRefs>

</xml_diff>

<commit_message>
udpate resume per new format
</commit_message>
<xml_diff>
--- a/docs/ResumeAKamlani.docx
+++ b/docs/ResumeAKamlani.docx
@@ -1,6 +1,6 @@
 
 <file path=word/document.xml><?xml version="1.0" encoding="utf-8"?>
-<w:document xmlns:wpc="http://schemas.microsoft.com/office/word/2010/wordprocessingCanvas" xmlns:mo="http://schemas.microsoft.com/office/mac/office/2008/main" xmlns:mc="http://schemas.openxmlformats.org/markup-compatibility/2006" xmlns:mv="urn:schemas-microsoft-com:mac:vml" xmlns:o="urn:schemas-microsoft-com:office:office" xmlns:r="http://schemas.openxmlformats.org/officeDocument/2006/relationships" xmlns:m="http://schemas.openxmlformats.org/officeDocument/2006/math" xmlns:v="urn:schemas-microsoft-com:vml" xmlns:wp14="http://schemas.microsoft.com/office/word/2010/wordprocessingDrawing" xmlns:wp="http://schemas.openxmlformats.org/drawingml/2006/wordprocessingDrawing" xmlns:w10="urn:schemas-microsoft-com:office:word" xmlns:w="http://schemas.openxmlformats.org/wordprocessingml/2006/main" xmlns:w14="http://schemas.microsoft.com/office/word/2010/wordml" xmlns:wpg="http://schemas.microsoft.com/office/word/2010/wordprocessingGroup" xmlns:wpi="http://schemas.microsoft.com/office/word/2010/wordprocessingInk" xmlns:wne="http://schemas.microsoft.com/office/word/2006/wordml" xmlns:wps="http://schemas.microsoft.com/office/word/2010/wordprocessingShape" mc:Ignorable="w14 wp14">
+<w:document xmlns:wpc="http://schemas.microsoft.com/office/word/2010/wordprocessingCanvas" xmlns:mo="http://schemas.microsoft.com/office/mac/office/2008/main" xmlns:mc="http://schemas.openxmlformats.org/markup-compatibility/2006" xmlns:mv="urn:schemas-microsoft-com:mac:vml" xmlns:o="urn:schemas-microsoft-com:office:office" xmlns:r="http://schemas.openxmlformats.org/officeDocument/2006/relationships" xmlns:m="http://schemas.openxmlformats.org/officeDocument/2006/math" xmlns:v="urn:schemas-microsoft-com:vml" xmlns:wp14="http://schemas.microsoft.com/office/word/2010/wordprocessingDrawing" xmlns:wp="http://schemas.openxmlformats.org/drawingml/2006/wordprocessingDrawing" xmlns:w10="urn:schemas-microsoft-com:office:word" xmlns:w="http://schemas.openxmlformats.org/wordprocessingml/2006/main" xmlns:w14="http://schemas.microsoft.com/office/word/2010/wordml" xmlns:w15="http://schemas.microsoft.com/office/word/2012/wordml" xmlns:wpg="http://schemas.microsoft.com/office/word/2010/wordprocessingGroup" xmlns:wpi="http://schemas.microsoft.com/office/word/2010/wordprocessingInk" xmlns:wne="http://schemas.microsoft.com/office/word/2006/wordml" xmlns:wps="http://schemas.microsoft.com/office/word/2010/wordprocessingShape" mc:Ignorable="w14 w15 wp14">
   <w:body>
     <w:p>
       <w:pPr>
@@ -57,6 +57,63 @@
           <w:u w:val="none"/>
         </w:rPr>
       </w:pPr>
+      <w:r>
+        <w:rPr>
+          <w:noProof/>
+          <w:sz w:val="22"/>
+          <w:szCs w:val="22"/>
+        </w:rPr>
+        <w:drawing>
+          <wp:inline distT="0" distB="0" distL="0" distR="0" wp14:anchorId="080A96BE" wp14:editId="19459BAB">
+            <wp:extent cx="158400" cy="158400"/>
+            <wp:effectExtent l="0" t="0" r="0" b="0"/>
+            <wp:docPr id="3" name="Picture 3"/>
+            <wp:cNvGraphicFramePr>
+              <a:graphicFrameLocks xmlns:a="http://schemas.openxmlformats.org/drawingml/2006/main" noChangeAspect="1"/>
+            </wp:cNvGraphicFramePr>
+            <a:graphic xmlns:a="http://schemas.openxmlformats.org/drawingml/2006/main">
+              <a:graphicData uri="http://schemas.openxmlformats.org/drawingml/2006/picture">
+                <pic:pic xmlns:pic="http://schemas.openxmlformats.org/drawingml/2006/picture">
+                  <pic:nvPicPr>
+                    <pic:cNvPr id="3" name="github.ico"/>
+                    <pic:cNvPicPr/>
+                  </pic:nvPicPr>
+                  <pic:blipFill>
+                    <a:blip r:embed="rId6">
+                      <a:extLst>
+                        <a:ext uri="{28A0092B-C50C-407E-A947-70E740481C1C}">
+                          <a14:useLocalDpi xmlns:a14="http://schemas.microsoft.com/office/drawing/2010/main" val="0"/>
+                        </a:ext>
+                      </a:extLst>
+                    </a:blip>
+                    <a:stretch>
+                      <a:fillRect/>
+                    </a:stretch>
+                  </pic:blipFill>
+                  <pic:spPr>
+                    <a:xfrm>
+                      <a:off x="0" y="0"/>
+                      <a:ext cx="158400" cy="158400"/>
+                    </a:xfrm>
+                    <a:prstGeom prst="rect">
+                      <a:avLst/>
+                    </a:prstGeom>
+                  </pic:spPr>
+                </pic:pic>
+              </a:graphicData>
+            </a:graphic>
+          </wp:inline>
+        </w:drawing>
+      </w:r>
+      <w:r>
+        <w:rPr>
+          <w:rFonts w:ascii="Calibri" w:hAnsi="Calibri"/>
+          <w:i/>
+          <w:color w:val="1F497D" w:themeColor="text2"/>
+          <w:u w:color="FFFFFF" w:themeColor="background1"/>
+        </w:rPr>
+        <w:t xml:space="preserve"> </w:t>
+      </w:r>
       <w:r>
         <w:rPr>
           <w:rFonts w:ascii="Calibri" w:hAnsi="Calibri"/>
@@ -114,34 +171,36 @@
           <w:color w:val="1F497D" w:themeColor="text2"/>
           <w:u w:color="FFFFFF" w:themeColor="background1"/>
         </w:rPr>
-        <w:t xml:space="preserve"> @</w:t>
-      </w:r>
-      <w:r>
-        <w:rPr>
-          <w:rFonts w:ascii="Calibri" w:hAnsi="Calibri"/>
-          <w:i/>
-          <w:color w:val="1F497D" w:themeColor="text2"/>
-          <w:u w:color="FFFFFF" w:themeColor="background1"/>
-        </w:rPr>
-        <w:t>akam</w:t>
-      </w:r>
-      <w:bookmarkStart w:id="0" w:name="_GoBack"/>
-      <w:bookmarkEnd w:id="0"/>
-      <w:r>
-        <w:rPr>
-          <w:rFonts w:ascii="Calibri" w:hAnsi="Calibri"/>
-          <w:i/>
-          <w:color w:val="1F497D" w:themeColor="text2"/>
-          <w:u w:color="FFFFFF" w:themeColor="background1"/>
-        </w:rPr>
-        <w:t>lani</w:t>
-      </w:r>
-      <w:r>
-        <w:rPr>
-          <w:i/>
-        </w:rPr>
         <w:t xml:space="preserve"> </w:t>
       </w:r>
+      <w:hyperlink r:id="rId8" w:history="1">
+        <w:r>
+          <w:rPr>
+            <w:rStyle w:val="Hyperlink"/>
+            <w:rFonts w:ascii="Calibri" w:hAnsi="Calibri"/>
+            <w:i/>
+            <w:color w:val="31849B" w:themeColor="accent5" w:themeShade="BF"/>
+            <w:u w:color="FFFFFF" w:themeColor="background1"/>
+          </w:rPr>
+          <w:t>@</w:t>
+        </w:r>
+        <w:r>
+          <w:rPr>
+            <w:rStyle w:val="Hyperlink"/>
+            <w:rFonts w:ascii="Calibri" w:hAnsi="Calibri"/>
+            <w:i/>
+            <w:color w:val="31849B" w:themeColor="accent5" w:themeShade="BF"/>
+            <w:u w:color="FFFFFF" w:themeColor="background1"/>
+          </w:rPr>
+          <w:t>akamlani</w:t>
+        </w:r>
+      </w:hyperlink>
+      <w:r>
+        <w:rPr>
+          <w:i/>
+        </w:rPr>
+        <w:t xml:space="preserve"> </w:t>
+      </w:r>
       <w:r>
         <w:rPr>
           <w:rFonts w:ascii="Wingdings" w:hAnsi="Wingdings" w:cs="Wingdings 2"/>
@@ -154,7 +213,7 @@
         </w:rPr>
         <w:t xml:space="preserve"> </w:t>
       </w:r>
-      <w:hyperlink r:id="rId8" w:history="1">
+      <w:hyperlink r:id="rId9" w:history="1">
         <w:r>
           <w:rPr>
             <w:rStyle w:val="Hyperlink"/>
@@ -220,7 +279,7 @@
         </w:rPr>
         <w:t xml:space="preserve"> </w:t>
       </w:r>
-      <w:hyperlink r:id="rId9" w:history="1">
+      <w:hyperlink r:id="rId10" w:history="1">
         <w:r>
           <w:rPr>
             <w:rStyle w:val="Hyperlink"/>
@@ -300,6 +359,8 @@
           <v:rect id="_x0000_i1025" style="width:518.4pt;height:1.5pt" o:hralign="center" o:hrstd="t" o:hrnoshade="t" o:hr="t" fillcolor="gray [1629]" stroked="f"/>
         </w:pict>
       </w:r>
+      <w:bookmarkStart w:id="0" w:name="_GoBack"/>
+      <w:bookmarkEnd w:id="0"/>
     </w:p>
     <w:p>
       <w:pPr>
@@ -1028,7 +1089,14 @@
                 <w:rFonts w:ascii="Calibri" w:hAnsi="Calibri"/>
                 <w:sz w:val="22"/>
               </w:rPr>
-              <w:t>Apache Hadoop, Map Reduce</w:t>
+              <w:t>Apache Hadoop, Map</w:t>
+            </w:r>
+            <w:r>
+              <w:rPr>
+                <w:rFonts w:ascii="Calibri" w:hAnsi="Calibri"/>
+                <w:sz w:val="22"/>
+              </w:rPr>
+              <w:t>Reduce</w:t>
             </w:r>
           </w:p>
         </w:tc>
@@ -1256,7 +1324,15 @@
                 <w:sz w:val="22"/>
                 <w:szCs w:val="20"/>
               </w:rPr>
-              <w:t>Sklearn, NLTK, GraphLab</w:t>
+              <w:t>Scikit-learn</w:t>
+            </w:r>
+            <w:r>
+              <w:rPr>
+                <w:rFonts w:ascii="Calibri" w:hAnsi="Calibri" w:cs="Arial"/>
+                <w:sz w:val="22"/>
+                <w:szCs w:val="20"/>
+              </w:rPr>
+              <w:t>, NLTK, GraphLab</w:t>
             </w:r>
           </w:p>
           <w:p>
@@ -4046,7 +4122,7 @@
 </file>
 
 <file path=word/numbering.xml><?xml version="1.0" encoding="utf-8"?>
-<w:numbering xmlns:wpc="http://schemas.microsoft.com/office/word/2010/wordprocessingCanvas" xmlns:mo="http://schemas.microsoft.com/office/mac/office/2008/main" xmlns:mc="http://schemas.openxmlformats.org/markup-compatibility/2006" xmlns:mv="urn:schemas-microsoft-com:mac:vml" xmlns:o="urn:schemas-microsoft-com:office:office" xmlns:r="http://schemas.openxmlformats.org/officeDocument/2006/relationships" xmlns:m="http://schemas.openxmlformats.org/officeDocument/2006/math" xmlns:v="urn:schemas-microsoft-com:vml" xmlns:wp14="http://schemas.microsoft.com/office/word/2010/wordprocessingDrawing" xmlns:wp="http://schemas.openxmlformats.org/drawingml/2006/wordprocessingDrawing" xmlns:w10="urn:schemas-microsoft-com:office:word" xmlns:w="http://schemas.openxmlformats.org/wordprocessingml/2006/main" xmlns:w14="http://schemas.microsoft.com/office/word/2010/wordml" xmlns:wpg="http://schemas.microsoft.com/office/word/2010/wordprocessingGroup" xmlns:wpi="http://schemas.microsoft.com/office/word/2010/wordprocessingInk" xmlns:wne="http://schemas.microsoft.com/office/word/2006/wordml" xmlns:wps="http://schemas.microsoft.com/office/word/2010/wordprocessingShape" mc:Ignorable="w14 wp14">
+<w:numbering xmlns:wpc="http://schemas.microsoft.com/office/word/2010/wordprocessingCanvas" xmlns:mo="http://schemas.microsoft.com/office/mac/office/2008/main" xmlns:mc="http://schemas.openxmlformats.org/markup-compatibility/2006" xmlns:mv="urn:schemas-microsoft-com:mac:vml" xmlns:o="urn:schemas-microsoft-com:office:office" xmlns:r="http://schemas.openxmlformats.org/officeDocument/2006/relationships" xmlns:m="http://schemas.openxmlformats.org/officeDocument/2006/math" xmlns:v="urn:schemas-microsoft-com:vml" xmlns:wp14="http://schemas.microsoft.com/office/word/2010/wordprocessingDrawing" xmlns:wp="http://schemas.openxmlformats.org/drawingml/2006/wordprocessingDrawing" xmlns:w10="urn:schemas-microsoft-com:office:word" xmlns:w="http://schemas.openxmlformats.org/wordprocessingml/2006/main" xmlns:w14="http://schemas.microsoft.com/office/word/2010/wordml" xmlns:w15="http://schemas.microsoft.com/office/word/2012/wordml" xmlns:wpg="http://schemas.microsoft.com/office/word/2010/wordprocessingGroup" xmlns:wpi="http://schemas.microsoft.com/office/word/2010/wordprocessingInk" xmlns:wne="http://schemas.microsoft.com/office/word/2006/wordml" xmlns:wps="http://schemas.microsoft.com/office/word/2010/wordprocessingShape" mc:Ignorable="w14 w15 wp14">
   <w:abstractNum w:abstractNumId="0">
     <w:nsid w:val="13F42222"/>
     <w:multiLevelType w:val="hybridMultilevel"/>
@@ -4777,7 +4853,7 @@
 </file>
 
 <file path=word/styles.xml><?xml version="1.0" encoding="utf-8"?>
-<w:styles xmlns:mc="http://schemas.openxmlformats.org/markup-compatibility/2006" xmlns:r="http://schemas.openxmlformats.org/officeDocument/2006/relationships" xmlns:w="http://schemas.openxmlformats.org/wordprocessingml/2006/main" xmlns:w14="http://schemas.microsoft.com/office/word/2010/wordml" mc:Ignorable="w14">
+<w:styles xmlns:mc="http://schemas.openxmlformats.org/markup-compatibility/2006" xmlns:r="http://schemas.openxmlformats.org/officeDocument/2006/relationships" xmlns:w="http://schemas.openxmlformats.org/wordprocessingml/2006/main" xmlns:w14="http://schemas.microsoft.com/office/word/2010/wordml" xmlns:w15="http://schemas.microsoft.com/office/word/2012/wordml" mc:Ignorable="w14 w15">
   <w:docDefaults>
     <w:rPrDefault>
       <w:rPr>
@@ -4789,391 +4865,388 @@
     </w:rPrDefault>
     <w:pPrDefault/>
   </w:docDefaults>
-  <w:latentStyles w:defLockedState="0" w:defUIPriority="99" w:defSemiHidden="1" w:defUnhideWhenUsed="1" w:defQFormat="0" w:count="276">
-    <w:lsdException w:name="Normal" w:semiHidden="0" w:uiPriority="0" w:unhideWhenUsed="0" w:qFormat="1"/>
-    <w:lsdException w:name="heading 1" w:semiHidden="0" w:uiPriority="9" w:unhideWhenUsed="0" w:qFormat="1"/>
-    <w:lsdException w:name="heading 2" w:uiPriority="9" w:qFormat="1"/>
-    <w:lsdException w:name="heading 3" w:uiPriority="9" w:qFormat="1"/>
-    <w:lsdException w:name="heading 4" w:uiPriority="9" w:qFormat="1"/>
-    <w:lsdException w:name="heading 5" w:uiPriority="9" w:qFormat="1"/>
-    <w:lsdException w:name="heading 6" w:uiPriority="9" w:qFormat="1"/>
-    <w:lsdException w:name="heading 7" w:uiPriority="9" w:qFormat="1"/>
-    <w:lsdException w:name="heading 8" w:uiPriority="9" w:qFormat="1"/>
-    <w:lsdException w:name="heading 9" w:uiPriority="9" w:qFormat="1"/>
-    <w:lsdException w:name="toc 1" w:uiPriority="39"/>
-    <w:lsdException w:name="toc 2" w:uiPriority="39"/>
-    <w:lsdException w:name="toc 3" w:uiPriority="39"/>
-    <w:lsdException w:name="toc 4" w:uiPriority="39"/>
-    <w:lsdException w:name="toc 5" w:uiPriority="39"/>
-    <w:lsdException w:name="toc 6" w:uiPriority="39"/>
-    <w:lsdException w:name="toc 7" w:uiPriority="39"/>
-    <w:lsdException w:name="toc 8" w:uiPriority="39"/>
-    <w:lsdException w:name="toc 9" w:uiPriority="39"/>
-    <w:lsdException w:name="caption" w:uiPriority="35" w:qFormat="1"/>
-    <w:lsdException w:name="Title" w:semiHidden="0" w:uiPriority="10" w:unhideWhenUsed="0" w:qFormat="1"/>
-    <w:lsdException w:name="Default Paragraph Font" w:uiPriority="1"/>
-    <w:lsdException w:name="Subtitle" w:semiHidden="0" w:uiPriority="11" w:unhideWhenUsed="0" w:qFormat="1"/>
-    <w:lsdException w:name="Strong" w:semiHidden="0" w:uiPriority="22" w:unhideWhenUsed="0" w:qFormat="1"/>
-    <w:lsdException w:name="Emphasis" w:semiHidden="0" w:uiPriority="20" w:unhideWhenUsed="0" w:qFormat="1"/>
-    <w:lsdException w:name="Table Grid" w:semiHidden="0" w:uiPriority="59" w:unhideWhenUsed="0"/>
-    <w:lsdException w:name="Placeholder Text" w:unhideWhenUsed="0"/>
-    <w:lsdException w:name="No Spacing" w:semiHidden="0" w:uiPriority="1" w:unhideWhenUsed="0" w:qFormat="1"/>
-    <w:lsdException w:name="Light Shading" w:semiHidden="0" w:uiPriority="60" w:unhideWhenUsed="0"/>
-    <w:lsdException w:name="Light List" w:semiHidden="0" w:uiPriority="61" w:unhideWhenUsed="0"/>
-    <w:lsdException w:name="Light Grid" w:semiHidden="0" w:uiPriority="62" w:unhideWhenUsed="0"/>
-    <w:lsdException w:name="Medium Shading 1" w:semiHidden="0" w:uiPriority="63" w:unhideWhenUsed="0"/>
-    <w:lsdException w:name="Medium Shading 2" w:semiHidden="0" w:uiPriority="64" w:unhideWhenUsed="0"/>
-    <w:lsdException w:name="Medium List 1" w:semiHidden="0" w:uiPriority="65" w:unhideWhenUsed="0"/>
-    <w:lsdException w:name="Medium List 2" w:semiHidden="0" w:uiPriority="66" w:unhideWhenUsed="0"/>
-    <w:lsdException w:name="Medium Grid 1" w:semiHidden="0" w:uiPriority="67" w:unhideWhenUsed="0"/>
-    <w:lsdException w:name="Medium Grid 2" w:semiHidden="0" w:uiPriority="68" w:unhideWhenUsed="0"/>
-    <w:lsdException w:name="Medium Grid 3" w:semiHidden="0" w:uiPriority="69" w:unhideWhenUsed="0"/>
-    <w:lsdException w:name="Dark List" w:semiHidden="0" w:uiPriority="70" w:unhideWhenUsed="0"/>
-    <w:lsdException w:name="Colorful Shading" w:semiHidden="0" w:uiPriority="71" w:unhideWhenUsed="0"/>
-    <w:lsdException w:name="Colorful List" w:semiHidden="0" w:uiPriority="72" w:unhideWhenUsed="0"/>
-    <w:lsdException w:name="Colorful Grid" w:semiHidden="0" w:uiPriority="73" w:unhideWhenUsed="0"/>
-    <w:lsdException w:name="Light Shading Accent 1" w:semiHidden="0" w:uiPriority="60" w:unhideWhenUsed="0"/>
-    <w:lsdException w:name="Light List Accent 1" w:semiHidden="0" w:uiPriority="61" w:unhideWhenUsed="0"/>
-    <w:lsdException w:name="Light Grid Accent 1" w:semiHidden="0" w:uiPriority="62" w:unhideWhenUsed="0"/>
-    <w:lsdException w:name="Medium Shading 1 Accent 1" w:semiHidden="0" w:uiPriority="63" w:unhideWhenUsed="0"/>
-    <w:lsdException w:name="Medium Shading 2 Accent 1" w:semiHidden="0" w:uiPriority="64" w:unhideWhenUsed="0"/>
-    <w:lsdException w:name="Medium List 1 Accent 1" w:semiHidden="0" w:uiPriority="65" w:unhideWhenUsed="0"/>
-    <w:lsdException w:name="Revision" w:unhideWhenUsed="0"/>
-    <w:lsdException w:name="List Paragraph" w:semiHidden="0" w:uiPriority="34" w:unhideWhenUsed="0" w:qFormat="1"/>
-    <w:lsdException w:name="Quote" w:semiHidden="0" w:uiPriority="29" w:unhideWhenUsed="0" w:qFormat="1"/>
-    <w:lsdException w:name="Intense Quote" w:semiHidden="0" w:uiPriority="30" w:unhideWhenUsed="0" w:qFormat="1"/>
-    <w:lsdException w:name="Medium List 2 Accent 1" w:semiHidden="0" w:uiPriority="66" w:unhideWhenUsed="0"/>
-    <w:lsdException w:name="Medium Grid 1 Accent 1" w:semiHidden="0" w:uiPriority="67" w:unhideWhenUsed="0"/>
-    <w:lsdException w:name="Medium Grid 2 Accent 1" w:semiHidden="0" w:uiPriority="68" w:unhideWhenUsed="0"/>
-    <w:lsdException w:name="Medium Grid 3 Accent 1" w:semiHidden="0" w:uiPriority="69" w:unhideWhenUsed="0"/>
-    <w:lsdException w:name="Dark List Accent 1" w:semiHidden="0" w:uiPriority="70" w:unhideWhenUsed="0"/>
-    <w:lsdException w:name="Colorful Shading Accent 1" w:semiHidden="0" w:uiPriority="71" w:unhideWhenUsed="0"/>
-    <w:lsdException w:name="Colorful List Accent 1" w:semiHidden="0" w:uiPriority="72" w:unhideWhenUsed="0"/>
-    <w:lsdException w:name="Colorful Grid Accent 1" w:semiHidden="0" w:uiPriority="73" w:unhideWhenUsed="0"/>
-    <w:lsdException w:name="Light Shading Accent 2" w:semiHidden="0" w:uiPriority="60" w:unhideWhenUsed="0"/>
-    <w:lsdException w:name="Light List Accent 2" w:semiHidden="0" w:uiPriority="61" w:unhideWhenUsed="0"/>
-    <w:lsdException w:name="Light Grid Accent 2" w:semiHidden="0" w:uiPriority="62" w:unhideWhenUsed="0"/>
-    <w:lsdException w:name="Medium Shading 1 Accent 2" w:semiHidden="0" w:uiPriority="63" w:unhideWhenUsed="0"/>
-    <w:lsdException w:name="Medium Shading 2 Accent 2" w:semiHidden="0" w:uiPriority="64" w:unhideWhenUsed="0"/>
-    <w:lsdException w:name="Medium List 1 Accent 2" w:semiHidden="0" w:uiPriority="65" w:unhideWhenUsed="0"/>
-    <w:lsdException w:name="Medium List 2 Accent 2" w:semiHidden="0" w:uiPriority="66" w:unhideWhenUsed="0"/>
-    <w:lsdException w:name="Medium Grid 1 Accent 2" w:semiHidden="0" w:uiPriority="67" w:unhideWhenUsed="0"/>
-    <w:lsdException w:name="Medium Grid 2 Accent 2" w:semiHidden="0" w:uiPriority="68" w:unhideWhenUsed="0"/>
-    <w:lsdException w:name="Medium Grid 3 Accent 2" w:semiHidden="0" w:uiPriority="69" w:unhideWhenUsed="0"/>
-    <w:lsdException w:name="Dark List Accent 2" w:semiHidden="0" w:uiPriority="70" w:unhideWhenUsed="0"/>
-    <w:lsdException w:name="Colorful Shading Accent 2" w:semiHidden="0" w:uiPriority="71" w:unhideWhenUsed="0"/>
-    <w:lsdException w:name="Colorful List Accent 2" w:semiHidden="0" w:uiPriority="72" w:unhideWhenUsed="0"/>
-    <w:lsdException w:name="Colorful Grid Accent 2" w:semiHidden="0" w:uiPriority="73" w:unhideWhenUsed="0"/>
-    <w:lsdException w:name="Light Shading Accent 3" w:semiHidden="0" w:uiPriority="60" w:unhideWhenUsed="0"/>
-    <w:lsdException w:name="Light List Accent 3" w:semiHidden="0" w:uiPriority="61" w:unhideWhenUsed="0"/>
-    <w:lsdException w:name="Light Grid Accent 3" w:semiHidden="0" w:uiPriority="62" w:unhideWhenUsed="0"/>
-    <w:lsdException w:name="Medium Shading 1 Accent 3" w:semiHidden="0" w:uiPriority="63" w:unhideWhenUsed="0"/>
-    <w:lsdException w:name="Medium Shading 2 Accent 3" w:semiHidden="0" w:uiPriority="64" w:unhideWhenUsed="0"/>
-    <w:lsdException w:name="Medium List 1 Accent 3" w:semiHidden="0" w:uiPriority="65" w:unhideWhenUsed="0"/>
-    <w:lsdException w:name="Medium List 2 Accent 3" w:semiHidden="0" w:uiPriority="66" w:unhideWhenUsed="0"/>
-    <w:lsdException w:name="Medium Grid 1 Accent 3" w:semiHidden="0" w:uiPriority="67" w:unhideWhenUsed="0"/>
-    <w:lsdException w:name="Medium Grid 2 Accent 3" w:semiHidden="0" w:uiPriority="68" w:unhideWhenUsed="0"/>
-    <w:lsdException w:name="Medium Grid 3 Accent 3" w:semiHidden="0" w:uiPriority="69" w:unhideWhenUsed="0"/>
-    <w:lsdException w:name="Dark List Accent 3" w:semiHidden="0" w:uiPriority="70" w:unhideWhenUsed="0"/>
-    <w:lsdException w:name="Colorful Shading Accent 3" w:semiHidden="0" w:uiPriority="71" w:unhideWhenUsed="0"/>
-    <w:lsdException w:name="Colorful List Accent 3" w:semiHidden="0" w:uiPriority="72" w:unhideWhenUsed="0"/>
-    <w:lsdException w:name="Colorful Grid Accent 3" w:semiHidden="0" w:uiPriority="73" w:unhideWhenUsed="0"/>
-    <w:lsdException w:name="Light Shading Accent 4" w:semiHidden="0" w:uiPriority="60" w:unhideWhenUsed="0"/>
-    <w:lsdException w:name="Light List Accent 4" w:semiHidden="0" w:uiPriority="61" w:unhideWhenUsed="0"/>
-    <w:lsdException w:name="Light Grid Accent 4" w:semiHidden="0" w:uiPriority="62" w:unhideWhenUsed="0"/>
-    <w:lsdException w:name="Medium Shading 1 Accent 4" w:semiHidden="0" w:uiPriority="63" w:unhideWhenUsed="0"/>
-    <w:lsdException w:name="Medium Shading 2 Accent 4" w:semiHidden="0" w:uiPriority="64" w:unhideWhenUsed="0"/>
-    <w:lsdException w:name="Medium List 1 Accent 4" w:semiHidden="0" w:uiPriority="65" w:unhideWhenUsed="0"/>
-    <w:lsdException w:name="Medium List 2 Accent 4" w:semiHidden="0" w:uiPriority="66" w:unhideWhenUsed="0"/>
-    <w:lsdException w:name="Medium Grid 1 Accent 4" w:semiHidden="0" w:uiPriority="67" w:unhideWhenUsed="0"/>
-    <w:lsdException w:name="Medium Grid 2 Accent 4" w:semiHidden="0" w:uiPriority="68" w:unhideWhenUsed="0"/>
-    <w:lsdException w:name="Medium Grid 3 Accent 4" w:semiHidden="0" w:uiPriority="69" w:unhideWhenUsed="0"/>
-    <w:lsdException w:name="Dark List Accent 4" w:semiHidden="0" w:uiPriority="70" w:unhideWhenUsed="0"/>
-    <w:lsdException w:name="Colorful Shading Accent 4" w:semiHidden="0" w:uiPriority="71" w:unhideWhenUsed="0"/>
-    <w:lsdException w:name="Colorful List Accent 4" w:semiHidden="0" w:uiPriority="72" w:unhideWhenUsed="0"/>
-    <w:lsdException w:name="Colorful Grid Accent 4" w:semiHidden="0" w:uiPriority="73" w:unhideWhenUsed="0"/>
-    <w:lsdException w:name="Light Shading Accent 5" w:semiHidden="0" w:uiPriority="60" w:unhideWhenUsed="0"/>
-    <w:lsdException w:name="Light List Accent 5" w:semiHidden="0" w:uiPriority="61" w:unhideWhenUsed="0"/>
-    <w:lsdException w:name="Light Grid Accent 5" w:semiHidden="0" w:uiPriority="62" w:unhideWhenUsed="0"/>
-    <w:lsdException w:name="Medium Shading 1 Accent 5" w:semiHidden="0" w:uiPriority="63" w:unhideWhenUsed="0"/>
-    <w:lsdException w:name="Medium Shading 2 Accent 5" w:semiHidden="0" w:uiPriority="64" w:unhideWhenUsed="0"/>
-    <w:lsdException w:name="Medium List 1 Accent 5" w:semiHidden="0" w:uiPriority="65" w:unhideWhenUsed="0"/>
-    <w:lsdException w:name="Medium List 2 Accent 5" w:semiHidden="0" w:uiPriority="66" w:unhideWhenUsed="0"/>
-    <w:lsdException w:name="Medium Grid 1 Accent 5" w:semiHidden="0" w:uiPriority="67" w:unhideWhenUsed="0"/>
-    <w:lsdException w:name="Medium Grid 2 Accent 5" w:semiHidden="0" w:uiPriority="68" w:unhideWhenUsed="0"/>
-    <w:lsdException w:name="Medium Grid 3 Accent 5" w:semiHidden="0" w:uiPriority="69" w:unhideWhenUsed="0"/>
-    <w:lsdException w:name="Dark List Accent 5" w:semiHidden="0" w:uiPriority="70" w:unhideWhenUsed="0"/>
-    <w:lsdException w:name="Colorful Shading Accent 5" w:semiHidden="0" w:uiPriority="71" w:unhideWhenUsed="0"/>
-    <w:lsdException w:name="Colorful List Accent 5" w:semiHidden="0" w:uiPriority="72" w:unhideWhenUsed="0"/>
-    <w:lsdException w:name="Colorful Grid Accent 5" w:semiHidden="0" w:uiPriority="73" w:unhideWhenUsed="0"/>
-    <w:lsdException w:name="Light Shading Accent 6" w:semiHidden="0" w:uiPriority="60" w:unhideWhenUsed="0"/>
-    <w:lsdException w:name="Light List Accent 6" w:semiHidden="0" w:uiPriority="61" w:unhideWhenUsed="0"/>
-    <w:lsdException w:name="Light Grid Accent 6" w:semiHidden="0" w:uiPriority="62" w:unhideWhenUsed="0"/>
-    <w:lsdException w:name="Medium Shading 1 Accent 6" w:semiHidden="0" w:uiPriority="63" w:unhideWhenUsed="0"/>
-    <w:lsdException w:name="Medium Shading 2 Accent 6" w:semiHidden="0" w:uiPriority="64" w:unhideWhenUsed="0"/>
-    <w:lsdException w:name="Medium List 1 Accent 6" w:semiHidden="0" w:uiPriority="65" w:unhideWhenUsed="0"/>
-    <w:lsdException w:name="Medium List 2 Accent 6" w:semiHidden="0" w:uiPriority="66" w:unhideWhenUsed="0"/>
-    <w:lsdException w:name="Medium Grid 1 Accent 6" w:semiHidden="0" w:uiPriority="67" w:unhideWhenUsed="0"/>
-    <w:lsdException w:name="Medium Grid 2 Accent 6" w:semiHidden="0" w:uiPriority="68" w:unhideWhenUsed="0"/>
-    <w:lsdException w:name="Medium Grid 3 Accent 6" w:semiHidden="0" w:uiPriority="69" w:unhideWhenUsed="0"/>
-    <w:lsdException w:name="Dark List Accent 6" w:semiHidden="0" w:uiPriority="70" w:unhideWhenUsed="0"/>
-    <w:lsdException w:name="Colorful Shading Accent 6" w:semiHidden="0" w:uiPriority="71" w:unhideWhenUsed="0"/>
-    <w:lsdException w:name="Colorful List Accent 6" w:semiHidden="0" w:uiPriority="72" w:unhideWhenUsed="0"/>
-    <w:lsdException w:name="Colorful Grid Accent 6" w:semiHidden="0" w:uiPriority="73" w:unhideWhenUsed="0"/>
-    <w:lsdException w:name="Subtle Emphasis" w:semiHidden="0" w:uiPriority="19" w:unhideWhenUsed="0" w:qFormat="1"/>
-    <w:lsdException w:name="Intense Emphasis" w:semiHidden="0" w:uiPriority="21" w:unhideWhenUsed="0" w:qFormat="1"/>
-    <w:lsdException w:name="Subtle Reference" w:semiHidden="0" w:uiPriority="31" w:unhideWhenUsed="0" w:qFormat="1"/>
-    <w:lsdException w:name="Intense Reference" w:semiHidden="0" w:uiPriority="32" w:unhideWhenUsed="0" w:qFormat="1"/>
-    <w:lsdException w:name="Book Title" w:semiHidden="0" w:uiPriority="33" w:unhideWhenUsed="0" w:qFormat="1"/>
-    <w:lsdException w:name="Bibliography" w:uiPriority="37"/>
-    <w:lsdException w:name="TOC Heading" w:uiPriority="39" w:qFormat="1"/>
-  </w:latentStyles>
-  <w:style w:type="paragraph" w:default="1" w:styleId="Normal">
-    <w:name w:val="Normal"/>
-    <w:qFormat/>
-  </w:style>
-  <w:style w:type="character" w:default="1" w:styleId="DefaultParagraphFont">
-    <w:name w:val="Default Paragraph Font"/>
-    <w:uiPriority w:val="1"/>
-    <w:semiHidden/>
-    <w:unhideWhenUsed/>
-  </w:style>
-  <w:style w:type="table" w:default="1" w:styleId="TableNormal">
-    <w:name w:val="Normal Table"/>
-    <w:uiPriority w:val="99"/>
-    <w:semiHidden/>
-    <w:unhideWhenUsed/>
-    <w:tblPr>
-      <w:tblInd w:w="0" w:type="dxa"/>
-      <w:tblCellMar>
-        <w:top w:w="0" w:type="dxa"/>
-        <w:left w:w="108" w:type="dxa"/>
-        <w:bottom w:w="0" w:type="dxa"/>
-        <w:right w:w="108" w:type="dxa"/>
-      </w:tblCellMar>
-    </w:tblPr>
-  </w:style>
-  <w:style w:type="numbering" w:default="1" w:styleId="NoList">
-    <w:name w:val="No List"/>
-    <w:uiPriority w:val="99"/>
-    <w:semiHidden/>
-    <w:unhideWhenUsed/>
-  </w:style>
-  <w:style w:type="character" w:styleId="Hyperlink">
-    <w:name w:val="Hyperlink"/>
-    <w:basedOn w:val="DefaultParagraphFont"/>
-    <w:uiPriority w:val="99"/>
-    <w:unhideWhenUsed/>
-    <w:rsid w:val="002521D1"/>
-    <w:rPr>
-      <w:color w:val="0000FF" w:themeColor="hyperlink"/>
-      <w:u w:val="single"/>
-    </w:rPr>
-  </w:style>
-  <w:style w:type="character" w:styleId="FollowedHyperlink">
-    <w:name w:val="FollowedHyperlink"/>
-    <w:basedOn w:val="DefaultParagraphFont"/>
-    <w:uiPriority w:val="99"/>
-    <w:semiHidden/>
-    <w:unhideWhenUsed/>
-    <w:rsid w:val="002521D1"/>
-    <w:rPr>
-      <w:color w:val="800080" w:themeColor="followedHyperlink"/>
-      <w:u w:val="single"/>
-    </w:rPr>
-  </w:style>
-  <w:style w:type="paragraph" w:styleId="ListParagraph">
-    <w:name w:val="List Paragraph"/>
-    <w:basedOn w:val="Normal"/>
-    <w:uiPriority w:val="34"/>
-    <w:qFormat/>
-    <w:rsid w:val="00457C4E"/>
-    <w:pPr>
-      <w:ind w:left="720"/>
-      <w:contextualSpacing/>
-    </w:pPr>
-  </w:style>
-  <w:style w:type="paragraph" w:styleId="BalloonText">
-    <w:name w:val="Balloon Text"/>
-    <w:basedOn w:val="Normal"/>
-    <w:link w:val="BalloonTextChar"/>
-    <w:uiPriority w:val="99"/>
-    <w:semiHidden/>
-    <w:unhideWhenUsed/>
-    <w:rsid w:val="00BB48AA"/>
-    <w:rPr>
-      <w:rFonts w:ascii="Lucida Grande" w:hAnsi="Lucida Grande" w:cs="Lucida Grande"/>
-      <w:sz w:val="18"/>
-      <w:szCs w:val="18"/>
-    </w:rPr>
-  </w:style>
-  <w:style w:type="character" w:customStyle="1" w:styleId="BalloonTextChar">
-    <w:name w:val="Balloon Text Char"/>
-    <w:basedOn w:val="DefaultParagraphFont"/>
-    <w:link w:val="BalloonText"/>
-    <w:uiPriority w:val="99"/>
-    <w:semiHidden/>
-    <w:rsid w:val="00BB48AA"/>
-    <w:rPr>
-      <w:rFonts w:ascii="Lucida Grande" w:hAnsi="Lucida Grande" w:cs="Lucida Grande"/>
-      <w:sz w:val="18"/>
-      <w:szCs w:val="18"/>
-    </w:rPr>
-  </w:style>
-</w:styles>
-</file>
-
-<file path=word/stylesWithEffects.xml><?xml version="1.0" encoding="utf-8"?>
-<w:styles xmlns:wpc="http://schemas.microsoft.com/office/word/2010/wordprocessingCanvas" xmlns:mo="http://schemas.microsoft.com/office/mac/office/2008/main" xmlns:mc="http://schemas.openxmlformats.org/markup-compatibility/2006" xmlns:mv="urn:schemas-microsoft-com:mac:vml" xmlns:o="urn:schemas-microsoft-com:office:office" xmlns:r="http://schemas.openxmlformats.org/officeDocument/2006/relationships" xmlns:m="http://schemas.openxmlformats.org/officeDocument/2006/math" xmlns:v="urn:schemas-microsoft-com:vml" xmlns:wp14="http://schemas.microsoft.com/office/word/2010/wordprocessingDrawing" xmlns:wp="http://schemas.openxmlformats.org/drawingml/2006/wordprocessingDrawing" xmlns:w10="urn:schemas-microsoft-com:office:word" xmlns:w="http://schemas.openxmlformats.org/wordprocessingml/2006/main" xmlns:w14="http://schemas.microsoft.com/office/word/2010/wordml" xmlns:wpg="http://schemas.microsoft.com/office/word/2010/wordprocessingGroup" xmlns:wpi="http://schemas.microsoft.com/office/word/2010/wordprocessingInk" xmlns:wne="http://schemas.microsoft.com/office/word/2006/wordml" xmlns:wps="http://schemas.microsoft.com/office/word/2010/wordprocessingShape" mc:Ignorable="w14 wp14">
-  <w:docDefaults>
-    <w:rPrDefault>
-      <w:rPr>
-        <w:rFonts w:asciiTheme="minorHAnsi" w:eastAsiaTheme="minorEastAsia" w:hAnsiTheme="minorHAnsi" w:cstheme="minorBidi"/>
-        <w:sz w:val="24"/>
-        <w:szCs w:val="24"/>
-        <w:lang w:val="en-US" w:eastAsia="en-US" w:bidi="ar-SA"/>
-      </w:rPr>
-    </w:rPrDefault>
-    <w:pPrDefault/>
-  </w:docDefaults>
-  <w:latentStyles w:defLockedState="0" w:defUIPriority="99" w:defSemiHidden="1" w:defUnhideWhenUsed="1" w:defQFormat="0" w:count="276">
-    <w:lsdException w:name="Normal" w:semiHidden="0" w:uiPriority="0" w:unhideWhenUsed="0" w:qFormat="1"/>
-    <w:lsdException w:name="heading 1" w:semiHidden="0" w:uiPriority="9" w:unhideWhenUsed="0" w:qFormat="1"/>
-    <w:lsdException w:name="heading 2" w:uiPriority="9" w:qFormat="1"/>
-    <w:lsdException w:name="heading 3" w:uiPriority="9" w:qFormat="1"/>
-    <w:lsdException w:name="heading 4" w:uiPriority="9" w:qFormat="1"/>
-    <w:lsdException w:name="heading 5" w:uiPriority="9" w:qFormat="1"/>
-    <w:lsdException w:name="heading 6" w:uiPriority="9" w:qFormat="1"/>
-    <w:lsdException w:name="heading 7" w:uiPriority="9" w:qFormat="1"/>
-    <w:lsdException w:name="heading 8" w:uiPriority="9" w:qFormat="1"/>
-    <w:lsdException w:name="heading 9" w:uiPriority="9" w:qFormat="1"/>
-    <w:lsdException w:name="toc 1" w:uiPriority="39"/>
-    <w:lsdException w:name="toc 2" w:uiPriority="39"/>
-    <w:lsdException w:name="toc 3" w:uiPriority="39"/>
-    <w:lsdException w:name="toc 4" w:uiPriority="39"/>
-    <w:lsdException w:name="toc 5" w:uiPriority="39"/>
-    <w:lsdException w:name="toc 6" w:uiPriority="39"/>
-    <w:lsdException w:name="toc 7" w:uiPriority="39"/>
-    <w:lsdException w:name="toc 8" w:uiPriority="39"/>
-    <w:lsdException w:name="toc 9" w:uiPriority="39"/>
-    <w:lsdException w:name="caption" w:uiPriority="35" w:qFormat="1"/>
-    <w:lsdException w:name="Title" w:semiHidden="0" w:uiPriority="10" w:unhideWhenUsed="0" w:qFormat="1"/>
-    <w:lsdException w:name="Default Paragraph Font" w:uiPriority="1"/>
-    <w:lsdException w:name="Subtitle" w:semiHidden="0" w:uiPriority="11" w:unhideWhenUsed="0" w:qFormat="1"/>
-    <w:lsdException w:name="Strong" w:semiHidden="0" w:uiPriority="22" w:unhideWhenUsed="0" w:qFormat="1"/>
-    <w:lsdException w:name="Emphasis" w:semiHidden="0" w:uiPriority="20" w:unhideWhenUsed="0" w:qFormat="1"/>
-    <w:lsdException w:name="Table Grid" w:semiHidden="0" w:uiPriority="59" w:unhideWhenUsed="0"/>
-    <w:lsdException w:name="Placeholder Text" w:unhideWhenUsed="0"/>
-    <w:lsdException w:name="No Spacing" w:semiHidden="0" w:uiPriority="1" w:unhideWhenUsed="0" w:qFormat="1"/>
-    <w:lsdException w:name="Light Shading" w:semiHidden="0" w:uiPriority="60" w:unhideWhenUsed="0"/>
-    <w:lsdException w:name="Light List" w:semiHidden="0" w:uiPriority="61" w:unhideWhenUsed="0"/>
-    <w:lsdException w:name="Light Grid" w:semiHidden="0" w:uiPriority="62" w:unhideWhenUsed="0"/>
-    <w:lsdException w:name="Medium Shading 1" w:semiHidden="0" w:uiPriority="63" w:unhideWhenUsed="0"/>
-    <w:lsdException w:name="Medium Shading 2" w:semiHidden="0" w:uiPriority="64" w:unhideWhenUsed="0"/>
-    <w:lsdException w:name="Medium List 1" w:semiHidden="0" w:uiPriority="65" w:unhideWhenUsed="0"/>
-    <w:lsdException w:name="Medium List 2" w:semiHidden="0" w:uiPriority="66" w:unhideWhenUsed="0"/>
-    <w:lsdException w:name="Medium Grid 1" w:semiHidden="0" w:uiPriority="67" w:unhideWhenUsed="0"/>
-    <w:lsdException w:name="Medium Grid 2" w:semiHidden="0" w:uiPriority="68" w:unhideWhenUsed="0"/>
-    <w:lsdException w:name="Medium Grid 3" w:semiHidden="0" w:uiPriority="69" w:unhideWhenUsed="0"/>
-    <w:lsdException w:name="Dark List" w:semiHidden="0" w:uiPriority="70" w:unhideWhenUsed="0"/>
-    <w:lsdException w:name="Colorful Shading" w:semiHidden="0" w:uiPriority="71" w:unhideWhenUsed="0"/>
-    <w:lsdException w:name="Colorful List" w:semiHidden="0" w:uiPriority="72" w:unhideWhenUsed="0"/>
-    <w:lsdException w:name="Colorful Grid" w:semiHidden="0" w:uiPriority="73" w:unhideWhenUsed="0"/>
-    <w:lsdException w:name="Light Shading Accent 1" w:semiHidden="0" w:uiPriority="60" w:unhideWhenUsed="0"/>
-    <w:lsdException w:name="Light List Accent 1" w:semiHidden="0" w:uiPriority="61" w:unhideWhenUsed="0"/>
-    <w:lsdException w:name="Light Grid Accent 1" w:semiHidden="0" w:uiPriority="62" w:unhideWhenUsed="0"/>
-    <w:lsdException w:name="Medium Shading 1 Accent 1" w:semiHidden="0" w:uiPriority="63" w:unhideWhenUsed="0"/>
-    <w:lsdException w:name="Medium Shading 2 Accent 1" w:semiHidden="0" w:uiPriority="64" w:unhideWhenUsed="0"/>
-    <w:lsdException w:name="Medium List 1 Accent 1" w:semiHidden="0" w:uiPriority="65" w:unhideWhenUsed="0"/>
-    <w:lsdException w:name="Revision" w:unhideWhenUsed="0"/>
-    <w:lsdException w:name="List Paragraph" w:semiHidden="0" w:uiPriority="34" w:unhideWhenUsed="0" w:qFormat="1"/>
-    <w:lsdException w:name="Quote" w:semiHidden="0" w:uiPriority="29" w:unhideWhenUsed="0" w:qFormat="1"/>
-    <w:lsdException w:name="Intense Quote" w:semiHidden="0" w:uiPriority="30" w:unhideWhenUsed="0" w:qFormat="1"/>
-    <w:lsdException w:name="Medium List 2 Accent 1" w:semiHidden="0" w:uiPriority="66" w:unhideWhenUsed="0"/>
-    <w:lsdException w:name="Medium Grid 1 Accent 1" w:semiHidden="0" w:uiPriority="67" w:unhideWhenUsed="0"/>
-    <w:lsdException w:name="Medium Grid 2 Accent 1" w:semiHidden="0" w:uiPriority="68" w:unhideWhenUsed="0"/>
-    <w:lsdException w:name="Medium Grid 3 Accent 1" w:semiHidden="0" w:uiPriority="69" w:unhideWhenUsed="0"/>
-    <w:lsdException w:name="Dark List Accent 1" w:semiHidden="0" w:uiPriority="70" w:unhideWhenUsed="0"/>
-    <w:lsdException w:name="Colorful Shading Accent 1" w:semiHidden="0" w:uiPriority="71" w:unhideWhenUsed="0"/>
-    <w:lsdException w:name="Colorful List Accent 1" w:semiHidden="0" w:uiPriority="72" w:unhideWhenUsed="0"/>
-    <w:lsdException w:name="Colorful Grid Accent 1" w:semiHidden="0" w:uiPriority="73" w:unhideWhenUsed="0"/>
-    <w:lsdException w:name="Light Shading Accent 2" w:semiHidden="0" w:uiPriority="60" w:unhideWhenUsed="0"/>
-    <w:lsdException w:name="Light List Accent 2" w:semiHidden="0" w:uiPriority="61" w:unhideWhenUsed="0"/>
-    <w:lsdException w:name="Light Grid Accent 2" w:semiHidden="0" w:uiPriority="62" w:unhideWhenUsed="0"/>
-    <w:lsdException w:name="Medium Shading 1 Accent 2" w:semiHidden="0" w:uiPriority="63" w:unhideWhenUsed="0"/>
-    <w:lsdException w:name="Medium Shading 2 Accent 2" w:semiHidden="0" w:uiPriority="64" w:unhideWhenUsed="0"/>
-    <w:lsdException w:name="Medium List 1 Accent 2" w:semiHidden="0" w:uiPriority="65" w:unhideWhenUsed="0"/>
-    <w:lsdException w:name="Medium List 2 Accent 2" w:semiHidden="0" w:uiPriority="66" w:unhideWhenUsed="0"/>
-    <w:lsdException w:name="Medium Grid 1 Accent 2" w:semiHidden="0" w:uiPriority="67" w:unhideWhenUsed="0"/>
-    <w:lsdException w:name="Medium Grid 2 Accent 2" w:semiHidden="0" w:uiPriority="68" w:unhideWhenUsed="0"/>
-    <w:lsdException w:name="Medium Grid 3 Accent 2" w:semiHidden="0" w:uiPriority="69" w:unhideWhenUsed="0"/>
-    <w:lsdException w:name="Dark List Accent 2" w:semiHidden="0" w:uiPriority="70" w:unhideWhenUsed="0"/>
-    <w:lsdException w:name="Colorful Shading Accent 2" w:semiHidden="0" w:uiPriority="71" w:unhideWhenUsed="0"/>
-    <w:lsdException w:name="Colorful List Accent 2" w:semiHidden="0" w:uiPriority="72" w:unhideWhenUsed="0"/>
-    <w:lsdException w:name="Colorful Grid Accent 2" w:semiHidden="0" w:uiPriority="73" w:unhideWhenUsed="0"/>
-    <w:lsdException w:name="Light Shading Accent 3" w:semiHidden="0" w:uiPriority="60" w:unhideWhenUsed="0"/>
-    <w:lsdException w:name="Light List Accent 3" w:semiHidden="0" w:uiPriority="61" w:unhideWhenUsed="0"/>
-    <w:lsdException w:name="Light Grid Accent 3" w:semiHidden="0" w:uiPriority="62" w:unhideWhenUsed="0"/>
-    <w:lsdException w:name="Medium Shading 1 Accent 3" w:semiHidden="0" w:uiPriority="63" w:unhideWhenUsed="0"/>
-    <w:lsdException w:name="Medium Shading 2 Accent 3" w:semiHidden="0" w:uiPriority="64" w:unhideWhenUsed="0"/>
-    <w:lsdException w:name="Medium List 1 Accent 3" w:semiHidden="0" w:uiPriority="65" w:unhideWhenUsed="0"/>
-    <w:lsdException w:name="Medium List 2 Accent 3" w:semiHidden="0" w:uiPriority="66" w:unhideWhenUsed="0"/>
-    <w:lsdException w:name="Medium Grid 1 Accent 3" w:semiHidden="0" w:uiPriority="67" w:unhideWhenUsed="0"/>
-    <w:lsdException w:name="Medium Grid 2 Accent 3" w:semiHidden="0" w:uiPriority="68" w:unhideWhenUsed="0"/>
-    <w:lsdException w:name="Medium Grid 3 Accent 3" w:semiHidden="0" w:uiPriority="69" w:unhideWhenUsed="0"/>
-    <w:lsdException w:name="Dark List Accent 3" w:semiHidden="0" w:uiPriority="70" w:unhideWhenUsed="0"/>
-    <w:lsdException w:name="Colorful Shading Accent 3" w:semiHidden="0" w:uiPriority="71" w:unhideWhenUsed="0"/>
-    <w:lsdException w:name="Colorful List Accent 3" w:semiHidden="0" w:uiPriority="72" w:unhideWhenUsed="0"/>
-    <w:lsdException w:name="Colorful Grid Accent 3" w:semiHidden="0" w:uiPriority="73" w:unhideWhenUsed="0"/>
-    <w:lsdException w:name="Light Shading Accent 4" w:semiHidden="0" w:uiPriority="60" w:unhideWhenUsed="0"/>
-    <w:lsdException w:name="Light List Accent 4" w:semiHidden="0" w:uiPriority="61" w:unhideWhenUsed="0"/>
-    <w:lsdException w:name="Light Grid Accent 4" w:semiHidden="0" w:uiPriority="62" w:unhideWhenUsed="0"/>
-    <w:lsdException w:name="Medium Shading 1 Accent 4" w:semiHidden="0" w:uiPriority="63" w:unhideWhenUsed="0"/>
-    <w:lsdException w:name="Medium Shading 2 Accent 4" w:semiHidden="0" w:uiPriority="64" w:unhideWhenUsed="0"/>
-    <w:lsdException w:name="Medium List 1 Accent 4" w:semiHidden="0" w:uiPriority="65" w:unhideWhenUsed="0"/>
-    <w:lsdException w:name="Medium List 2 Accent 4" w:semiHidden="0" w:uiPriority="66" w:unhideWhenUsed="0"/>
-    <w:lsdException w:name="Medium Grid 1 Accent 4" w:semiHidden="0" w:uiPriority="67" w:unhideWhenUsed="0"/>
-    <w:lsdException w:name="Medium Grid 2 Accent 4" w:semiHidden="0" w:uiPriority="68" w:unhideWhenUsed="0"/>
-    <w:lsdException w:name="Medium Grid 3 Accent 4" w:semiHidden="0" w:uiPriority="69" w:unhideWhenUsed="0"/>
-    <w:lsdException w:name="Dark List Accent 4" w:semiHidden="0" w:uiPriority="70" w:unhideWhenUsed="0"/>
-    <w:lsdException w:name="Colorful Shading Accent 4" w:semiHidden="0" w:uiPriority="71" w:unhideWhenUsed="0"/>
-    <w:lsdException w:name="Colorful List Accent 4" w:semiHidden="0" w:uiPriority="72" w:unhideWhenUsed="0"/>
-    <w:lsdException w:name="Colorful Grid Accent 4" w:semiHidden="0" w:uiPriority="73" w:unhideWhenUsed="0"/>
-    <w:lsdException w:name="Light Shading Accent 5" w:semiHidden="0" w:uiPriority="60" w:unhideWhenUsed="0"/>
-    <w:lsdException w:name="Light List Accent 5" w:semiHidden="0" w:uiPriority="61" w:unhideWhenUsed="0"/>
-    <w:lsdException w:name="Light Grid Accent 5" w:semiHidden="0" w:uiPriority="62" w:unhideWhenUsed="0"/>
-    <w:lsdException w:name="Medium Shading 1 Accent 5" w:semiHidden="0" w:uiPriority="63" w:unhideWhenUsed="0"/>
-    <w:lsdException w:name="Medium Shading 2 Accent 5" w:semiHidden="0" w:uiPriority="64" w:unhideWhenUsed="0"/>
-    <w:lsdException w:name="Medium List 1 Accent 5" w:semiHidden="0" w:uiPriority="65" w:unhideWhenUsed="0"/>
-    <w:lsdException w:name="Medium List 2 Accent 5" w:semiHidden="0" w:uiPriority="66" w:unhideWhenUsed="0"/>
-    <w:lsdException w:name="Medium Grid 1 Accent 5" w:semiHidden="0" w:uiPriority="67" w:unhideWhenUsed="0"/>
-    <w:lsdException w:name="Medium Grid 2 Accent 5" w:semiHidden="0" w:uiPriority="68" w:unhideWhenUsed="0"/>
-    <w:lsdException w:name="Medium Grid 3 Accent 5" w:semiHidden="0" w:uiPriority="69" w:unhideWhenUsed="0"/>
-    <w:lsdException w:name="Dark List Accent 5" w:semiHidden="0" w:uiPriority="70" w:unhideWhenUsed="0"/>
-    <w:lsdException w:name="Colorful Shading Accent 5" w:semiHidden="0" w:uiPriority="71" w:unhideWhenUsed="0"/>
-    <w:lsdException w:name="Colorful List Accent 5" w:semiHidden="0" w:uiPriority="72" w:unhideWhenUsed="0"/>
-    <w:lsdException w:name="Colorful Grid Accent 5" w:semiHidden="0" w:uiPriority="73" w:unhideWhenUsed="0"/>
-    <w:lsdException w:name="Light Shading Accent 6" w:semiHidden="0" w:uiPriority="60" w:unhideWhenUsed="0"/>
-    <w:lsdException w:name="Light List Accent 6" w:semiHidden="0" w:uiPriority="61" w:unhideWhenUsed="0"/>
-    <w:lsdException w:name="Light Grid Accent 6" w:semiHidden="0" w:uiPriority="62" w:unhideWhenUsed="0"/>
-    <w:lsdException w:name="Medium Shading 1 Accent 6" w:semiHidden="0" w:uiPriority="63" w:unhideWhenUsed="0"/>
-    <w:lsdException w:name="Medium Shading 2 Accent 6" w:semiHidden="0" w:uiPriority="64" w:unhideWhenUsed="0"/>
-    <w:lsdException w:name="Medium List 1 Accent 6" w:semiHidden="0" w:uiPriority="65" w:unhideWhenUsed="0"/>
-    <w:lsdException w:name="Medium List 2 Accent 6" w:semiHidden="0" w:uiPriority="66" w:unhideWhenUsed="0"/>
-    <w:lsdException w:name="Medium Grid 1 Accent 6" w:semiHidden="0" w:uiPriority="67" w:unhideWhenUsed="0"/>
-    <w:lsdException w:name="Medium Grid 2 Accent 6" w:semiHidden="0" w:uiPriority="68" w:unhideWhenUsed="0"/>
-    <w:lsdException w:name="Medium Grid 3 Accent 6" w:semiHidden="0" w:uiPriority="69" w:unhideWhenUsed="0"/>
-    <w:lsdException w:name="Dark List Accent 6" w:semiHidden="0" w:uiPriority="70" w:unhideWhenUsed="0"/>
-    <w:lsdException w:name="Colorful Shading Accent 6" w:semiHidden="0" w:uiPriority="71" w:unhideWhenUsed="0"/>
-    <w:lsdException w:name="Colorful List Accent 6" w:semiHidden="0" w:uiPriority="72" w:unhideWhenUsed="0"/>
-    <w:lsdException w:name="Colorful Grid Accent 6" w:semiHidden="0" w:uiPriority="73" w:unhideWhenUsed="0"/>
-    <w:lsdException w:name="Subtle Emphasis" w:semiHidden="0" w:uiPriority="19" w:unhideWhenUsed="0" w:qFormat="1"/>
-    <w:lsdException w:name="Intense Emphasis" w:semiHidden="0" w:uiPriority="21" w:unhideWhenUsed="0" w:qFormat="1"/>
-    <w:lsdException w:name="Subtle Reference" w:semiHidden="0" w:uiPriority="31" w:unhideWhenUsed="0" w:qFormat="1"/>
-    <w:lsdException w:name="Intense Reference" w:semiHidden="0" w:uiPriority="32" w:unhideWhenUsed="0" w:qFormat="1"/>
-    <w:lsdException w:name="Book Title" w:semiHidden="0" w:uiPriority="33" w:unhideWhenUsed="0" w:qFormat="1"/>
-    <w:lsdException w:name="Bibliography" w:uiPriority="37"/>
-    <w:lsdException w:name="TOC Heading" w:uiPriority="39" w:qFormat="1"/>
+  <w:latentStyles w:defLockedState="0" w:defUIPriority="99" w:defSemiHidden="0" w:defUnhideWhenUsed="0" w:defQFormat="0" w:count="381">
+    <w:lsdException w:name="Normal" w:uiPriority="0" w:qFormat="1"/>
+    <w:lsdException w:name="heading 1" w:uiPriority="9" w:qFormat="1"/>
+    <w:lsdException w:name="heading 2" w:semiHidden="1" w:uiPriority="9" w:unhideWhenUsed="1" w:qFormat="1"/>
+    <w:lsdException w:name="heading 3" w:semiHidden="1" w:uiPriority="9" w:unhideWhenUsed="1" w:qFormat="1"/>
+    <w:lsdException w:name="heading 4" w:semiHidden="1" w:uiPriority="9" w:unhideWhenUsed="1" w:qFormat="1"/>
+    <w:lsdException w:name="heading 5" w:semiHidden="1" w:uiPriority="9" w:unhideWhenUsed="1" w:qFormat="1"/>
+    <w:lsdException w:name="heading 6" w:semiHidden="1" w:uiPriority="9" w:unhideWhenUsed="1" w:qFormat="1"/>
+    <w:lsdException w:name="heading 7" w:semiHidden="1" w:uiPriority="9" w:unhideWhenUsed="1" w:qFormat="1"/>
+    <w:lsdException w:name="heading 8" w:semiHidden="1" w:uiPriority="9" w:unhideWhenUsed="1" w:qFormat="1"/>
+    <w:lsdException w:name="heading 9" w:semiHidden="1" w:uiPriority="9" w:unhideWhenUsed="1" w:qFormat="1"/>
+    <w:lsdException w:name="index 1" w:semiHidden="1" w:unhideWhenUsed="1"/>
+    <w:lsdException w:name="index 2" w:semiHidden="1" w:unhideWhenUsed="1"/>
+    <w:lsdException w:name="index 3" w:semiHidden="1" w:unhideWhenUsed="1"/>
+    <w:lsdException w:name="index 4" w:semiHidden="1" w:unhideWhenUsed="1"/>
+    <w:lsdException w:name="index 5" w:semiHidden="1" w:unhideWhenUsed="1"/>
+    <w:lsdException w:name="index 6" w:semiHidden="1" w:unhideWhenUsed="1"/>
+    <w:lsdException w:name="index 7" w:semiHidden="1" w:unhideWhenUsed="1"/>
+    <w:lsdException w:name="index 8" w:semiHidden="1" w:unhideWhenUsed="1"/>
+    <w:lsdException w:name="index 9" w:semiHidden="1" w:unhideWhenUsed="1"/>
+    <w:lsdException w:name="toc 1" w:semiHidden="1" w:uiPriority="39" w:unhideWhenUsed="1"/>
+    <w:lsdException w:name="toc 2" w:semiHidden="1" w:uiPriority="39" w:unhideWhenUsed="1"/>
+    <w:lsdException w:name="toc 3" w:semiHidden="1" w:uiPriority="39" w:unhideWhenUsed="1"/>
+    <w:lsdException w:name="toc 4" w:semiHidden="1" w:uiPriority="39" w:unhideWhenUsed="1"/>
+    <w:lsdException w:name="toc 5" w:semiHidden="1" w:uiPriority="39" w:unhideWhenUsed="1"/>
+    <w:lsdException w:name="toc 6" w:semiHidden="1" w:uiPriority="39" w:unhideWhenUsed="1"/>
+    <w:lsdException w:name="toc 7" w:semiHidden="1" w:uiPriority="39" w:unhideWhenUsed="1"/>
+    <w:lsdException w:name="toc 8" w:semiHidden="1" w:uiPriority="39" w:unhideWhenUsed="1"/>
+    <w:lsdException w:name="toc 9" w:semiHidden="1" w:uiPriority="39" w:unhideWhenUsed="1"/>
+    <w:lsdException w:name="Normal Indent" w:semiHidden="1" w:unhideWhenUsed="1"/>
+    <w:lsdException w:name="footnote text" w:semiHidden="1" w:unhideWhenUsed="1"/>
+    <w:lsdException w:name="annotation text" w:semiHidden="1" w:unhideWhenUsed="1"/>
+    <w:lsdException w:name="header" w:semiHidden="1" w:unhideWhenUsed="1"/>
+    <w:lsdException w:name="footer" w:semiHidden="1" w:unhideWhenUsed="1"/>
+    <w:lsdException w:name="index heading" w:semiHidden="1" w:unhideWhenUsed="1"/>
+    <w:lsdException w:name="caption" w:semiHidden="1" w:uiPriority="35" w:unhideWhenUsed="1" w:qFormat="1"/>
+    <w:lsdException w:name="table of figures" w:semiHidden="1" w:unhideWhenUsed="1"/>
+    <w:lsdException w:name="envelope address" w:semiHidden="1" w:unhideWhenUsed="1"/>
+    <w:lsdException w:name="envelope return" w:semiHidden="1" w:unhideWhenUsed="1"/>
+    <w:lsdException w:name="footnote reference" w:semiHidden="1" w:unhideWhenUsed="1"/>
+    <w:lsdException w:name="annotation reference" w:semiHidden="1" w:unhideWhenUsed="1"/>
+    <w:lsdException w:name="line number" w:semiHidden="1" w:unhideWhenUsed="1"/>
+    <w:lsdException w:name="page number" w:semiHidden="1" w:unhideWhenUsed="1"/>
+    <w:lsdException w:name="endnote reference" w:semiHidden="1" w:unhideWhenUsed="1"/>
+    <w:lsdException w:name="endnote text" w:semiHidden="1" w:unhideWhenUsed="1"/>
+    <w:lsdException w:name="table of authorities" w:semiHidden="1" w:unhideWhenUsed="1"/>
+    <w:lsdException w:name="macro" w:semiHidden="1" w:unhideWhenUsed="1"/>
+    <w:lsdException w:name="toa heading" w:semiHidden="1" w:unhideWhenUsed="1"/>
+    <w:lsdException w:name="List" w:semiHidden="1" w:unhideWhenUsed="1"/>
+    <w:lsdException w:name="List Bullet" w:semiHidden="1" w:unhideWhenUsed="1"/>
+    <w:lsdException w:name="List Number" w:semiHidden="1" w:unhideWhenUsed="1"/>
+    <w:lsdException w:name="List 2" w:semiHidden="1" w:unhideWhenUsed="1"/>
+    <w:lsdException w:name="List 3" w:semiHidden="1" w:unhideWhenUsed="1"/>
+    <w:lsdException w:name="List 4" w:semiHidden="1" w:unhideWhenUsed="1"/>
+    <w:lsdException w:name="List 5" w:semiHidden="1" w:unhideWhenUsed="1"/>
+    <w:lsdException w:name="List Bullet 2" w:semiHidden="1" w:unhideWhenUsed="1"/>
+    <w:lsdException w:name="List Bullet 3" w:semiHidden="1" w:unhideWhenUsed="1"/>
+    <w:lsdException w:name="List Bullet 4" w:semiHidden="1" w:unhideWhenUsed="1"/>
+    <w:lsdException w:name="List Bullet 5" w:semiHidden="1" w:unhideWhenUsed="1"/>
+    <w:lsdException w:name="List Number 2" w:semiHidden="1" w:unhideWhenUsed="1"/>
+    <w:lsdException w:name="List Number 3" w:semiHidden="1" w:unhideWhenUsed="1"/>
+    <w:lsdException w:name="List Number 4" w:semiHidden="1" w:unhideWhenUsed="1"/>
+    <w:lsdException w:name="List Number 5" w:semiHidden="1" w:unhideWhenUsed="1"/>
+    <w:lsdException w:name="Title" w:uiPriority="10" w:qFormat="1"/>
+    <w:lsdException w:name="Closing" w:semiHidden="1" w:unhideWhenUsed="1"/>
+    <w:lsdException w:name="Signature" w:semiHidden="1" w:unhideWhenUsed="1"/>
+    <w:lsdException w:name="Default Paragraph Font" w:semiHidden="1" w:uiPriority="1" w:unhideWhenUsed="1"/>
+    <w:lsdException w:name="Body Text" w:semiHidden="1" w:unhideWhenUsed="1"/>
+    <w:lsdException w:name="Body Text Indent" w:semiHidden="1" w:unhideWhenUsed="1"/>
+    <w:lsdException w:name="List Continue" w:semiHidden="1" w:unhideWhenUsed="1"/>
+    <w:lsdException w:name="List Continue 2" w:semiHidden="1" w:unhideWhenUsed="1"/>
+    <w:lsdException w:name="List Continue 3" w:semiHidden="1" w:unhideWhenUsed="1"/>
+    <w:lsdException w:name="List Continue 4" w:semiHidden="1" w:unhideWhenUsed="1"/>
+    <w:lsdException w:name="List Continue 5" w:semiHidden="1" w:unhideWhenUsed="1"/>
+    <w:lsdException w:name="Message Header" w:semiHidden="1" w:unhideWhenUsed="1"/>
+    <w:lsdException w:name="Subtitle" w:uiPriority="11" w:qFormat="1"/>
+    <w:lsdException w:name="Salutation" w:semiHidden="1" w:unhideWhenUsed="1"/>
+    <w:lsdException w:name="Date" w:semiHidden="1" w:unhideWhenUsed="1"/>
+    <w:lsdException w:name="Body Text First Indent" w:semiHidden="1" w:unhideWhenUsed="1"/>
+    <w:lsdException w:name="Body Text First Indent 2" w:semiHidden="1" w:unhideWhenUsed="1"/>
+    <w:lsdException w:name="Note Heading" w:semiHidden="1" w:unhideWhenUsed="1"/>
+    <w:lsdException w:name="Body Text 2" w:semiHidden="1" w:unhideWhenUsed="1"/>
+    <w:lsdException w:name="Body Text 3" w:semiHidden="1" w:unhideWhenUsed="1"/>
+    <w:lsdException w:name="Body Text Indent 2" w:semiHidden="1" w:unhideWhenUsed="1"/>
+    <w:lsdException w:name="Body Text Indent 3" w:semiHidden="1" w:unhideWhenUsed="1"/>
+    <w:lsdException w:name="Block Text" w:semiHidden="1" w:unhideWhenUsed="1"/>
+    <w:lsdException w:name="Hyperlink" w:semiHidden="1" w:unhideWhenUsed="1"/>
+    <w:lsdException w:name="FollowedHyperlink" w:semiHidden="1" w:unhideWhenUsed="1"/>
+    <w:lsdException w:name="Strong" w:uiPriority="22" w:qFormat="1"/>
+    <w:lsdException w:name="Emphasis" w:uiPriority="20" w:qFormat="1"/>
+    <w:lsdException w:name="Document Map" w:semiHidden="1" w:unhideWhenUsed="1"/>
+    <w:lsdException w:name="Plain Text" w:semiHidden="1" w:unhideWhenUsed="1"/>
+    <w:lsdException w:name="E-mail Signature" w:semiHidden="1" w:unhideWhenUsed="1"/>
+    <w:lsdException w:name="HTML Top of Form" w:semiHidden="1" w:unhideWhenUsed="1"/>
+    <w:lsdException w:name="HTML Bottom of Form" w:semiHidden="1" w:unhideWhenUsed="1"/>
+    <w:lsdException w:name="Normal (Web)" w:semiHidden="1" w:unhideWhenUsed="1"/>
+    <w:lsdException w:name="HTML Acronym" w:semiHidden="1" w:unhideWhenUsed="1"/>
+    <w:lsdException w:name="HTML Address" w:semiHidden="1" w:unhideWhenUsed="1"/>
+    <w:lsdException w:name="HTML Cite" w:semiHidden="1" w:unhideWhenUsed="1"/>
+    <w:lsdException w:name="HTML Code" w:semiHidden="1" w:unhideWhenUsed="1"/>
+    <w:lsdException w:name="HTML Definition" w:semiHidden="1" w:unhideWhenUsed="1"/>
+    <w:lsdException w:name="HTML Keyboard" w:semiHidden="1" w:unhideWhenUsed="1"/>
+    <w:lsdException w:name="HTML Preformatted" w:semiHidden="1" w:unhideWhenUsed="1"/>
+    <w:lsdException w:name="HTML Sample" w:semiHidden="1" w:unhideWhenUsed="1"/>
+    <w:lsdException w:name="HTML Typewriter" w:semiHidden="1" w:unhideWhenUsed="1"/>
+    <w:lsdException w:name="HTML Variable" w:semiHidden="1" w:unhideWhenUsed="1"/>
+    <w:lsdException w:name="Normal Table" w:semiHidden="1" w:unhideWhenUsed="1"/>
+    <w:lsdException w:name="annotation subject" w:semiHidden="1" w:unhideWhenUsed="1"/>
+    <w:lsdException w:name="No List" w:semiHidden="1" w:unhideWhenUsed="1"/>
+    <w:lsdException w:name="Outline List 1" w:semiHidden="1" w:unhideWhenUsed="1"/>
+    <w:lsdException w:name="Outline List 2" w:semiHidden="1" w:unhideWhenUsed="1"/>
+    <w:lsdException w:name="Outline List 3" w:semiHidden="1" w:unhideWhenUsed="1"/>
+    <w:lsdException w:name="Table Simple 1" w:semiHidden="1" w:unhideWhenUsed="1"/>
+    <w:lsdException w:name="Table Simple 2" w:semiHidden="1" w:unhideWhenUsed="1"/>
+    <w:lsdException w:name="Table Simple 3" w:semiHidden="1" w:unhideWhenUsed="1"/>
+    <w:lsdException w:name="Table Classic 1" w:semiHidden="1" w:unhideWhenUsed="1"/>
+    <w:lsdException w:name="Table Classic 2" w:semiHidden="1" w:unhideWhenUsed="1"/>
+    <w:lsdException w:name="Table Classic 3" w:semiHidden="1" w:unhideWhenUsed="1"/>
+    <w:lsdException w:name="Table Classic 4" w:semiHidden="1" w:unhideWhenUsed="1"/>
+    <w:lsdException w:name="Table Colorful 1" w:semiHidden="1" w:unhideWhenUsed="1"/>
+    <w:lsdException w:name="Table Colorful 2" w:semiHidden="1" w:unhideWhenUsed="1"/>
+    <w:lsdException w:name="Table Colorful 3" w:semiHidden="1" w:unhideWhenUsed="1"/>
+    <w:lsdException w:name="Table Columns 1" w:semiHidden="1" w:unhideWhenUsed="1"/>
+    <w:lsdException w:name="Table Columns 2" w:semiHidden="1" w:unhideWhenUsed="1"/>
+    <w:lsdException w:name="Table Columns 3" w:semiHidden="1" w:unhideWhenUsed="1"/>
+    <w:lsdException w:name="Table Columns 4" w:semiHidden="1" w:unhideWhenUsed="1"/>
+    <w:lsdException w:name="Table Columns 5" w:semiHidden="1" w:unhideWhenUsed="1"/>
+    <w:lsdException w:name="Table Grid 1" w:semiHidden="1" w:unhideWhenUsed="1"/>
+    <w:lsdException w:name="Table Grid 2" w:semiHidden="1" w:unhideWhenUsed="1"/>
+    <w:lsdException w:name="Table Grid 3" w:semiHidden="1" w:unhideWhenUsed="1"/>
+    <w:lsdException w:name="Table Grid 4" w:semiHidden="1" w:unhideWhenUsed="1"/>
+    <w:lsdException w:name="Table Grid 5" w:semiHidden="1" w:unhideWhenUsed="1"/>
+    <w:lsdException w:name="Table Grid 6" w:semiHidden="1" w:unhideWhenUsed="1"/>
+    <w:lsdException w:name="Table Grid 7" w:semiHidden="1" w:unhideWhenUsed="1"/>
+    <w:lsdException w:name="Table Grid 8" w:semiHidden="1" w:unhideWhenUsed="1"/>
+    <w:lsdException w:name="Table List 1" w:semiHidden="1" w:unhideWhenUsed="1"/>
+    <w:lsdException w:name="Table List 2" w:semiHidden="1" w:unhideWhenUsed="1"/>
+    <w:lsdException w:name="Table List 3" w:semiHidden="1" w:unhideWhenUsed="1"/>
+    <w:lsdException w:name="Table List 4" w:semiHidden="1" w:unhideWhenUsed="1"/>
+    <w:lsdException w:name="Table List 5" w:semiHidden="1" w:unhideWhenUsed="1"/>
+    <w:lsdException w:name="Table List 6" w:semiHidden="1" w:unhideWhenUsed="1"/>
+    <w:lsdException w:name="Table List 7" w:semiHidden="1" w:unhideWhenUsed="1"/>
+    <w:lsdException w:name="Table List 8" w:semiHidden="1" w:unhideWhenUsed="1"/>
+    <w:lsdException w:name="Table 3D effects 1" w:semiHidden="1" w:unhideWhenUsed="1"/>
+    <w:lsdException w:name="Table 3D effects 2" w:semiHidden="1" w:unhideWhenUsed="1"/>
+    <w:lsdException w:name="Table 3D effects 3" w:semiHidden="1" w:unhideWhenUsed="1"/>
+    <w:lsdException w:name="Table Contemporary" w:semiHidden="1" w:unhideWhenUsed="1"/>
+    <w:lsdException w:name="Table Elegant" w:semiHidden="1" w:unhideWhenUsed="1"/>
+    <w:lsdException w:name="Table Professional" w:semiHidden="1" w:unhideWhenUsed="1"/>
+    <w:lsdException w:name="Table Subtle 1" w:semiHidden="1" w:unhideWhenUsed="1"/>
+    <w:lsdException w:name="Table Subtle 2" w:semiHidden="1" w:unhideWhenUsed="1"/>
+    <w:lsdException w:name="Table Web 1" w:semiHidden="1" w:unhideWhenUsed="1"/>
+    <w:lsdException w:name="Table Web 2" w:semiHidden="1" w:unhideWhenUsed="1"/>
+    <w:lsdException w:name="Table Web 3" w:semiHidden="1" w:unhideWhenUsed="1"/>
+    <w:lsdException w:name="Balloon Text" w:semiHidden="1" w:unhideWhenUsed="1"/>
+    <w:lsdException w:name="Table Grid" w:uiPriority="59"/>
+    <w:lsdException w:name="Table Theme" w:semiHidden="1" w:unhideWhenUsed="1"/>
+    <w:lsdException w:name="Note Level 1" w:semiHidden="1" w:unhideWhenUsed="1"/>
+    <w:lsdException w:name="Note Level 2" w:semiHidden="1" w:unhideWhenUsed="1"/>
+    <w:lsdException w:name="Note Level 3" w:semiHidden="1" w:unhideWhenUsed="1"/>
+    <w:lsdException w:name="Note Level 4" w:semiHidden="1" w:unhideWhenUsed="1"/>
+    <w:lsdException w:name="Note Level 5" w:semiHidden="1" w:unhideWhenUsed="1"/>
+    <w:lsdException w:name="Note Level 6" w:semiHidden="1" w:unhideWhenUsed="1"/>
+    <w:lsdException w:name="Note Level 7" w:semiHidden="1" w:unhideWhenUsed="1"/>
+    <w:lsdException w:name="Note Level 8" w:semiHidden="1" w:unhideWhenUsed="1"/>
+    <w:lsdException w:name="Note Level 9" w:semiHidden="1" w:unhideWhenUsed="1"/>
+    <w:lsdException w:name="Placeholder Text" w:semiHidden="1"/>
+    <w:lsdException w:name="No Spacing" w:uiPriority="1" w:qFormat="1"/>
+    <w:lsdException w:name="Light Shading" w:uiPriority="60"/>
+    <w:lsdException w:name="Light List" w:uiPriority="61"/>
+    <w:lsdException w:name="Light Grid" w:uiPriority="62"/>
+    <w:lsdException w:name="Medium Shading 1" w:uiPriority="63"/>
+    <w:lsdException w:name="Medium Shading 2" w:uiPriority="64"/>
+    <w:lsdException w:name="Medium List 1" w:uiPriority="65"/>
+    <w:lsdException w:name="Medium List 2" w:uiPriority="66"/>
+    <w:lsdException w:name="Medium Grid 1" w:uiPriority="67"/>
+    <w:lsdException w:name="Medium Grid 2" w:uiPriority="68"/>
+    <w:lsdException w:name="Medium Grid 3" w:uiPriority="69"/>
+    <w:lsdException w:name="Dark List" w:uiPriority="70"/>
+    <w:lsdException w:name="Colorful Shading" w:uiPriority="71"/>
+    <w:lsdException w:name="Colorful List" w:uiPriority="72"/>
+    <w:lsdException w:name="Colorful Grid" w:uiPriority="73"/>
+    <w:lsdException w:name="Light Shading Accent 1" w:uiPriority="60"/>
+    <w:lsdException w:name="Light List Accent 1" w:uiPriority="61"/>
+    <w:lsdException w:name="Light Grid Accent 1" w:uiPriority="62"/>
+    <w:lsdException w:name="Medium Shading 1 Accent 1" w:uiPriority="63"/>
+    <w:lsdException w:name="Medium Shading 2 Accent 1" w:uiPriority="64"/>
+    <w:lsdException w:name="Medium List 1 Accent 1" w:uiPriority="65"/>
+    <w:lsdException w:name="Revision" w:semiHidden="1"/>
+    <w:lsdException w:name="List Paragraph" w:uiPriority="34" w:qFormat="1"/>
+    <w:lsdException w:name="Quote" w:uiPriority="29" w:qFormat="1"/>
+    <w:lsdException w:name="Intense Quote" w:uiPriority="30" w:qFormat="1"/>
+    <w:lsdException w:name="Medium List 2 Accent 1" w:uiPriority="66"/>
+    <w:lsdException w:name="Medium Grid 1 Accent 1" w:uiPriority="67"/>
+    <w:lsdException w:name="Medium Grid 2 Accent 1" w:uiPriority="68"/>
+    <w:lsdException w:name="Medium Grid 3 Accent 1" w:uiPriority="69"/>
+    <w:lsdException w:name="Dark List Accent 1" w:uiPriority="70"/>
+    <w:lsdException w:name="Colorful Shading Accent 1" w:uiPriority="71"/>
+    <w:lsdException w:name="Colorful List Accent 1" w:uiPriority="72"/>
+    <w:lsdException w:name="Colorful Grid Accent 1" w:uiPriority="73"/>
+    <w:lsdException w:name="Light Shading Accent 2" w:uiPriority="60"/>
+    <w:lsdException w:name="Light List Accent 2" w:uiPriority="61"/>
+    <w:lsdException w:name="Light Grid Accent 2" w:uiPriority="62"/>
+    <w:lsdException w:name="Medium Shading 1 Accent 2" w:uiPriority="63"/>
+    <w:lsdException w:name="Medium Shading 2 Accent 2" w:uiPriority="64"/>
+    <w:lsdException w:name="Medium List 1 Accent 2" w:uiPriority="65"/>
+    <w:lsdException w:name="Medium List 2 Accent 2" w:uiPriority="66"/>
+    <w:lsdException w:name="Medium Grid 1 Accent 2" w:uiPriority="67"/>
+    <w:lsdException w:name="Medium Grid 2 Accent 2" w:uiPriority="68"/>
+    <w:lsdException w:name="Medium Grid 3 Accent 2" w:uiPriority="69"/>
+    <w:lsdException w:name="Dark List Accent 2" w:uiPriority="70"/>
+    <w:lsdException w:name="Colorful Shading Accent 2" w:uiPriority="71"/>
+    <w:lsdException w:name="Colorful List Accent 2" w:uiPriority="72"/>
+    <w:lsdException w:name="Colorful Grid Accent 2" w:uiPriority="73"/>
+    <w:lsdException w:name="Light Shading Accent 3" w:uiPriority="60"/>
+    <w:lsdException w:name="Light List Accent 3" w:uiPriority="61"/>
+    <w:lsdException w:name="Light Grid Accent 3" w:uiPriority="62"/>
+    <w:lsdException w:name="Medium Shading 1 Accent 3" w:uiPriority="63"/>
+    <w:lsdException w:name="Medium Shading 2 Accent 3" w:uiPriority="64"/>
+    <w:lsdException w:name="Medium List 1 Accent 3" w:uiPriority="65"/>
+    <w:lsdException w:name="Medium List 2 Accent 3" w:uiPriority="66"/>
+    <w:lsdException w:name="Medium Grid 1 Accent 3" w:uiPriority="67"/>
+    <w:lsdException w:name="Medium Grid 2 Accent 3" w:uiPriority="68"/>
+    <w:lsdException w:name="Medium Grid 3 Accent 3" w:uiPriority="69"/>
+    <w:lsdException w:name="Dark List Accent 3" w:uiPriority="70"/>
+    <w:lsdException w:name="Colorful Shading Accent 3" w:uiPriority="71"/>
+    <w:lsdException w:name="Colorful List Accent 3" w:uiPriority="72"/>
+    <w:lsdException w:name="Colorful Grid Accent 3" w:uiPriority="73"/>
+    <w:lsdException w:name="Light Shading Accent 4" w:uiPriority="60"/>
+    <w:lsdException w:name="Light List Accent 4" w:uiPriority="61"/>
+    <w:lsdException w:name="Light Grid Accent 4" w:uiPriority="62"/>
+    <w:lsdException w:name="Medium Shading 1 Accent 4" w:uiPriority="63"/>
+    <w:lsdException w:name="Medium Shading 2 Accent 4" w:uiPriority="64"/>
+    <w:lsdException w:name="Medium List 1 Accent 4" w:uiPriority="65"/>
+    <w:lsdException w:name="Medium List 2 Accent 4" w:uiPriority="66"/>
+    <w:lsdException w:name="Medium Grid 1 Accent 4" w:uiPriority="67"/>
+    <w:lsdException w:name="Medium Grid 2 Accent 4" w:uiPriority="68"/>
+    <w:lsdException w:name="Medium Grid 3 Accent 4" w:uiPriority="69"/>
+    <w:lsdException w:name="Dark List Accent 4" w:uiPriority="70"/>
+    <w:lsdException w:name="Colorful Shading Accent 4" w:uiPriority="71"/>
+    <w:lsdException w:name="Colorful List Accent 4" w:uiPriority="72"/>
+    <w:lsdException w:name="Colorful Grid Accent 4" w:uiPriority="73"/>
+    <w:lsdException w:name="Light Shading Accent 5" w:uiPriority="60"/>
+    <w:lsdException w:name="Light List Accent 5" w:uiPriority="61"/>
+    <w:lsdException w:name="Light Grid Accent 5" w:uiPriority="62"/>
+    <w:lsdException w:name="Medium Shading 1 Accent 5" w:uiPriority="63"/>
+    <w:lsdException w:name="Medium Shading 2 Accent 5" w:uiPriority="64"/>
+    <w:lsdException w:name="Medium List 1 Accent 5" w:uiPriority="65"/>
+    <w:lsdException w:name="Medium List 2 Accent 5" w:uiPriority="66"/>
+    <w:lsdException w:name="Medium Grid 1 Accent 5" w:uiPriority="67"/>
+    <w:lsdException w:name="Medium Grid 2 Accent 5" w:uiPriority="68"/>
+    <w:lsdException w:name="Medium Grid 3 Accent 5" w:uiPriority="69"/>
+    <w:lsdException w:name="Dark List Accent 5" w:uiPriority="70"/>
+    <w:lsdException w:name="Colorful Shading Accent 5" w:uiPriority="71"/>
+    <w:lsdException w:name="Colorful List Accent 5" w:uiPriority="72"/>
+    <w:lsdException w:name="Colorful Grid Accent 5" w:uiPriority="73"/>
+    <w:lsdException w:name="Light Shading Accent 6" w:uiPriority="60"/>
+    <w:lsdException w:name="Light List Accent 6" w:uiPriority="61"/>
+    <w:lsdException w:name="Light Grid Accent 6" w:uiPriority="62"/>
+    <w:lsdException w:name="Medium Shading 1 Accent 6" w:uiPriority="63"/>
+    <w:lsdException w:name="Medium Shading 2 Accent 6" w:uiPriority="64"/>
+    <w:lsdException w:name="Medium List 1 Accent 6" w:uiPriority="65"/>
+    <w:lsdException w:name="Medium List 2 Accent 6" w:uiPriority="66"/>
+    <w:lsdException w:name="Medium Grid 1 Accent 6" w:uiPriority="67"/>
+    <w:lsdException w:name="Medium Grid 2 Accent 6" w:uiPriority="68"/>
+    <w:lsdException w:name="Medium Grid 3 Accent 6" w:uiPriority="69"/>
+    <w:lsdException w:name="Dark List Accent 6" w:uiPriority="70"/>
+    <w:lsdException w:name="Colorful Shading Accent 6" w:uiPriority="71"/>
+    <w:lsdException w:name="Colorful List Accent 6" w:uiPriority="72"/>
+    <w:lsdException w:name="Colorful Grid Accent 6" w:uiPriority="73"/>
+    <w:lsdException w:name="Subtle Emphasis" w:uiPriority="19" w:qFormat="1"/>
+    <w:lsdException w:name="Intense Emphasis" w:uiPriority="21" w:qFormat="1"/>
+    <w:lsdException w:name="Subtle Reference" w:uiPriority="31" w:qFormat="1"/>
+    <w:lsdException w:name="Intense Reference" w:uiPriority="32" w:qFormat="1"/>
+    <w:lsdException w:name="Book Title" w:uiPriority="33" w:qFormat="1"/>
+    <w:lsdException w:name="Bibliography" w:semiHidden="1" w:uiPriority="37" w:unhideWhenUsed="1"/>
+    <w:lsdException w:name="TOC Heading" w:semiHidden="1" w:uiPriority="39" w:unhideWhenUsed="1" w:qFormat="1"/>
+    <w:lsdException w:name="Plain Table 1" w:uiPriority="41"/>
+    <w:lsdException w:name="Plain Table 2" w:uiPriority="42"/>
+    <w:lsdException w:name="Plain Table 3" w:uiPriority="43"/>
+    <w:lsdException w:name="Plain Table 4" w:uiPriority="44"/>
+    <w:lsdException w:name="Plain Table 5" w:uiPriority="45"/>
+    <w:lsdException w:name="Grid Table Light" w:uiPriority="40"/>
+    <w:lsdException w:name="Grid Table 1 Light" w:uiPriority="46"/>
+    <w:lsdException w:name="Grid Table 2" w:uiPriority="47"/>
+    <w:lsdException w:name="Grid Table 3" w:uiPriority="48"/>
+    <w:lsdException w:name="Grid Table 4" w:uiPriority="49"/>
+    <w:lsdException w:name="Grid Table 5 Dark" w:uiPriority="50"/>
+    <w:lsdException w:name="Grid Table 6 Colorful" w:uiPriority="51"/>
+    <w:lsdException w:name="Grid Table 7 Colorful" w:uiPriority="52"/>
+    <w:lsdException w:name="Grid Table 1 Light Accent 1" w:uiPriority="46"/>
+    <w:lsdException w:name="Grid Table 2 Accent 1" w:uiPriority="47"/>
+    <w:lsdException w:name="Grid Table 3 Accent 1" w:uiPriority="48"/>
+    <w:lsdException w:name="Grid Table 4 Accent 1" w:uiPriority="49"/>
+    <w:lsdException w:name="Grid Table 5 Dark Accent 1" w:uiPriority="50"/>
+    <w:lsdException w:name="Grid Table 6 Colorful Accent 1" w:uiPriority="51"/>
+    <w:lsdException w:name="Grid Table 7 Colorful Accent 1" w:uiPriority="52"/>
+    <w:lsdException w:name="Grid Table 1 Light Accent 2" w:uiPriority="46"/>
+    <w:lsdException w:name="Grid Table 2 Accent 2" w:uiPriority="47"/>
+    <w:lsdException w:name="Grid Table 3 Accent 2" w:uiPriority="48"/>
+    <w:lsdException w:name="Grid Table 4 Accent 2" w:uiPriority="49"/>
+    <w:lsdException w:name="Grid Table 5 Dark Accent 2" w:uiPriority="50"/>
+    <w:lsdException w:name="Grid Table 6 Colorful Accent 2" w:uiPriority="51"/>
+    <w:lsdException w:name="Grid Table 7 Colorful Accent 2" w:uiPriority="52"/>
+    <w:lsdException w:name="Grid Table 1 Light Accent 3" w:uiPriority="46"/>
+    <w:lsdException w:name="Grid Table 2 Accent 3" w:uiPriority="47"/>
+    <w:lsdException w:name="Grid Table 3 Accent 3" w:uiPriority="48"/>
+    <w:lsdException w:name="Grid Table 4 Accent 3" w:uiPriority="49"/>
+    <w:lsdException w:name="Grid Table 5 Dark Accent 3" w:uiPriority="50"/>
+    <w:lsdException w:name="Grid Table 6 Colorful Accent 3" w:uiPriority="51"/>
+    <w:lsdException w:name="Grid Table 7 Colorful Accent 3" w:uiPriority="52"/>
+    <w:lsdException w:name="Grid Table 1 Light Accent 4" w:uiPriority="46"/>
+    <w:lsdException w:name="Grid Table 2 Accent 4" w:uiPriority="47"/>
+    <w:lsdException w:name="Grid Table 3 Accent 4" w:uiPriority="48"/>
+    <w:lsdException w:name="Grid Table 4 Accent 4" w:uiPriority="49"/>
+    <w:lsdException w:name="Grid Table 5 Dark Accent 4" w:uiPriority="50"/>
+    <w:lsdException w:name="Grid Table 6 Colorful Accent 4" w:uiPriority="51"/>
+    <w:lsdException w:name="Grid Table 7 Colorful Accent 4" w:uiPriority="52"/>
+    <w:lsdException w:name="Grid Table 1 Light Accent 5" w:uiPriority="46"/>
+    <w:lsdException w:name="Grid Table 2 Accent 5" w:uiPriority="47"/>
+    <w:lsdException w:name="Grid Table 3 Accent 5" w:uiPriority="48"/>
+    <w:lsdException w:name="Grid Table 4 Accent 5" w:uiPriority="49"/>
+    <w:lsdException w:name="Grid Table 5 Dark Accent 5" w:uiPriority="50"/>
+    <w:lsdException w:name="Grid Table 6 Colorful Accent 5" w:uiPriority="51"/>
+    <w:lsdException w:name="Grid Table 7 Colorful Accent 5" w:uiPriority="52"/>
+    <w:lsdException w:name="Grid Table 1 Light Accent 6" w:uiPriority="46"/>
+    <w:lsdException w:name="Grid Table 2 Accent 6" w:uiPriority="47"/>
+    <w:lsdException w:name="Grid Table 3 Accent 6" w:uiPriority="48"/>
+    <w:lsdException w:name="Grid Table 4 Accent 6" w:uiPriority="49"/>
+    <w:lsdException w:name="Grid Table 5 Dark Accent 6" w:uiPriority="50"/>
+    <w:lsdException w:name="Grid Table 6 Colorful Accent 6" w:uiPriority="51"/>
+    <w:lsdException w:name="Grid Table 7 Colorful Accent 6" w:uiPriority="52"/>
+    <w:lsdException w:name="List Table 1 Light" w:uiPriority="46"/>
+    <w:lsdException w:name="List Table 2" w:uiPriority="47"/>
+    <w:lsdException w:name="List Table 3" w:uiPriority="48"/>
+    <w:lsdException w:name="List Table 4" w:uiPriority="49"/>
+    <w:lsdException w:name="List Table 5 Dark" w:uiPriority="50"/>
+    <w:lsdException w:name="List Table 6 Colorful" w:uiPriority="51"/>
+    <w:lsdException w:name="List Table 7 Colorful" w:uiPriority="52"/>
+    <w:lsdException w:name="List Table 1 Light Accent 1" w:uiPriority="46"/>
+    <w:lsdException w:name="List Table 2 Accent 1" w:uiPriority="47"/>
+    <w:lsdException w:name="List Table 3 Accent 1" w:uiPriority="48"/>
+    <w:lsdException w:name="List Table 4 Accent 1" w:uiPriority="49"/>
+    <w:lsdException w:name="List Table 5 Dark Accent 1" w:uiPriority="50"/>
+    <w:lsdException w:name="List Table 6 Colorful Accent 1" w:uiPriority="51"/>
+    <w:lsdException w:name="List Table 7 Colorful Accent 1" w:uiPriority="52"/>
+    <w:lsdException w:name="List Table 1 Light Accent 2" w:uiPriority="46"/>
+    <w:lsdException w:name="List Table 2 Accent 2" w:uiPriority="47"/>
+    <w:lsdException w:name="List Table 3 Accent 2" w:uiPriority="48"/>
+    <w:lsdException w:name="List Table 4 Accent 2" w:uiPriority="49"/>
+    <w:lsdException w:name="List Table 5 Dark Accent 2" w:uiPriority="50"/>
+    <w:lsdException w:name="List Table 6 Colorful Accent 2" w:uiPriority="51"/>
+    <w:lsdException w:name="List Table 7 Colorful Accent 2" w:uiPriority="52"/>
+    <w:lsdException w:name="List Table 1 Light Accent 3" w:uiPriority="46"/>
+    <w:lsdException w:name="List Table 2 Accent 3" w:uiPriority="47"/>
+    <w:lsdException w:name="List Table 3 Accent 3" w:uiPriority="48"/>
+    <w:lsdException w:name="List Table 4 Accent 3" w:uiPriority="49"/>
+    <w:lsdException w:name="List Table 5 Dark Accent 3" w:uiPriority="50"/>
+    <w:lsdException w:name="List Table 6 Colorful Accent 3" w:uiPriority="51"/>
+    <w:lsdException w:name="List Table 7 Colorful Accent 3" w:uiPriority="52"/>
+    <w:lsdException w:name="List Table 1 Light Accent 4" w:uiPriority="46"/>
+    <w:lsdException w:name="List Table 2 Accent 4" w:uiPriority="47"/>
+    <w:lsdException w:name="List Table 3 Accent 4" w:uiPriority="48"/>
+    <w:lsdException w:name="List Table 4 Accent 4" w:uiPriority="49"/>
+    <w:lsdException w:name="List Table 5 Dark Accent 4" w:uiPriority="50"/>
+    <w:lsdException w:name="List Table 6 Colorful Accent 4" w:uiPriority="51"/>
+    <w:lsdException w:name="List Table 7 Colorful Accent 4" w:uiPriority="52"/>
+    <w:lsdException w:name="List Table 1 Light Accent 5" w:uiPriority="46"/>
+    <w:lsdException w:name="List Table 2 Accent 5" w:uiPriority="47"/>
+    <w:lsdException w:name="List Table 3 Accent 5" w:uiPriority="48"/>
+    <w:lsdException w:name="List Table 4 Accent 5" w:uiPriority="49"/>
+    <w:lsdException w:name="List Table 5 Dark Accent 5" w:uiPriority="50"/>
+    <w:lsdException w:name="List Table 6 Colorful Accent 5" w:uiPriority="51"/>
+    <w:lsdException w:name="List Table 7 Colorful Accent 5" w:uiPriority="52"/>
+    <w:lsdException w:name="List Table 1 Light Accent 6" w:uiPriority="46"/>
+    <w:lsdException w:name="List Table 2 Accent 6" w:uiPriority="47"/>
+    <w:lsdException w:name="List Table 3 Accent 6" w:uiPriority="48"/>
+    <w:lsdException w:name="List Table 4 Accent 6" w:uiPriority="49"/>
+    <w:lsdException w:name="List Table 5 Dark Accent 6" w:uiPriority="50"/>
+    <w:lsdException w:name="List Table 6 Colorful Accent 6" w:uiPriority="51"/>
+    <w:lsdException w:name="List Table 7 Colorful Accent 6" w:uiPriority="52"/>
+    <w:lsdException w:name="Mention" w:semiHidden="1" w:unhideWhenUsed="1"/>
   </w:latentStyles>
   <w:style w:type="paragraph" w:default="1" w:styleId="Normal">
     <w:name w:val="Normal"/>
@@ -5595,7 +5668,7 @@
 </file>
 
 <file path=customXml/itemProps1.xml><?xml version="1.0" encoding="utf-8"?>
-<ds:datastoreItem xmlns:ds="http://schemas.openxmlformats.org/officeDocument/2006/customXml" ds:itemID="{359EE6D3-0BA6-0543-9AAC-1FC3C537BC7B}">
+<ds:datastoreItem xmlns:ds="http://schemas.openxmlformats.org/officeDocument/2006/customXml" ds:itemID="{C6B48BD7-34E7-2C47-BCD3-4249CDE3EB31}">
   <ds:schemaRefs>
     <ds:schemaRef ds:uri="http://schemas.openxmlformats.org/officeDocument/2006/bibliography"/>
   </ds:schemaRefs>

</xml_diff>

<commit_message>
update resume and main page per courses/conferences
</commit_message>
<xml_diff>
--- a/docs/ResumeAKamlani.docx
+++ b/docs/ResumeAKamlani.docx
@@ -427,7 +427,7 @@
           <w:sz w:val="22"/>
           <w:szCs w:val="20"/>
         </w:rPr>
-        <w:t xml:space="preserve">, with particular attention to </w:t>
+        <w:t xml:space="preserve">, with </w:t>
       </w:r>
       <w:r>
         <w:rPr>
@@ -435,7 +435,7 @@
           <w:sz w:val="22"/>
           <w:szCs w:val="20"/>
         </w:rPr>
-        <w:t xml:space="preserve">alleviating user and technology pain points.  </w:t>
+        <w:t>particular attention</w:t>
       </w:r>
       <w:r>
         <w:rPr>
@@ -443,7 +443,7 @@
           <w:sz w:val="22"/>
           <w:szCs w:val="20"/>
         </w:rPr>
-        <w:t xml:space="preserve">Prior </w:t>
+        <w:t xml:space="preserve"> to </w:t>
       </w:r>
       <w:r>
         <w:rPr>
@@ -451,7 +451,7 @@
           <w:sz w:val="22"/>
           <w:szCs w:val="20"/>
         </w:rPr>
-        <w:t xml:space="preserve">domain expertise </w:t>
+        <w:t>alleviating user and technology pain points.</w:t>
       </w:r>
       <w:r>
         <w:rPr>
@@ -459,7 +459,7 @@
           <w:sz w:val="22"/>
           <w:szCs w:val="20"/>
         </w:rPr>
-        <w:t>includes</w:t>
+        <w:t xml:space="preserve">  </w:t>
       </w:r>
       <w:r>
         <w:rPr>
@@ -467,6 +467,48 @@
           <w:sz w:val="22"/>
           <w:szCs w:val="20"/>
         </w:rPr>
+        <w:t>Experienced</w:t>
+      </w:r>
+      <w:r>
+        <w:rPr>
+          <w:rFonts w:ascii="Calibri" w:hAnsi="Calibri" w:cs="Calibri"/>
+          <w:sz w:val="22"/>
+          <w:szCs w:val="20"/>
+        </w:rPr>
+        <w:t xml:space="preserve"> in driving new strategic business initiatives</w:t>
+      </w:r>
+      <w:r>
+        <w:rPr>
+          <w:rFonts w:ascii="Calibri" w:hAnsi="Calibri" w:cs="Calibri"/>
+          <w:sz w:val="22"/>
+          <w:szCs w:val="20"/>
+        </w:rPr>
+        <w:t xml:space="preserve">, delivering </w:t>
+      </w:r>
+      <w:r>
+        <w:rPr>
+          <w:rFonts w:ascii="Calibri" w:hAnsi="Calibri" w:cs="Calibri"/>
+          <w:sz w:val="22"/>
+          <w:szCs w:val="20"/>
+        </w:rPr>
+        <w:t xml:space="preserve">R&amp;D </w:t>
+      </w:r>
+      <w:bookmarkStart w:id="0" w:name="_GoBack"/>
+      <w:bookmarkEnd w:id="0"/>
+      <w:r>
+        <w:rPr>
+          <w:rFonts w:ascii="Calibri" w:hAnsi="Calibri" w:cs="Calibri"/>
+          <w:sz w:val="22"/>
+          <w:szCs w:val="20"/>
+        </w:rPr>
+        <w:t>POC designs, and developing client/vendor engagements.</w:t>
+      </w:r>
+      <w:r>
+        <w:rPr>
+          <w:rFonts w:ascii="Calibri" w:hAnsi="Calibri" w:cs="Calibri"/>
+          <w:sz w:val="22"/>
+          <w:szCs w:val="20"/>
+        </w:rPr>
         <w:t xml:space="preserve"> </w:t>
       </w:r>
       <w:r>
@@ -475,63 +517,7 @@
           <w:sz w:val="22"/>
           <w:szCs w:val="20"/>
         </w:rPr>
-        <w:t xml:space="preserve">IoT, </w:t>
-      </w:r>
-      <w:r>
-        <w:rPr>
-          <w:rFonts w:ascii="Calibri" w:hAnsi="Calibri" w:cs="Calibri"/>
-          <w:sz w:val="22"/>
-          <w:szCs w:val="20"/>
-        </w:rPr>
-        <w:t xml:space="preserve">wireless technology, consumer electronics, sports </w:t>
-      </w:r>
-      <w:r>
-        <w:rPr>
-          <w:rFonts w:ascii="Calibri" w:hAnsi="Calibri" w:cs="Calibri"/>
-          <w:sz w:val="22"/>
-          <w:szCs w:val="20"/>
-        </w:rPr>
-        <w:t>technology</w:t>
-      </w:r>
-      <w:r>
-        <w:rPr>
-          <w:rFonts w:ascii="Calibri" w:hAnsi="Calibri" w:cs="Calibri"/>
-          <w:sz w:val="22"/>
-          <w:szCs w:val="20"/>
-        </w:rPr>
-        <w:t xml:space="preserve">, </w:t>
-      </w:r>
-      <w:r>
-        <w:rPr>
-          <w:rFonts w:ascii="Calibri" w:hAnsi="Calibri" w:cs="Calibri"/>
-          <w:sz w:val="22"/>
-          <w:szCs w:val="20"/>
-        </w:rPr>
-        <w:t xml:space="preserve">broadcast media, </w:t>
-      </w:r>
-      <w:r>
-        <w:rPr>
-          <w:rFonts w:ascii="Calibri" w:hAnsi="Calibri" w:cs="Calibri"/>
-          <w:sz w:val="22"/>
-          <w:szCs w:val="20"/>
-        </w:rPr>
-        <w:t>and people access</w:t>
-      </w:r>
-      <w:r>
-        <w:rPr>
-          <w:rFonts w:ascii="Calibri" w:hAnsi="Calibri" w:cs="Calibri"/>
-          <w:sz w:val="22"/>
-          <w:szCs w:val="20"/>
-        </w:rPr>
-        <w:t xml:space="preserve"> control</w:t>
-      </w:r>
-      <w:r>
-        <w:rPr>
-          <w:rFonts w:ascii="Calibri" w:hAnsi="Calibri" w:cs="Calibri"/>
-          <w:sz w:val="22"/>
-          <w:szCs w:val="20"/>
-        </w:rPr>
-        <w:t>.</w:t>
+        <w:t xml:space="preserve"> </w:t>
       </w:r>
     </w:p>
     <w:p>
@@ -578,7 +564,49 @@
           <w:rFonts w:ascii="Calibri" w:hAnsi="Calibri"/>
           <w:sz w:val="22"/>
         </w:rPr>
-        <w:t>f-Driving Car (SDC) | Online | Enrolled Nov 2016</w:t>
+        <w:t>f-Drivin</w:t>
+      </w:r>
+      <w:r>
+        <w:rPr>
+          <w:rFonts w:ascii="Calibri" w:hAnsi="Calibri"/>
+          <w:sz w:val="22"/>
+        </w:rPr>
+        <w:t xml:space="preserve">g Car (SDC) | Online | </w:t>
+      </w:r>
+      <w:r>
+        <w:rPr>
+          <w:rFonts w:ascii="Calibri" w:hAnsi="Calibri"/>
+          <w:sz w:val="22"/>
+        </w:rPr>
+        <w:t>Nov 2016</w:t>
+      </w:r>
+      <w:r>
+        <w:rPr>
+          <w:rFonts w:ascii="Calibri" w:hAnsi="Calibri"/>
+          <w:sz w:val="22"/>
+        </w:rPr>
+        <w:t xml:space="preserve"> –</w:t>
+      </w:r>
+      <w:r>
+        <w:rPr>
+          <w:rFonts w:ascii="Calibri" w:hAnsi="Calibri"/>
+          <w:sz w:val="22"/>
+        </w:rPr>
+        <w:t xml:space="preserve"> July</w:t>
+      </w:r>
+      <w:r>
+        <w:rPr>
+          <w:rFonts w:ascii="Calibri" w:hAnsi="Calibri"/>
+          <w:sz w:val="22"/>
+        </w:rPr>
+        <w:t xml:space="preserve"> </w:t>
+      </w:r>
+      <w:r>
+        <w:rPr>
+          <w:rFonts w:ascii="Calibri" w:hAnsi="Calibri"/>
+          <w:sz w:val="22"/>
+        </w:rPr>
+        <w:t>2017</w:t>
       </w:r>
       <w:r>
         <w:rPr>
@@ -1163,7 +1191,23 @@
                 <w:sz w:val="22"/>
                 <w:szCs w:val="20"/>
               </w:rPr>
-              <w:t>AWS EC2, S3</w:t>
+              <w:t xml:space="preserve">AWS EC2, </w:t>
+            </w:r>
+            <w:r>
+              <w:rPr>
+                <w:rFonts w:ascii="Calibri" w:hAnsi="Calibri" w:cs="Arial"/>
+                <w:sz w:val="22"/>
+                <w:szCs w:val="20"/>
+              </w:rPr>
+              <w:t xml:space="preserve">EMR, </w:t>
+            </w:r>
+            <w:r>
+              <w:rPr>
+                <w:rFonts w:ascii="Calibri" w:hAnsi="Calibri" w:cs="Arial"/>
+                <w:sz w:val="22"/>
+                <w:szCs w:val="20"/>
+              </w:rPr>
+              <w:t>S3</w:t>
             </w:r>
           </w:p>
           <w:p>
@@ -4814,17 +4858,7 @@
           <w:szCs w:val="22"/>
         </w:rPr>
         <w:tab/>
-        <w:t>Git, Perforce, ClearCase, ClearQuest</w:t>
-      </w:r>
-      <w:bookmarkStart w:id="0" w:name="_GoBack"/>
-      <w:bookmarkEnd w:id="0"/>
-      <w:r>
-        <w:rPr>
-          <w:rFonts w:ascii="Calibri" w:hAnsi="Calibri"/>
-          <w:sz w:val="22"/>
-          <w:szCs w:val="22"/>
-        </w:rPr>
-        <w:t>, SVN, PVCS, Bugzilla</w:t>
+        <w:t>Git, Perforce, ClearCase, ClearQuest, SVN, PVCS, Bugzilla</w:t>
       </w:r>
     </w:p>
     <w:p>
@@ -6456,7 +6490,7 @@
 </file>
 
 <file path=customXml/itemProps1.xml><?xml version="1.0" encoding="utf-8"?>
-<ds:datastoreItem xmlns:ds="http://schemas.openxmlformats.org/officeDocument/2006/customXml" ds:itemID="{EAB1273C-1E62-2C40-A8B5-91B85F4BF001}">
+<ds:datastoreItem xmlns:ds="http://schemas.openxmlformats.org/officeDocument/2006/customXml" ds:itemID="{FBC4A99E-B694-5248-9B32-0D21A0771219}">
   <ds:schemaRefs>
     <ds:schemaRef ds:uri="http://schemas.openxmlformats.org/officeDocument/2006/bibliography"/>
   </ds:schemaRefs>

</xml_diff>

<commit_message>
slight update to resume
</commit_message>
<xml_diff>
--- a/docs/ResumeAKamlani.docx
+++ b/docs/ResumeAKamlani.docx
@@ -362,11 +362,10 @@
       <w:r>
         <w:rPr>
           <w:rFonts w:ascii="Calibri" w:hAnsi="Calibri" w:cs="Calibri"/>
-          <w:i/>
           <w:sz w:val="22"/>
           <w:szCs w:val="20"/>
         </w:rPr>
-        <w:t>, Researcher</w:t>
+        <w:t xml:space="preserve"> </w:t>
       </w:r>
       <w:r>
         <w:rPr>
@@ -374,7 +373,7 @@
           <w:sz w:val="22"/>
           <w:szCs w:val="20"/>
         </w:rPr>
-        <w:t xml:space="preserve"> </w:t>
+        <w:t>skilled</w:t>
       </w:r>
       <w:r>
         <w:rPr>
@@ -382,7 +381,7 @@
           <w:sz w:val="22"/>
           <w:szCs w:val="20"/>
         </w:rPr>
-        <w:t xml:space="preserve">skilled in </w:t>
+        <w:t xml:space="preserve"> in </w:t>
       </w:r>
       <w:r>
         <w:rPr>
@@ -2620,6 +2619,15 @@
           <w:rFonts w:ascii="Calibri" w:hAnsi="Calibri"/>
           <w:sz w:val="22"/>
         </w:rPr>
+        <w:t>s</w:t>
+      </w:r>
+      <w:bookmarkStart w:id="0" w:name="_GoBack"/>
+      <w:bookmarkEnd w:id="0"/>
+      <w:r>
+        <w:rPr>
+          <w:rFonts w:ascii="Calibri" w:hAnsi="Calibri"/>
+          <w:sz w:val="22"/>
+        </w:rPr>
         <w:t xml:space="preserve"> </w:t>
       </w:r>
       <w:r>
@@ -3652,150 +3660,64 @@
           <w:rFonts w:ascii="Calibri" w:eastAsia="Arial" w:hAnsi="Calibri"/>
           <w:sz w:val="22"/>
         </w:rPr>
-        <w:t>Evaluate</w:t>
+        <w:t>Advised vehicle tracking and sensor</w:t>
       </w:r>
       <w:r>
         <w:rPr>
           <w:rFonts w:ascii="Calibri" w:eastAsia="Arial" w:hAnsi="Calibri"/>
           <w:sz w:val="22"/>
         </w:rPr>
-        <w:t>d</w:t>
+        <w:t>y</w:t>
       </w:r>
       <w:r>
         <w:rPr>
           <w:rFonts w:ascii="Calibri" w:eastAsia="Arial" w:hAnsi="Calibri"/>
           <w:sz w:val="22"/>
         </w:rPr>
-        <w:t xml:space="preserve"> and recommend</w:t>
+        <w:t xml:space="preserve"> measurement in migration from Computer Vision detection to GPS localization</w:t>
       </w:r>
       <w:r>
         <w:rPr>
           <w:rFonts w:ascii="Calibri" w:eastAsia="Arial" w:hAnsi="Calibri"/>
           <w:sz w:val="22"/>
         </w:rPr>
-        <w:t>ed</w:t>
+        <w:t xml:space="preserve"> </w:t>
       </w:r>
       <w:r>
         <w:rPr>
           <w:rFonts w:ascii="Calibri" w:eastAsia="Arial" w:hAnsi="Calibri"/>
           <w:sz w:val="22"/>
         </w:rPr>
-        <w:t xml:space="preserve"> </w:t>
+        <w:t xml:space="preserve">to improve </w:t>
       </w:r>
       <w:r>
         <w:rPr>
           <w:rFonts w:ascii="Calibri" w:eastAsia="Arial" w:hAnsi="Calibri"/>
           <w:sz w:val="22"/>
         </w:rPr>
-        <w:t xml:space="preserve">alternative </w:t>
+        <w:t>accuracy</w:t>
       </w:r>
       <w:r>
         <w:rPr>
           <w:rFonts w:ascii="Calibri" w:eastAsia="Arial" w:hAnsi="Calibri"/>
           <w:sz w:val="22"/>
         </w:rPr>
-        <w:t>SoC peripheral</w:t>
+        <w:t xml:space="preserve"> during </w:t>
       </w:r>
       <w:r>
         <w:rPr>
           <w:rFonts w:ascii="Calibri" w:eastAsia="Arial" w:hAnsi="Calibri"/>
           <w:sz w:val="22"/>
         </w:rPr>
-        <w:t xml:space="preserve">s </w:t>
+        <w:t>challenging</w:t>
       </w:r>
       <w:r>
         <w:rPr>
           <w:rFonts w:ascii="Calibri" w:eastAsia="Arial" w:hAnsi="Calibri"/>
           <w:sz w:val="22"/>
         </w:rPr>
-        <w:t xml:space="preserve">and </w:t>
-      </w:r>
-      <w:r>
-        <w:rPr>
-          <w:rFonts w:ascii="Calibri" w:eastAsia="Arial" w:hAnsi="Calibri"/>
-          <w:sz w:val="22"/>
-        </w:rPr>
-        <w:t xml:space="preserve">staged </w:t>
-      </w:r>
-      <w:r>
-        <w:rPr>
-          <w:rFonts w:ascii="Calibri" w:eastAsia="Arial" w:hAnsi="Calibri"/>
-          <w:sz w:val="22"/>
-        </w:rPr>
-        <w:t xml:space="preserve">implementation performance </w:t>
-      </w:r>
-      <w:r>
-        <w:rPr>
-          <w:rFonts w:ascii="Calibri" w:eastAsia="Arial" w:hAnsi="Calibri"/>
-          <w:sz w:val="22"/>
-        </w:rPr>
-        <w:t>methods</w:t>
-      </w:r>
-      <w:r>
-        <w:rPr>
-          <w:rFonts w:ascii="Calibri" w:eastAsia="Arial" w:hAnsi="Calibri"/>
-          <w:sz w:val="22"/>
-        </w:rPr>
-        <w:t xml:space="preserve"> in</w:t>
-      </w:r>
-      <w:r>
-        <w:rPr>
-          <w:rFonts w:ascii="Calibri" w:eastAsia="Arial" w:hAnsi="Calibri"/>
-          <w:sz w:val="22"/>
-        </w:rPr>
-        <w:t xml:space="preserve"> migration from </w:t>
-      </w:r>
-      <w:r>
-        <w:rPr>
-          <w:rFonts w:ascii="Calibri" w:eastAsia="Arial" w:hAnsi="Calibri"/>
-          <w:sz w:val="22"/>
-        </w:rPr>
-        <w:t xml:space="preserve">Computer Vision </w:t>
-      </w:r>
-      <w:r>
-        <w:rPr>
-          <w:rFonts w:ascii="Calibri" w:eastAsia="Arial" w:hAnsi="Calibri"/>
-          <w:sz w:val="22"/>
-        </w:rPr>
-        <w:t xml:space="preserve">detection </w:t>
-      </w:r>
-      <w:r>
-        <w:rPr>
-          <w:rFonts w:ascii="Calibri" w:eastAsia="Arial" w:hAnsi="Calibri"/>
-          <w:sz w:val="22"/>
-        </w:rPr>
-        <w:t xml:space="preserve">to </w:t>
-      </w:r>
-      <w:r>
-        <w:rPr>
-          <w:rFonts w:ascii="Calibri" w:eastAsia="Arial" w:hAnsi="Calibri"/>
-          <w:sz w:val="22"/>
-        </w:rPr>
-        <w:t xml:space="preserve">a </w:t>
-      </w:r>
-      <w:r>
-        <w:rPr>
-          <w:rFonts w:ascii="Calibri" w:eastAsia="Arial" w:hAnsi="Calibri"/>
-          <w:sz w:val="22"/>
-        </w:rPr>
-        <w:t xml:space="preserve">GPS </w:t>
-      </w:r>
-      <w:r>
-        <w:rPr>
-          <w:rFonts w:ascii="Calibri" w:eastAsia="Arial" w:hAnsi="Calibri"/>
-          <w:sz w:val="22"/>
-        </w:rPr>
-        <w:t>localization</w:t>
-      </w:r>
-      <w:r>
-        <w:rPr>
-          <w:rFonts w:ascii="Calibri" w:eastAsia="Arial" w:hAnsi="Calibri"/>
-          <w:sz w:val="22"/>
-        </w:rPr>
-        <w:t xml:space="preserve"> and additional sensor measurements</w:t>
-      </w:r>
-      <w:bookmarkStart w:id="0" w:name="_GoBack"/>
-      <w:bookmarkEnd w:id="0"/>
+        <w:t xml:space="preserve"> weather conditions</w:t>
+      </w:r>
     </w:p>
     <w:p>
       <w:pPr>
@@ -3974,28 +3896,28 @@
           <w:rFonts w:ascii="Calibri" w:hAnsi="Calibri"/>
           <w:sz w:val="22"/>
         </w:rPr>
-        <w:t xml:space="preserve"> mechanisms per critical health diagnosis detection</w:t>
-      </w:r>
-      <w:r>
-        <w:rPr>
-          <w:rFonts w:ascii="Calibri" w:hAnsi="Calibri"/>
-          <w:sz w:val="22"/>
-        </w:rPr>
-        <w:t xml:space="preserve"> in the field and update im</w:t>
-      </w:r>
-      <w:r>
-        <w:rPr>
-          <w:rFonts w:ascii="Calibri" w:hAnsi="Calibri"/>
-          <w:sz w:val="22"/>
-        </w:rPr>
-        <w:t xml:space="preserve">ages </w:t>
-      </w:r>
-      <w:r>
-        <w:rPr>
-          <w:rFonts w:ascii="Calibri" w:hAnsi="Calibri"/>
-          <w:sz w:val="22"/>
-        </w:rPr>
-        <w:t>during race day</w:t>
+        <w:t xml:space="preserve"> </w:t>
+      </w:r>
+      <w:r>
+        <w:rPr>
+          <w:rFonts w:ascii="Calibri" w:hAnsi="Calibri"/>
+          <w:sz w:val="22"/>
+        </w:rPr>
+        <w:t xml:space="preserve">new mechanisms per </w:t>
+      </w:r>
+      <w:r>
+        <w:rPr>
+          <w:rFonts w:ascii="Calibri" w:hAnsi="Calibri"/>
+          <w:sz w:val="22"/>
+        </w:rPr>
+        <w:t xml:space="preserve">critical </w:t>
+      </w:r>
+      <w:r>
+        <w:rPr>
+          <w:rFonts w:ascii="Calibri" w:hAnsi="Calibri"/>
+          <w:sz w:val="22"/>
+        </w:rPr>
+        <w:t>health diagnostic detection and image upgrades during race day</w:t>
       </w:r>
     </w:p>
     <w:p>
@@ -6785,7 +6707,7 @@
 </file>
 
 <file path=customXml/itemProps1.xml><?xml version="1.0" encoding="utf-8"?>
-<ds:datastoreItem xmlns:ds="http://schemas.openxmlformats.org/officeDocument/2006/customXml" ds:itemID="{75723D2B-BD52-3C40-BBBA-B806982858AE}">
+<ds:datastoreItem xmlns:ds="http://schemas.openxmlformats.org/officeDocument/2006/customXml" ds:itemID="{9CD4B4D6-2EAF-A346-A7B6-7BDA2F9C1B21}">
   <ds:schemaRefs>
     <ds:schemaRef ds:uri="http://schemas.openxmlformats.org/officeDocument/2006/bibliography"/>
   </ds:schemaRefs>

</xml_diff>

<commit_message>
update resume per experience
</commit_message>
<xml_diff>
--- a/docs/ResumeAKamlani.docx
+++ b/docs/ResumeAKamlani.docx
@@ -830,14 +830,14 @@
                 <w:rFonts w:ascii="Calibri" w:hAnsi="Calibri"/>
                 <w:sz w:val="22"/>
               </w:rPr>
-              <w:t xml:space="preserve">Scala, </w:t>
+              <w:t xml:space="preserve">Python, </w:t>
             </w:r>
             <w:r>
               <w:rPr>
                 <w:rFonts w:ascii="Calibri" w:hAnsi="Calibri"/>
                 <w:sz w:val="22"/>
               </w:rPr>
-              <w:t xml:space="preserve">Python, </w:t>
+              <w:t xml:space="preserve">Scala, </w:t>
             </w:r>
             <w:r>
               <w:rPr>
@@ -1121,6 +1121,14 @@
               </w:rPr>
               <w:t>TensorFlow, Keras</w:t>
             </w:r>
+            <w:r>
+              <w:rPr>
+                <w:rFonts w:ascii="Calibri" w:hAnsi="Calibri" w:cs="Arial"/>
+                <w:sz w:val="22"/>
+                <w:szCs w:val="20"/>
+              </w:rPr>
+              <w:t>, DL4J</w:t>
+            </w:r>
           </w:p>
           <w:p>
             <w:pPr>
@@ -1945,7 +1953,103 @@
           <w:b/>
           <w:sz w:val="22"/>
         </w:rPr>
+        <w:t xml:space="preserve">DeepLearning4J </w:t>
+      </w:r>
+      <w:r>
+        <w:rPr>
+          <w:rFonts w:ascii="Calibri" w:hAnsi="Calibri"/>
+          <w:b/>
+          <w:sz w:val="22"/>
+        </w:rPr>
+        <w:t>(D</w:t>
+      </w:r>
+      <w:r>
+        <w:rPr>
+          <w:rFonts w:ascii="Calibri" w:hAnsi="Calibri"/>
+          <w:b/>
+          <w:sz w:val="22"/>
+        </w:rPr>
+        <w:t>L4J) Workshop</w:t>
+      </w:r>
+      <w:r>
+        <w:rPr>
+          <w:rFonts w:ascii="Calibri" w:hAnsi="Calibri"/>
+          <w:b/>
+          <w:sz w:val="22"/>
+        </w:rPr>
+        <w:t xml:space="preserve"> | Skymind</w:t>
+      </w:r>
+      <w:r>
+        <w:rPr>
+          <w:rFonts w:ascii="Calibri" w:hAnsi="Calibri"/>
+          <w:b/>
+          <w:sz w:val="22"/>
+        </w:rPr>
+        <w:br/>
+      </w:r>
+      <w:r>
+        <w:rPr>
+          <w:rFonts w:ascii="Calibri" w:hAnsi="Calibri"/>
+          <w:sz w:val="22"/>
+          <w:szCs w:val="22"/>
+        </w:rPr>
+        <w:t xml:space="preserve">In collaboration with Skymind, </w:t>
+      </w:r>
+      <w:r>
+        <w:rPr>
+          <w:rFonts w:ascii="Calibri" w:hAnsi="Calibri"/>
+          <w:sz w:val="22"/>
+          <w:szCs w:val="22"/>
+        </w:rPr>
+        <w:t>prepare a</w:t>
+      </w:r>
+      <w:r>
+        <w:rPr>
+          <w:rFonts w:ascii="Calibri" w:hAnsi="Calibri"/>
+          <w:sz w:val="22"/>
+          <w:szCs w:val="22"/>
+        </w:rPr>
+        <w:t>n enhanced</w:t>
+      </w:r>
+      <w:r>
+        <w:rPr>
+          <w:rFonts w:ascii="Calibri" w:hAnsi="Calibri"/>
+          <w:sz w:val="22"/>
+          <w:szCs w:val="22"/>
+        </w:rPr>
+        <w:t xml:space="preserve"> DL</w:t>
+      </w:r>
+      <w:r>
+        <w:rPr>
+          <w:rFonts w:ascii="Calibri" w:hAnsi="Calibri"/>
+          <w:sz w:val="22"/>
+          <w:szCs w:val="22"/>
+        </w:rPr>
+        <w:t>4J Spark and Multi-GPU workshop</w:t>
+      </w:r>
+      <w:r>
+        <w:rPr>
+          <w:rFonts w:ascii="Calibri" w:hAnsi="Calibri"/>
+          <w:b/>
+          <w:sz w:val="22"/>
+        </w:rPr>
+        <w:br/>
+      </w:r>
+      <w:r>
+        <w:rPr>
+          <w:rFonts w:ascii="Calibri" w:hAnsi="Calibri"/>
+          <w:b/>
+          <w:sz w:val="22"/>
+        </w:rPr>
         <w:t>Self-Driving Cars</w:t>
+      </w:r>
+      <w:r>
+        <w:rPr>
+          <w:rFonts w:ascii="Calibri" w:hAnsi="Calibri"/>
+          <w:b/>
+          <w:sz w:val="22"/>
+        </w:rPr>
+        <w:t xml:space="preserve"> | Udacity</w:t>
       </w:r>
       <w:r>
         <w:rPr>
@@ -2081,14 +2185,6 @@
         </w:rPr>
         <w:t>such as TensorFlow, Keras and OpenCV on GPUs</w:t>
       </w:r>
-      <w:r>
-        <w:rPr>
-          <w:rFonts w:ascii="Calibri" w:hAnsi="Calibri"/>
-          <w:sz w:val="22"/>
-          <w:szCs w:val="22"/>
-        </w:rPr>
-        <w:t>.</w:t>
-      </w:r>
     </w:p>
     <w:p>
       <w:pPr>
@@ -2103,27 +2199,142 @@
           <w:sz w:val="22"/>
         </w:rPr>
       </w:pPr>
-    </w:p>
-    <w:p>
-      <w:pPr>
-        <w:pStyle w:val="ListParagraph"/>
+      <w:r>
+        <w:rPr>
+          <w:rFonts w:ascii="Calibri" w:hAnsi="Calibri"/>
+          <w:b/>
+          <w:sz w:val="22"/>
+        </w:rPr>
+        <w:t>Visitor Tracking Behavior Patterns</w:t>
+      </w:r>
+      <w:r>
+        <w:rPr>
+          <w:rFonts w:ascii="Calibri" w:hAnsi="Calibri"/>
+          <w:b/>
+          <w:sz w:val="22"/>
+        </w:rPr>
+        <w:t xml:space="preserve"> </w:t>
+      </w:r>
+      <w:r>
+        <w:rPr>
+          <w:rFonts w:ascii="Calibri" w:hAnsi="Calibri"/>
+          <w:b/>
+          <w:sz w:val="22"/>
+        </w:rPr>
+        <w:t xml:space="preserve">| </w:t>
+      </w:r>
+      <w:r>
+        <w:rPr>
+          <w:rFonts w:ascii="Calibri" w:hAnsi="Calibri"/>
+          <w:b/>
+          <w:sz w:val="22"/>
+        </w:rPr>
+        <w:t>Cooper Hewitt Smithsonian Design Museum</w:t>
+      </w:r>
+      <w:r>
+        <w:rPr>
+          <w:rFonts w:ascii="Calibri" w:hAnsi="Calibri"/>
+          <w:b/>
+          <w:sz w:val="22"/>
+        </w:rPr>
+        <w:tab/>
+      </w:r>
+    </w:p>
+    <w:p>
+      <w:pPr>
+        <w:rPr>
+          <w:rFonts w:ascii="Calibri" w:hAnsi="Calibri"/>
+          <w:sz w:val="22"/>
+        </w:rPr>
+      </w:pPr>
+      <w:r>
+        <w:rPr>
+          <w:rFonts w:ascii="Calibri" w:hAnsi="Calibri"/>
+          <w:sz w:val="22"/>
+          <w:szCs w:val="22"/>
+        </w:rPr>
+        <w:t>Developed</w:t>
+      </w:r>
+      <w:r>
+        <w:rPr>
+          <w:rFonts w:ascii="Calibri" w:hAnsi="Calibri"/>
+          <w:sz w:val="22"/>
+          <w:szCs w:val="22"/>
+        </w:rPr>
+        <w:t xml:space="preserve"> an analytical pipeline via Apache Spark GraphX/GraphFrames and </w:t>
+      </w:r>
+      <w:r>
+        <w:rPr>
+          <w:rFonts w:ascii="Calibri" w:hAnsi="Calibri"/>
+          <w:sz w:val="22"/>
+        </w:rPr>
+        <w:t>hierarchical clustering algorithms to provide</w:t>
+      </w:r>
+      <w:r>
+        <w:rPr>
+          <w:rFonts w:ascii="Calibri" w:hAnsi="Calibri"/>
+          <w:sz w:val="22"/>
+        </w:rPr>
+        <w:t xml:space="preserve"> the museum </w:t>
+      </w:r>
+      <w:r>
+        <w:rPr>
+          <w:rFonts w:ascii="Calibri" w:hAnsi="Calibri"/>
+          <w:sz w:val="22"/>
+        </w:rPr>
+        <w:t>insights into visitor behavior tracking patterns</w:t>
+      </w:r>
+      <w:r>
+        <w:rPr>
+          <w:rFonts w:ascii="Calibri" w:hAnsi="Calibri"/>
+          <w:sz w:val="22"/>
+        </w:rPr>
+        <w:t xml:space="preserve"> and temporal exhibition events</w:t>
+      </w:r>
+    </w:p>
+    <w:p>
+      <w:pPr>
+        <w:rPr>
+          <w:sz w:val="22"/>
+          <w:szCs w:val="22"/>
+        </w:rPr>
+      </w:pPr>
+    </w:p>
+    <w:p>
+      <w:pPr>
+        <w:rPr>
+          <w:rFonts w:ascii="Calibri" w:hAnsi="Calibri"/>
+          <w:b/>
+          <w:color w:val="1F497D" w:themeColor="text2"/>
+        </w:rPr>
+      </w:pPr>
+      <w:r>
+        <w:rPr>
+          <w:rFonts w:ascii="Calibri" w:hAnsi="Calibri"/>
+          <w:b/>
+          <w:color w:val="1F497D" w:themeColor="text2"/>
+        </w:rPr>
+        <w:t>EXPERIENCE</w:t>
+      </w:r>
+    </w:p>
+    <w:p>
+      <w:pPr>
         <w:tabs>
           <w:tab w:val="right" w:pos="10368"/>
         </w:tabs>
-        <w:ind w:left="0"/>
-        <w:rPr>
-          <w:rFonts w:ascii="Calibri" w:hAnsi="Calibri"/>
-          <w:b/>
-          <w:sz w:val="22"/>
-        </w:rPr>
-      </w:pPr>
-      <w:r>
-        <w:rPr>
-          <w:rFonts w:ascii="Calibri" w:hAnsi="Calibri"/>
-          <w:b/>
-          <w:sz w:val="22"/>
-        </w:rPr>
-        <w:t>Cooper Hewitt Smithsonian Design Museum | Visitor Tracking Behavior Patterns</w:t>
+        <w:rPr>
+          <w:rFonts w:ascii="Calibri" w:hAnsi="Calibri"/>
+          <w:b/>
+          <w:sz w:val="22"/>
+        </w:rPr>
+      </w:pPr>
+      <w:r>
+        <w:rPr>
+          <w:rFonts w:ascii="Calibri" w:hAnsi="Calibri"/>
+          <w:b/>
+          <w:sz w:val="22"/>
+        </w:rPr>
+        <w:t>Tyto</w:t>
       </w:r>
       <w:r>
         <w:rPr>
@@ -2135,81 +2346,134 @@
       </w:r>
       <w:r>
         <w:rPr>
+          <w:rFonts w:ascii="Calibri" w:hAnsi="Calibri" w:cs="Arial"/>
+          <w:b/>
+          <w:sz w:val="22"/>
+          <w:szCs w:val="20"/>
+        </w:rPr>
+        <w:t>|</w:t>
+      </w:r>
+      <w:r>
+        <w:rPr>
+          <w:rFonts w:ascii="Calibri" w:hAnsi="Calibri" w:cs="Arial"/>
+          <w:b/>
+          <w:sz w:val="22"/>
+          <w:szCs w:val="20"/>
+        </w:rPr>
+        <w:t xml:space="preserve"> </w:t>
+      </w:r>
+      <w:r>
+        <w:rPr>
+          <w:rFonts w:ascii="Calibri" w:hAnsi="Calibri"/>
+          <w:b/>
+          <w:sz w:val="22"/>
+        </w:rPr>
+        <w:t xml:space="preserve">San </w:t>
+      </w:r>
+      <w:r>
+        <w:rPr>
+          <w:rFonts w:ascii="Calibri" w:hAnsi="Calibri"/>
+          <w:b/>
+          <w:sz w:val="22"/>
+        </w:rPr>
+        <w:t>Mateo</w:t>
+      </w:r>
+      <w:r>
+        <w:rPr>
+          <w:rFonts w:ascii="Calibri" w:hAnsi="Calibri"/>
+          <w:b/>
+          <w:sz w:val="22"/>
+        </w:rPr>
+        <w:t>, CA</w:t>
+      </w:r>
+      <w:r>
+        <w:rPr>
           <w:rFonts w:ascii="Calibri" w:hAnsi="Calibri"/>
           <w:b/>
           <w:sz w:val="22"/>
         </w:rPr>
         <w:tab/>
       </w:r>
-    </w:p>
-    <w:p>
-      <w:pPr>
-        <w:rPr>
-          <w:rFonts w:ascii="Calibri" w:hAnsi="Calibri"/>
-          <w:sz w:val="22"/>
-        </w:rPr>
-      </w:pPr>
-      <w:r>
-        <w:rPr>
-          <w:rFonts w:ascii="Calibri" w:hAnsi="Calibri"/>
-          <w:sz w:val="22"/>
-          <w:szCs w:val="22"/>
-        </w:rPr>
-        <w:t>Developed</w:t>
-      </w:r>
-      <w:r>
-        <w:rPr>
-          <w:rFonts w:ascii="Calibri" w:hAnsi="Calibri"/>
-          <w:sz w:val="22"/>
-          <w:szCs w:val="22"/>
-        </w:rPr>
-        <w:t xml:space="preserve"> an analytical pipeline via Apache Spark GraphX/GraphFrames and </w:t>
-      </w:r>
-      <w:r>
-        <w:rPr>
-          <w:rFonts w:ascii="Calibri" w:hAnsi="Calibri"/>
-          <w:sz w:val="22"/>
-        </w:rPr>
-        <w:t>hierarchical clustering algorithms to provide the museum recommendations and insights into visitor behavior tracking patterns</w:t>
-      </w:r>
-      <w:r>
-        <w:rPr>
-          <w:rFonts w:ascii="Calibri" w:hAnsi="Calibri"/>
-          <w:sz w:val="22"/>
-        </w:rPr>
-        <w:t xml:space="preserve"> and temporal exhibition events</w:t>
-      </w:r>
-      <w:r>
-        <w:rPr>
-          <w:rFonts w:ascii="Calibri" w:hAnsi="Calibri"/>
-          <w:sz w:val="22"/>
-        </w:rPr>
-        <w:t xml:space="preserve"> to improve visitor experience</w:t>
-      </w:r>
-    </w:p>
-    <w:p>
-      <w:pPr>
-        <w:rPr>
-          <w:sz w:val="22"/>
-          <w:szCs w:val="22"/>
-        </w:rPr>
-      </w:pPr>
-    </w:p>
-    <w:p>
-      <w:pPr>
-        <w:rPr>
-          <w:rFonts w:ascii="Calibri" w:hAnsi="Calibri"/>
-          <w:b/>
-          <w:color w:val="1F497D" w:themeColor="text2"/>
-        </w:rPr>
-      </w:pPr>
-      <w:r>
-        <w:rPr>
-          <w:rFonts w:ascii="Calibri" w:hAnsi="Calibri"/>
-          <w:b/>
-          <w:color w:val="1F497D" w:themeColor="text2"/>
-        </w:rPr>
-        <w:t>EXPERIENCE</w:t>
+      <w:r>
+        <w:rPr>
+          <w:rFonts w:ascii="Calibri" w:hAnsi="Calibri"/>
+          <w:i/>
+          <w:sz w:val="22"/>
+        </w:rPr>
+        <w:t>Mar</w:t>
+      </w:r>
+      <w:r>
+        <w:rPr>
+          <w:rFonts w:ascii="Calibri" w:hAnsi="Calibri"/>
+          <w:i/>
+          <w:sz w:val="22"/>
+        </w:rPr>
+        <w:t xml:space="preserve"> </w:t>
+      </w:r>
+      <w:r>
+        <w:rPr>
+          <w:rFonts w:ascii="Calibri" w:hAnsi="Calibri"/>
+          <w:i/>
+          <w:sz w:val="22"/>
+        </w:rPr>
+        <w:t>201</w:t>
+      </w:r>
+      <w:r>
+        <w:rPr>
+          <w:rFonts w:ascii="Calibri" w:hAnsi="Calibri"/>
+          <w:i/>
+          <w:sz w:val="22"/>
+        </w:rPr>
+        <w:t xml:space="preserve">7 </w:t>
+      </w:r>
+      <w:r>
+        <w:rPr>
+          <w:rFonts w:ascii="Calibri" w:hAnsi="Calibri"/>
+          <w:i/>
+          <w:sz w:val="22"/>
+        </w:rPr>
+        <w:t>–</w:t>
+      </w:r>
+      <w:r>
+        <w:rPr>
+          <w:rFonts w:ascii="Calibri" w:hAnsi="Calibri"/>
+          <w:i/>
+          <w:sz w:val="22"/>
+        </w:rPr>
+        <w:t xml:space="preserve"> Present</w:t>
+      </w:r>
+    </w:p>
+    <w:p>
+      <w:pPr>
+        <w:rPr>
+          <w:rFonts w:ascii="Calibri" w:hAnsi="Calibri"/>
+          <w:i/>
+          <w:sz w:val="22"/>
+        </w:rPr>
+      </w:pPr>
+      <w:r>
+        <w:rPr>
+          <w:rFonts w:ascii="Calibri" w:hAnsi="Calibri"/>
+          <w:i/>
+          <w:sz w:val="22"/>
+        </w:rPr>
+        <w:t xml:space="preserve">Data Scientist &amp; Engineering Advisor/Consultant </w:t>
+      </w:r>
+      <w:r>
+        <w:rPr>
+          <w:rFonts w:ascii="Calibri" w:hAnsi="Calibri"/>
+          <w:i/>
+          <w:sz w:val="22"/>
+        </w:rPr>
+        <w:t>–</w:t>
+      </w:r>
+      <w:r>
+        <w:rPr>
+          <w:rFonts w:ascii="Calibri" w:hAnsi="Calibri"/>
+          <w:i/>
+          <w:sz w:val="22"/>
+        </w:rPr>
+        <w:t xml:space="preserve"> Product Division</w:t>
       </w:r>
     </w:p>
     <w:p>
@@ -2219,165 +2483,6 @@
         </w:tabs>
         <w:rPr>
           <w:rFonts w:ascii="Calibri" w:hAnsi="Calibri"/>
-          <w:b/>
-          <w:sz w:val="22"/>
-        </w:rPr>
-      </w:pPr>
-      <w:r>
-        <w:rPr>
-          <w:rFonts w:ascii="Calibri" w:hAnsi="Calibri"/>
-          <w:b/>
-          <w:sz w:val="22"/>
-        </w:rPr>
-        <w:t>Tyto</w:t>
-      </w:r>
-      <w:r>
-        <w:rPr>
-          <w:rFonts w:ascii="Calibri" w:hAnsi="Calibri"/>
-          <w:b/>
-          <w:sz w:val="22"/>
-        </w:rPr>
-        <w:t xml:space="preserve"> </w:t>
-      </w:r>
-      <w:r>
-        <w:rPr>
-          <w:rFonts w:ascii="Calibri" w:hAnsi="Calibri" w:cs="Arial"/>
-          <w:b/>
-          <w:sz w:val="22"/>
-          <w:szCs w:val="20"/>
-        </w:rPr>
-        <w:t>|</w:t>
-      </w:r>
-      <w:r>
-        <w:rPr>
-          <w:rFonts w:ascii="Calibri" w:hAnsi="Calibri" w:cs="Arial"/>
-          <w:b/>
-          <w:sz w:val="22"/>
-          <w:szCs w:val="20"/>
-        </w:rPr>
-        <w:t xml:space="preserve"> </w:t>
-      </w:r>
-      <w:r>
-        <w:rPr>
-          <w:rFonts w:ascii="Calibri" w:hAnsi="Calibri"/>
-          <w:b/>
-          <w:sz w:val="22"/>
-        </w:rPr>
-        <w:t xml:space="preserve">San </w:t>
-      </w:r>
-      <w:r>
-        <w:rPr>
-          <w:rFonts w:ascii="Calibri" w:hAnsi="Calibri"/>
-          <w:b/>
-          <w:sz w:val="22"/>
-        </w:rPr>
-        <w:t>Mateo</w:t>
-      </w:r>
-      <w:r>
-        <w:rPr>
-          <w:rFonts w:ascii="Calibri" w:hAnsi="Calibri"/>
-          <w:b/>
-          <w:sz w:val="22"/>
-        </w:rPr>
-        <w:t>, CA</w:t>
-      </w:r>
-      <w:r>
-        <w:rPr>
-          <w:rFonts w:ascii="Calibri" w:hAnsi="Calibri"/>
-          <w:b/>
-          <w:sz w:val="22"/>
-        </w:rPr>
-        <w:tab/>
-      </w:r>
-      <w:r>
-        <w:rPr>
-          <w:rFonts w:ascii="Calibri" w:hAnsi="Calibri"/>
-          <w:i/>
-          <w:sz w:val="22"/>
-        </w:rPr>
-        <w:t>Mar</w:t>
-      </w:r>
-      <w:r>
-        <w:rPr>
-          <w:rFonts w:ascii="Calibri" w:hAnsi="Calibri"/>
-          <w:i/>
-          <w:sz w:val="22"/>
-        </w:rPr>
-        <w:t xml:space="preserve"> </w:t>
-      </w:r>
-      <w:r>
-        <w:rPr>
-          <w:rFonts w:ascii="Calibri" w:hAnsi="Calibri"/>
-          <w:i/>
-          <w:sz w:val="22"/>
-        </w:rPr>
-        <w:t>201</w:t>
-      </w:r>
-      <w:r>
-        <w:rPr>
-          <w:rFonts w:ascii="Calibri" w:hAnsi="Calibri"/>
-          <w:i/>
-          <w:sz w:val="22"/>
-        </w:rPr>
-        <w:t xml:space="preserve">7 </w:t>
-      </w:r>
-      <w:r>
-        <w:rPr>
-          <w:rFonts w:ascii="Calibri" w:hAnsi="Calibri"/>
-          <w:i/>
-          <w:sz w:val="22"/>
-        </w:rPr>
-        <w:t>–</w:t>
-      </w:r>
-      <w:r>
-        <w:rPr>
-          <w:rFonts w:ascii="Calibri" w:hAnsi="Calibri"/>
-          <w:i/>
-          <w:sz w:val="22"/>
-        </w:rPr>
-        <w:t xml:space="preserve"> Present</w:t>
-      </w:r>
-    </w:p>
-    <w:p>
-      <w:pPr>
-        <w:rPr>
-          <w:rFonts w:ascii="Calibri" w:hAnsi="Calibri"/>
-          <w:i/>
-          <w:sz w:val="22"/>
-        </w:rPr>
-      </w:pPr>
-      <w:r>
-        <w:rPr>
-          <w:rFonts w:ascii="Calibri" w:hAnsi="Calibri"/>
-          <w:i/>
-          <w:sz w:val="22"/>
-        </w:rPr>
-        <w:t xml:space="preserve">Data Scientist &amp; Engineering Advisor/Consultant </w:t>
-      </w:r>
-      <w:r>
-        <w:rPr>
-          <w:rFonts w:ascii="Calibri" w:hAnsi="Calibri"/>
-          <w:i/>
-          <w:sz w:val="22"/>
-        </w:rPr>
-        <w:t>–</w:t>
-      </w:r>
-      <w:r>
-        <w:rPr>
-          <w:rFonts w:ascii="Calibri" w:hAnsi="Calibri"/>
-          <w:i/>
-          <w:sz w:val="22"/>
-        </w:rPr>
-        <w:t xml:space="preserve"> Product Division</w:t>
-      </w:r>
-    </w:p>
-    <w:p>
-      <w:pPr>
-        <w:tabs>
-          <w:tab w:val="right" w:pos="10368"/>
-        </w:tabs>
-        <w:rPr>
-          <w:rFonts w:ascii="Calibri" w:hAnsi="Calibri"/>
           <w:sz w:val="22"/>
         </w:rPr>
       </w:pPr>
@@ -2400,7 +2505,28 @@
           <w:rFonts w:ascii="Calibri" w:hAnsi="Calibri"/>
           <w:sz w:val="22"/>
         </w:rPr>
-        <w:t xml:space="preserve">access control </w:t>
+        <w:t>the Connected Home A</w:t>
+      </w:r>
+      <w:r>
+        <w:rPr>
+          <w:rFonts w:ascii="Calibri" w:hAnsi="Calibri"/>
+          <w:sz w:val="22"/>
+        </w:rPr>
+        <w:t xml:space="preserve">ccess </w:t>
+      </w:r>
+      <w:r>
+        <w:rPr>
+          <w:rFonts w:ascii="Calibri" w:hAnsi="Calibri"/>
+          <w:sz w:val="22"/>
+        </w:rPr>
+        <w:t>C</w:t>
+      </w:r>
+      <w:r>
+        <w:rPr>
+          <w:rFonts w:ascii="Calibri" w:hAnsi="Calibri"/>
+          <w:sz w:val="22"/>
+        </w:rPr>
+        <w:t xml:space="preserve">ontrol </w:t>
       </w:r>
       <w:r>
         <w:rPr>
@@ -2414,7 +2540,7 @@
           <w:rFonts w:ascii="Calibri" w:hAnsi="Calibri"/>
           <w:sz w:val="22"/>
         </w:rPr>
-        <w:t>experience for the Connected Home</w:t>
+        <w:t>experience</w:t>
       </w:r>
     </w:p>
     <w:p>
@@ -2455,14 +2581,14 @@
           <w:rFonts w:ascii="Calibri" w:hAnsi="Calibri"/>
           <w:sz w:val="22"/>
         </w:rPr>
-        <w:t xml:space="preserve">for streaming </w:t>
-      </w:r>
-      <w:r>
-        <w:rPr>
-          <w:rFonts w:ascii="Calibri" w:hAnsi="Calibri"/>
-          <w:sz w:val="22"/>
-        </w:rPr>
-        <w:t xml:space="preserve">sensory </w:t>
+        <w:t>for sensor</w:t>
+      </w:r>
+      <w:r>
+        <w:rPr>
+          <w:rFonts w:ascii="Calibri" w:hAnsi="Calibri"/>
+          <w:sz w:val="22"/>
+        </w:rPr>
+        <w:t xml:space="preserve"> </w:t>
       </w:r>
       <w:r>
         <w:rPr>
@@ -2511,14 +2637,28 @@
           <w:rFonts w:ascii="Calibri" w:hAnsi="Calibri"/>
           <w:sz w:val="22"/>
         </w:rPr>
-        <w:t xml:space="preserve">  Initial analysis performed off-device </w:t>
-      </w:r>
-      <w:r>
-        <w:rPr>
-          <w:rFonts w:ascii="Calibri" w:hAnsi="Calibri"/>
-          <w:sz w:val="22"/>
-        </w:rPr>
-        <w:t>in Python</w:t>
+        <w:t xml:space="preserve">  Initial analysis </w:t>
+      </w:r>
+      <w:r>
+        <w:rPr>
+          <w:rFonts w:ascii="Calibri" w:hAnsi="Calibri"/>
+          <w:sz w:val="22"/>
+        </w:rPr>
+        <w:t xml:space="preserve">is </w:t>
+      </w:r>
+      <w:r>
+        <w:rPr>
+          <w:rFonts w:ascii="Calibri" w:hAnsi="Calibri"/>
+          <w:sz w:val="22"/>
+        </w:rPr>
+        <w:t xml:space="preserve">performed off-device </w:t>
+      </w:r>
+      <w:r>
+        <w:rPr>
+          <w:rFonts w:ascii="Calibri" w:hAnsi="Calibri"/>
+          <w:sz w:val="22"/>
+        </w:rPr>
+        <w:t>(Python)</w:t>
       </w:r>
       <w:r>
         <w:rPr>
@@ -2574,7 +2714,7 @@
           <w:rFonts w:ascii="Calibri" w:hAnsi="Calibri"/>
           <w:sz w:val="22"/>
         </w:rPr>
-        <w:t xml:space="preserve">in C </w:t>
+        <w:t xml:space="preserve">(C) </w:t>
       </w:r>
       <w:r>
         <w:rPr>
@@ -2625,8 +2765,6 @@
         </w:rPr>
         <w:t>library</w:t>
       </w:r>
-      <w:bookmarkStart w:id="0" w:name="_GoBack"/>
-      <w:bookmarkEnd w:id="0"/>
       <w:r>
         <w:rPr>
           <w:rFonts w:ascii="Calibri" w:hAnsi="Calibri"/>
@@ -2652,21 +2790,44 @@
           <w:rFonts w:ascii="Calibri" w:hAnsi="Calibri"/>
           <w:sz w:val="22"/>
         </w:rPr>
-        <w:t xml:space="preserve">Improve pedestrian </w:t>
-      </w:r>
-      <w:r>
-        <w:rPr>
-          <w:rFonts w:ascii="Calibri" w:hAnsi="Calibri"/>
-          <w:sz w:val="22"/>
-        </w:rPr>
-        <w:t xml:space="preserve">region </w:t>
-      </w:r>
-      <w:r>
-        <w:rPr>
-          <w:rFonts w:ascii="Calibri" w:hAnsi="Calibri"/>
-          <w:sz w:val="22"/>
-        </w:rPr>
-        <w:t xml:space="preserve">classification </w:t>
+        <w:t xml:space="preserve">Improve </w:t>
+      </w:r>
+      <w:r>
+        <w:rPr>
+          <w:rFonts w:ascii="Calibri" w:hAnsi="Calibri"/>
+          <w:sz w:val="22"/>
+        </w:rPr>
+        <w:t>device/</w:t>
+      </w:r>
+      <w:bookmarkStart w:id="0" w:name="_GoBack"/>
+      <w:bookmarkEnd w:id="0"/>
+      <w:r>
+        <w:rPr>
+          <w:rFonts w:ascii="Calibri" w:hAnsi="Calibri"/>
+          <w:sz w:val="22"/>
+        </w:rPr>
+        <w:t>pedestrian</w:t>
+      </w:r>
+      <w:r>
+        <w:rPr>
+          <w:rFonts w:ascii="Calibri" w:hAnsi="Calibri"/>
+          <w:sz w:val="22"/>
+        </w:rPr>
+        <w:t xml:space="preserve"> detection</w:t>
+      </w:r>
+      <w:r>
+        <w:rPr>
+          <w:rFonts w:ascii="Calibri" w:hAnsi="Calibri"/>
+          <w:sz w:val="22"/>
+        </w:rPr>
+        <w:t xml:space="preserve"> </w:t>
+      </w:r>
+      <w:r>
+        <w:rPr>
+          <w:rFonts w:ascii="Calibri" w:hAnsi="Calibri"/>
+          <w:sz w:val="22"/>
+        </w:rPr>
+        <w:t xml:space="preserve">confidence </w:t>
       </w:r>
       <w:r>
         <w:rPr>
@@ -2754,20 +2915,12 @@
     </w:p>
     <w:p>
       <w:pPr>
-        <w:rPr>
-          <w:rFonts w:ascii="Calibri" w:hAnsi="Calibri"/>
-          <w:b/>
-          <w:sz w:val="22"/>
-        </w:rPr>
-      </w:pPr>
-      <w:r>
-        <w:rPr>
-          <w:rFonts w:ascii="Calibri" w:hAnsi="Calibri"/>
-          <w:b/>
-          <w:sz w:val="22"/>
-        </w:rPr>
-        <w:br w:type="page"/>
-      </w:r>
+        <w:ind w:left="360"/>
+        <w:rPr>
+          <w:rFonts w:ascii="Calibri" w:hAnsi="Calibri"/>
+          <w:sz w:val="22"/>
+        </w:rPr>
+      </w:pPr>
     </w:p>
     <w:p>
       <w:pPr>
@@ -4998,7 +5151,7 @@
           <w:b/>
           <w:sz w:val="22"/>
         </w:rPr>
-        <w:t>Previous</w:t>
+        <w:t>Additional Prior</w:t>
       </w:r>
       <w:r>
         <w:rPr>
@@ -7099,7 +7252,7 @@
 </file>
 
 <file path=customXml/itemProps1.xml><?xml version="1.0" encoding="utf-8"?>
-<ds:datastoreItem xmlns:ds="http://schemas.openxmlformats.org/officeDocument/2006/customXml" ds:itemID="{E1F44C3F-95EA-4641-ACD5-66F124984D8B}">
+<ds:datastoreItem xmlns:ds="http://schemas.openxmlformats.org/officeDocument/2006/customXml" ds:itemID="{DC70CE64-FBBA-5E4C-B967-CE2410AF9340}">
   <ds:schemaRefs>
     <ds:schemaRef ds:uri="http://schemas.openxmlformats.org/officeDocument/2006/bibliography"/>
   </ds:schemaRefs>

</xml_diff>

<commit_message>
update resume per site
</commit_message>
<xml_diff>
--- a/docs/ResumeAKamlani.docx
+++ b/docs/ResumeAKamlani.docx
@@ -4,59 +4,34 @@
   <w:body>
     <w:p>
       <w:pPr>
-        <w:jc w:val="center"/>
-        <w:rPr>
-          <w:b/>
-          <w:i/>
-          <w:color w:val="1F497D" w:themeColor="text2"/>
-          <w:sz w:val="40"/>
-          <w:szCs w:val="40"/>
-        </w:rPr>
-      </w:pPr>
-      <w:r>
-        <w:rPr>
-          <w:b/>
-          <w:i/>
-          <w:color w:val="1F497D" w:themeColor="text2"/>
-          <w:sz w:val="40"/>
-          <w:szCs w:val="40"/>
-        </w:rPr>
-        <w:t>ARI KAMLANI</w:t>
-      </w:r>
-    </w:p>
-    <w:p>
-      <w:pPr>
-        <w:jc w:val="center"/>
-        <w:rPr>
-          <w:i/>
-          <w:color w:val="101E40"/>
-        </w:rPr>
-      </w:pPr>
-      <w:r>
-        <w:rPr>
-          <w:i/>
-          <w:color w:val="101E40"/>
-        </w:rPr>
-        <w:t xml:space="preserve">DATA SCIENTIST | </w:t>
-      </w:r>
-      <w:r>
-        <w:rPr>
-          <w:i/>
-          <w:color w:val="101E40"/>
-        </w:rPr>
-        <w:t>PRINCIPAL ENGINEER</w:t>
-      </w:r>
-    </w:p>
-    <w:p>
-      <w:pPr>
-        <w:jc w:val="center"/>
-        <w:rPr>
-          <w:rStyle w:val="Hyperlink"/>
+        <w:tabs>
+          <w:tab w:val="right" w:pos="10368"/>
+        </w:tabs>
+        <w:rPr>
           <w:rFonts w:ascii="Calibri" w:hAnsi="Calibri" w:cs="Wingdings 2"/>
           <w:color w:val="000090"/>
-          <w:u w:val="none"/>
-        </w:rPr>
-      </w:pPr>
+        </w:rPr>
+      </w:pPr>
+      <w:r>
+        <w:rPr>
+          <w:b/>
+          <w:i/>
+          <w:color w:val="1F497D" w:themeColor="text2"/>
+          <w:sz w:val="32"/>
+          <w:szCs w:val="32"/>
+        </w:rPr>
+        <w:t>ARI KAMLANI</w:t>
+      </w:r>
+      <w:r>
+        <w:rPr>
+          <w:b/>
+          <w:i/>
+          <w:color w:val="1F497D" w:themeColor="text2"/>
+          <w:sz w:val="32"/>
+          <w:szCs w:val="32"/>
+        </w:rPr>
+        <w:tab/>
+      </w:r>
       <w:r>
         <w:rPr>
           <w:noProof/>
@@ -64,10 +39,10 @@
           <w:szCs w:val="22"/>
         </w:rPr>
         <w:drawing>
-          <wp:inline distT="0" distB="0" distL="0" distR="0" wp14:anchorId="080A96BE" wp14:editId="19459BAB">
+          <wp:inline distT="0" distB="0" distL="0" distR="0" wp14:anchorId="083A57FD" wp14:editId="414E3EFB">
             <wp:extent cx="158400" cy="158400"/>
             <wp:effectExtent l="0" t="0" r="0" b="0"/>
-            <wp:docPr id="3" name="Picture 3"/>
+            <wp:docPr id="2" name="Picture 2"/>
             <wp:cNvGraphicFramePr>
               <a:graphicFrameLocks xmlns:a="http://schemas.openxmlformats.org/drawingml/2006/main" noChangeAspect="1"/>
             </wp:cNvGraphicFramePr>
@@ -123,10 +98,10 @@
           <w:u w:color="FFFFFF" w:themeColor="background1"/>
         </w:rPr>
         <w:drawing>
-          <wp:inline distT="0" distB="0" distL="0" distR="0" wp14:anchorId="0C0BE2D7" wp14:editId="2726BD5C">
+          <wp:inline distT="0" distB="0" distL="0" distR="0" wp14:anchorId="71D2F441" wp14:editId="44F14FFC">
             <wp:extent cx="160020" cy="160020"/>
             <wp:effectExtent l="0" t="0" r="0" b="0"/>
-            <wp:docPr id="1" name="Picture 1"/>
+            <wp:docPr id="4" name="Picture 4"/>
             <wp:cNvGraphicFramePr>
               <a:graphicFrameLocks xmlns:a="http://schemas.openxmlformats.org/drawingml/2006/main" noChangeAspect="1"/>
             </wp:cNvGraphicFramePr>
@@ -182,17 +157,7 @@
             <w:color w:val="31849B" w:themeColor="accent5" w:themeShade="BF"/>
             <w:u w:color="FFFFFF" w:themeColor="background1"/>
           </w:rPr>
-          <w:t>@</w:t>
-        </w:r>
-        <w:r>
-          <w:rPr>
-            <w:rStyle w:val="Hyperlink"/>
-            <w:rFonts w:ascii="Calibri" w:hAnsi="Calibri"/>
-            <w:i/>
-            <w:color w:val="31849B" w:themeColor="accent5" w:themeShade="BF"/>
-            <w:u w:color="FFFFFF" w:themeColor="background1"/>
-          </w:rPr>
-          <w:t>akamlani</w:t>
+          <w:t>@akamlani</w:t>
         </w:r>
       </w:hyperlink>
       <w:r>
@@ -228,38 +193,53 @@
     </w:p>
     <w:p>
       <w:pPr>
-        <w:jc w:val="center"/>
+        <w:tabs>
+          <w:tab w:val="right" w:pos="10368"/>
+        </w:tabs>
         <w:rPr>
           <w:rStyle w:val="Hyperlink"/>
-          <w:rFonts w:ascii="Calibri" w:hAnsi="Calibri" w:cs="Wingdings 2"/>
-          <w:color w:val="000090"/>
+          <w:color w:val="auto"/>
           <w:u w:val="none"/>
         </w:rPr>
       </w:pPr>
       <w:r>
         <w:rPr>
-          <w:rFonts w:ascii="Wingdings" w:hAnsi="Wingdings"/>
-        </w:rPr>
-        <w:sym w:font="Wingdings" w:char="F029"/>
-      </w:r>
-      <w:r>
-        <w:rPr>
-          <w:rStyle w:val="Hyperlink"/>
-          <w:rFonts w:ascii="Calibri" w:hAnsi="Calibri" w:cs="Wingdings 2"/>
-          <w:i/>
-          <w:color w:val="1F497D" w:themeColor="text2"/>
-          <w:u w:val="none"/>
-        </w:rPr>
-        <w:t xml:space="preserve"> (415) 926-1221</w:t>
-      </w:r>
-      <w:r>
-        <w:rPr>
-          <w:rStyle w:val="Hyperlink"/>
-          <w:rFonts w:ascii="Calibri" w:hAnsi="Calibri" w:cs="Wingdings 2"/>
-          <w:color w:val="000090"/>
-          <w:u w:val="none"/>
-        </w:rPr>
-        <w:t xml:space="preserve"> </w:t>
+          <w:b/>
+          <w:i/>
+          <w:color w:val="101E40"/>
+        </w:rPr>
+        <w:t>Data Scientist</w:t>
+      </w:r>
+      <w:r>
+        <w:rPr>
+          <w:b/>
+          <w:i/>
+          <w:color w:val="101E40"/>
+        </w:rPr>
+        <w:t xml:space="preserve"> | </w:t>
+      </w:r>
+      <w:r>
+        <w:rPr>
+          <w:b/>
+          <w:i/>
+          <w:color w:val="101E40"/>
+        </w:rPr>
+        <w:t xml:space="preserve">Principal </w:t>
+      </w:r>
+      <w:r>
+        <w:rPr>
+          <w:b/>
+          <w:i/>
+          <w:color w:val="101E40"/>
+        </w:rPr>
+        <w:t>Engineer</w:t>
+      </w:r>
+      <w:r>
+        <w:rPr>
+          <w:rFonts w:ascii="Calibri" w:hAnsi="Calibri"/>
+          <w:sz w:val="22"/>
+        </w:rPr>
+        <w:tab/>
       </w:r>
       <w:r>
         <w:rPr>
@@ -294,10 +274,9 @@
     </w:p>
     <w:p>
       <w:pPr>
-        <w:jc w:val="center"/>
-        <w:rPr>
-          <w:i/>
-        </w:rPr>
+        <w:tabs>
+          <w:tab w:val="right" w:pos="10368"/>
+        </w:tabs>
       </w:pPr>
       <w:r>
         <w:rPr>
@@ -306,6 +285,48 @@
         </w:rPr>
         <w:t>San Francisco, CA</w:t>
       </w:r>
+      <w:r>
+        <w:rPr>
+          <w:rFonts w:ascii="Calibri" w:hAnsi="Calibri"/>
+          <w:b/>
+          <w:sz w:val="22"/>
+        </w:rPr>
+        <w:tab/>
+      </w:r>
+      <w:r>
+        <w:rPr>
+          <w:rFonts w:ascii="Wingdings" w:hAnsi="Wingdings"/>
+        </w:rPr>
+        <w:sym w:font="Wingdings" w:char="F029"/>
+      </w:r>
+      <w:r>
+        <w:rPr>
+          <w:rStyle w:val="Hyperlink"/>
+          <w:rFonts w:ascii="Calibri" w:hAnsi="Calibri" w:cs="Wingdings 2"/>
+          <w:i/>
+          <w:color w:val="1F497D" w:themeColor="text2"/>
+          <w:u w:val="none"/>
+        </w:rPr>
+        <w:t xml:space="preserve"> </w:t>
+      </w:r>
+      <w:r>
+        <w:rPr>
+          <w:rStyle w:val="Hyperlink"/>
+          <w:rFonts w:ascii="Calibri" w:hAnsi="Calibri" w:cs="Wingdings 2"/>
+          <w:i/>
+          <w:color w:val="31849B" w:themeColor="accent5" w:themeShade="BF"/>
+          <w:u w:val="none"/>
+        </w:rPr>
+        <w:t>(415) 926-1221</w:t>
+      </w:r>
+    </w:p>
+    <w:p>
+      <w:pPr>
+        <w:ind w:right="-72"/>
+        <w:rPr>
+          <w:u w:color="FFFFFF" w:themeColor="background1"/>
+        </w:rPr>
+      </w:pPr>
     </w:p>
     <w:p>
       <w:pPr>
@@ -635,22 +656,23 @@
     </w:p>
     <w:tbl>
       <w:tblPr>
-        <w:tblW w:w="11074" w:type="dxa"/>
+        <w:tblW w:w="10620" w:type="dxa"/>
+        <w:tblInd w:w="-98" w:type="dxa"/>
         <w:tblLayout w:type="fixed"/>
         <w:tblLook w:val="01E0" w:firstRow="1" w:lastRow="1" w:firstColumn="1" w:lastColumn="1" w:noHBand="0" w:noVBand="0"/>
       </w:tblPr>
       <w:tblGrid>
-        <w:gridCol w:w="4132"/>
-        <w:gridCol w:w="3780"/>
-        <w:gridCol w:w="3162"/>
+        <w:gridCol w:w="4165"/>
+        <w:gridCol w:w="3803"/>
+        <w:gridCol w:w="2652"/>
       </w:tblGrid>
       <w:tr>
         <w:trPr>
-          <w:trHeight w:val="258"/>
+          <w:trHeight w:val="274"/>
         </w:trPr>
         <w:tc>
           <w:tcPr>
-            <w:tcW w:w="4132" w:type="dxa"/>
+            <w:tcW w:w="4165" w:type="dxa"/>
           </w:tcPr>
           <w:p>
             <w:pPr>
@@ -713,7 +735,7 @@
         </w:tc>
         <w:tc>
           <w:tcPr>
-            <w:tcW w:w="3780" w:type="dxa"/>
+            <w:tcW w:w="3803" w:type="dxa"/>
           </w:tcPr>
           <w:p>
             <w:pPr>
@@ -770,7 +792,7 @@
         </w:tc>
         <w:tc>
           <w:tcPr>
-            <w:tcW w:w="3162" w:type="dxa"/>
+            <w:tcW w:w="2652" w:type="dxa"/>
           </w:tcPr>
           <w:p>
             <w:pPr>
@@ -837,13 +859,6 @@
                 <w:rFonts w:ascii="Calibri" w:hAnsi="Calibri"/>
                 <w:sz w:val="22"/>
               </w:rPr>
-              <w:t xml:space="preserve">Scala, </w:t>
-            </w:r>
-            <w:r>
-              <w:rPr>
-                <w:rFonts w:ascii="Calibri" w:hAnsi="Calibri"/>
-                <w:sz w:val="22"/>
-              </w:rPr>
               <w:t xml:space="preserve">R, </w:t>
             </w:r>
             <w:r>
@@ -851,18 +866,18 @@
                 <w:rFonts w:ascii="Calibri" w:hAnsi="Calibri"/>
                 <w:sz w:val="22"/>
               </w:rPr>
-              <w:t>SQL</w:t>
+              <w:t>Scala, Java</w:t>
             </w:r>
           </w:p>
         </w:tc>
       </w:tr>
       <w:tr>
         <w:trPr>
-          <w:trHeight w:val="1441"/>
+          <w:trHeight w:val="1545"/>
         </w:trPr>
         <w:tc>
           <w:tcPr>
-            <w:tcW w:w="4132" w:type="dxa"/>
+            <w:tcW w:w="4165" w:type="dxa"/>
           </w:tcPr>
           <w:p>
             <w:pPr>
@@ -891,6 +906,7 @@
                 <w:ilvl w:val="0"/>
                 <w:numId w:val="5"/>
               </w:numPr>
+              <w:ind w:right="-392"/>
               <w:rPr>
                 <w:rFonts w:ascii="Calibri" w:hAnsi="Calibri" w:cs="Arial"/>
                 <w:sz w:val="22"/>
@@ -1020,7 +1036,7 @@
         </w:tc>
         <w:tc>
           <w:tcPr>
-            <w:tcW w:w="3780" w:type="dxa"/>
+            <w:tcW w:w="3803" w:type="dxa"/>
           </w:tcPr>
           <w:p>
             <w:pPr>
@@ -1061,7 +1077,7 @@
                 <w:sz w:val="22"/>
                 <w:szCs w:val="20"/>
               </w:rPr>
-              <w:t>IPython, IntelliJ, Spyder, Eclipse</w:t>
+              <w:t>IntelliJ, Eclipse, Spyder, IPython</w:t>
             </w:r>
           </w:p>
           <w:p>
@@ -1194,7 +1210,7 @@
         </w:tc>
         <w:tc>
           <w:tcPr>
-            <w:tcW w:w="3162" w:type="dxa"/>
+            <w:tcW w:w="2652" w:type="dxa"/>
           </w:tcPr>
           <w:p>
             <w:pPr>
@@ -1214,7 +1230,15 @@
                 <w:sz w:val="22"/>
                 <w:szCs w:val="20"/>
               </w:rPr>
-              <w:t>C, C++, ARM, UML, OCL</w:t>
+              <w:t xml:space="preserve">SQL, </w:t>
+            </w:r>
+            <w:r>
+              <w:rPr>
+                <w:rFonts w:ascii="Calibri" w:hAnsi="Calibri" w:cs="Arial"/>
+                <w:sz w:val="22"/>
+                <w:szCs w:val="20"/>
+              </w:rPr>
+              <w:t>C, C++, ARM, UML</w:t>
             </w:r>
           </w:p>
           <w:p>
@@ -1353,9 +1377,15 @@
           <w:szCs w:val="22"/>
         </w:rPr>
       </w:pPr>
-    </w:p>
-    <w:p>
-      <w:pPr>
+      <w:bookmarkStart w:id="0" w:name="_GoBack"/>
+      <w:bookmarkEnd w:id="0"/>
+    </w:p>
+    <w:p>
+      <w:pPr>
+        <w:tabs>
+          <w:tab w:val="right" w:pos="10368"/>
+        </w:tabs>
+        <w:ind w:right="-162"/>
         <w:rPr>
           <w:rFonts w:ascii="Calibri" w:hAnsi="Calibri"/>
           <w:b/>
@@ -1498,6 +1528,14 @@
         </w:rPr>
         <w:t>EDUCATION</w:t>
       </w:r>
+      <w:r>
+        <w:rPr>
+          <w:rFonts w:ascii="Calibri" w:hAnsi="Calibri"/>
+          <w:b/>
+          <w:color w:val="1F497D" w:themeColor="text2"/>
+        </w:rPr>
+        <w:t>/CERTIFICATIONS</w:t>
+      </w:r>
     </w:p>
     <w:p>
       <w:pPr>
@@ -1953,94 +1991,6 @@
           <w:b/>
           <w:sz w:val="22"/>
         </w:rPr>
-        <w:t xml:space="preserve">DeepLearning4J </w:t>
-      </w:r>
-      <w:r>
-        <w:rPr>
-          <w:rFonts w:ascii="Calibri" w:hAnsi="Calibri"/>
-          <w:b/>
-          <w:sz w:val="22"/>
-        </w:rPr>
-        <w:t>(D</w:t>
-      </w:r>
-      <w:r>
-        <w:rPr>
-          <w:rFonts w:ascii="Calibri" w:hAnsi="Calibri"/>
-          <w:b/>
-          <w:sz w:val="22"/>
-        </w:rPr>
-        <w:t>L4J) Workshop</w:t>
-      </w:r>
-      <w:r>
-        <w:rPr>
-          <w:rFonts w:ascii="Calibri" w:hAnsi="Calibri"/>
-          <w:b/>
-          <w:sz w:val="22"/>
-        </w:rPr>
-        <w:t xml:space="preserve"> | Skymind</w:t>
-      </w:r>
-      <w:r>
-        <w:rPr>
-          <w:rFonts w:ascii="Calibri" w:hAnsi="Calibri"/>
-          <w:b/>
-          <w:sz w:val="22"/>
-        </w:rPr>
-        <w:br/>
-      </w:r>
-      <w:r>
-        <w:rPr>
-          <w:rFonts w:ascii="Calibri" w:hAnsi="Calibri"/>
-          <w:sz w:val="22"/>
-          <w:szCs w:val="22"/>
-        </w:rPr>
-        <w:t xml:space="preserve">In collaboration with Skymind, </w:t>
-      </w:r>
-      <w:r>
-        <w:rPr>
-          <w:rFonts w:ascii="Calibri" w:hAnsi="Calibri"/>
-          <w:sz w:val="22"/>
-          <w:szCs w:val="22"/>
-        </w:rPr>
-        <w:t>prepare a</w:t>
-      </w:r>
-      <w:r>
-        <w:rPr>
-          <w:rFonts w:ascii="Calibri" w:hAnsi="Calibri"/>
-          <w:sz w:val="22"/>
-          <w:szCs w:val="22"/>
-        </w:rPr>
-        <w:t>n enhanced</w:t>
-      </w:r>
-      <w:r>
-        <w:rPr>
-          <w:rFonts w:ascii="Calibri" w:hAnsi="Calibri"/>
-          <w:sz w:val="22"/>
-          <w:szCs w:val="22"/>
-        </w:rPr>
-        <w:t xml:space="preserve"> DL</w:t>
-      </w:r>
-      <w:r>
-        <w:rPr>
-          <w:rFonts w:ascii="Calibri" w:hAnsi="Calibri"/>
-          <w:sz w:val="22"/>
-          <w:szCs w:val="22"/>
-        </w:rPr>
-        <w:t>4J Spark and Multi-GPU workshop</w:t>
-      </w:r>
-      <w:r>
-        <w:rPr>
-          <w:rFonts w:ascii="Calibri" w:hAnsi="Calibri"/>
-          <w:b/>
-          <w:sz w:val="22"/>
-        </w:rPr>
-        <w:br/>
-      </w:r>
-      <w:r>
-        <w:rPr>
-          <w:rFonts w:ascii="Calibri" w:hAnsi="Calibri"/>
-          <w:b/>
-          <w:sz w:val="22"/>
-        </w:rPr>
         <w:t>Self-Driving Cars</w:t>
       </w:r>
       <w:r>
@@ -2127,7 +2077,7 @@
           <w:sz w:val="22"/>
           <w:szCs w:val="22"/>
         </w:rPr>
-        <w:t xml:space="preserve"> and </w:t>
+        <w:t xml:space="preserve">, </w:t>
       </w:r>
       <w:r>
         <w:rPr>
@@ -2159,31 +2109,7 @@
           <w:sz w:val="22"/>
           <w:szCs w:val="22"/>
         </w:rPr>
-        <w:t xml:space="preserve">, </w:t>
-      </w:r>
-      <w:r>
-        <w:rPr>
-          <w:rFonts w:ascii="Calibri" w:hAnsi="Calibri"/>
-          <w:sz w:val="22"/>
-          <w:szCs w:val="22"/>
-        </w:rPr>
-        <w:t>including the use of</w:t>
-      </w:r>
-      <w:r>
-        <w:rPr>
-          <w:rFonts w:ascii="Calibri" w:hAnsi="Calibri"/>
-          <w:sz w:val="22"/>
-          <w:szCs w:val="22"/>
-        </w:rPr>
-        <w:t xml:space="preserve"> frameworks such as </w:t>
-      </w:r>
-      <w:r>
-        <w:rPr>
-          <w:rFonts w:ascii="Calibri" w:hAnsi="Calibri"/>
-          <w:sz w:val="22"/>
-          <w:szCs w:val="22"/>
-        </w:rPr>
-        <w:t>such as TensorFlow, Keras and OpenCV on GPUs</w:t>
+        <w:t xml:space="preserve"> </w:t>
       </w:r>
     </w:p>
     <w:p>
@@ -2221,15 +2147,7 @@
           <w:b/>
           <w:sz w:val="22"/>
         </w:rPr>
-        <w:t xml:space="preserve">| </w:t>
-      </w:r>
-      <w:r>
-        <w:rPr>
-          <w:rFonts w:ascii="Calibri" w:hAnsi="Calibri"/>
-          <w:b/>
-          <w:sz w:val="22"/>
-        </w:rPr>
-        <w:t>Cooper Hewitt Smithsonian Design Museum</w:t>
+        <w:t>| Cooper Hewitt Smithsonian Design Museum</w:t>
       </w:r>
       <w:r>
         <w:rPr>
@@ -2245,59 +2163,47 @@
         <w:rPr>
           <w:rFonts w:ascii="Calibri" w:hAnsi="Calibri"/>
           <w:sz w:val="22"/>
-        </w:rPr>
-      </w:pPr>
-      <w:r>
-        <w:rPr>
-          <w:rFonts w:ascii="Calibri" w:hAnsi="Calibri"/>
-          <w:sz w:val="22"/>
           <w:szCs w:val="22"/>
         </w:rPr>
-        <w:t>Developed</w:t>
-      </w:r>
+      </w:pPr>
       <w:r>
         <w:rPr>
           <w:rFonts w:ascii="Calibri" w:hAnsi="Calibri"/>
           <w:sz w:val="22"/>
           <w:szCs w:val="22"/>
         </w:rPr>
-        <w:t xml:space="preserve"> an analytical pipeline via Apache Spark GraphX/GraphFrames and </w:t>
-      </w:r>
-      <w:r>
-        <w:rPr>
-          <w:rFonts w:ascii="Calibri" w:hAnsi="Calibri"/>
-          <w:sz w:val="22"/>
-        </w:rPr>
-        <w:t>hierarchical clustering algorithms to provide</w:t>
-      </w:r>
-      <w:r>
-        <w:rPr>
-          <w:rFonts w:ascii="Calibri" w:hAnsi="Calibri"/>
-          <w:sz w:val="22"/>
-        </w:rPr>
-        <w:t xml:space="preserve"> the museum </w:t>
-      </w:r>
-      <w:r>
-        <w:rPr>
-          <w:rFonts w:ascii="Calibri" w:hAnsi="Calibri"/>
-          <w:sz w:val="22"/>
-        </w:rPr>
-        <w:t>insights into visitor behavior tracking patterns</w:t>
-      </w:r>
-      <w:r>
-        <w:rPr>
-          <w:rFonts w:ascii="Calibri" w:hAnsi="Calibri"/>
-          <w:sz w:val="22"/>
-        </w:rPr>
-        <w:t xml:space="preserve"> and temporal exhibition events</w:t>
-      </w:r>
-    </w:p>
-    <w:p>
-      <w:pPr>
-        <w:rPr>
+        <w:t xml:space="preserve">Provide the museum recommendations into visitor behavior tracking patterns and temporal exhibition events via </w:t>
+      </w:r>
+      <w:r>
+        <w:rPr>
+          <w:rFonts w:ascii="Calibri" w:hAnsi="Calibri"/>
           <w:sz w:val="22"/>
           <w:szCs w:val="22"/>
         </w:rPr>
+        <w:t xml:space="preserve">an analytic pipeline consisting of </w:t>
+      </w:r>
+      <w:r>
+        <w:rPr>
+          <w:rFonts w:ascii="Calibri" w:hAnsi="Calibri"/>
+          <w:sz w:val="22"/>
+          <w:szCs w:val="22"/>
+        </w:rPr>
+        <w:t xml:space="preserve">Apache Spark GraphX/GraphFrames and </w:t>
+      </w:r>
+      <w:r>
+        <w:rPr>
+          <w:rFonts w:ascii="Calibri" w:hAnsi="Calibri"/>
+          <w:sz w:val="22"/>
+        </w:rPr>
+        <w:t>hierarchical clustering algorithms</w:t>
+      </w:r>
+    </w:p>
+    <w:p>
+      <w:pPr>
+        <w:rPr>
+          <w:sz w:val="22"/>
+          <w:szCs w:val="22"/>
+        </w:rPr>
       </w:pPr>
     </w:p>
     <w:p>
@@ -2316,6 +2222,216 @@
         </w:rPr>
         <w:t>EXPERIENCE</w:t>
       </w:r>
+    </w:p>
+    <w:p>
+      <w:pPr>
+        <w:tabs>
+          <w:tab w:val="right" w:pos="10368"/>
+        </w:tabs>
+        <w:rPr>
+          <w:rFonts w:ascii="Calibri" w:hAnsi="Calibri"/>
+          <w:b/>
+          <w:sz w:val="22"/>
+        </w:rPr>
+      </w:pPr>
+      <w:r>
+        <w:rPr>
+          <w:rFonts w:ascii="Calibri" w:hAnsi="Calibri"/>
+          <w:b/>
+          <w:sz w:val="22"/>
+        </w:rPr>
+        <w:t>Skymind</w:t>
+      </w:r>
+      <w:r>
+        <w:rPr>
+          <w:rFonts w:ascii="Calibri" w:hAnsi="Calibri"/>
+          <w:b/>
+          <w:sz w:val="22"/>
+        </w:rPr>
+        <w:t xml:space="preserve"> </w:t>
+      </w:r>
+      <w:r>
+        <w:rPr>
+          <w:rFonts w:ascii="Calibri" w:hAnsi="Calibri" w:cs="Arial"/>
+          <w:b/>
+          <w:sz w:val="22"/>
+          <w:szCs w:val="20"/>
+        </w:rPr>
+        <w:t>|</w:t>
+      </w:r>
+      <w:r>
+        <w:rPr>
+          <w:rFonts w:ascii="Calibri" w:hAnsi="Calibri" w:cs="Arial"/>
+          <w:b/>
+          <w:sz w:val="22"/>
+          <w:szCs w:val="20"/>
+        </w:rPr>
+        <w:t xml:space="preserve"> </w:t>
+      </w:r>
+      <w:r>
+        <w:rPr>
+          <w:rFonts w:ascii="Calibri" w:hAnsi="Calibri"/>
+          <w:b/>
+          <w:sz w:val="22"/>
+        </w:rPr>
+        <w:t>San Francisco, CA</w:t>
+      </w:r>
+      <w:r>
+        <w:rPr>
+          <w:rFonts w:ascii="Calibri" w:hAnsi="Calibri"/>
+          <w:b/>
+          <w:sz w:val="22"/>
+        </w:rPr>
+        <w:t xml:space="preserve"> </w:t>
+      </w:r>
+      <w:r>
+        <w:rPr>
+          <w:rFonts w:ascii="Calibri" w:hAnsi="Calibri"/>
+          <w:b/>
+          <w:sz w:val="22"/>
+        </w:rPr>
+        <w:tab/>
+      </w:r>
+      <w:r>
+        <w:rPr>
+          <w:rFonts w:ascii="Calibri" w:hAnsi="Calibri"/>
+          <w:i/>
+          <w:sz w:val="22"/>
+        </w:rPr>
+        <w:t>May</w:t>
+      </w:r>
+      <w:r>
+        <w:rPr>
+          <w:rFonts w:ascii="Calibri" w:hAnsi="Calibri"/>
+          <w:i/>
+          <w:sz w:val="22"/>
+        </w:rPr>
+        <w:t xml:space="preserve"> 201</w:t>
+      </w:r>
+      <w:r>
+        <w:rPr>
+          <w:rFonts w:ascii="Calibri" w:hAnsi="Calibri"/>
+          <w:i/>
+          <w:sz w:val="22"/>
+        </w:rPr>
+        <w:t>7</w:t>
+      </w:r>
+      <w:r>
+        <w:rPr>
+          <w:rFonts w:ascii="Calibri" w:hAnsi="Calibri"/>
+          <w:i/>
+          <w:sz w:val="22"/>
+        </w:rPr>
+        <w:t xml:space="preserve"> – </w:t>
+      </w:r>
+      <w:r>
+        <w:rPr>
+          <w:rFonts w:ascii="Calibri" w:hAnsi="Calibri"/>
+          <w:i/>
+          <w:sz w:val="22"/>
+        </w:rPr>
+        <w:t>Present</w:t>
+      </w:r>
+    </w:p>
+    <w:p>
+      <w:pPr>
+        <w:rPr>
+          <w:rFonts w:ascii="Calibri" w:hAnsi="Calibri"/>
+          <w:i/>
+          <w:sz w:val="22"/>
+        </w:rPr>
+      </w:pPr>
+      <w:r>
+        <w:rPr>
+          <w:rFonts w:ascii="Calibri" w:hAnsi="Calibri"/>
+          <w:i/>
+          <w:sz w:val="22"/>
+        </w:rPr>
+        <w:t>Deep Learning Consultant</w:t>
+      </w:r>
+      <w:r>
+        <w:rPr>
+          <w:rFonts w:ascii="Calibri" w:hAnsi="Calibri"/>
+          <w:i/>
+          <w:sz w:val="22"/>
+        </w:rPr>
+        <w:t xml:space="preserve"> </w:t>
+      </w:r>
+      <w:r>
+        <w:rPr>
+          <w:rFonts w:ascii="Calibri" w:hAnsi="Calibri"/>
+          <w:i/>
+          <w:sz w:val="22"/>
+        </w:rPr>
+        <w:t>–</w:t>
+      </w:r>
+      <w:r>
+        <w:rPr>
+          <w:rFonts w:ascii="Calibri" w:hAnsi="Calibri"/>
+          <w:i/>
+          <w:sz w:val="22"/>
+        </w:rPr>
+        <w:t xml:space="preserve"> </w:t>
+      </w:r>
+      <w:r>
+        <w:rPr>
+          <w:rFonts w:ascii="Calibri" w:hAnsi="Calibri"/>
+          <w:i/>
+          <w:sz w:val="22"/>
+        </w:rPr>
+        <w:t>Training Division</w:t>
+      </w:r>
+    </w:p>
+    <w:p>
+      <w:pPr>
+        <w:rPr>
+          <w:rFonts w:ascii="Calibri" w:hAnsi="Calibri"/>
+          <w:sz w:val="22"/>
+        </w:rPr>
+      </w:pPr>
+      <w:r>
+        <w:rPr>
+          <w:rFonts w:ascii="Calibri" w:hAnsi="Calibri"/>
+          <w:sz w:val="22"/>
+        </w:rPr>
+        <w:t>Responsible for enhancing Deep Learning for Java (DL4J) Workshops in collaboration with Skymind Academy</w:t>
+      </w:r>
+    </w:p>
+    <w:p>
+      <w:pPr>
+        <w:pStyle w:val="ListParagraph"/>
+        <w:numPr>
+          <w:ilvl w:val="0"/>
+          <w:numId w:val="9"/>
+        </w:numPr>
+        <w:rPr>
+          <w:rFonts w:ascii="Calibri" w:hAnsi="Calibri"/>
+          <w:sz w:val="22"/>
+        </w:rPr>
+      </w:pPr>
+      <w:r>
+        <w:rPr>
+          <w:rFonts w:ascii="Calibri" w:hAnsi="Calibri"/>
+          <w:sz w:val="22"/>
+        </w:rPr>
+        <w:t>Prepare</w:t>
+      </w:r>
+      <w:r>
+        <w:rPr>
+          <w:rFonts w:ascii="Calibri" w:hAnsi="Calibri"/>
+          <w:sz w:val="22"/>
+        </w:rPr>
+        <w:t xml:space="preserve"> an enhanced version of the DL4J Apache Spark Distributed and Multi-GPU Workshop</w:t>
+      </w:r>
+    </w:p>
+    <w:p>
+      <w:pPr>
+        <w:rPr>
+          <w:rFonts w:ascii="Calibri" w:hAnsi="Calibri"/>
+          <w:b/>
+          <w:color w:val="1F497D" w:themeColor="text2"/>
+        </w:rPr>
+      </w:pPr>
     </w:p>
     <w:p>
       <w:pPr>
@@ -2799,8 +2915,6 @@
         </w:rPr>
         <w:t>device/</w:t>
       </w:r>
-      <w:bookmarkStart w:id="0" w:name="_GoBack"/>
-      <w:bookmarkEnd w:id="0"/>
       <w:r>
         <w:rPr>
           <w:rFonts w:ascii="Calibri" w:hAnsi="Calibri"/>
@@ -2912,15 +3026,6 @@
         </w:rPr>
         <w:t xml:space="preserve"> per factory unit yield production and productivity rates</w:t>
       </w:r>
-    </w:p>
-    <w:p>
-      <w:pPr>
-        <w:ind w:left="360"/>
-        <w:rPr>
-          <w:rFonts w:ascii="Calibri" w:hAnsi="Calibri"/>
-          <w:sz w:val="22"/>
-        </w:rPr>
-      </w:pPr>
     </w:p>
     <w:p>
       <w:pPr>
@@ -6402,6 +6507,119 @@
       <w:lvlJc w:val="left"/>
       <w:pPr>
         <w:ind w:left="6480" w:hanging="360"/>
+      </w:pPr>
+      <w:rPr>
+        <w:rFonts w:ascii="Wingdings" w:hAnsi="Wingdings" w:hint="default"/>
+      </w:rPr>
+    </w:lvl>
+  </w:abstractNum>
+  <w:abstractNum w:abstractNumId="8">
+    <w:nsid w:val="7F5F3345"/>
+    <w:multiLevelType w:val="hybridMultilevel"/>
+    <w:tmpl w:val="4B64BAFA"/>
+    <w:lvl w:ilvl="0" w:tplc="04090005">
+      <w:start w:val="1"/>
+      <w:numFmt w:val="bullet"/>
+      <w:lvlText w:val=""/>
+      <w:lvlJc w:val="left"/>
+      <w:pPr>
+        <w:ind w:left="360" w:hanging="360"/>
+      </w:pPr>
+      <w:rPr>
+        <w:rFonts w:ascii="Wingdings" w:hAnsi="Wingdings" w:hint="default"/>
+      </w:rPr>
+    </w:lvl>
+    <w:lvl w:ilvl="1" w:tplc="04090003" w:tentative="1">
+      <w:start w:val="1"/>
+      <w:numFmt w:val="bullet"/>
+      <w:lvlText w:val="o"/>
+      <w:lvlJc w:val="left"/>
+      <w:pPr>
+        <w:ind w:left="1080" w:hanging="360"/>
+      </w:pPr>
+      <w:rPr>
+        <w:rFonts w:ascii="Courier New" w:hAnsi="Courier New" w:cs="Courier New" w:hint="default"/>
+      </w:rPr>
+    </w:lvl>
+    <w:lvl w:ilvl="2" w:tplc="04090005" w:tentative="1">
+      <w:start w:val="1"/>
+      <w:numFmt w:val="bullet"/>
+      <w:lvlText w:val=""/>
+      <w:lvlJc w:val="left"/>
+      <w:pPr>
+        <w:ind w:left="1800" w:hanging="360"/>
+      </w:pPr>
+      <w:rPr>
+        <w:rFonts w:ascii="Wingdings" w:hAnsi="Wingdings" w:hint="default"/>
+      </w:rPr>
+    </w:lvl>
+    <w:lvl w:ilvl="3" w:tplc="04090001" w:tentative="1">
+      <w:start w:val="1"/>
+      <w:numFmt w:val="bullet"/>
+      <w:lvlText w:val=""/>
+      <w:lvlJc w:val="left"/>
+      <w:pPr>
+        <w:ind w:left="2520" w:hanging="360"/>
+      </w:pPr>
+      <w:rPr>
+        <w:rFonts w:ascii="Symbol" w:hAnsi="Symbol" w:hint="default"/>
+      </w:rPr>
+    </w:lvl>
+    <w:lvl w:ilvl="4" w:tplc="04090003" w:tentative="1">
+      <w:start w:val="1"/>
+      <w:numFmt w:val="bullet"/>
+      <w:lvlText w:val="o"/>
+      <w:lvlJc w:val="left"/>
+      <w:pPr>
+        <w:ind w:left="3240" w:hanging="360"/>
+      </w:pPr>
+      <w:rPr>
+        <w:rFonts w:ascii="Courier New" w:hAnsi="Courier New" w:cs="Courier New" w:hint="default"/>
+      </w:rPr>
+    </w:lvl>
+    <w:lvl w:ilvl="5" w:tplc="04090005" w:tentative="1">
+      <w:start w:val="1"/>
+      <w:numFmt w:val="bullet"/>
+      <w:lvlText w:val=""/>
+      <w:lvlJc w:val="left"/>
+      <w:pPr>
+        <w:ind w:left="3960" w:hanging="360"/>
+      </w:pPr>
+      <w:rPr>
+        <w:rFonts w:ascii="Wingdings" w:hAnsi="Wingdings" w:hint="default"/>
+      </w:rPr>
+    </w:lvl>
+    <w:lvl w:ilvl="6" w:tplc="04090001" w:tentative="1">
+      <w:start w:val="1"/>
+      <w:numFmt w:val="bullet"/>
+      <w:lvlText w:val=""/>
+      <w:lvlJc w:val="left"/>
+      <w:pPr>
+        <w:ind w:left="4680" w:hanging="360"/>
+      </w:pPr>
+      <w:rPr>
+        <w:rFonts w:ascii="Symbol" w:hAnsi="Symbol" w:hint="default"/>
+      </w:rPr>
+    </w:lvl>
+    <w:lvl w:ilvl="7" w:tplc="04090003" w:tentative="1">
+      <w:start w:val="1"/>
+      <w:numFmt w:val="bullet"/>
+      <w:lvlText w:val="o"/>
+      <w:lvlJc w:val="left"/>
+      <w:pPr>
+        <w:ind w:left="5400" w:hanging="360"/>
+      </w:pPr>
+      <w:rPr>
+        <w:rFonts w:ascii="Courier New" w:hAnsi="Courier New" w:cs="Courier New" w:hint="default"/>
+      </w:rPr>
+    </w:lvl>
+    <w:lvl w:ilvl="8" w:tplc="04090005" w:tentative="1">
+      <w:start w:val="1"/>
+      <w:numFmt w:val="bullet"/>
+      <w:lvlText w:val=""/>
+      <w:lvlJc w:val="left"/>
+      <w:pPr>
+        <w:ind w:left="6120" w:hanging="360"/>
       </w:pPr>
       <w:rPr>
         <w:rFonts w:ascii="Wingdings" w:hAnsi="Wingdings" w:hint="default"/>
@@ -6431,6 +6649,9 @@
   </w:num>
   <w:num w:numId="8">
     <w:abstractNumId w:val="1"/>
+  </w:num>
+  <w:num w:numId="9">
+    <w:abstractNumId w:val="8"/>
   </w:num>
 </w:numbering>
 </file>
@@ -7252,7 +7473,7 @@
 </file>
 
 <file path=customXml/itemProps1.xml><?xml version="1.0" encoding="utf-8"?>
-<ds:datastoreItem xmlns:ds="http://schemas.openxmlformats.org/officeDocument/2006/customXml" ds:itemID="{DC70CE64-FBBA-5E4C-B967-CE2410AF9340}">
+<ds:datastoreItem xmlns:ds="http://schemas.openxmlformats.org/officeDocument/2006/customXml" ds:itemID="{D531463F-8F54-A34A-BAE5-81EA9D555A1F}">
   <ds:schemaRefs>
     <ds:schemaRef ds:uri="http://schemas.openxmlformats.org/officeDocument/2006/bibliography"/>
   </ds:schemaRefs>

</xml_diff>

<commit_message>
update resume per portfolio
</commit_message>
<xml_diff>
--- a/docs/ResumeAKamlani.docx
+++ b/docs/ResumeAKamlani.docx
@@ -277,33 +277,40 @@
         <w:tabs>
           <w:tab w:val="right" w:pos="10368"/>
         </w:tabs>
-      </w:pPr>
-      <w:r>
-        <w:rPr>
-          <w:i/>
-          <w:u w:color="FFFFFF" w:themeColor="background1"/>
-        </w:rPr>
-        <w:t>San Francisco, CA</w:t>
-      </w:r>
-      <w:r>
-        <w:rPr>
-          <w:rFonts w:ascii="Calibri" w:hAnsi="Calibri"/>
-          <w:b/>
-          <w:sz w:val="22"/>
-        </w:rPr>
-        <w:tab/>
-      </w:r>
-      <w:r>
-        <w:rPr>
-          <w:rFonts w:ascii="Wingdings" w:hAnsi="Wingdings"/>
-        </w:rPr>
-        <w:sym w:font="Wingdings" w:char="F029"/>
-      </w:r>
-      <w:r>
         <w:rPr>
           <w:rStyle w:val="Hyperlink"/>
           <w:rFonts w:ascii="Calibri" w:hAnsi="Calibri" w:cs="Wingdings 2"/>
           <w:i/>
+          <w:color w:val="31849B" w:themeColor="accent5" w:themeShade="BF"/>
+          <w:u w:val="none"/>
+        </w:rPr>
+      </w:pPr>
+      <w:r>
+        <w:rPr>
+          <w:i/>
+          <w:u w:color="FFFFFF" w:themeColor="background1"/>
+        </w:rPr>
+        <w:t>San Francisco, CA</w:t>
+      </w:r>
+      <w:r>
+        <w:rPr>
+          <w:rFonts w:ascii="Calibri" w:hAnsi="Calibri"/>
+          <w:b/>
+          <w:sz w:val="22"/>
+        </w:rPr>
+        <w:tab/>
+      </w:r>
+      <w:r>
+        <w:rPr>
+          <w:rFonts w:ascii="Wingdings" w:hAnsi="Wingdings"/>
+        </w:rPr>
+        <w:sym w:font="Wingdings" w:char="F029"/>
+      </w:r>
+      <w:r>
+        <w:rPr>
+          <w:rStyle w:val="Hyperlink"/>
+          <w:rFonts w:ascii="Calibri" w:hAnsi="Calibri" w:cs="Wingdings 2"/>
+          <w:i/>
           <w:color w:val="1F497D" w:themeColor="text2"/>
           <w:u w:val="none"/>
         </w:rPr>
@@ -322,10 +329,9 @@
     </w:p>
     <w:p>
       <w:pPr>
-        <w:ind w:right="-72"/>
-        <w:rPr>
-          <w:u w:color="FFFFFF" w:themeColor="background1"/>
-        </w:rPr>
+        <w:tabs>
+          <w:tab w:val="right" w:pos="10368"/>
+        </w:tabs>
       </w:pPr>
     </w:p>
     <w:p>
@@ -1370,18 +1376,6 @@
     </w:tbl>
     <w:p>
       <w:pPr>
-        <w:rPr>
-          <w:rFonts w:ascii="Calibri" w:hAnsi="Calibri"/>
-          <w:color w:val="1F497D" w:themeColor="text2"/>
-          <w:sz w:val="22"/>
-          <w:szCs w:val="22"/>
-        </w:rPr>
-      </w:pPr>
-      <w:bookmarkStart w:id="0" w:name="_GoBack"/>
-      <w:bookmarkEnd w:id="0"/>
-    </w:p>
-    <w:p>
-      <w:pPr>
         <w:tabs>
           <w:tab w:val="right" w:pos="10368"/>
         </w:tabs>
@@ -2414,14 +2408,37 @@
           <w:rFonts w:ascii="Calibri" w:hAnsi="Calibri"/>
           <w:sz w:val="22"/>
         </w:rPr>
-        <w:t>Prepare</w:t>
-      </w:r>
-      <w:r>
-        <w:rPr>
-          <w:rFonts w:ascii="Calibri" w:hAnsi="Calibri"/>
-          <w:sz w:val="22"/>
-        </w:rPr>
-        <w:t xml:space="preserve"> an enhanced version of the DL4J Apache Spark Distributed and Multi-GPU Workshop</w:t>
+        <w:t>Provide</w:t>
+      </w:r>
+      <w:r>
+        <w:rPr>
+          <w:rFonts w:ascii="Calibri" w:hAnsi="Calibri"/>
+          <w:sz w:val="22"/>
+        </w:rPr>
+        <w:t xml:space="preserve"> an enhanced version of the DL4J </w:t>
+      </w:r>
+      <w:r>
+        <w:rPr>
+          <w:rFonts w:ascii="Calibri" w:hAnsi="Calibri"/>
+          <w:sz w:val="22"/>
+        </w:rPr>
+        <w:t xml:space="preserve">Distributed </w:t>
+      </w:r>
+      <w:r>
+        <w:rPr>
+          <w:rFonts w:ascii="Calibri" w:hAnsi="Calibri"/>
+          <w:sz w:val="22"/>
+        </w:rPr>
+        <w:t xml:space="preserve">Apache Spark </w:t>
+      </w:r>
+      <w:bookmarkStart w:id="0" w:name="_GoBack"/>
+      <w:bookmarkEnd w:id="0"/>
+      <w:r>
+        <w:rPr>
+          <w:rFonts w:ascii="Calibri" w:hAnsi="Calibri"/>
+          <w:sz w:val="22"/>
+        </w:rPr>
+        <w:t>and Multi-GPU Workshop</w:t>
       </w:r>
     </w:p>
     <w:p>
@@ -3025,6 +3042,23 @@
           <w:sz w:val="22"/>
         </w:rPr>
         <w:t xml:space="preserve"> per factory unit yield production and productivity rates</w:t>
+      </w:r>
+    </w:p>
+    <w:p>
+      <w:pPr>
+        <w:rPr>
+          <w:rFonts w:ascii="Calibri" w:hAnsi="Calibri"/>
+          <w:b/>
+          <w:sz w:val="22"/>
+        </w:rPr>
+      </w:pPr>
+      <w:r>
+        <w:rPr>
+          <w:rFonts w:ascii="Calibri" w:hAnsi="Calibri"/>
+          <w:b/>
+          <w:sz w:val="22"/>
+        </w:rPr>
+        <w:br w:type="page"/>
       </w:r>
     </w:p>
     <w:p>
@@ -7473,7 +7507,7 @@
 </file>
 
 <file path=customXml/itemProps1.xml><?xml version="1.0" encoding="utf-8"?>
-<ds:datastoreItem xmlns:ds="http://schemas.openxmlformats.org/officeDocument/2006/customXml" ds:itemID="{D531463F-8F54-A34A-BAE5-81EA9D555A1F}">
+<ds:datastoreItem xmlns:ds="http://schemas.openxmlformats.org/officeDocument/2006/customXml" ds:itemID="{F4A425ED-3D77-474E-8B57-F5B1978ECF45}">
   <ds:schemaRefs>
     <ds:schemaRef ds:uri="http://schemas.openxmlformats.org/officeDocument/2006/bibliography"/>
   </ds:schemaRefs>

</xml_diff>

<commit_message>
update resume per main site
</commit_message>
<xml_diff>
--- a/docs/ResumeAKamlani.docx
+++ b/docs/ResumeAKamlani.docx
@@ -2388,7 +2388,35 @@
           <w:rFonts w:ascii="Calibri" w:hAnsi="Calibri"/>
           <w:sz w:val="22"/>
         </w:rPr>
-        <w:t>Responsible for enhancing Deep Learning for Java (DL4J) Workshops in collaboration with Skymind Academy</w:t>
+        <w:t xml:space="preserve">Responsible for </w:t>
+      </w:r>
+      <w:r>
+        <w:rPr>
+          <w:rFonts w:ascii="Calibri" w:hAnsi="Calibri"/>
+          <w:sz w:val="22"/>
+        </w:rPr>
+        <w:t>improving</w:t>
+      </w:r>
+      <w:r>
+        <w:rPr>
+          <w:rFonts w:ascii="Calibri" w:hAnsi="Calibri"/>
+          <w:sz w:val="22"/>
+        </w:rPr>
+        <w:t xml:space="preserve"> </w:t>
+      </w:r>
+      <w:r>
+        <w:rPr>
+          <w:rFonts w:ascii="Calibri" w:hAnsi="Calibri"/>
+          <w:sz w:val="22"/>
+        </w:rPr>
+        <w:t xml:space="preserve">the </w:t>
+      </w:r>
+      <w:r>
+        <w:rPr>
+          <w:rFonts w:ascii="Calibri" w:hAnsi="Calibri"/>
+          <w:sz w:val="22"/>
+        </w:rPr>
+        <w:t>Deep Learning for Java (DL4J) Workshops in collaboration with Skymind Academy</w:t>
       </w:r>
     </w:p>
     <w:p>
@@ -2408,28 +2436,7 @@
           <w:rFonts w:ascii="Calibri" w:hAnsi="Calibri"/>
           <w:sz w:val="22"/>
         </w:rPr>
-        <w:t>Provide</w:t>
-      </w:r>
-      <w:r>
-        <w:rPr>
-          <w:rFonts w:ascii="Calibri" w:hAnsi="Calibri"/>
-          <w:sz w:val="22"/>
-        </w:rPr>
-        <w:t xml:space="preserve"> an enhanced version of the DL4J </w:t>
-      </w:r>
-      <w:r>
-        <w:rPr>
-          <w:rFonts w:ascii="Calibri" w:hAnsi="Calibri"/>
-          <w:sz w:val="22"/>
-        </w:rPr>
-        <w:t xml:space="preserve">Distributed </w:t>
-      </w:r>
-      <w:r>
-        <w:rPr>
-          <w:rFonts w:ascii="Calibri" w:hAnsi="Calibri"/>
-          <w:sz w:val="22"/>
-        </w:rPr>
-        <w:t xml:space="preserve">Apache Spark </w:t>
+        <w:t>Act as an advisor in improving existing DL4J training content</w:t>
       </w:r>
       <w:bookmarkStart w:id="0" w:name="_GoBack"/>
       <w:bookmarkEnd w:id="0"/>
@@ -2438,7 +2445,55 @@
           <w:rFonts w:ascii="Calibri" w:hAnsi="Calibri"/>
           <w:sz w:val="22"/>
         </w:rPr>
-        <w:t>and Multi-GPU Workshop</w:t>
+        <w:t xml:space="preserve"> for public and corporate workshops</w:t>
+      </w:r>
+      <w:r>
+        <w:rPr>
+          <w:rFonts w:ascii="Calibri" w:hAnsi="Calibri"/>
+          <w:sz w:val="22"/>
+        </w:rPr>
+        <w:t xml:space="preserve"> </w:t>
+      </w:r>
+    </w:p>
+    <w:p>
+      <w:pPr>
+        <w:pStyle w:val="ListParagraph"/>
+        <w:numPr>
+          <w:ilvl w:val="0"/>
+          <w:numId w:val="9"/>
+        </w:numPr>
+        <w:rPr>
+          <w:rFonts w:ascii="Calibri" w:hAnsi="Calibri"/>
+          <w:sz w:val="22"/>
+        </w:rPr>
+      </w:pPr>
+      <w:r>
+        <w:rPr>
+          <w:rFonts w:ascii="Calibri" w:hAnsi="Calibri"/>
+          <w:sz w:val="22"/>
+        </w:rPr>
+        <w:t>Provide</w:t>
+      </w:r>
+      <w:r>
+        <w:rPr>
+          <w:rFonts w:ascii="Calibri" w:hAnsi="Calibri"/>
+          <w:sz w:val="22"/>
+        </w:rPr>
+        <w:t xml:space="preserve"> an enhanced version of the DL4J </w:t>
+      </w:r>
+      <w:r>
+        <w:rPr>
+          <w:rFonts w:ascii="Calibri" w:hAnsi="Calibri"/>
+          <w:sz w:val="22"/>
+        </w:rPr>
+        <w:t xml:space="preserve">Distributed </w:t>
+      </w:r>
+      <w:r>
+        <w:rPr>
+          <w:rFonts w:ascii="Calibri" w:hAnsi="Calibri"/>
+          <w:sz w:val="22"/>
+        </w:rPr>
+        <w:t>Apache Spark and Multi-GPU Workshop</w:t>
       </w:r>
     </w:p>
     <w:p>
@@ -3043,15 +3098,6 @@
         </w:rPr>
         <w:t xml:space="preserve"> per factory unit yield production and productivity rates</w:t>
       </w:r>
-    </w:p>
-    <w:p>
-      <w:pPr>
-        <w:rPr>
-          <w:rFonts w:ascii="Calibri" w:hAnsi="Calibri"/>
-          <w:b/>
-          <w:sz w:val="22"/>
-        </w:rPr>
-      </w:pPr>
       <w:r>
         <w:rPr>
           <w:rFonts w:ascii="Calibri" w:hAnsi="Calibri"/>
@@ -7507,7 +7553,7 @@
 </file>
 
 <file path=customXml/itemProps1.xml><?xml version="1.0" encoding="utf-8"?>
-<ds:datastoreItem xmlns:ds="http://schemas.openxmlformats.org/officeDocument/2006/customXml" ds:itemID="{F4A425ED-3D77-474E-8B57-F5B1978ECF45}">
+<ds:datastoreItem xmlns:ds="http://schemas.openxmlformats.org/officeDocument/2006/customXml" ds:itemID="{46C423AE-8D08-CB47-92DD-52E73177FF38}">
   <ds:schemaRefs>
     <ds:schemaRef ds:uri="http://schemas.openxmlformats.org/officeDocument/2006/bibliography"/>
   </ds:schemaRefs>

</xml_diff>

<commit_message>
update resume per new status
</commit_message>
<xml_diff>
--- a/docs/ResumeAKamlani.docx
+++ b/docs/ResumeAKamlani.docx
@@ -472,7 +472,17 @@
           <w:sz w:val="22"/>
           <w:szCs w:val="20"/>
         </w:rPr>
-        <w:t>particular attention</w:t>
+        <w:t>pa</w:t>
+      </w:r>
+      <w:bookmarkStart w:id="0" w:name="_GoBack"/>
+      <w:bookmarkEnd w:id="0"/>
+      <w:r>
+        <w:rPr>
+          <w:rFonts w:ascii="Calibri" w:hAnsi="Calibri" w:cs="Calibri"/>
+          <w:sz w:val="22"/>
+          <w:szCs w:val="20"/>
+        </w:rPr>
+        <w:t>rticular attention</w:t>
       </w:r>
       <w:r>
         <w:rPr>
@@ -2328,8 +2338,6 @@
         </w:rPr>
         <w:t>Deep Learning Consultant</w:t>
       </w:r>
-      <w:bookmarkStart w:id="0" w:name="_GoBack"/>
-      <w:bookmarkEnd w:id="0"/>
     </w:p>
     <w:p>
       <w:pPr>
@@ -2630,7 +2638,15 @@
           <w:i/>
           <w:sz w:val="22"/>
         </w:rPr>
-        <w:t xml:space="preserve"> Present</w:t>
+        <w:t xml:space="preserve"> </w:t>
+      </w:r>
+      <w:r>
+        <w:rPr>
+          <w:rFonts w:ascii="Calibri" w:hAnsi="Calibri"/>
+          <w:i/>
+          <w:sz w:val="22"/>
+        </w:rPr>
+        <w:t>Jun 2017</w:t>
       </w:r>
     </w:p>
     <w:p>
@@ -7555,7 +7571,7 @@
 </file>
 
 <file path=customXml/itemProps1.xml><?xml version="1.0" encoding="utf-8"?>
-<ds:datastoreItem xmlns:ds="http://schemas.openxmlformats.org/officeDocument/2006/customXml" ds:itemID="{2E9830A8-C3AB-A04C-A2FF-FFD34012A883}">
+<ds:datastoreItem xmlns:ds="http://schemas.openxmlformats.org/officeDocument/2006/customXml" ds:itemID="{412C34EC-0D7C-6F4C-B67F-FD8B356AD5F1}">
   <ds:schemaRefs>
     <ds:schemaRef ds:uri="http://schemas.openxmlformats.org/officeDocument/2006/bibliography"/>
   </ds:schemaRefs>

</xml_diff>

<commit_message>
add Techstars to resume and portfolio
</commit_message>
<xml_diff>
--- a/docs/ResumeAKamlani.docx
+++ b/docs/ResumeAKamlani.docx
@@ -278,61 +278,52 @@
           <w:tab w:val="right" w:pos="10368"/>
         </w:tabs>
         <w:rPr>
+          <w:rFonts w:ascii="Calibri" w:hAnsi="Calibri" w:cs="Wingdings 2"/>
+          <w:i/>
+          <w:color w:val="31849B" w:themeColor="accent5" w:themeShade="BF"/>
+        </w:rPr>
+      </w:pPr>
+      <w:r>
+        <w:rPr>
+          <w:i/>
+          <w:u w:color="FFFFFF" w:themeColor="background1"/>
+        </w:rPr>
+        <w:t>San Francisco, CA</w:t>
+      </w:r>
+      <w:r>
+        <w:rPr>
+          <w:rFonts w:ascii="Calibri" w:hAnsi="Calibri"/>
+          <w:b/>
+          <w:sz w:val="22"/>
+        </w:rPr>
+        <w:tab/>
+      </w:r>
+      <w:r>
+        <w:rPr>
+          <w:rFonts w:ascii="Wingdings" w:hAnsi="Wingdings"/>
+        </w:rPr>
+        <w:sym w:font="Wingdings" w:char="F029"/>
+      </w:r>
+      <w:r>
+        <w:rPr>
           <w:rStyle w:val="Hyperlink"/>
           <w:rFonts w:ascii="Calibri" w:hAnsi="Calibri" w:cs="Wingdings 2"/>
           <w:i/>
+          <w:color w:val="1F497D" w:themeColor="text2"/>
+          <w:u w:val="none"/>
+        </w:rPr>
+        <w:t xml:space="preserve"> </w:t>
+      </w:r>
+      <w:r>
+        <w:rPr>
+          <w:rStyle w:val="Hyperlink"/>
+          <w:rFonts w:ascii="Calibri" w:hAnsi="Calibri" w:cs="Wingdings 2"/>
+          <w:i/>
           <w:color w:val="31849B" w:themeColor="accent5" w:themeShade="BF"/>
           <w:u w:val="none"/>
         </w:rPr>
-      </w:pPr>
-      <w:r>
-        <w:rPr>
-          <w:i/>
-          <w:u w:color="FFFFFF" w:themeColor="background1"/>
-        </w:rPr>
-        <w:t>San Francisco, CA</w:t>
-      </w:r>
-      <w:r>
-        <w:rPr>
-          <w:rFonts w:ascii="Calibri" w:hAnsi="Calibri"/>
-          <w:b/>
-          <w:sz w:val="22"/>
-        </w:rPr>
-        <w:tab/>
-      </w:r>
-      <w:r>
-        <w:rPr>
-          <w:rFonts w:ascii="Wingdings" w:hAnsi="Wingdings"/>
-        </w:rPr>
-        <w:sym w:font="Wingdings" w:char="F029"/>
-      </w:r>
-      <w:r>
-        <w:rPr>
-          <w:rStyle w:val="Hyperlink"/>
-          <w:rFonts w:ascii="Calibri" w:hAnsi="Calibri" w:cs="Wingdings 2"/>
-          <w:i/>
-          <w:color w:val="1F497D" w:themeColor="text2"/>
-          <w:u w:val="none"/>
-        </w:rPr>
-        <w:t xml:space="preserve"> </w:t>
-      </w:r>
-      <w:r>
-        <w:rPr>
-          <w:rStyle w:val="Hyperlink"/>
-          <w:rFonts w:ascii="Calibri" w:hAnsi="Calibri" w:cs="Wingdings 2"/>
-          <w:i/>
-          <w:color w:val="31849B" w:themeColor="accent5" w:themeShade="BF"/>
-          <w:u w:val="none"/>
-        </w:rPr>
         <w:t>(415) 926-1221</w:t>
       </w:r>
-    </w:p>
-    <w:p>
-      <w:pPr>
-        <w:tabs>
-          <w:tab w:val="right" w:pos="10368"/>
-        </w:tabs>
-      </w:pPr>
     </w:p>
     <w:p>
       <w:pPr>
@@ -472,17 +463,7 @@
           <w:sz w:val="22"/>
           <w:szCs w:val="20"/>
         </w:rPr>
-        <w:t>pa</w:t>
-      </w:r>
-      <w:bookmarkStart w:id="0" w:name="_GoBack"/>
-      <w:bookmarkEnd w:id="0"/>
-      <w:r>
-        <w:rPr>
-          <w:rFonts w:ascii="Calibri" w:hAnsi="Calibri" w:cs="Calibri"/>
-          <w:sz w:val="22"/>
-          <w:szCs w:val="20"/>
-        </w:rPr>
-        <w:t>rticular attention</w:t>
+        <w:t>particular attention</w:t>
       </w:r>
       <w:r>
         <w:rPr>
@@ -1958,37 +1939,85 @@
           <w:b/>
           <w:color w:val="1F497D" w:themeColor="text2"/>
         </w:rPr>
-        <w:t>PROJECTS</w:t>
-      </w:r>
-    </w:p>
-    <w:p>
-      <w:pPr>
-        <w:pStyle w:val="ListParagraph"/>
+        <w:t>EXPERIENCE</w:t>
+      </w:r>
+    </w:p>
+    <w:p>
+      <w:pPr>
         <w:tabs>
           <w:tab w:val="right" w:pos="10368"/>
         </w:tabs>
-        <w:ind w:left="0"/>
-        <w:rPr>
-          <w:rFonts w:ascii="Calibri" w:hAnsi="Calibri"/>
-          <w:b/>
-          <w:sz w:val="22"/>
-        </w:rPr>
-      </w:pPr>
-      <w:r>
-        <w:rPr>
-          <w:rFonts w:ascii="Calibri" w:hAnsi="Calibri"/>
-          <w:b/>
-          <w:sz w:val="22"/>
-        </w:rPr>
-        <w:t>Self-Driving Cars</w:t>
-      </w:r>
-      <w:r>
-        <w:rPr>
-          <w:rFonts w:ascii="Calibri" w:hAnsi="Calibri"/>
-          <w:b/>
-          <w:sz w:val="22"/>
-        </w:rPr>
-        <w:t xml:space="preserve"> | Udacity</w:t>
+        <w:rPr>
+          <w:rFonts w:ascii="Calibri" w:hAnsi="Calibri"/>
+          <w:b/>
+          <w:sz w:val="22"/>
+        </w:rPr>
+      </w:pPr>
+      <w:r>
+        <w:rPr>
+          <w:rFonts w:ascii="Calibri" w:hAnsi="Calibri"/>
+          <w:b/>
+          <w:sz w:val="22"/>
+        </w:rPr>
+        <w:t>Techstars IoT</w:t>
+      </w:r>
+      <w:r>
+        <w:rPr>
+          <w:rFonts w:ascii="Calibri" w:hAnsi="Calibri"/>
+          <w:b/>
+          <w:sz w:val="22"/>
+        </w:rPr>
+        <w:t xml:space="preserve"> </w:t>
+      </w:r>
+      <w:r>
+        <w:rPr>
+          <w:rFonts w:ascii="Calibri" w:hAnsi="Calibri" w:cs="Arial"/>
+          <w:b/>
+          <w:sz w:val="22"/>
+          <w:szCs w:val="20"/>
+        </w:rPr>
+        <w:t>|</w:t>
+      </w:r>
+      <w:r>
+        <w:rPr>
+          <w:rFonts w:ascii="Calibri" w:hAnsi="Calibri" w:cs="Arial"/>
+          <w:b/>
+          <w:sz w:val="22"/>
+          <w:szCs w:val="20"/>
+        </w:rPr>
+        <w:t xml:space="preserve"> </w:t>
+      </w:r>
+      <w:r>
+        <w:rPr>
+          <w:rFonts w:ascii="Calibri" w:hAnsi="Calibri"/>
+          <w:b/>
+          <w:sz w:val="22"/>
+        </w:rPr>
+        <w:t>New York City</w:t>
+      </w:r>
+      <w:r>
+        <w:rPr>
+          <w:rFonts w:ascii="Calibri" w:hAnsi="Calibri"/>
+          <w:b/>
+          <w:sz w:val="22"/>
+        </w:rPr>
+        <w:t xml:space="preserve">, </w:t>
+      </w:r>
+      <w:r>
+        <w:rPr>
+          <w:rFonts w:ascii="Calibri" w:hAnsi="Calibri"/>
+          <w:b/>
+          <w:sz w:val="22"/>
+        </w:rPr>
+        <w:t>NY</w:t>
+      </w:r>
+      <w:r>
+        <w:rPr>
+          <w:rFonts w:ascii="Calibri" w:hAnsi="Calibri"/>
+          <w:b/>
+          <w:sz w:val="22"/>
+        </w:rPr>
+        <w:t xml:space="preserve"> </w:t>
       </w:r>
       <w:r>
         <w:rPr>
@@ -1998,296 +2027,13 @@
         </w:rPr>
         <w:tab/>
       </w:r>
-    </w:p>
-    <w:p>
-      <w:pPr>
-        <w:pStyle w:val="ListParagraph"/>
-        <w:tabs>
-          <w:tab w:val="right" w:pos="10368"/>
-        </w:tabs>
-        <w:ind w:left="0"/>
-        <w:rPr>
-          <w:rFonts w:ascii="Calibri" w:hAnsi="Calibri"/>
-          <w:sz w:val="22"/>
-          <w:szCs w:val="22"/>
-        </w:rPr>
-      </w:pPr>
-      <w:r>
-        <w:rPr>
-          <w:rFonts w:ascii="Calibri" w:hAnsi="Calibri"/>
-          <w:sz w:val="22"/>
-          <w:szCs w:val="22"/>
-        </w:rPr>
-        <w:t>A</w:t>
-      </w:r>
-      <w:r>
-        <w:rPr>
-          <w:rFonts w:ascii="Calibri" w:hAnsi="Calibri"/>
-          <w:sz w:val="22"/>
-          <w:szCs w:val="22"/>
-        </w:rPr>
-        <w:t xml:space="preserve">utonomous </w:t>
-      </w:r>
-      <w:r>
-        <w:rPr>
-          <w:rFonts w:ascii="Calibri" w:hAnsi="Calibri"/>
-          <w:sz w:val="22"/>
-          <w:szCs w:val="22"/>
-        </w:rPr>
-        <w:t xml:space="preserve">driving </w:t>
-      </w:r>
-      <w:r>
-        <w:rPr>
-          <w:rFonts w:ascii="Calibri" w:hAnsi="Calibri"/>
-          <w:sz w:val="22"/>
-          <w:szCs w:val="22"/>
-        </w:rPr>
-        <w:t xml:space="preserve">projects </w:t>
-      </w:r>
-      <w:r>
-        <w:rPr>
-          <w:rFonts w:ascii="Calibri" w:hAnsi="Calibri"/>
-          <w:sz w:val="22"/>
-          <w:szCs w:val="22"/>
-        </w:rPr>
-        <w:t xml:space="preserve">per computer vision </w:t>
-      </w:r>
-      <w:r>
-        <w:rPr>
-          <w:rFonts w:ascii="Calibri" w:hAnsi="Calibri"/>
-          <w:sz w:val="22"/>
-          <w:szCs w:val="22"/>
-        </w:rPr>
-        <w:t>perception</w:t>
-      </w:r>
-      <w:r>
-        <w:rPr>
-          <w:rFonts w:ascii="Calibri" w:hAnsi="Calibri"/>
-          <w:sz w:val="22"/>
-          <w:szCs w:val="22"/>
-        </w:rPr>
-        <w:t xml:space="preserve">, </w:t>
-      </w:r>
-      <w:r>
-        <w:rPr>
-          <w:rFonts w:ascii="Calibri" w:hAnsi="Calibri"/>
-          <w:sz w:val="22"/>
-          <w:szCs w:val="22"/>
-        </w:rPr>
-        <w:t xml:space="preserve">sensor fusion </w:t>
-      </w:r>
-      <w:r>
-        <w:rPr>
-          <w:rFonts w:ascii="Calibri" w:hAnsi="Calibri"/>
-          <w:sz w:val="22"/>
-          <w:szCs w:val="22"/>
-        </w:rPr>
-        <w:t xml:space="preserve">environment detection and </w:t>
-      </w:r>
-      <w:r>
-        <w:rPr>
-          <w:rFonts w:ascii="Calibri" w:hAnsi="Calibri"/>
-          <w:sz w:val="22"/>
-          <w:szCs w:val="22"/>
-        </w:rPr>
-        <w:t>tracking</w:t>
-      </w:r>
-      <w:r>
-        <w:rPr>
-          <w:rFonts w:ascii="Calibri" w:hAnsi="Calibri"/>
-          <w:sz w:val="22"/>
-          <w:szCs w:val="22"/>
-        </w:rPr>
-        <w:t xml:space="preserve"> </w:t>
-      </w:r>
-    </w:p>
-    <w:p>
-      <w:pPr>
-        <w:pStyle w:val="ListParagraph"/>
-        <w:tabs>
-          <w:tab w:val="right" w:pos="10368"/>
-        </w:tabs>
-        <w:ind w:left="0"/>
-        <w:rPr>
-          <w:rFonts w:ascii="Calibri" w:hAnsi="Calibri"/>
-          <w:b/>
-          <w:sz w:val="22"/>
-        </w:rPr>
-      </w:pPr>
-      <w:r>
-        <w:rPr>
-          <w:rFonts w:ascii="Calibri" w:hAnsi="Calibri"/>
-          <w:b/>
-          <w:sz w:val="22"/>
-        </w:rPr>
-        <w:t>Visitor Tracking Behavior Patterns</w:t>
-      </w:r>
-      <w:r>
-        <w:rPr>
-          <w:rFonts w:ascii="Calibri" w:hAnsi="Calibri"/>
-          <w:b/>
-          <w:sz w:val="22"/>
-        </w:rPr>
-        <w:t xml:space="preserve"> </w:t>
-      </w:r>
-      <w:r>
-        <w:rPr>
-          <w:rFonts w:ascii="Calibri" w:hAnsi="Calibri"/>
-          <w:b/>
-          <w:sz w:val="22"/>
-        </w:rPr>
-        <w:t>| Cooper Hewitt Smithsonian Design Museum</w:t>
-      </w:r>
-      <w:r>
-        <w:rPr>
-          <w:rFonts w:ascii="Calibri" w:hAnsi="Calibri"/>
-          <w:b/>
-          <w:sz w:val="22"/>
-        </w:rPr>
-        <w:tab/>
-      </w:r>
-    </w:p>
-    <w:p>
-      <w:pPr>
-        <w:rPr>
-          <w:rFonts w:ascii="Calibri" w:hAnsi="Calibri"/>
-          <w:sz w:val="22"/>
-          <w:szCs w:val="22"/>
-        </w:rPr>
-      </w:pPr>
-      <w:r>
-        <w:rPr>
-          <w:rFonts w:ascii="Calibri" w:hAnsi="Calibri"/>
-          <w:sz w:val="22"/>
-          <w:szCs w:val="22"/>
-        </w:rPr>
-        <w:t xml:space="preserve">Provide the museum recommendations into visitor behavior tracking patterns and temporal exhibition events via </w:t>
-      </w:r>
-      <w:r>
-        <w:rPr>
-          <w:rFonts w:ascii="Calibri" w:hAnsi="Calibri"/>
-          <w:sz w:val="22"/>
-          <w:szCs w:val="22"/>
-        </w:rPr>
-        <w:t xml:space="preserve">an analytic pipeline consisting of </w:t>
-      </w:r>
-      <w:r>
-        <w:rPr>
-          <w:rFonts w:ascii="Calibri" w:hAnsi="Calibri"/>
-          <w:sz w:val="22"/>
-          <w:szCs w:val="22"/>
-        </w:rPr>
-        <w:t xml:space="preserve">Apache Spark GraphX/GraphFrames and </w:t>
-      </w:r>
-      <w:r>
-        <w:rPr>
-          <w:rFonts w:ascii="Calibri" w:hAnsi="Calibri"/>
-          <w:sz w:val="22"/>
-        </w:rPr>
-        <w:t>hierarchical clustering algorithms</w:t>
-      </w:r>
-    </w:p>
-    <w:p>
-      <w:pPr>
-        <w:rPr>
-          <w:sz w:val="22"/>
-          <w:szCs w:val="22"/>
-        </w:rPr>
-      </w:pPr>
-    </w:p>
-    <w:p>
-      <w:pPr>
-        <w:rPr>
-          <w:rFonts w:ascii="Calibri" w:hAnsi="Calibri"/>
-          <w:b/>
-          <w:color w:val="1F497D" w:themeColor="text2"/>
-        </w:rPr>
-      </w:pPr>
-      <w:r>
-        <w:rPr>
-          <w:rFonts w:ascii="Calibri" w:hAnsi="Calibri"/>
-          <w:b/>
-          <w:color w:val="1F497D" w:themeColor="text2"/>
-        </w:rPr>
-        <w:t>EXPERIENCE</w:t>
-      </w:r>
-    </w:p>
-    <w:p>
-      <w:pPr>
-        <w:tabs>
-          <w:tab w:val="right" w:pos="10368"/>
-        </w:tabs>
-        <w:rPr>
-          <w:rFonts w:ascii="Calibri" w:hAnsi="Calibri"/>
-          <w:b/>
-          <w:sz w:val="22"/>
-        </w:rPr>
-      </w:pPr>
-      <w:r>
-        <w:rPr>
-          <w:rFonts w:ascii="Calibri" w:hAnsi="Calibri"/>
-          <w:b/>
-          <w:sz w:val="22"/>
-        </w:rPr>
-        <w:t>Skymind</w:t>
-      </w:r>
-      <w:r>
-        <w:rPr>
-          <w:rFonts w:ascii="Calibri" w:hAnsi="Calibri"/>
-          <w:b/>
-          <w:sz w:val="22"/>
-        </w:rPr>
-        <w:t xml:space="preserve"> </w:t>
-      </w:r>
-      <w:r>
-        <w:rPr>
-          <w:rFonts w:ascii="Calibri" w:hAnsi="Calibri" w:cs="Arial"/>
-          <w:b/>
-          <w:sz w:val="22"/>
-          <w:szCs w:val="20"/>
-        </w:rPr>
-        <w:t>|</w:t>
-      </w:r>
-      <w:r>
-        <w:rPr>
-          <w:rFonts w:ascii="Calibri" w:hAnsi="Calibri" w:cs="Arial"/>
-          <w:b/>
-          <w:sz w:val="22"/>
-          <w:szCs w:val="20"/>
-        </w:rPr>
-        <w:t xml:space="preserve"> </w:t>
-      </w:r>
-      <w:r>
-        <w:rPr>
-          <w:rFonts w:ascii="Calibri" w:hAnsi="Calibri"/>
-          <w:b/>
-          <w:sz w:val="22"/>
-        </w:rPr>
-        <w:t>San Francisco, CA</w:t>
-      </w:r>
-      <w:r>
-        <w:rPr>
-          <w:rFonts w:ascii="Calibri" w:hAnsi="Calibri"/>
-          <w:b/>
-          <w:sz w:val="22"/>
-        </w:rPr>
-        <w:t xml:space="preserve"> </w:t>
-      </w:r>
-      <w:r>
-        <w:rPr>
-          <w:rFonts w:ascii="Calibri" w:hAnsi="Calibri"/>
-          <w:b/>
-          <w:sz w:val="22"/>
-        </w:rPr>
-        <w:tab/>
-      </w:r>
-      <w:r>
-        <w:rPr>
-          <w:rFonts w:ascii="Calibri" w:hAnsi="Calibri"/>
-          <w:i/>
-          <w:sz w:val="22"/>
-        </w:rPr>
-        <w:t>May</w:t>
+      <w:r>
+        <w:rPr>
+          <w:rFonts w:ascii="Calibri" w:hAnsi="Calibri"/>
+          <w:i/>
+          <w:sz w:val="22"/>
+        </w:rPr>
+        <w:t>July</w:t>
       </w:r>
       <w:r>
         <w:rPr>
@@ -2336,7 +2082,7 @@
           <w:i/>
           <w:sz w:val="22"/>
         </w:rPr>
-        <w:t>Deep Learning Consultant</w:t>
+        <w:t>Technologist in Residence</w:t>
       </w:r>
     </w:p>
     <w:p>
@@ -2358,35 +2104,14 @@
           <w:rFonts w:ascii="Calibri" w:hAnsi="Calibri"/>
           <w:sz w:val="22"/>
         </w:rPr>
-        <w:t>improving</w:t>
-      </w:r>
-      <w:r>
-        <w:rPr>
-          <w:rFonts w:ascii="Calibri" w:hAnsi="Calibri"/>
-          <w:sz w:val="22"/>
-        </w:rPr>
-        <w:t xml:space="preserve"> </w:t>
-      </w:r>
-      <w:r>
-        <w:rPr>
-          <w:rFonts w:ascii="Calibri" w:hAnsi="Calibri"/>
-          <w:sz w:val="22"/>
-        </w:rPr>
-        <w:t xml:space="preserve">the </w:t>
-      </w:r>
-      <w:r>
-        <w:rPr>
-          <w:rFonts w:ascii="Calibri" w:hAnsi="Calibri"/>
-          <w:sz w:val="22"/>
-        </w:rPr>
-        <w:t xml:space="preserve">Deep Learning for Java (DL4J) </w:t>
-      </w:r>
-      <w:r>
-        <w:rPr>
-          <w:rFonts w:ascii="Calibri" w:hAnsi="Calibri"/>
-          <w:sz w:val="22"/>
-        </w:rPr>
-        <w:t>Framework</w:t>
+        <w:t xml:space="preserve">advising Accelerator Venture Companies in their </w:t>
+      </w:r>
+      <w:r>
+        <w:rPr>
+          <w:rFonts w:ascii="Calibri" w:hAnsi="Calibri"/>
+          <w:sz w:val="22"/>
+        </w:rPr>
+        <w:t>PoC and Pilot designs</w:t>
       </w:r>
       <w:r>
         <w:rPr>
@@ -2413,49 +2138,14 @@
           <w:rFonts w:ascii="Calibri" w:hAnsi="Calibri"/>
           <w:sz w:val="22"/>
         </w:rPr>
-        <w:t>Act as a</w:t>
-      </w:r>
-      <w:r>
-        <w:rPr>
-          <w:rFonts w:ascii="Calibri" w:hAnsi="Calibri"/>
-          <w:sz w:val="22"/>
-        </w:rPr>
-        <w:t xml:space="preserve">n advisor in improving the </w:t>
-      </w:r>
-      <w:r>
-        <w:rPr>
-          <w:rFonts w:ascii="Calibri" w:hAnsi="Calibri"/>
-          <w:sz w:val="22"/>
-        </w:rPr>
-        <w:t xml:space="preserve">DL4J </w:t>
-      </w:r>
-      <w:r>
-        <w:rPr>
-          <w:rFonts w:ascii="Calibri" w:hAnsi="Calibri"/>
-          <w:sz w:val="22"/>
-        </w:rPr>
-        <w:t xml:space="preserve">Stack and </w:t>
-      </w:r>
-      <w:r>
-        <w:rPr>
-          <w:rFonts w:ascii="Calibri" w:hAnsi="Calibri"/>
-          <w:sz w:val="22"/>
-        </w:rPr>
-        <w:t xml:space="preserve">Public/Corporate </w:t>
-      </w:r>
-      <w:r>
-        <w:rPr>
-          <w:rFonts w:ascii="Calibri" w:hAnsi="Calibri"/>
-          <w:sz w:val="22"/>
-        </w:rPr>
-        <w:t>Workshop content</w:t>
-      </w:r>
-      <w:r>
-        <w:rPr>
-          <w:rFonts w:ascii="Calibri" w:hAnsi="Calibri"/>
-          <w:sz w:val="22"/>
-        </w:rPr>
-        <w:t xml:space="preserve"> </w:t>
+        <w:t xml:space="preserve">Advise </w:t>
+      </w:r>
+      <w:r>
+        <w:rPr>
+          <w:rFonts w:ascii="Calibri" w:hAnsi="Calibri"/>
+          <w:sz w:val="22"/>
+        </w:rPr>
+        <w:t xml:space="preserve">companies in Systems Architecture and Scaling their data-driven solution </w:t>
       </w:r>
     </w:p>
     <w:p>
@@ -2475,51 +2165,328 @@
           <w:rFonts w:ascii="Calibri" w:hAnsi="Calibri"/>
           <w:sz w:val="22"/>
         </w:rPr>
-        <w:t xml:space="preserve">Present enhanced workshops of </w:t>
-      </w:r>
-      <w:r>
-        <w:rPr>
-          <w:rFonts w:ascii="Calibri" w:hAnsi="Calibri"/>
-          <w:sz w:val="22"/>
-        </w:rPr>
-        <w:t xml:space="preserve">the </w:t>
-      </w:r>
-      <w:r>
-        <w:rPr>
-          <w:rFonts w:ascii="Calibri" w:hAnsi="Calibri"/>
-          <w:sz w:val="22"/>
-        </w:rPr>
-        <w:t xml:space="preserve">DL4J </w:t>
-      </w:r>
-      <w:r>
-        <w:rPr>
-          <w:rFonts w:ascii="Calibri" w:hAnsi="Calibri"/>
-          <w:sz w:val="22"/>
-        </w:rPr>
-        <w:t xml:space="preserve">Framework </w:t>
-      </w:r>
-      <w:r>
-        <w:rPr>
-          <w:rFonts w:ascii="Calibri" w:hAnsi="Calibri"/>
-          <w:sz w:val="22"/>
-        </w:rPr>
-        <w:t xml:space="preserve">and Distributed Multi-GPU Apache Spark content </w:t>
-      </w:r>
-    </w:p>
-    <w:p>
-      <w:pPr>
-        <w:rPr>
-          <w:rFonts w:ascii="Calibri" w:hAnsi="Calibri"/>
-          <w:b/>
-          <w:color w:val="1F497D" w:themeColor="text2"/>
-        </w:rPr>
-      </w:pPr>
+        <w:t>Develop Scalable Frameworks for companies to benchmark and migrate their solution</w:t>
+      </w:r>
     </w:p>
     <w:p>
       <w:pPr>
         <w:tabs>
           <w:tab w:val="right" w:pos="10368"/>
         </w:tabs>
+        <w:rPr>
+          <w:rFonts w:ascii="Calibri" w:hAnsi="Calibri"/>
+          <w:b/>
+          <w:sz w:val="22"/>
+        </w:rPr>
+      </w:pPr>
+    </w:p>
+    <w:p>
+      <w:pPr>
+        <w:tabs>
+          <w:tab w:val="right" w:pos="10368"/>
+        </w:tabs>
+        <w:rPr>
+          <w:rFonts w:ascii="Calibri" w:hAnsi="Calibri"/>
+          <w:b/>
+          <w:sz w:val="22"/>
+        </w:rPr>
+      </w:pPr>
+      <w:r>
+        <w:rPr>
+          <w:rFonts w:ascii="Calibri" w:hAnsi="Calibri"/>
+          <w:b/>
+          <w:sz w:val="22"/>
+        </w:rPr>
+        <w:t>Skymind</w:t>
+      </w:r>
+      <w:r>
+        <w:rPr>
+          <w:rFonts w:ascii="Calibri" w:hAnsi="Calibri"/>
+          <w:b/>
+          <w:sz w:val="22"/>
+        </w:rPr>
+        <w:t xml:space="preserve"> </w:t>
+      </w:r>
+      <w:r>
+        <w:rPr>
+          <w:rFonts w:ascii="Calibri" w:hAnsi="Calibri" w:cs="Arial"/>
+          <w:b/>
+          <w:sz w:val="22"/>
+          <w:szCs w:val="20"/>
+        </w:rPr>
+        <w:t>|</w:t>
+      </w:r>
+      <w:r>
+        <w:rPr>
+          <w:rFonts w:ascii="Calibri" w:hAnsi="Calibri" w:cs="Arial"/>
+          <w:b/>
+          <w:sz w:val="22"/>
+          <w:szCs w:val="20"/>
+        </w:rPr>
+        <w:t xml:space="preserve"> </w:t>
+      </w:r>
+      <w:r>
+        <w:rPr>
+          <w:rFonts w:ascii="Calibri" w:hAnsi="Calibri"/>
+          <w:b/>
+          <w:sz w:val="22"/>
+        </w:rPr>
+        <w:t>San Francisco, CA</w:t>
+      </w:r>
+      <w:r>
+        <w:rPr>
+          <w:rFonts w:ascii="Calibri" w:hAnsi="Calibri"/>
+          <w:b/>
+          <w:sz w:val="22"/>
+        </w:rPr>
+        <w:t xml:space="preserve"> </w:t>
+      </w:r>
+      <w:r>
+        <w:rPr>
+          <w:rFonts w:ascii="Calibri" w:hAnsi="Calibri"/>
+          <w:b/>
+          <w:sz w:val="22"/>
+        </w:rPr>
+        <w:tab/>
+      </w:r>
+      <w:r>
+        <w:rPr>
+          <w:rFonts w:ascii="Calibri" w:hAnsi="Calibri"/>
+          <w:i/>
+          <w:sz w:val="22"/>
+        </w:rPr>
+        <w:t>May</w:t>
+      </w:r>
+      <w:r>
+        <w:rPr>
+          <w:rFonts w:ascii="Calibri" w:hAnsi="Calibri"/>
+          <w:i/>
+          <w:sz w:val="22"/>
+        </w:rPr>
+        <w:t xml:space="preserve"> 201</w:t>
+      </w:r>
+      <w:r>
+        <w:rPr>
+          <w:rFonts w:ascii="Calibri" w:hAnsi="Calibri"/>
+          <w:i/>
+          <w:sz w:val="22"/>
+        </w:rPr>
+        <w:t>7</w:t>
+      </w:r>
+      <w:r>
+        <w:rPr>
+          <w:rFonts w:ascii="Calibri" w:hAnsi="Calibri"/>
+          <w:i/>
+          <w:sz w:val="22"/>
+        </w:rPr>
+        <w:t xml:space="preserve"> – </w:t>
+      </w:r>
+      <w:r>
+        <w:rPr>
+          <w:rFonts w:ascii="Calibri" w:hAnsi="Calibri"/>
+          <w:i/>
+          <w:sz w:val="22"/>
+        </w:rPr>
+        <w:t>Present</w:t>
+      </w:r>
+    </w:p>
+    <w:p>
+      <w:pPr>
+        <w:rPr>
+          <w:rFonts w:ascii="Calibri" w:hAnsi="Calibri"/>
+          <w:i/>
+          <w:sz w:val="22"/>
+        </w:rPr>
+      </w:pPr>
+      <w:r>
+        <w:rPr>
+          <w:rFonts w:ascii="Calibri" w:hAnsi="Calibri"/>
+          <w:i/>
+          <w:sz w:val="22"/>
+        </w:rPr>
+        <w:t>Deep Learning Consultant</w:t>
+      </w:r>
+      <w:bookmarkStart w:id="0" w:name="_GoBack"/>
+      <w:bookmarkEnd w:id="0"/>
+    </w:p>
+    <w:p>
+      <w:pPr>
+        <w:rPr>
+          <w:rFonts w:ascii="Calibri" w:hAnsi="Calibri"/>
+          <w:sz w:val="22"/>
+        </w:rPr>
+      </w:pPr>
+      <w:r>
+        <w:rPr>
+          <w:rFonts w:ascii="Calibri" w:hAnsi="Calibri"/>
+          <w:sz w:val="22"/>
+        </w:rPr>
+        <w:t xml:space="preserve">Responsible for </w:t>
+      </w:r>
+      <w:r>
+        <w:rPr>
+          <w:rFonts w:ascii="Calibri" w:hAnsi="Calibri"/>
+          <w:sz w:val="22"/>
+        </w:rPr>
+        <w:t>improving</w:t>
+      </w:r>
+      <w:r>
+        <w:rPr>
+          <w:rFonts w:ascii="Calibri" w:hAnsi="Calibri"/>
+          <w:sz w:val="22"/>
+        </w:rPr>
+        <w:t xml:space="preserve"> </w:t>
+      </w:r>
+      <w:r>
+        <w:rPr>
+          <w:rFonts w:ascii="Calibri" w:hAnsi="Calibri"/>
+          <w:sz w:val="22"/>
+        </w:rPr>
+        <w:t xml:space="preserve">the </w:t>
+      </w:r>
+      <w:r>
+        <w:rPr>
+          <w:rFonts w:ascii="Calibri" w:hAnsi="Calibri"/>
+          <w:sz w:val="22"/>
+        </w:rPr>
+        <w:t xml:space="preserve">Deep Learning for Java (DL4J) </w:t>
+      </w:r>
+      <w:r>
+        <w:rPr>
+          <w:rFonts w:ascii="Calibri" w:hAnsi="Calibri"/>
+          <w:sz w:val="22"/>
+        </w:rPr>
+        <w:t>Framework</w:t>
+      </w:r>
+      <w:r>
+        <w:rPr>
+          <w:rFonts w:ascii="Calibri" w:hAnsi="Calibri"/>
+          <w:sz w:val="22"/>
+        </w:rPr>
+        <w:t xml:space="preserve"> </w:t>
+      </w:r>
+    </w:p>
+    <w:p>
+      <w:pPr>
+        <w:pStyle w:val="ListParagraph"/>
+        <w:numPr>
+          <w:ilvl w:val="0"/>
+          <w:numId w:val="9"/>
+        </w:numPr>
+        <w:rPr>
+          <w:rFonts w:ascii="Calibri" w:hAnsi="Calibri"/>
+          <w:sz w:val="22"/>
+        </w:rPr>
+      </w:pPr>
+      <w:r>
+        <w:rPr>
+          <w:rFonts w:ascii="Calibri" w:hAnsi="Calibri"/>
+          <w:sz w:val="22"/>
+        </w:rPr>
+        <w:t>Act as a</w:t>
+      </w:r>
+      <w:r>
+        <w:rPr>
+          <w:rFonts w:ascii="Calibri" w:hAnsi="Calibri"/>
+          <w:sz w:val="22"/>
+        </w:rPr>
+        <w:t xml:space="preserve">n advisor in improving the </w:t>
+      </w:r>
+      <w:r>
+        <w:rPr>
+          <w:rFonts w:ascii="Calibri" w:hAnsi="Calibri"/>
+          <w:sz w:val="22"/>
+        </w:rPr>
+        <w:t xml:space="preserve">DL4J </w:t>
+      </w:r>
+      <w:r>
+        <w:rPr>
+          <w:rFonts w:ascii="Calibri" w:hAnsi="Calibri"/>
+          <w:sz w:val="22"/>
+        </w:rPr>
+        <w:t xml:space="preserve">Stack and </w:t>
+      </w:r>
+      <w:r>
+        <w:rPr>
+          <w:rFonts w:ascii="Calibri" w:hAnsi="Calibri"/>
+          <w:sz w:val="22"/>
+        </w:rPr>
+        <w:t xml:space="preserve">Public/Corporate </w:t>
+      </w:r>
+      <w:r>
+        <w:rPr>
+          <w:rFonts w:ascii="Calibri" w:hAnsi="Calibri"/>
+          <w:sz w:val="22"/>
+        </w:rPr>
+        <w:t>Workshop content</w:t>
+      </w:r>
+      <w:r>
+        <w:rPr>
+          <w:rFonts w:ascii="Calibri" w:hAnsi="Calibri"/>
+          <w:sz w:val="22"/>
+        </w:rPr>
+        <w:t xml:space="preserve"> </w:t>
+      </w:r>
+    </w:p>
+    <w:p>
+      <w:pPr>
+        <w:pStyle w:val="ListParagraph"/>
+        <w:numPr>
+          <w:ilvl w:val="0"/>
+          <w:numId w:val="9"/>
+        </w:numPr>
+        <w:rPr>
+          <w:rFonts w:ascii="Calibri" w:hAnsi="Calibri"/>
+          <w:sz w:val="22"/>
+        </w:rPr>
+      </w:pPr>
+      <w:r>
+        <w:rPr>
+          <w:rFonts w:ascii="Calibri" w:hAnsi="Calibri"/>
+          <w:sz w:val="22"/>
+        </w:rPr>
+        <w:t xml:space="preserve">Present enhanced workshops of </w:t>
+      </w:r>
+      <w:r>
+        <w:rPr>
+          <w:rFonts w:ascii="Calibri" w:hAnsi="Calibri"/>
+          <w:sz w:val="22"/>
+        </w:rPr>
+        <w:t xml:space="preserve">the </w:t>
+      </w:r>
+      <w:r>
+        <w:rPr>
+          <w:rFonts w:ascii="Calibri" w:hAnsi="Calibri"/>
+          <w:sz w:val="22"/>
+        </w:rPr>
+        <w:t xml:space="preserve">DL4J </w:t>
+      </w:r>
+      <w:r>
+        <w:rPr>
+          <w:rFonts w:ascii="Calibri" w:hAnsi="Calibri"/>
+          <w:sz w:val="22"/>
+        </w:rPr>
+        <w:t xml:space="preserve">Framework </w:t>
+      </w:r>
+      <w:r>
+        <w:rPr>
+          <w:rFonts w:ascii="Calibri" w:hAnsi="Calibri"/>
+          <w:sz w:val="22"/>
+        </w:rPr>
+        <w:t xml:space="preserve">and Distributed Multi-GPU Apache Spark content </w:t>
+      </w:r>
+    </w:p>
+    <w:p>
+      <w:pPr>
+        <w:rPr>
+          <w:rFonts w:ascii="Calibri" w:hAnsi="Calibri"/>
+          <w:b/>
+          <w:color w:val="1F497D" w:themeColor="text2"/>
+        </w:rPr>
+      </w:pPr>
+    </w:p>
+    <w:p>
+      <w:pPr>
         <w:rPr>
           <w:rFonts w:ascii="Calibri" w:hAnsi="Calibri"/>
           <w:b/>
@@ -3116,6 +3083,23 @@
         </w:rPr>
         <w:t xml:space="preserve"> per factory unit yield production and productivity rates</w:t>
       </w:r>
+    </w:p>
+    <w:p>
+      <w:pPr>
+        <w:rPr>
+          <w:rFonts w:ascii="Calibri" w:hAnsi="Calibri"/>
+          <w:sz w:val="22"/>
+        </w:rPr>
+      </w:pPr>
+    </w:p>
+    <w:p>
+      <w:pPr>
+        <w:rPr>
+          <w:rFonts w:ascii="Calibri" w:hAnsi="Calibri"/>
+          <w:b/>
+          <w:sz w:val="22"/>
+        </w:rPr>
+      </w:pPr>
       <w:r>
         <w:rPr>
           <w:rFonts w:ascii="Calibri" w:hAnsi="Calibri"/>
@@ -3177,12 +3161,44 @@
           <w:b/>
           <w:sz w:val="22"/>
         </w:rPr>
-        <w:t>Sophia Antipolis, France</w:t>
-      </w:r>
-      <w:r>
-        <w:rPr>
-          <w:rFonts w:ascii="Calibri" w:hAnsi="Calibri"/>
-          <w:b/>
+        <w:t>Sophia Antipolis</w:t>
+      </w:r>
+      <w:r>
+        <w:rPr>
+          <w:rFonts w:ascii="Calibri" w:hAnsi="Calibri"/>
+          <w:b/>
+          <w:sz w:val="22"/>
+        </w:rPr>
+        <w:t xml:space="preserve">, </w:t>
+      </w:r>
+      <w:r>
+        <w:rPr>
+          <w:rFonts w:ascii="Calibri" w:hAnsi="Calibri"/>
+          <w:b/>
+          <w:sz w:val="22"/>
+        </w:rPr>
+        <w:t>France</w:t>
+      </w:r>
+      <w:r>
+        <w:rPr>
+          <w:rFonts w:ascii="Calibri" w:hAnsi="Calibri"/>
+          <w:b/>
+          <w:sz w:val="22"/>
+        </w:rPr>
+        <w:tab/>
+      </w:r>
+      <w:r>
+        <w:rPr>
+          <w:rFonts w:ascii="Calibri" w:hAnsi="Calibri"/>
+          <w:i/>
+          <w:sz w:val="22"/>
+        </w:rPr>
+        <w:t>Jan</w:t>
+      </w:r>
+      <w:r>
+        <w:rPr>
+          <w:rFonts w:ascii="Calibri" w:hAnsi="Calibri"/>
+          <w:i/>
           <w:sz w:val="22"/>
         </w:rPr>
         <w:t xml:space="preserve"> </w:t>
@@ -3190,18 +3206,42 @@
       <w:r>
         <w:rPr>
           <w:rFonts w:ascii="Calibri" w:hAnsi="Calibri"/>
-          <w:b/>
-          <w:sz w:val="22"/>
-        </w:rPr>
-        <w:tab/>
-      </w:r>
-      <w:r>
-        <w:rPr>
-          <w:rFonts w:ascii="Calibri" w:hAnsi="Calibri"/>
-          <w:i/>
-          <w:sz w:val="22"/>
-        </w:rPr>
-        <w:t xml:space="preserve">Jan 2016 – </w:t>
+          <w:i/>
+          <w:sz w:val="22"/>
+        </w:rPr>
+        <w:t>201</w:t>
+      </w:r>
+      <w:r>
+        <w:rPr>
+          <w:rFonts w:ascii="Calibri" w:hAnsi="Calibri"/>
+          <w:i/>
+          <w:sz w:val="22"/>
+        </w:rPr>
+        <w:t>6</w:t>
+      </w:r>
+      <w:r>
+        <w:rPr>
+          <w:rFonts w:ascii="Calibri" w:hAnsi="Calibri"/>
+          <w:i/>
+          <w:sz w:val="22"/>
+        </w:rPr>
+        <w:t xml:space="preserve"> </w:t>
+      </w:r>
+      <w:r>
+        <w:rPr>
+          <w:rFonts w:ascii="Calibri" w:hAnsi="Calibri"/>
+          <w:i/>
+          <w:sz w:val="22"/>
+        </w:rPr>
+        <w:t>–</w:t>
+      </w:r>
+      <w:r>
+        <w:rPr>
+          <w:rFonts w:ascii="Calibri" w:hAnsi="Calibri"/>
+          <w:i/>
+          <w:sz w:val="22"/>
+        </w:rPr>
+        <w:t xml:space="preserve"> </w:t>
       </w:r>
       <w:r>
         <w:rPr>
@@ -3217,7 +3257,15 @@
           <w:i/>
           <w:sz w:val="22"/>
         </w:rPr>
-        <w:t xml:space="preserve"> 2016</w:t>
+        <w:t xml:space="preserve"> 201</w:t>
+      </w:r>
+      <w:r>
+        <w:rPr>
+          <w:rFonts w:ascii="Calibri" w:hAnsi="Calibri"/>
+          <w:i/>
+          <w:sz w:val="22"/>
+        </w:rPr>
+        <w:t>6</w:t>
       </w:r>
     </w:p>
     <w:p>
@@ -7571,7 +7619,7 @@
 </file>
 
 <file path=customXml/itemProps1.xml><?xml version="1.0" encoding="utf-8"?>
-<ds:datastoreItem xmlns:ds="http://schemas.openxmlformats.org/officeDocument/2006/customXml" ds:itemID="{412C34EC-0D7C-6F4C-B67F-FD8B356AD5F1}">
+<ds:datastoreItem xmlns:ds="http://schemas.openxmlformats.org/officeDocument/2006/customXml" ds:itemID="{B8AA07EF-E542-204A-A9D2-46A5C6E7C2BA}">
   <ds:schemaRefs>
     <ds:schemaRef ds:uri="http://schemas.openxmlformats.org/officeDocument/2006/bibliography"/>
   </ds:schemaRefs>

</xml_diff>

<commit_message>
update site per now page, resume, and main about page
</commit_message>
<xml_diff>
--- a/docs/ResumeAKamlani.docx
+++ b/docs/ResumeAKamlani.docx
@@ -217,6 +217,14 @@
           <w:color w:val="101E40"/>
         </w:rPr>
         <w:t xml:space="preserve"> | </w:t>
+      </w:r>
+      <w:r>
+        <w:rPr>
+          <w:b/>
+          <w:i/>
+          <w:color w:val="101E40"/>
+        </w:rPr>
+        <w:t xml:space="preserve">Technical Advisor | </w:t>
       </w:r>
       <w:r>
         <w:rPr>
@@ -1132,7 +1140,7 @@
                 <w:sz w:val="22"/>
                 <w:szCs w:val="20"/>
               </w:rPr>
-              <w:t>TensorFlow, Keras</w:t>
+              <w:t xml:space="preserve">DL4J, </w:t>
             </w:r>
             <w:r>
               <w:rPr>
@@ -1140,7 +1148,7 @@
                 <w:sz w:val="22"/>
                 <w:szCs w:val="20"/>
               </w:rPr>
-              <w:t>, DL4J</w:t>
+              <w:t>TensorFlow, Keras</w:t>
             </w:r>
           </w:p>
           <w:p>
@@ -1570,15 +1578,7 @@
           <w:i/>
           <w:sz w:val="22"/>
         </w:rPr>
-        <w:t>Sep</w:t>
-      </w:r>
-      <w:r>
-        <w:rPr>
-          <w:rFonts w:ascii="Calibri" w:hAnsi="Calibri"/>
-          <w:i/>
-          <w:sz w:val="22"/>
-        </w:rPr>
-        <w:t xml:space="preserve"> 2017</w:t>
+        <w:t>Present</w:t>
       </w:r>
     </w:p>
     <w:p>
@@ -2068,27 +2068,28 @@
         </w:rPr>
         <w:t>Technologist in Residence</w:t>
       </w:r>
-    </w:p>
-    <w:p>
-      <w:pPr>
-        <w:rPr>
-          <w:rFonts w:ascii="Calibri" w:hAnsi="Calibri"/>
-          <w:sz w:val="22"/>
-        </w:rPr>
-      </w:pPr>
-      <w:r>
-        <w:rPr>
-          <w:rFonts w:ascii="Calibri" w:hAnsi="Calibri"/>
-          <w:sz w:val="22"/>
-        </w:rPr>
-        <w:t xml:space="preserve">Responsible for </w:t>
-      </w:r>
-      <w:r>
-        <w:rPr>
-          <w:rFonts w:ascii="Calibri" w:hAnsi="Calibri"/>
-          <w:sz w:val="22"/>
-        </w:rPr>
-        <w:t xml:space="preserve">advising </w:t>
+      <w:r>
+        <w:rPr>
+          <w:rFonts w:ascii="Calibri" w:hAnsi="Calibri"/>
+          <w:i/>
+          <w:sz w:val="22"/>
+        </w:rPr>
+        <w:t xml:space="preserve"> (TIR)</w:t>
+      </w:r>
+    </w:p>
+    <w:p>
+      <w:pPr>
+        <w:rPr>
+          <w:rFonts w:ascii="Calibri" w:hAnsi="Calibri"/>
+          <w:sz w:val="22"/>
+        </w:rPr>
+      </w:pPr>
+      <w:r>
+        <w:rPr>
+          <w:rFonts w:ascii="Calibri" w:hAnsi="Calibri"/>
+          <w:sz w:val="22"/>
+        </w:rPr>
+        <w:t xml:space="preserve">Responsible for advising </w:t>
       </w:r>
       <w:r>
         <w:rPr>
@@ -2102,7 +2103,21 @@
           <w:rFonts w:ascii="Calibri" w:hAnsi="Calibri"/>
           <w:sz w:val="22"/>
         </w:rPr>
-        <w:t xml:space="preserve">Accelerator Venture Companies in their </w:t>
+        <w:t xml:space="preserve">Accelerator Venture Companies in </w:t>
+      </w:r>
+      <w:r>
+        <w:rPr>
+          <w:rFonts w:ascii="Calibri" w:hAnsi="Calibri"/>
+          <w:sz w:val="22"/>
+        </w:rPr>
+        <w:t xml:space="preserve">advancing </w:t>
+      </w:r>
+      <w:r>
+        <w:rPr>
+          <w:rFonts w:ascii="Calibri" w:hAnsi="Calibri"/>
+          <w:sz w:val="22"/>
+        </w:rPr>
+        <w:t xml:space="preserve">their </w:t>
       </w:r>
       <w:r>
         <w:rPr>
@@ -2226,14 +2241,7 @@
           <w:rFonts w:ascii="Calibri" w:hAnsi="Calibri"/>
           <w:sz w:val="22"/>
         </w:rPr>
-        <w:t>per</w:t>
-      </w:r>
-      <w:r>
-        <w:rPr>
-          <w:rFonts w:ascii="Calibri" w:hAnsi="Calibri"/>
-          <w:sz w:val="22"/>
-        </w:rPr>
-        <w:t xml:space="preserve"> bottlenecks and pain points</w:t>
+        <w:t>bottlenecks and pain points</w:t>
       </w:r>
     </w:p>
     <w:p>
@@ -2473,8 +2481,6 @@
         </w:rPr>
         <w:t>Engineering</w:t>
       </w:r>
-      <w:bookmarkStart w:id="0" w:name="_GoBack"/>
-      <w:bookmarkEnd w:id="0"/>
     </w:p>
     <w:p>
       <w:pPr>
@@ -2655,6 +2661,14 @@
           <w:b/>
           <w:sz w:val="22"/>
         </w:rPr>
+        <w:t>Otto (</w:t>
+      </w:r>
+      <w:r>
+        <w:rPr>
+          <w:rFonts w:ascii="Calibri" w:hAnsi="Calibri"/>
+          <w:b/>
+          <w:sz w:val="22"/>
+        </w:rPr>
         <w:t>Tyto</w:t>
       </w:r>
       <w:r>
@@ -2663,6 +2677,14 @@
           <w:b/>
           <w:sz w:val="22"/>
         </w:rPr>
+        <w:t xml:space="preserve"> Life)</w:t>
+      </w:r>
+      <w:r>
+        <w:rPr>
+          <w:rFonts w:ascii="Calibri" w:hAnsi="Calibri"/>
+          <w:b/>
+          <w:sz w:val="22"/>
+        </w:rPr>
         <w:t xml:space="preserve"> </w:t>
       </w:r>
       <w:r>
@@ -2689,23 +2711,7 @@
           <w:b/>
           <w:sz w:val="22"/>
         </w:rPr>
-        <w:t>San</w:t>
-      </w:r>
-      <w:r>
-        <w:rPr>
-          <w:rFonts w:ascii="Calibri" w:hAnsi="Calibri"/>
-          <w:b/>
-          <w:sz w:val="22"/>
-        </w:rPr>
-        <w:t xml:space="preserve"> Mateo</w:t>
-      </w:r>
-      <w:r>
-        <w:rPr>
-          <w:rFonts w:ascii="Calibri" w:hAnsi="Calibri"/>
-          <w:b/>
-          <w:sz w:val="22"/>
-        </w:rPr>
-        <w:t>, CA</w:t>
+        <w:t>San Mateo, CA</w:t>
       </w:r>
       <w:r>
         <w:rPr>
@@ -2796,7 +2802,16 @@
           <w:rFonts w:ascii="Calibri" w:hAnsi="Calibri"/>
           <w:sz w:val="22"/>
         </w:rPr>
-        <w:t xml:space="preserve">Responsible for </w:t>
+        <w:t>Responsible for</w:t>
+      </w:r>
+      <w:bookmarkStart w:id="0" w:name="_GoBack"/>
+      <w:bookmarkEnd w:id="0"/>
+      <w:r>
+        <w:rPr>
+          <w:rFonts w:ascii="Calibri" w:hAnsi="Calibri"/>
+          <w:sz w:val="22"/>
+        </w:rPr>
+        <w:t xml:space="preserve"> </w:t>
       </w:r>
       <w:r>
         <w:rPr>
@@ -7685,7 +7700,7 @@
 </file>
 
 <file path=customXml/itemProps1.xml><?xml version="1.0" encoding="utf-8"?>
-<ds:datastoreItem xmlns:ds="http://schemas.openxmlformats.org/officeDocument/2006/customXml" ds:itemID="{9D0FB40E-0A8B-6145-B4C1-908A274DDB26}">
+<ds:datastoreItem xmlns:ds="http://schemas.openxmlformats.org/officeDocument/2006/customXml" ds:itemID="{684432B7-FE4E-4140-81ED-0E70058FE638}">
   <ds:schemaRefs>
     <ds:schemaRef ds:uri="http://schemas.openxmlformats.org/officeDocument/2006/bibliography"/>
   </ds:schemaRefs>

</xml_diff>

<commit_message>
update resume and speaking engagements section
</commit_message>
<xml_diff>
--- a/docs/ResumeAKamlani.docx
+++ b/docs/ResumeAKamlani.docx
@@ -1,6 +1,6 @@
 
 <file path=word/document.xml><?xml version="1.0" encoding="utf-8"?>
-<w:document xmlns:wpc="http://schemas.microsoft.com/office/word/2010/wordprocessingCanvas" xmlns:mo="http://schemas.microsoft.com/office/mac/office/2008/main" xmlns:mc="http://schemas.openxmlformats.org/markup-compatibility/2006" xmlns:mv="urn:schemas-microsoft-com:mac:vml" xmlns:o="urn:schemas-microsoft-com:office:office" xmlns:r="http://schemas.openxmlformats.org/officeDocument/2006/relationships" xmlns:m="http://schemas.openxmlformats.org/officeDocument/2006/math" xmlns:v="urn:schemas-microsoft-com:vml" xmlns:wp14="http://schemas.microsoft.com/office/word/2010/wordprocessingDrawing" xmlns:wp="http://schemas.openxmlformats.org/drawingml/2006/wordprocessingDrawing" xmlns:w10="urn:schemas-microsoft-com:office:word" xmlns:w="http://schemas.openxmlformats.org/wordprocessingml/2006/main" xmlns:w14="http://schemas.microsoft.com/office/word/2010/wordml" xmlns:w15="http://schemas.microsoft.com/office/word/2012/wordml" xmlns:wpg="http://schemas.microsoft.com/office/word/2010/wordprocessingGroup" xmlns:wpi="http://schemas.microsoft.com/office/word/2010/wordprocessingInk" xmlns:wne="http://schemas.microsoft.com/office/word/2006/wordml" xmlns:wps="http://schemas.microsoft.com/office/word/2010/wordprocessingShape" mc:Ignorable="w14 w15 wp14">
+<w:document xmlns:wpc="http://schemas.microsoft.com/office/word/2010/wordprocessingCanvas" xmlns:cx="http://schemas.microsoft.com/office/drawing/2014/chartex" xmlns:cx1="http://schemas.microsoft.com/office/drawing/2015/9/8/chartex" xmlns:cx2="http://schemas.microsoft.com/office/drawing/2015/10/21/chartex" xmlns:cx3="http://schemas.microsoft.com/office/drawing/2016/5/9/chartex" xmlns:cx4="http://schemas.microsoft.com/office/drawing/2016/5/10/chartex" xmlns:cx5="http://schemas.microsoft.com/office/drawing/2016/5/11/chartex" xmlns:cx6="http://schemas.microsoft.com/office/drawing/2016/5/12/chartex" xmlns:cx7="http://schemas.microsoft.com/office/drawing/2016/5/13/chartex" xmlns:cx8="http://schemas.microsoft.com/office/drawing/2016/5/14/chartex" xmlns:mc="http://schemas.openxmlformats.org/markup-compatibility/2006" xmlns:aink="http://schemas.microsoft.com/office/drawing/2016/ink" xmlns:am3d="http://schemas.microsoft.com/office/drawing/2017/model3d" xmlns:o="urn:schemas-microsoft-com:office:office" xmlns:r="http://schemas.openxmlformats.org/officeDocument/2006/relationships" xmlns:m="http://schemas.openxmlformats.org/officeDocument/2006/math" xmlns:v="urn:schemas-microsoft-com:vml" xmlns:wp14="http://schemas.microsoft.com/office/word/2010/wordprocessingDrawing" xmlns:wp="http://schemas.openxmlformats.org/drawingml/2006/wordprocessingDrawing" xmlns:w10="urn:schemas-microsoft-com:office:word" xmlns:w="http://schemas.openxmlformats.org/wordprocessingml/2006/main" xmlns:w14="http://schemas.microsoft.com/office/word/2010/wordml" xmlns:w15="http://schemas.microsoft.com/office/word/2012/wordml" xmlns:w16cid="http://schemas.microsoft.com/office/word/2016/wordml/cid" xmlns:w16se="http://schemas.microsoft.com/office/word/2015/wordml/symex" xmlns:wpg="http://schemas.microsoft.com/office/word/2010/wordprocessingGroup" xmlns:wpi="http://schemas.microsoft.com/office/word/2010/wordprocessingInk" xmlns:wne="http://schemas.microsoft.com/office/word/2006/wordml" xmlns:wps="http://schemas.microsoft.com/office/word/2010/wordprocessingShape" mc:Ignorable="w14 w15 w16se w16cid wp14">
   <w:body>
     <w:p>
       <w:pPr>
@@ -342,11 +342,12 @@
       </w:pPr>
       <w:r>
         <w:rPr>
+          <w:noProof/>
           <w:sz w:val="22"/>
           <w:szCs w:val="22"/>
         </w:rPr>
         <w:pict w14:anchorId="077F755A">
-          <v:rect id="_x0000_i1025" style="width:518.4pt;height:1.5pt" o:hralign="center" o:hrstd="t" o:hrnoshade="t" o:hr="t" fillcolor="gray [1629]" stroked="f"/>
+          <v:rect id="_x0000_i1025" alt="" style="width:518.4pt;height:1.5pt;mso-width-percent:0;mso-height-percent:0;mso-width-percent:0;mso-height-percent:0" o:hralign="center" o:hrstd="t" o:hrnoshade="t" o:hr="t" fillcolor="gray [1629]" stroked="f"/>
         </w:pict>
       </w:r>
     </w:p>
@@ -495,7 +496,7 @@
           <w:sz w:val="22"/>
           <w:szCs w:val="20"/>
         </w:rPr>
-        <w:t xml:space="preserve">user and technology pain points.  </w:t>
+        <w:t>pain points</w:t>
       </w:r>
       <w:r>
         <w:rPr>
@@ -503,6 +504,46 @@
           <w:sz w:val="22"/>
           <w:szCs w:val="20"/>
         </w:rPr>
+        <w:t xml:space="preserve"> and </w:t>
+      </w:r>
+      <w:r>
+        <w:rPr>
+          <w:rFonts w:ascii="Calibri" w:hAnsi="Calibri" w:cs="Calibri"/>
+          <w:sz w:val="22"/>
+          <w:szCs w:val="20"/>
+        </w:rPr>
+        <w:t xml:space="preserve">deriving </w:t>
+      </w:r>
+      <w:r>
+        <w:rPr>
+          <w:rFonts w:ascii="Calibri" w:hAnsi="Calibri" w:cs="Calibri"/>
+          <w:sz w:val="22"/>
+          <w:szCs w:val="20"/>
+        </w:rPr>
+        <w:t xml:space="preserve">business </w:t>
+      </w:r>
+      <w:r>
+        <w:rPr>
+          <w:rFonts w:ascii="Calibri" w:hAnsi="Calibri" w:cs="Calibri"/>
+          <w:sz w:val="22"/>
+          <w:szCs w:val="20"/>
+        </w:rPr>
+        <w:t>insights</w:t>
+      </w:r>
+      <w:r>
+        <w:rPr>
+          <w:rFonts w:ascii="Calibri" w:hAnsi="Calibri" w:cs="Calibri"/>
+          <w:sz w:val="22"/>
+          <w:szCs w:val="20"/>
+        </w:rPr>
+        <w:t xml:space="preserve">.  </w:t>
+      </w:r>
+      <w:r>
+        <w:rPr>
+          <w:rFonts w:ascii="Calibri" w:hAnsi="Calibri" w:cs="Calibri"/>
+          <w:sz w:val="22"/>
+          <w:szCs w:val="20"/>
+        </w:rPr>
         <w:t>Experienced</w:t>
       </w:r>
       <w:r>
@@ -519,7 +560,7 @@
           <w:sz w:val="22"/>
           <w:szCs w:val="20"/>
         </w:rPr>
-        <w:t xml:space="preserve">, delivering </w:t>
+        <w:t>, developing client/vendor engagements</w:t>
       </w:r>
       <w:r>
         <w:rPr>
@@ -527,7 +568,7 @@
           <w:sz w:val="22"/>
           <w:szCs w:val="20"/>
         </w:rPr>
-        <w:t xml:space="preserve">R&amp;D </w:t>
+        <w:t xml:space="preserve">, and </w:t>
       </w:r>
       <w:r>
         <w:rPr>
@@ -535,7 +576,7 @@
           <w:sz w:val="22"/>
           <w:szCs w:val="20"/>
         </w:rPr>
-        <w:t>POC designs, and developing client/vendor engagements.</w:t>
+        <w:t>delivering R&amp;D POC designs</w:t>
       </w:r>
       <w:r>
         <w:rPr>
@@ -543,6 +584,14 @@
           <w:sz w:val="22"/>
           <w:szCs w:val="20"/>
         </w:rPr>
+        <w:t>.</w:t>
+      </w:r>
+      <w:r>
+        <w:rPr>
+          <w:rFonts w:ascii="Calibri" w:hAnsi="Calibri" w:cs="Calibri"/>
+          <w:sz w:val="22"/>
+          <w:szCs w:val="20"/>
+        </w:rPr>
         <w:t xml:space="preserve">  </w:t>
       </w:r>
       <w:r>
@@ -583,7 +632,15 @@
           <w:sz w:val="22"/>
           <w:szCs w:val="20"/>
         </w:rPr>
-        <w:t xml:space="preserve">analytical </w:t>
+        <w:t>distributed</w:t>
+      </w:r>
+      <w:r>
+        <w:rPr>
+          <w:rFonts w:ascii="Calibri" w:hAnsi="Calibri" w:cs="Calibri"/>
+          <w:sz w:val="22"/>
+          <w:szCs w:val="20"/>
+        </w:rPr>
+        <w:t xml:space="preserve"> </w:t>
       </w:r>
       <w:r>
         <w:rPr>
@@ -857,6 +914,13 @@
                 <w:rFonts w:ascii="Calibri" w:hAnsi="Calibri"/>
                 <w:sz w:val="22"/>
               </w:rPr>
+              <w:t xml:space="preserve">Scala, Java, </w:t>
+            </w:r>
+            <w:r>
+              <w:rPr>
+                <w:rFonts w:ascii="Calibri" w:hAnsi="Calibri"/>
+                <w:sz w:val="22"/>
+              </w:rPr>
               <w:t xml:space="preserve">Python, </w:t>
             </w:r>
             <w:r>
@@ -864,14 +928,7 @@
                 <w:rFonts w:ascii="Calibri" w:hAnsi="Calibri"/>
                 <w:sz w:val="22"/>
               </w:rPr>
-              <w:t xml:space="preserve">R, </w:t>
-            </w:r>
-            <w:r>
-              <w:rPr>
-                <w:rFonts w:ascii="Calibri" w:hAnsi="Calibri"/>
-                <w:sz w:val="22"/>
-              </w:rPr>
-              <w:t>Scala, Java</w:t>
+              <w:t>R</w:t>
             </w:r>
           </w:p>
         </w:tc>
@@ -1546,15 +1603,21 @@
           <w:rFonts w:ascii="Calibri" w:hAnsi="Calibri"/>
           <w:sz w:val="22"/>
         </w:rPr>
-        <w:t>Udacity Self-Driving Car (SDC) | Online | Nanodegree Program</w:t>
-      </w:r>
-      <w:r>
-        <w:rPr>
-          <w:rFonts w:ascii="Calibri" w:hAnsi="Calibri"/>
-          <w:i/>
-          <w:sz w:val="22"/>
-        </w:rPr>
-        <w:t xml:space="preserve"> </w:t>
+        <w:t xml:space="preserve">Udacity Self-Driving Car (SDC) | Online | Nanodegree </w:t>
+      </w:r>
+      <w:r>
+        <w:rPr>
+          <w:rFonts w:ascii="Calibri" w:hAnsi="Calibri"/>
+          <w:sz w:val="22"/>
+        </w:rPr>
+        <w:t xml:space="preserve">Program </w:t>
+      </w:r>
+      <w:r>
+        <w:rPr>
+          <w:rFonts w:ascii="Calibri" w:hAnsi="Calibri"/>
+          <w:sz w:val="22"/>
+        </w:rPr>
+        <w:t>(1+ Terms)</w:t>
       </w:r>
       <w:r>
         <w:rPr>
@@ -1578,7 +1641,7 @@
           <w:i/>
           <w:sz w:val="22"/>
         </w:rPr>
-        <w:t>Present</w:t>
+        <w:t>April 2017</w:t>
       </w:r>
     </w:p>
     <w:p>
@@ -1959,7 +2022,7 @@
           <w:b/>
           <w:sz w:val="22"/>
         </w:rPr>
-        <w:t>Techstars IoT</w:t>
+        <w:t>JP Morgan Chase (JPMC)</w:t>
       </w:r>
       <w:r>
         <w:rPr>
@@ -1993,7 +2056,23 @@
           <w:b/>
           <w:sz w:val="22"/>
         </w:rPr>
-        <w:t>New York City, NY</w:t>
+        <w:t>New York City</w:t>
+      </w:r>
+      <w:r>
+        <w:rPr>
+          <w:rFonts w:ascii="Calibri" w:hAnsi="Calibri"/>
+          <w:b/>
+          <w:sz w:val="22"/>
+        </w:rPr>
+        <w:t xml:space="preserve">, </w:t>
+      </w:r>
+      <w:r>
+        <w:rPr>
+          <w:rFonts w:ascii="Calibri" w:hAnsi="Calibri"/>
+          <w:b/>
+          <w:sz w:val="22"/>
+        </w:rPr>
+        <w:t>NY</w:t>
       </w:r>
       <w:r>
         <w:rPr>
@@ -2017,7 +2096,7 @@
           <w:i/>
           <w:sz w:val="22"/>
         </w:rPr>
-        <w:t>July</w:t>
+        <w:t>Nov</w:t>
       </w:r>
       <w:r>
         <w:rPr>
@@ -2033,7 +2112,7 @@
           <w:i/>
           <w:sz w:val="22"/>
         </w:rPr>
-        <w:t>7</w:t>
+        <w:t>8</w:t>
       </w:r>
       <w:r>
         <w:rPr>
@@ -2066,15 +2145,23 @@
           <w:i/>
           <w:sz w:val="22"/>
         </w:rPr>
-        <w:t>Technologist in Residence</w:t>
-      </w:r>
-      <w:r>
-        <w:rPr>
-          <w:rFonts w:ascii="Calibri" w:hAnsi="Calibri"/>
-          <w:i/>
-          <w:sz w:val="22"/>
-        </w:rPr>
-        <w:t xml:space="preserve"> (TIR)</w:t>
+        <w:t>Data Scientist</w:t>
+      </w:r>
+      <w:r>
+        <w:rPr>
+          <w:rFonts w:ascii="Calibri" w:hAnsi="Calibri"/>
+          <w:i/>
+          <w:sz w:val="22"/>
+        </w:rPr>
+        <w:t xml:space="preserve"> – </w:t>
+      </w:r>
+      <w:r>
+        <w:rPr>
+          <w:rFonts w:ascii="Calibri" w:hAnsi="Calibri"/>
+          <w:i/>
+          <w:sz w:val="22"/>
+        </w:rPr>
+        <w:t>Digital Intelligence | Consumer and Community Banking (CCB)</w:t>
       </w:r>
     </w:p>
     <w:p>
@@ -2089,63 +2176,35 @@
           <w:rFonts w:ascii="Calibri" w:hAnsi="Calibri"/>
           <w:sz w:val="22"/>
         </w:rPr>
-        <w:t xml:space="preserve">Responsible for advising </w:t>
-      </w:r>
-      <w:r>
-        <w:rPr>
-          <w:rFonts w:ascii="Calibri" w:hAnsi="Calibri"/>
-          <w:sz w:val="22"/>
-        </w:rPr>
-        <w:t xml:space="preserve">several </w:t>
-      </w:r>
-      <w:r>
-        <w:rPr>
-          <w:rFonts w:ascii="Calibri" w:hAnsi="Calibri"/>
-          <w:sz w:val="22"/>
-        </w:rPr>
-        <w:t xml:space="preserve">Accelerator Venture Companies in </w:t>
-      </w:r>
-      <w:r>
-        <w:rPr>
-          <w:rFonts w:ascii="Calibri" w:hAnsi="Calibri"/>
-          <w:sz w:val="22"/>
-        </w:rPr>
-        <w:t xml:space="preserve">advancing </w:t>
-      </w:r>
-      <w:r>
-        <w:rPr>
-          <w:rFonts w:ascii="Calibri" w:hAnsi="Calibri"/>
-          <w:sz w:val="22"/>
-        </w:rPr>
-        <w:t xml:space="preserve">their </w:t>
-      </w:r>
-      <w:r>
-        <w:rPr>
-          <w:rFonts w:ascii="Calibri" w:hAnsi="Calibri"/>
-          <w:sz w:val="22"/>
-        </w:rPr>
-        <w:t>Pilot and Produc</w:t>
-      </w:r>
-      <w:r>
-        <w:rPr>
-          <w:rFonts w:ascii="Calibri" w:hAnsi="Calibri"/>
-          <w:sz w:val="22"/>
-        </w:rPr>
-        <w:t>t</w:t>
-      </w:r>
-      <w:r>
-        <w:rPr>
-          <w:rFonts w:ascii="Calibri" w:hAnsi="Calibri"/>
-          <w:sz w:val="22"/>
-        </w:rPr>
-        <w:t xml:space="preserve"> designs</w:t>
-      </w:r>
-      <w:r>
-        <w:rPr>
-          <w:rFonts w:ascii="Calibri" w:hAnsi="Calibri"/>
-          <w:sz w:val="22"/>
-        </w:rPr>
-        <w:t xml:space="preserve"> </w:t>
+        <w:t xml:space="preserve">Responsible for </w:t>
+      </w:r>
+      <w:r>
+        <w:rPr>
+          <w:rFonts w:ascii="Calibri" w:hAnsi="Calibri"/>
+          <w:sz w:val="22"/>
+        </w:rPr>
+        <w:t>improving the</w:t>
+      </w:r>
+      <w:r>
+        <w:rPr>
+          <w:rFonts w:ascii="Calibri" w:hAnsi="Calibri"/>
+          <w:sz w:val="22"/>
+        </w:rPr>
+        <w:t xml:space="preserve"> personalization experience </w:t>
+      </w:r>
+      <w:r>
+        <w:rPr>
+          <w:rFonts w:ascii="Calibri" w:hAnsi="Calibri"/>
+          <w:sz w:val="22"/>
+        </w:rPr>
+        <w:t>across</w:t>
+      </w:r>
+      <w:r>
+        <w:rPr>
+          <w:rFonts w:ascii="Calibri" w:hAnsi="Calibri"/>
+          <w:sz w:val="22"/>
+        </w:rPr>
+        <w:t xml:space="preserve"> Chase Products and Services</w:t>
       </w:r>
     </w:p>
     <w:p>
@@ -2165,21 +2224,121 @@
           <w:rFonts w:ascii="Calibri" w:hAnsi="Calibri"/>
           <w:sz w:val="22"/>
         </w:rPr>
-        <w:t xml:space="preserve">Lead Technical </w:t>
-      </w:r>
-      <w:r>
-        <w:rPr>
-          <w:rFonts w:ascii="Calibri" w:hAnsi="Calibri"/>
-          <w:sz w:val="22"/>
-        </w:rPr>
-        <w:t xml:space="preserve">Company Mentoring </w:t>
-      </w:r>
-      <w:r>
-        <w:rPr>
-          <w:rFonts w:ascii="Calibri" w:hAnsi="Calibri"/>
-          <w:sz w:val="22"/>
-        </w:rPr>
-        <w:t>Sessions and Weekly Group Discussions</w:t>
+        <w:t xml:space="preserve">Develop </w:t>
+      </w:r>
+      <w:r>
+        <w:rPr>
+          <w:rFonts w:ascii="Calibri" w:hAnsi="Calibri"/>
+          <w:sz w:val="22"/>
+        </w:rPr>
+        <w:t>s</w:t>
+      </w:r>
+      <w:r>
+        <w:rPr>
+          <w:rFonts w:ascii="Calibri" w:hAnsi="Calibri"/>
+          <w:sz w:val="22"/>
+        </w:rPr>
+        <w:t xml:space="preserve">calable </w:t>
+      </w:r>
+      <w:r>
+        <w:rPr>
+          <w:rFonts w:ascii="Calibri" w:hAnsi="Calibri"/>
+          <w:sz w:val="22"/>
+        </w:rPr>
+        <w:t>i</w:t>
+      </w:r>
+      <w:r>
+        <w:rPr>
+          <w:rFonts w:ascii="Calibri" w:hAnsi="Calibri"/>
+          <w:sz w:val="22"/>
+        </w:rPr>
+        <w:t xml:space="preserve">mplicit </w:t>
+      </w:r>
+      <w:r>
+        <w:rPr>
+          <w:rFonts w:ascii="Calibri" w:hAnsi="Calibri"/>
+          <w:sz w:val="22"/>
+        </w:rPr>
+        <w:t>r</w:t>
+      </w:r>
+      <w:r>
+        <w:rPr>
+          <w:rFonts w:ascii="Calibri" w:hAnsi="Calibri"/>
+          <w:sz w:val="22"/>
+        </w:rPr>
+        <w:t xml:space="preserve">ecommendation </w:t>
+      </w:r>
+      <w:r>
+        <w:rPr>
+          <w:rFonts w:ascii="Calibri" w:hAnsi="Calibri"/>
+          <w:sz w:val="22"/>
+        </w:rPr>
+        <w:t>ML</w:t>
+      </w:r>
+      <w:r>
+        <w:rPr>
+          <w:rFonts w:ascii="Calibri" w:hAnsi="Calibri"/>
+          <w:sz w:val="22"/>
+        </w:rPr>
+        <w:t xml:space="preserve"> Models (via Apache Spark) </w:t>
+      </w:r>
+      <w:r>
+        <w:rPr>
+          <w:rFonts w:ascii="Calibri" w:hAnsi="Calibri"/>
+          <w:sz w:val="22"/>
+        </w:rPr>
+        <w:t>for</w:t>
+      </w:r>
+      <w:r>
+        <w:rPr>
+          <w:rFonts w:ascii="Calibri" w:hAnsi="Calibri"/>
+          <w:sz w:val="22"/>
+        </w:rPr>
+        <w:t xml:space="preserve"> </w:t>
+      </w:r>
+      <w:r>
+        <w:rPr>
+          <w:rFonts w:ascii="Calibri" w:hAnsi="Calibri"/>
+          <w:i/>
+          <w:sz w:val="22"/>
+        </w:rPr>
+        <w:t xml:space="preserve">Chase </w:t>
+      </w:r>
+      <w:r>
+        <w:rPr>
+          <w:rFonts w:ascii="Calibri" w:hAnsi="Calibri"/>
+          <w:i/>
+          <w:sz w:val="22"/>
+        </w:rPr>
+        <w:t>Ultimate Rewards</w:t>
+      </w:r>
+      <w:r>
+        <w:rPr>
+          <w:rFonts w:ascii="Calibri" w:hAnsi="Calibri"/>
+          <w:sz w:val="22"/>
+        </w:rPr>
+        <w:t xml:space="preserve"> </w:t>
+      </w:r>
+      <w:r>
+        <w:rPr>
+          <w:rFonts w:ascii="Calibri" w:hAnsi="Calibri"/>
+          <w:sz w:val="22"/>
+        </w:rPr>
+        <w:t xml:space="preserve">based on spending behavior and </w:t>
+      </w:r>
+      <w:r>
+        <w:rPr>
+          <w:rFonts w:ascii="Calibri" w:hAnsi="Calibri"/>
+          <w:sz w:val="22"/>
+        </w:rPr>
+        <w:t>latent factor likewise redemptions</w:t>
+      </w:r>
+      <w:r>
+        <w:rPr>
+          <w:rFonts w:ascii="Calibri" w:hAnsi="Calibri"/>
+          <w:sz w:val="22"/>
+        </w:rPr>
+        <w:t xml:space="preserve"> promoting user experience and decreasing cost</w:t>
       </w:r>
     </w:p>
     <w:p>
@@ -2199,7 +2358,163 @@
           <w:rFonts w:ascii="Calibri" w:hAnsi="Calibri"/>
           <w:sz w:val="22"/>
         </w:rPr>
-        <w:t>Advise companies in Systems Architecture, Benchmarking and Scaling (via Apache Spark) their solution</w:t>
+        <w:t xml:space="preserve">Engage with LOB’s to deliver </w:t>
+      </w:r>
+      <w:r>
+        <w:rPr>
+          <w:rFonts w:ascii="Calibri" w:hAnsi="Calibri"/>
+          <w:sz w:val="22"/>
+        </w:rPr>
+        <w:t>p</w:t>
+      </w:r>
+      <w:r>
+        <w:rPr>
+          <w:rFonts w:ascii="Calibri" w:hAnsi="Calibri"/>
+          <w:sz w:val="22"/>
+        </w:rPr>
+        <w:t xml:space="preserve">ersonalized </w:t>
+      </w:r>
+      <w:r>
+        <w:rPr>
+          <w:rFonts w:ascii="Calibri" w:hAnsi="Calibri"/>
+          <w:sz w:val="22"/>
+        </w:rPr>
+        <w:t>e</w:t>
+      </w:r>
+      <w:r>
+        <w:rPr>
+          <w:rFonts w:ascii="Calibri" w:hAnsi="Calibri"/>
+          <w:sz w:val="22"/>
+        </w:rPr>
+        <w:t>ngage</w:t>
+      </w:r>
+      <w:r>
+        <w:rPr>
+          <w:rFonts w:ascii="Calibri" w:hAnsi="Calibri"/>
+          <w:sz w:val="22"/>
+        </w:rPr>
+        <w:t>ment i</w:t>
+      </w:r>
+      <w:r>
+        <w:rPr>
+          <w:rFonts w:ascii="Calibri" w:hAnsi="Calibri"/>
+          <w:sz w:val="22"/>
+        </w:rPr>
+        <w:t>nsights and l</w:t>
+      </w:r>
+      <w:r>
+        <w:rPr>
+          <w:rFonts w:ascii="Calibri" w:hAnsi="Calibri"/>
+          <w:sz w:val="22"/>
+        </w:rPr>
+        <w:t xml:space="preserve">aunch </w:t>
+      </w:r>
+      <w:r>
+        <w:rPr>
+          <w:rFonts w:ascii="Calibri" w:hAnsi="Calibri"/>
+          <w:sz w:val="22"/>
+        </w:rPr>
+        <w:t>Chase c</w:t>
+      </w:r>
+      <w:r>
+        <w:rPr>
+          <w:rFonts w:ascii="Calibri" w:hAnsi="Calibri"/>
+          <w:sz w:val="22"/>
+        </w:rPr>
+        <w:t xml:space="preserve">ard </w:t>
+      </w:r>
+      <w:r>
+        <w:rPr>
+          <w:rFonts w:ascii="Calibri" w:hAnsi="Calibri"/>
+          <w:sz w:val="22"/>
+        </w:rPr>
+        <w:t xml:space="preserve">acquisition </w:t>
+      </w:r>
+      <w:r>
+        <w:rPr>
+          <w:rFonts w:ascii="Calibri" w:hAnsi="Calibri"/>
+          <w:sz w:val="22"/>
+        </w:rPr>
+        <w:t>m</w:t>
+      </w:r>
+      <w:r>
+        <w:rPr>
+          <w:rFonts w:ascii="Calibri" w:hAnsi="Calibri"/>
+          <w:sz w:val="22"/>
+        </w:rPr>
+        <w:t xml:space="preserve">essage </w:t>
+      </w:r>
+      <w:r>
+        <w:rPr>
+          <w:rFonts w:ascii="Calibri" w:hAnsi="Calibri"/>
+          <w:sz w:val="22"/>
+        </w:rPr>
+        <w:t>underwriting and t</w:t>
+      </w:r>
+      <w:r>
+        <w:rPr>
+          <w:rFonts w:ascii="Calibri" w:hAnsi="Calibri"/>
+          <w:sz w:val="22"/>
+        </w:rPr>
+        <w:t xml:space="preserve">argeted </w:t>
+      </w:r>
+      <w:r>
+        <w:rPr>
+          <w:rFonts w:ascii="Calibri" w:hAnsi="Calibri"/>
+          <w:sz w:val="22"/>
+        </w:rPr>
+        <w:t>a</w:t>
+      </w:r>
+      <w:r>
+        <w:rPr>
+          <w:rFonts w:ascii="Calibri" w:hAnsi="Calibri"/>
+          <w:sz w:val="22"/>
+        </w:rPr>
+        <w:t xml:space="preserve">d </w:t>
+      </w:r>
+      <w:r>
+        <w:rPr>
+          <w:rFonts w:ascii="Calibri" w:hAnsi="Calibri"/>
+          <w:sz w:val="22"/>
+        </w:rPr>
+        <w:t>s</w:t>
+      </w:r>
+      <w:r>
+        <w:rPr>
+          <w:rFonts w:ascii="Calibri" w:hAnsi="Calibri"/>
+          <w:sz w:val="22"/>
+        </w:rPr>
+        <w:t>pending</w:t>
+      </w:r>
+      <w:r>
+        <w:rPr>
+          <w:rFonts w:ascii="Calibri" w:hAnsi="Calibri"/>
+          <w:sz w:val="22"/>
+        </w:rPr>
+        <w:t>-based</w:t>
+      </w:r>
+      <w:r>
+        <w:rPr>
+          <w:rFonts w:ascii="Calibri" w:hAnsi="Calibri"/>
+          <w:sz w:val="22"/>
+        </w:rPr>
+        <w:t xml:space="preserve"> </w:t>
+      </w:r>
+      <w:r>
+        <w:rPr>
+          <w:rFonts w:ascii="Calibri" w:hAnsi="Calibri"/>
+          <w:i/>
+          <w:sz w:val="22"/>
+        </w:rPr>
+        <w:t>C</w:t>
+      </w:r>
+      <w:r>
+        <w:rPr>
+          <w:rFonts w:ascii="Calibri" w:hAnsi="Calibri"/>
+          <w:i/>
+          <w:sz w:val="22"/>
+        </w:rPr>
+        <w:t>ampaigns</w:t>
       </w:r>
     </w:p>
     <w:p>
@@ -2219,63 +2534,56 @@
           <w:rFonts w:ascii="Calibri" w:hAnsi="Calibri"/>
           <w:sz w:val="22"/>
         </w:rPr>
-        <w:t>Advance Company</w:t>
-      </w:r>
-      <w:r>
-        <w:rPr>
-          <w:rFonts w:ascii="Calibri" w:hAnsi="Calibri"/>
-          <w:sz w:val="22"/>
-        </w:rPr>
-        <w:t xml:space="preserve"> Product </w:t>
-      </w:r>
-      <w:r>
-        <w:rPr>
-          <w:rFonts w:ascii="Calibri" w:hAnsi="Calibri"/>
-          <w:sz w:val="22"/>
-        </w:rPr>
-        <w:t>O</w:t>
-      </w:r>
-      <w:r>
-        <w:rPr>
-          <w:rFonts w:ascii="Calibri" w:hAnsi="Calibri"/>
-          <w:sz w:val="22"/>
-        </w:rPr>
-        <w:t>ffering</w:t>
-      </w:r>
-      <w:r>
-        <w:rPr>
-          <w:rFonts w:ascii="Calibri" w:hAnsi="Calibri"/>
-          <w:sz w:val="22"/>
-        </w:rPr>
-        <w:t xml:space="preserve">s via solving </w:t>
-      </w:r>
-      <w:r>
-        <w:rPr>
-          <w:rFonts w:ascii="Calibri" w:hAnsi="Calibri"/>
-          <w:sz w:val="22"/>
-        </w:rPr>
-        <w:t xml:space="preserve">or reducing </w:t>
-      </w:r>
-      <w:r>
-        <w:rPr>
-          <w:rFonts w:ascii="Calibri" w:hAnsi="Calibri"/>
-          <w:sz w:val="22"/>
-        </w:rPr>
-        <w:t>bottlenecks and pain points</w:t>
-      </w:r>
-      <w:r>
-        <w:rPr>
-          <w:rFonts w:ascii="Calibri" w:hAnsi="Calibri"/>
-          <w:sz w:val="22"/>
-        </w:rPr>
-        <w:t xml:space="preserve"> in the data pipeline</w:t>
-      </w:r>
-      <w:r>
-        <w:rPr>
-          <w:rFonts w:ascii="Calibri" w:hAnsi="Calibri"/>
-          <w:sz w:val="22"/>
-        </w:rPr>
-        <w:t xml:space="preserve">, further streamlining their solution to reduce errors and executing on multiple </w:t>
+        <w:t xml:space="preserve">Establish </w:t>
+      </w:r>
+      <w:r>
+        <w:rPr>
+          <w:rFonts w:ascii="Calibri" w:hAnsi="Calibri"/>
+          <w:sz w:val="22"/>
+        </w:rPr>
+        <w:t>c</w:t>
+      </w:r>
+      <w:r>
+        <w:rPr>
+          <w:rFonts w:ascii="Calibri" w:hAnsi="Calibri"/>
+          <w:sz w:val="22"/>
+        </w:rPr>
+        <w:t xml:space="preserve">ommon </w:t>
+      </w:r>
+      <w:r>
+        <w:rPr>
+          <w:rFonts w:ascii="Calibri" w:hAnsi="Calibri"/>
+          <w:sz w:val="22"/>
+        </w:rPr>
+        <w:t>s</w:t>
+      </w:r>
+      <w:r>
+        <w:rPr>
+          <w:rFonts w:ascii="Calibri" w:hAnsi="Calibri"/>
+          <w:sz w:val="22"/>
+        </w:rPr>
+        <w:t xml:space="preserve">calable </w:t>
+      </w:r>
+      <w:r>
+        <w:rPr>
+          <w:rFonts w:ascii="Calibri" w:hAnsi="Calibri"/>
+          <w:sz w:val="22"/>
+        </w:rPr>
+        <w:t>c</w:t>
+      </w:r>
+      <w:r>
+        <w:rPr>
+          <w:rFonts w:ascii="Calibri" w:hAnsi="Calibri"/>
+          <w:sz w:val="22"/>
+        </w:rPr>
+        <w:t>omponents</w:t>
+      </w:r>
+      <w:r>
+        <w:rPr>
+          <w:rFonts w:ascii="Calibri" w:hAnsi="Calibri"/>
+          <w:sz w:val="22"/>
+        </w:rPr>
+        <w:t xml:space="preserve"> (Scala, </w:t>
       </w:r>
       <w:bookmarkStart w:id="0" w:name="_GoBack"/>
       <w:bookmarkEnd w:id="0"/>
@@ -2284,8 +2592,58 @@
           <w:rFonts w:ascii="Calibri" w:hAnsi="Calibri"/>
           <w:sz w:val="22"/>
         </w:rPr>
-        <w:t>concurrent pilots</w:t>
-      </w:r>
+        <w:t>Spark)</w:t>
+      </w:r>
+      <w:r>
+        <w:rPr>
+          <w:rFonts w:ascii="Calibri" w:hAnsi="Calibri"/>
+          <w:sz w:val="22"/>
+        </w:rPr>
+        <w:t xml:space="preserve"> to be used across Chase </w:t>
+      </w:r>
+      <w:r>
+        <w:rPr>
+          <w:rFonts w:ascii="Calibri" w:hAnsi="Calibri"/>
+          <w:sz w:val="22"/>
+        </w:rPr>
+        <w:t>machine l</w:t>
+      </w:r>
+      <w:r>
+        <w:rPr>
+          <w:rFonts w:ascii="Calibri" w:hAnsi="Calibri"/>
+          <w:sz w:val="22"/>
+        </w:rPr>
+        <w:t>earning</w:t>
+      </w:r>
+      <w:r>
+        <w:rPr>
+          <w:rFonts w:ascii="Calibri" w:hAnsi="Calibri"/>
+          <w:sz w:val="22"/>
+        </w:rPr>
+        <w:t xml:space="preserve"> p</w:t>
+      </w:r>
+      <w:r>
+        <w:rPr>
+          <w:rFonts w:ascii="Calibri" w:hAnsi="Calibri"/>
+          <w:sz w:val="22"/>
+        </w:rPr>
+        <w:t>latforms</w:t>
+      </w:r>
+      <w:r>
+        <w:rPr>
+          <w:rFonts w:ascii="Calibri" w:hAnsi="Calibri"/>
+          <w:sz w:val="22"/>
+        </w:rPr>
+        <w:t xml:space="preserve"> </w:t>
+      </w:r>
+    </w:p>
+    <w:p>
+      <w:pPr>
+        <w:rPr>
+          <w:rFonts w:ascii="Calibri" w:hAnsi="Calibri"/>
+          <w:sz w:val="22"/>
+        </w:rPr>
+      </w:pPr>
     </w:p>
     <w:p>
       <w:pPr>
@@ -2298,99 +2656,120 @@
           <w:sz w:val="22"/>
         </w:rPr>
       </w:pPr>
+      <w:r>
+        <w:rPr>
+          <w:rFonts w:ascii="Calibri" w:hAnsi="Calibri"/>
+          <w:b/>
+          <w:sz w:val="22"/>
+        </w:rPr>
+        <w:t>Skymind</w:t>
+      </w:r>
+      <w:r>
+        <w:rPr>
+          <w:rFonts w:ascii="Calibri" w:hAnsi="Calibri"/>
+          <w:b/>
+          <w:sz w:val="22"/>
+        </w:rPr>
+        <w:t xml:space="preserve"> </w:t>
+      </w:r>
+      <w:r>
+        <w:rPr>
+          <w:rFonts w:ascii="Calibri" w:hAnsi="Calibri" w:cs="Arial"/>
+          <w:b/>
+          <w:sz w:val="22"/>
+          <w:szCs w:val="20"/>
+        </w:rPr>
+        <w:t>|</w:t>
+      </w:r>
+      <w:r>
+        <w:rPr>
+          <w:rFonts w:ascii="Calibri" w:hAnsi="Calibri" w:cs="Arial"/>
+          <w:b/>
+          <w:sz w:val="22"/>
+          <w:szCs w:val="20"/>
+        </w:rPr>
+        <w:t xml:space="preserve"> </w:t>
+      </w:r>
+      <w:r>
+        <w:rPr>
+          <w:rFonts w:ascii="Calibri" w:hAnsi="Calibri"/>
+          <w:b/>
+          <w:sz w:val="22"/>
+        </w:rPr>
+        <w:t>San Francisco, CA</w:t>
+      </w:r>
+      <w:r>
+        <w:rPr>
+          <w:rFonts w:ascii="Calibri" w:hAnsi="Calibri"/>
+          <w:b/>
+          <w:sz w:val="22"/>
+        </w:rPr>
+        <w:t xml:space="preserve"> </w:t>
+      </w:r>
+      <w:r>
+        <w:rPr>
+          <w:rFonts w:ascii="Calibri" w:hAnsi="Calibri"/>
+          <w:b/>
+          <w:sz w:val="22"/>
+        </w:rPr>
+        <w:tab/>
+      </w:r>
+      <w:r>
+        <w:rPr>
+          <w:rFonts w:ascii="Calibri" w:hAnsi="Calibri"/>
+          <w:i/>
+          <w:sz w:val="22"/>
+        </w:rPr>
+        <w:t>May</w:t>
+      </w:r>
+      <w:r>
+        <w:rPr>
+          <w:rFonts w:ascii="Calibri" w:hAnsi="Calibri"/>
+          <w:i/>
+          <w:sz w:val="22"/>
+        </w:rPr>
+        <w:t xml:space="preserve"> 201</w:t>
+      </w:r>
+      <w:r>
+        <w:rPr>
+          <w:rFonts w:ascii="Calibri" w:hAnsi="Calibri"/>
+          <w:i/>
+          <w:sz w:val="22"/>
+        </w:rPr>
+        <w:t>7</w:t>
+      </w:r>
+      <w:r>
+        <w:rPr>
+          <w:rFonts w:ascii="Calibri" w:hAnsi="Calibri"/>
+          <w:i/>
+          <w:sz w:val="22"/>
+        </w:rPr>
+        <w:t xml:space="preserve"> – </w:t>
+      </w:r>
+      <w:r>
+        <w:rPr>
+          <w:rFonts w:ascii="Calibri" w:hAnsi="Calibri"/>
+          <w:i/>
+          <w:sz w:val="22"/>
+        </w:rPr>
+        <w:t>Present</w:t>
+      </w:r>
     </w:p>
     <w:p>
       <w:pPr>
-        <w:tabs>
-          <w:tab w:val="right" w:pos="10368"/>
-        </w:tabs>
-        <w:rPr>
-          <w:rFonts w:ascii="Calibri" w:hAnsi="Calibri"/>
-          <w:b/>
-          <w:sz w:val="22"/>
-        </w:rPr>
-      </w:pPr>
-      <w:r>
-        <w:rPr>
-          <w:rFonts w:ascii="Calibri" w:hAnsi="Calibri"/>
-          <w:b/>
-          <w:sz w:val="22"/>
-        </w:rPr>
-        <w:t>Skymind</w:t>
-      </w:r>
-      <w:r>
-        <w:rPr>
-          <w:rFonts w:ascii="Calibri" w:hAnsi="Calibri"/>
-          <w:b/>
-          <w:sz w:val="22"/>
-        </w:rPr>
-        <w:t xml:space="preserve"> </w:t>
-      </w:r>
-      <w:r>
-        <w:rPr>
-          <w:rFonts w:ascii="Calibri" w:hAnsi="Calibri" w:cs="Arial"/>
-          <w:b/>
-          <w:sz w:val="22"/>
-          <w:szCs w:val="20"/>
-        </w:rPr>
-        <w:t>|</w:t>
-      </w:r>
-      <w:r>
-        <w:rPr>
-          <w:rFonts w:ascii="Calibri" w:hAnsi="Calibri" w:cs="Arial"/>
-          <w:b/>
-          <w:sz w:val="22"/>
-          <w:szCs w:val="20"/>
-        </w:rPr>
-        <w:t xml:space="preserve"> </w:t>
-      </w:r>
-      <w:r>
-        <w:rPr>
-          <w:rFonts w:ascii="Calibri" w:hAnsi="Calibri"/>
-          <w:b/>
-          <w:sz w:val="22"/>
-        </w:rPr>
-        <w:t>San Francisco, CA</w:t>
-      </w:r>
-      <w:r>
-        <w:rPr>
-          <w:rFonts w:ascii="Calibri" w:hAnsi="Calibri"/>
-          <w:b/>
-          <w:sz w:val="22"/>
-        </w:rPr>
-        <w:t xml:space="preserve"> </w:t>
-      </w:r>
-      <w:r>
-        <w:rPr>
-          <w:rFonts w:ascii="Calibri" w:hAnsi="Calibri"/>
-          <w:b/>
-          <w:sz w:val="22"/>
-        </w:rPr>
-        <w:tab/>
-      </w:r>
-      <w:r>
-        <w:rPr>
-          <w:rFonts w:ascii="Calibri" w:hAnsi="Calibri"/>
-          <w:i/>
-          <w:sz w:val="22"/>
-        </w:rPr>
-        <w:t>May</w:t>
-      </w:r>
-      <w:r>
-        <w:rPr>
-          <w:rFonts w:ascii="Calibri" w:hAnsi="Calibri"/>
-          <w:i/>
-          <w:sz w:val="22"/>
-        </w:rPr>
-        <w:t xml:space="preserve"> 201</w:t>
-      </w:r>
-      <w:r>
-        <w:rPr>
-          <w:rFonts w:ascii="Calibri" w:hAnsi="Calibri"/>
-          <w:i/>
-          <w:sz w:val="22"/>
-        </w:rPr>
-        <w:t>7</w:t>
+        <w:rPr>
+          <w:rFonts w:ascii="Calibri" w:hAnsi="Calibri"/>
+          <w:i/>
+          <w:sz w:val="22"/>
+        </w:rPr>
+      </w:pPr>
+      <w:r>
+        <w:rPr>
+          <w:rFonts w:ascii="Calibri" w:hAnsi="Calibri"/>
+          <w:i/>
+          <w:sz w:val="22"/>
+        </w:rPr>
+        <w:t>Deep Learning Consultant</w:t>
       </w:r>
       <w:r>
         <w:rPr>
@@ -2406,62 +2785,37 @@
           <w:i/>
           <w:sz w:val="22"/>
         </w:rPr>
-        <w:t>Present</w:t>
+        <w:t>Field Engineering</w:t>
+      </w:r>
+      <w:r>
+        <w:rPr>
+          <w:rFonts w:ascii="Calibri" w:hAnsi="Calibri"/>
+          <w:i/>
+          <w:sz w:val="22"/>
+        </w:rPr>
+        <w:t>, Training</w:t>
       </w:r>
     </w:p>
     <w:p>
       <w:pPr>
         <w:rPr>
           <w:rFonts w:ascii="Calibri" w:hAnsi="Calibri"/>
-          <w:i/>
-          <w:sz w:val="22"/>
-        </w:rPr>
-      </w:pPr>
-      <w:r>
-        <w:rPr>
-          <w:rFonts w:ascii="Calibri" w:hAnsi="Calibri"/>
-          <w:i/>
-          <w:sz w:val="22"/>
-        </w:rPr>
-        <w:t>Deep Learning Consultant</w:t>
-      </w:r>
-      <w:r>
-        <w:rPr>
-          <w:rFonts w:ascii="Calibri" w:hAnsi="Calibri"/>
-          <w:i/>
-          <w:sz w:val="22"/>
-        </w:rPr>
-        <w:t xml:space="preserve"> – Training, Field </w:t>
-      </w:r>
-      <w:r>
-        <w:rPr>
-          <w:rFonts w:ascii="Calibri" w:hAnsi="Calibri"/>
-          <w:i/>
-          <w:sz w:val="22"/>
-        </w:rPr>
-        <w:t>Engineering</w:t>
-      </w:r>
-    </w:p>
-    <w:p>
-      <w:pPr>
-        <w:rPr>
-          <w:rFonts w:ascii="Calibri" w:hAnsi="Calibri"/>
-          <w:sz w:val="22"/>
-        </w:rPr>
-      </w:pPr>
-      <w:r>
-        <w:rPr>
-          <w:rFonts w:ascii="Calibri" w:hAnsi="Calibri"/>
-          <w:sz w:val="22"/>
-        </w:rPr>
-        <w:t xml:space="preserve">Responsible for </w:t>
-      </w:r>
-      <w:r>
-        <w:rPr>
-          <w:rFonts w:ascii="Calibri" w:hAnsi="Calibri"/>
-          <w:sz w:val="22"/>
-        </w:rPr>
-        <w:t>improving</w:t>
+          <w:sz w:val="22"/>
+        </w:rPr>
+      </w:pPr>
+      <w:r>
+        <w:rPr>
+          <w:rFonts w:ascii="Calibri" w:hAnsi="Calibri"/>
+          <w:sz w:val="22"/>
+        </w:rPr>
+        <w:t xml:space="preserve">Responsible for improving the Deep Learning for Java (DL4J) </w:t>
+      </w:r>
+      <w:r>
+        <w:rPr>
+          <w:rFonts w:ascii="Calibri" w:hAnsi="Calibri"/>
+          <w:sz w:val="22"/>
+        </w:rPr>
+        <w:t>Suite</w:t>
       </w:r>
       <w:r>
         <w:rPr>
@@ -2475,28 +2829,7 @@
           <w:rFonts w:ascii="Calibri" w:hAnsi="Calibri"/>
           <w:sz w:val="22"/>
         </w:rPr>
-        <w:t xml:space="preserve">the </w:t>
-      </w:r>
-      <w:r>
-        <w:rPr>
-          <w:rFonts w:ascii="Calibri" w:hAnsi="Calibri"/>
-          <w:sz w:val="22"/>
-        </w:rPr>
-        <w:t xml:space="preserve">Deep Learning for Java (DL4J) </w:t>
-      </w:r>
-      <w:r>
-        <w:rPr>
-          <w:rFonts w:ascii="Calibri" w:hAnsi="Calibri"/>
-          <w:sz w:val="22"/>
-        </w:rPr>
-        <w:t>Framework</w:t>
-      </w:r>
-      <w:r>
-        <w:rPr>
-          <w:rFonts w:ascii="Calibri" w:hAnsi="Calibri"/>
-          <w:sz w:val="22"/>
-        </w:rPr>
-        <w:t xml:space="preserve"> </w:t>
+        <w:t>for Public and Enterprise consumption</w:t>
       </w:r>
     </w:p>
     <w:p>
@@ -2516,28 +2849,126 @@
           <w:rFonts w:ascii="Calibri" w:hAnsi="Calibri"/>
           <w:sz w:val="22"/>
         </w:rPr>
-        <w:t xml:space="preserve">Develop Customer </w:t>
-      </w:r>
-      <w:r>
-        <w:rPr>
-          <w:rFonts w:ascii="Calibri" w:hAnsi="Calibri"/>
-          <w:sz w:val="22"/>
-        </w:rPr>
-        <w:t xml:space="preserve">PoC </w:t>
-      </w:r>
-      <w:r>
-        <w:rPr>
-          <w:rFonts w:ascii="Calibri" w:hAnsi="Calibri"/>
-          <w:sz w:val="22"/>
-        </w:rPr>
-        <w:t xml:space="preserve">Computer Vision designs utilizing the DL4J Suite </w:t>
-      </w:r>
-      <w:r>
-        <w:rPr>
-          <w:rFonts w:ascii="Calibri" w:hAnsi="Calibri"/>
-          <w:sz w:val="22"/>
-        </w:rPr>
-        <w:t>per detection and tracking scenarios</w:t>
+        <w:t xml:space="preserve">Develop </w:t>
+      </w:r>
+      <w:r>
+        <w:rPr>
+          <w:rFonts w:ascii="Calibri" w:hAnsi="Calibri"/>
+          <w:sz w:val="22"/>
+        </w:rPr>
+        <w:t xml:space="preserve">Vendor </w:t>
+      </w:r>
+      <w:r>
+        <w:rPr>
+          <w:rFonts w:ascii="Calibri" w:hAnsi="Calibri"/>
+          <w:sz w:val="22"/>
+        </w:rPr>
+        <w:t>e</w:t>
+      </w:r>
+      <w:r>
+        <w:rPr>
+          <w:rFonts w:ascii="Calibri" w:hAnsi="Calibri"/>
+          <w:sz w:val="22"/>
+        </w:rPr>
+        <w:t xml:space="preserve">ngagement </w:t>
+      </w:r>
+      <w:r>
+        <w:rPr>
+          <w:rFonts w:ascii="Calibri" w:hAnsi="Calibri"/>
+          <w:sz w:val="22"/>
+        </w:rPr>
+        <w:t>f</w:t>
+      </w:r>
+      <w:r>
+        <w:rPr>
+          <w:rFonts w:ascii="Calibri" w:hAnsi="Calibri"/>
+          <w:sz w:val="22"/>
+        </w:rPr>
+        <w:t xml:space="preserve">easibility </w:t>
+      </w:r>
+      <w:r>
+        <w:rPr>
+          <w:rFonts w:ascii="Calibri" w:hAnsi="Calibri"/>
+          <w:sz w:val="22"/>
+        </w:rPr>
+        <w:t>s</w:t>
+      </w:r>
+      <w:r>
+        <w:rPr>
+          <w:rFonts w:ascii="Calibri" w:hAnsi="Calibri"/>
+          <w:sz w:val="22"/>
+        </w:rPr>
+        <w:t xml:space="preserve">tudies </w:t>
+      </w:r>
+      <w:r>
+        <w:rPr>
+          <w:rFonts w:ascii="Calibri" w:hAnsi="Calibri"/>
+          <w:sz w:val="22"/>
+        </w:rPr>
+        <w:t xml:space="preserve">per improving existing Deep Learning implementations for  </w:t>
+      </w:r>
+      <w:r>
+        <w:rPr>
+          <w:rFonts w:ascii="Calibri" w:hAnsi="Calibri"/>
+          <w:sz w:val="22"/>
+        </w:rPr>
+        <w:t xml:space="preserve">Industrial Automotive </w:t>
+      </w:r>
+      <w:r>
+        <w:rPr>
+          <w:rFonts w:ascii="Calibri" w:hAnsi="Calibri"/>
+          <w:sz w:val="22"/>
+        </w:rPr>
+        <w:t>c</w:t>
+      </w:r>
+      <w:r>
+        <w:rPr>
+          <w:rFonts w:ascii="Calibri" w:hAnsi="Calibri"/>
+          <w:sz w:val="22"/>
+        </w:rPr>
+        <w:t xml:space="preserve">omputer </w:t>
+      </w:r>
+      <w:r>
+        <w:rPr>
+          <w:rFonts w:ascii="Calibri" w:hAnsi="Calibri"/>
+          <w:sz w:val="22"/>
+        </w:rPr>
+        <w:t>v</w:t>
+      </w:r>
+      <w:r>
+        <w:rPr>
+          <w:rFonts w:ascii="Calibri" w:hAnsi="Calibri"/>
+          <w:sz w:val="22"/>
+        </w:rPr>
+        <w:t xml:space="preserve">ision </w:t>
+      </w:r>
+      <w:r>
+        <w:rPr>
+          <w:rFonts w:ascii="Calibri" w:hAnsi="Calibri"/>
+          <w:sz w:val="22"/>
+        </w:rPr>
+        <w:t>d</w:t>
+      </w:r>
+      <w:r>
+        <w:rPr>
+          <w:rFonts w:ascii="Calibri" w:hAnsi="Calibri"/>
+          <w:sz w:val="22"/>
+        </w:rPr>
+        <w:t xml:space="preserve">etection and </w:t>
+      </w:r>
+      <w:r>
+        <w:rPr>
+          <w:rFonts w:ascii="Calibri" w:hAnsi="Calibri"/>
+          <w:sz w:val="22"/>
+        </w:rPr>
+        <w:t>t</w:t>
+      </w:r>
+      <w:r>
+        <w:rPr>
+          <w:rFonts w:ascii="Calibri" w:hAnsi="Calibri"/>
+          <w:sz w:val="22"/>
+        </w:rPr>
+        <w:t>racking event scenarios</w:t>
       </w:r>
     </w:p>
     <w:p>
@@ -2557,6 +2988,138 @@
           <w:rFonts w:ascii="Calibri" w:hAnsi="Calibri"/>
           <w:sz w:val="22"/>
         </w:rPr>
+        <w:t xml:space="preserve">Develop </w:t>
+      </w:r>
+      <w:r>
+        <w:rPr>
+          <w:rFonts w:ascii="Calibri" w:hAnsi="Calibri"/>
+          <w:sz w:val="22"/>
+        </w:rPr>
+        <w:t xml:space="preserve">client applications to demonstrate </w:t>
+      </w:r>
+      <w:r>
+        <w:rPr>
+          <w:rFonts w:ascii="Calibri" w:hAnsi="Calibri"/>
+          <w:sz w:val="22"/>
+        </w:rPr>
+        <w:t xml:space="preserve">the Skymind Intelligence Layer (SKIL) </w:t>
+      </w:r>
+      <w:r>
+        <w:rPr>
+          <w:rFonts w:ascii="Calibri" w:hAnsi="Calibri"/>
+          <w:sz w:val="22"/>
+        </w:rPr>
+        <w:t>Model Serving capabilities</w:t>
+      </w:r>
+      <w:r>
+        <w:rPr>
+          <w:rFonts w:ascii="Calibri" w:hAnsi="Calibri"/>
+          <w:sz w:val="22"/>
+        </w:rPr>
+        <w:t xml:space="preserve"> </w:t>
+      </w:r>
+      <w:r>
+        <w:rPr>
+          <w:rFonts w:ascii="Calibri" w:hAnsi="Calibri"/>
+          <w:sz w:val="22"/>
+        </w:rPr>
+        <w:t xml:space="preserve">from </w:t>
+      </w:r>
+      <w:r>
+        <w:rPr>
+          <w:rFonts w:ascii="Calibri" w:hAnsi="Calibri"/>
+          <w:sz w:val="22"/>
+        </w:rPr>
+        <w:t xml:space="preserve">deployed </w:t>
+      </w:r>
+      <w:r>
+        <w:rPr>
+          <w:rFonts w:ascii="Calibri" w:hAnsi="Calibri"/>
+          <w:sz w:val="22"/>
+        </w:rPr>
+        <w:t>n</w:t>
+      </w:r>
+      <w:r>
+        <w:rPr>
+          <w:rFonts w:ascii="Calibri" w:hAnsi="Calibri"/>
+          <w:sz w:val="22"/>
+        </w:rPr>
+        <w:t xml:space="preserve">ative </w:t>
+      </w:r>
+      <w:r>
+        <w:rPr>
+          <w:rFonts w:ascii="Calibri" w:hAnsi="Calibri"/>
+          <w:sz w:val="22"/>
+        </w:rPr>
+        <w:t xml:space="preserve">CNN and </w:t>
+      </w:r>
+      <w:r>
+        <w:rPr>
+          <w:rFonts w:ascii="Calibri" w:hAnsi="Calibri"/>
+          <w:sz w:val="22"/>
+        </w:rPr>
+        <w:t>LSTM TensorFlow trained model</w:t>
+      </w:r>
+      <w:r>
+        <w:rPr>
+          <w:rFonts w:ascii="Calibri" w:hAnsi="Calibri"/>
+          <w:sz w:val="22"/>
+        </w:rPr>
+        <w:t>s</w:t>
+      </w:r>
+      <w:r>
+        <w:rPr>
+          <w:rFonts w:ascii="Calibri" w:hAnsi="Calibri"/>
+          <w:sz w:val="22"/>
+        </w:rPr>
+        <w:t xml:space="preserve"> for a large Home-Repair </w:t>
+      </w:r>
+      <w:r>
+        <w:rPr>
+          <w:rFonts w:ascii="Calibri" w:hAnsi="Calibri"/>
+          <w:sz w:val="22"/>
+        </w:rPr>
+        <w:t>r</w:t>
+      </w:r>
+      <w:r>
+        <w:rPr>
+          <w:rFonts w:ascii="Calibri" w:hAnsi="Calibri"/>
+          <w:sz w:val="22"/>
+        </w:rPr>
+        <w:t xml:space="preserve">etailer </w:t>
+      </w:r>
+      <w:r>
+        <w:rPr>
+          <w:rFonts w:ascii="Calibri" w:hAnsi="Calibri"/>
+          <w:sz w:val="22"/>
+        </w:rPr>
+        <w:t>v</w:t>
+      </w:r>
+      <w:r>
+        <w:rPr>
+          <w:rFonts w:ascii="Calibri" w:hAnsi="Calibri"/>
+          <w:sz w:val="22"/>
+        </w:rPr>
+        <w:t>endor</w:t>
+      </w:r>
+    </w:p>
+    <w:p>
+      <w:pPr>
+        <w:pStyle w:val="ListParagraph"/>
+        <w:numPr>
+          <w:ilvl w:val="0"/>
+          <w:numId w:val="9"/>
+        </w:numPr>
+        <w:rPr>
+          <w:rFonts w:ascii="Calibri" w:hAnsi="Calibri"/>
+          <w:sz w:val="22"/>
+        </w:rPr>
+      </w:pPr>
+      <w:r>
+        <w:rPr>
+          <w:rFonts w:ascii="Calibri" w:hAnsi="Calibri"/>
+          <w:sz w:val="22"/>
+        </w:rPr>
         <w:t xml:space="preserve">Create </w:t>
       </w:r>
       <w:r>
@@ -2564,105 +3127,475 @@
           <w:rFonts w:ascii="Calibri" w:hAnsi="Calibri"/>
           <w:sz w:val="22"/>
         </w:rPr>
-        <w:t xml:space="preserve">and Present enhanced </w:t>
-      </w:r>
-      <w:r>
-        <w:rPr>
-          <w:rFonts w:ascii="Calibri" w:hAnsi="Calibri"/>
-          <w:sz w:val="22"/>
-        </w:rPr>
-        <w:t xml:space="preserve">Distributed </w:t>
-      </w:r>
-      <w:r>
-        <w:rPr>
-          <w:rFonts w:ascii="Calibri" w:hAnsi="Calibri"/>
-          <w:sz w:val="22"/>
-        </w:rPr>
-        <w:t>DL4J Workshop/</w:t>
-      </w:r>
-      <w:r>
-        <w:rPr>
-          <w:rFonts w:ascii="Calibri" w:hAnsi="Calibri"/>
-          <w:sz w:val="22"/>
-        </w:rPr>
-        <w:t>Conference Session Training</w:t>
-      </w:r>
-      <w:r>
-        <w:rPr>
-          <w:rFonts w:ascii="Calibri" w:hAnsi="Calibri"/>
+        <w:t>and p</w:t>
+      </w:r>
+      <w:r>
+        <w:rPr>
+          <w:rFonts w:ascii="Calibri" w:hAnsi="Calibri"/>
+          <w:sz w:val="22"/>
+        </w:rPr>
+        <w:t xml:space="preserve">resent Training </w:t>
+      </w:r>
+      <w:r>
+        <w:rPr>
+          <w:rFonts w:ascii="Calibri" w:hAnsi="Calibri"/>
+          <w:sz w:val="22"/>
+        </w:rPr>
+        <w:t>material</w:t>
+      </w:r>
+      <w:r>
+        <w:rPr>
+          <w:rFonts w:ascii="Calibri" w:hAnsi="Calibri"/>
+          <w:sz w:val="22"/>
+        </w:rPr>
+        <w:t xml:space="preserve"> per Partners and Conferences</w:t>
+      </w:r>
+      <w:r>
+        <w:rPr>
+          <w:rFonts w:ascii="Calibri" w:hAnsi="Calibri"/>
+          <w:sz w:val="22"/>
+        </w:rPr>
+        <w:t xml:space="preserve">, further engaging with the community and </w:t>
+      </w:r>
+      <w:r>
+        <w:rPr>
+          <w:rFonts w:ascii="Calibri" w:hAnsi="Calibri"/>
+          <w:sz w:val="22"/>
+        </w:rPr>
+        <w:t xml:space="preserve">offering a more informative </w:t>
+      </w:r>
+      <w:r>
+        <w:rPr>
+          <w:rFonts w:ascii="Calibri" w:hAnsi="Calibri"/>
+          <w:sz w:val="22"/>
+        </w:rPr>
+        <w:t>product offering takeaway</w:t>
+      </w:r>
+    </w:p>
+    <w:p>
+      <w:pPr>
+        <w:rPr>
+          <w:rFonts w:ascii="Calibri" w:hAnsi="Calibri"/>
+          <w:b/>
+          <w:sz w:val="22"/>
+        </w:rPr>
+      </w:pPr>
+      <w:r>
+        <w:rPr>
+          <w:rFonts w:ascii="Calibri" w:hAnsi="Calibri"/>
+          <w:b/>
+          <w:sz w:val="22"/>
+        </w:rPr>
+        <w:br w:type="page"/>
+      </w:r>
+      <w:r>
+        <w:rPr>
+          <w:rFonts w:ascii="Calibri" w:hAnsi="Calibri"/>
+          <w:b/>
+          <w:sz w:val="22"/>
+        </w:rPr>
+        <w:lastRenderedPageBreak/>
+        <w:t>Techstars IoT</w:t>
+      </w:r>
+      <w:r>
+        <w:rPr>
+          <w:rFonts w:ascii="Calibri" w:hAnsi="Calibri"/>
+          <w:b/>
           <w:sz w:val="22"/>
         </w:rPr>
         <w:t xml:space="preserve"> </w:t>
       </w:r>
       <w:r>
         <w:rPr>
-          <w:rFonts w:ascii="Calibri" w:hAnsi="Calibri"/>
-          <w:sz w:val="22"/>
-        </w:rPr>
-        <w:t>Content</w:t>
-      </w:r>
-      <w:r>
-        <w:rPr>
-          <w:rFonts w:ascii="Calibri" w:hAnsi="Calibri"/>
-          <w:sz w:val="22"/>
-        </w:rPr>
-        <w:t xml:space="preserve">, </w:t>
-      </w:r>
-      <w:r>
-        <w:rPr>
-          <w:rFonts w:ascii="Calibri" w:hAnsi="Calibri"/>
-          <w:sz w:val="22"/>
-        </w:rPr>
-        <w:t xml:space="preserve">further </w:t>
-      </w:r>
-      <w:r>
-        <w:rPr>
-          <w:rFonts w:ascii="Calibri" w:hAnsi="Calibri"/>
-          <w:sz w:val="22"/>
-        </w:rPr>
-        <w:t xml:space="preserve">engaging </w:t>
-      </w:r>
-      <w:r>
-        <w:rPr>
-          <w:rFonts w:ascii="Calibri" w:hAnsi="Calibri"/>
-          <w:sz w:val="22"/>
-        </w:rPr>
-        <w:t xml:space="preserve">with </w:t>
-      </w:r>
-      <w:r>
-        <w:rPr>
-          <w:rFonts w:ascii="Calibri" w:hAnsi="Calibri"/>
-          <w:sz w:val="22"/>
-        </w:rPr>
-        <w:t xml:space="preserve">the community and offering </w:t>
-      </w:r>
-      <w:r>
-        <w:rPr>
-          <w:rFonts w:ascii="Calibri" w:hAnsi="Calibri"/>
-          <w:sz w:val="22"/>
-        </w:rPr>
-        <w:t xml:space="preserve">an improved </w:t>
-      </w:r>
-      <w:r>
-        <w:rPr>
-          <w:rFonts w:ascii="Calibri" w:hAnsi="Calibri"/>
-          <w:sz w:val="22"/>
-        </w:rPr>
-        <w:t xml:space="preserve">streamlined </w:t>
-      </w:r>
-      <w:r>
-        <w:rPr>
-          <w:rFonts w:ascii="Calibri" w:hAnsi="Calibri"/>
-          <w:sz w:val="22"/>
-        </w:rPr>
-        <w:t>learning</w:t>
-      </w:r>
-      <w:r>
-        <w:rPr>
-          <w:rFonts w:ascii="Calibri" w:hAnsi="Calibri"/>
-          <w:sz w:val="22"/>
-        </w:rPr>
-        <w:t xml:space="preserve"> experience</w:t>
+          <w:rFonts w:ascii="Calibri" w:hAnsi="Calibri" w:cs="Arial"/>
+          <w:b/>
+          <w:sz w:val="22"/>
+          <w:szCs w:val="20"/>
+        </w:rPr>
+        <w:t>|</w:t>
+      </w:r>
+      <w:r>
+        <w:rPr>
+          <w:rFonts w:ascii="Calibri" w:hAnsi="Calibri" w:cs="Arial"/>
+          <w:b/>
+          <w:sz w:val="22"/>
+          <w:szCs w:val="20"/>
+        </w:rPr>
+        <w:t xml:space="preserve"> </w:t>
+      </w:r>
+      <w:r>
+        <w:rPr>
+          <w:rFonts w:ascii="Calibri" w:hAnsi="Calibri"/>
+          <w:b/>
+          <w:sz w:val="22"/>
+        </w:rPr>
+        <w:t>New York City, NY</w:t>
+      </w:r>
+      <w:r>
+        <w:rPr>
+          <w:rFonts w:ascii="Calibri" w:hAnsi="Calibri"/>
+          <w:b/>
+          <w:sz w:val="22"/>
+        </w:rPr>
+        <w:t xml:space="preserve"> </w:t>
+      </w:r>
+      <w:r>
+        <w:rPr>
+          <w:rFonts w:ascii="Calibri" w:hAnsi="Calibri"/>
+          <w:b/>
+          <w:sz w:val="22"/>
+        </w:rPr>
+        <w:tab/>
+      </w:r>
+      <w:r>
+        <w:rPr>
+          <w:rFonts w:ascii="Calibri" w:hAnsi="Calibri"/>
+          <w:b/>
+          <w:sz w:val="22"/>
+        </w:rPr>
+        <w:tab/>
+      </w:r>
+      <w:r>
+        <w:rPr>
+          <w:rFonts w:ascii="Calibri" w:hAnsi="Calibri"/>
+          <w:b/>
+          <w:sz w:val="22"/>
+        </w:rPr>
+        <w:tab/>
+      </w:r>
+      <w:r>
+        <w:rPr>
+          <w:rFonts w:ascii="Calibri" w:hAnsi="Calibri"/>
+          <w:b/>
+          <w:sz w:val="22"/>
+        </w:rPr>
+        <w:tab/>
+      </w:r>
+      <w:r>
+        <w:rPr>
+          <w:rFonts w:ascii="Calibri" w:hAnsi="Calibri"/>
+          <w:b/>
+          <w:sz w:val="22"/>
+        </w:rPr>
+        <w:tab/>
+      </w:r>
+      <w:r>
+        <w:rPr>
+          <w:rFonts w:ascii="Calibri" w:hAnsi="Calibri"/>
+          <w:b/>
+          <w:sz w:val="22"/>
+        </w:rPr>
+        <w:tab/>
+      </w:r>
+      <w:r>
+        <w:rPr>
+          <w:rFonts w:ascii="Calibri" w:hAnsi="Calibri"/>
+          <w:b/>
+          <w:sz w:val="22"/>
+        </w:rPr>
+        <w:tab/>
+      </w:r>
+      <w:r>
+        <w:rPr>
+          <w:rFonts w:ascii="Calibri" w:hAnsi="Calibri"/>
+          <w:b/>
+          <w:sz w:val="22"/>
+        </w:rPr>
+        <w:tab/>
+      </w:r>
+      <w:r>
+        <w:rPr>
+          <w:rFonts w:ascii="Calibri" w:hAnsi="Calibri"/>
+          <w:i/>
+          <w:sz w:val="22"/>
+        </w:rPr>
+        <w:t>July</w:t>
+      </w:r>
+      <w:r>
+        <w:rPr>
+          <w:rFonts w:ascii="Calibri" w:hAnsi="Calibri"/>
+          <w:i/>
+          <w:sz w:val="22"/>
+        </w:rPr>
+        <w:t xml:space="preserve"> 201</w:t>
+      </w:r>
+      <w:r>
+        <w:rPr>
+          <w:rFonts w:ascii="Calibri" w:hAnsi="Calibri"/>
+          <w:i/>
+          <w:sz w:val="22"/>
+        </w:rPr>
+        <w:t>7</w:t>
+      </w:r>
+      <w:r>
+        <w:rPr>
+          <w:rFonts w:ascii="Calibri" w:hAnsi="Calibri"/>
+          <w:i/>
+          <w:sz w:val="22"/>
+        </w:rPr>
+        <w:t xml:space="preserve"> – </w:t>
+      </w:r>
+      <w:r>
+        <w:rPr>
+          <w:rFonts w:ascii="Calibri" w:hAnsi="Calibri"/>
+          <w:i/>
+          <w:sz w:val="22"/>
+        </w:rPr>
+        <w:t>Present</w:t>
+      </w:r>
+    </w:p>
+    <w:p>
+      <w:pPr>
+        <w:rPr>
+          <w:rFonts w:ascii="Calibri" w:hAnsi="Calibri"/>
+          <w:i/>
+          <w:sz w:val="22"/>
+        </w:rPr>
+      </w:pPr>
+      <w:r>
+        <w:rPr>
+          <w:rFonts w:ascii="Calibri" w:hAnsi="Calibri"/>
+          <w:i/>
+          <w:sz w:val="22"/>
+        </w:rPr>
+        <w:t>Technologist in Residence</w:t>
+      </w:r>
+      <w:r>
+        <w:rPr>
+          <w:rFonts w:ascii="Calibri" w:hAnsi="Calibri"/>
+          <w:i/>
+          <w:sz w:val="22"/>
+        </w:rPr>
+        <w:t xml:space="preserve"> (TIR)</w:t>
+      </w:r>
+    </w:p>
+    <w:p>
+      <w:pPr>
+        <w:rPr>
+          <w:rFonts w:ascii="Calibri" w:hAnsi="Calibri"/>
+          <w:sz w:val="22"/>
+        </w:rPr>
+      </w:pPr>
+      <w:r>
+        <w:rPr>
+          <w:rFonts w:ascii="Calibri" w:hAnsi="Calibri"/>
+          <w:sz w:val="22"/>
+        </w:rPr>
+        <w:t xml:space="preserve">Responsible for advising </w:t>
+      </w:r>
+      <w:r>
+        <w:rPr>
+          <w:rFonts w:ascii="Calibri" w:hAnsi="Calibri"/>
+          <w:sz w:val="22"/>
+        </w:rPr>
+        <w:t xml:space="preserve">several </w:t>
+      </w:r>
+      <w:r>
+        <w:rPr>
+          <w:rFonts w:ascii="Calibri" w:hAnsi="Calibri"/>
+          <w:sz w:val="22"/>
+        </w:rPr>
+        <w:t xml:space="preserve">Accelerator Venture Companies in </w:t>
+      </w:r>
+      <w:r>
+        <w:rPr>
+          <w:rFonts w:ascii="Calibri" w:hAnsi="Calibri"/>
+          <w:sz w:val="22"/>
+        </w:rPr>
+        <w:t xml:space="preserve">advancing </w:t>
+      </w:r>
+      <w:r>
+        <w:rPr>
+          <w:rFonts w:ascii="Calibri" w:hAnsi="Calibri"/>
+          <w:sz w:val="22"/>
+        </w:rPr>
+        <w:t xml:space="preserve">their </w:t>
+      </w:r>
+      <w:r>
+        <w:rPr>
+          <w:rFonts w:ascii="Calibri" w:hAnsi="Calibri"/>
+          <w:sz w:val="22"/>
+        </w:rPr>
+        <w:t>Pilot and Produc</w:t>
+      </w:r>
+      <w:r>
+        <w:rPr>
+          <w:rFonts w:ascii="Calibri" w:hAnsi="Calibri"/>
+          <w:sz w:val="22"/>
+        </w:rPr>
+        <w:t>t</w:t>
+      </w:r>
+      <w:r>
+        <w:rPr>
+          <w:rFonts w:ascii="Calibri" w:hAnsi="Calibri"/>
+          <w:sz w:val="22"/>
+        </w:rPr>
+        <w:t xml:space="preserve"> designs</w:t>
+      </w:r>
+      <w:r>
+        <w:rPr>
+          <w:rFonts w:ascii="Calibri" w:hAnsi="Calibri"/>
+          <w:sz w:val="22"/>
+        </w:rPr>
+        <w:t xml:space="preserve"> </w:t>
+      </w:r>
+    </w:p>
+    <w:p>
+      <w:pPr>
+        <w:pStyle w:val="ListParagraph"/>
+        <w:numPr>
+          <w:ilvl w:val="0"/>
+          <w:numId w:val="9"/>
+        </w:numPr>
+        <w:rPr>
+          <w:rFonts w:ascii="Calibri" w:hAnsi="Calibri"/>
+          <w:sz w:val="22"/>
+        </w:rPr>
+      </w:pPr>
+      <w:r>
+        <w:rPr>
+          <w:rFonts w:ascii="Calibri" w:hAnsi="Calibri"/>
+          <w:sz w:val="22"/>
+        </w:rPr>
+        <w:t xml:space="preserve">Lead Technical </w:t>
+      </w:r>
+      <w:r>
+        <w:rPr>
+          <w:rFonts w:ascii="Calibri" w:hAnsi="Calibri"/>
+          <w:sz w:val="22"/>
+        </w:rPr>
+        <w:t xml:space="preserve">Company Mentoring </w:t>
+      </w:r>
+      <w:r>
+        <w:rPr>
+          <w:rFonts w:ascii="Calibri" w:hAnsi="Calibri"/>
+          <w:sz w:val="22"/>
+        </w:rPr>
+        <w:t>Sessions and Weekly Group Discussions</w:t>
+      </w:r>
+    </w:p>
+    <w:p>
+      <w:pPr>
+        <w:pStyle w:val="ListParagraph"/>
+        <w:numPr>
+          <w:ilvl w:val="0"/>
+          <w:numId w:val="9"/>
+        </w:numPr>
+        <w:rPr>
+          <w:rFonts w:ascii="Calibri" w:hAnsi="Calibri"/>
+          <w:sz w:val="22"/>
+        </w:rPr>
+      </w:pPr>
+      <w:r>
+        <w:rPr>
+          <w:rFonts w:ascii="Calibri" w:hAnsi="Calibri"/>
+          <w:sz w:val="22"/>
+        </w:rPr>
+        <w:t>Advise companies in Systems Architecture, Benchmarking and Scaling (via Apache Spark) their solution</w:t>
+      </w:r>
+    </w:p>
+    <w:p>
+      <w:pPr>
+        <w:pStyle w:val="ListParagraph"/>
+        <w:numPr>
+          <w:ilvl w:val="0"/>
+          <w:numId w:val="9"/>
+        </w:numPr>
+        <w:rPr>
+          <w:rFonts w:ascii="Calibri" w:hAnsi="Calibri"/>
+          <w:sz w:val="22"/>
+        </w:rPr>
+      </w:pPr>
+      <w:r>
+        <w:rPr>
+          <w:rFonts w:ascii="Calibri" w:hAnsi="Calibri"/>
+          <w:sz w:val="22"/>
+        </w:rPr>
+        <w:t>Advance Company</w:t>
+      </w:r>
+      <w:r>
+        <w:rPr>
+          <w:rFonts w:ascii="Calibri" w:hAnsi="Calibri"/>
+          <w:sz w:val="22"/>
+        </w:rPr>
+        <w:t xml:space="preserve"> Product </w:t>
+      </w:r>
+      <w:r>
+        <w:rPr>
+          <w:rFonts w:ascii="Calibri" w:hAnsi="Calibri"/>
+          <w:sz w:val="22"/>
+        </w:rPr>
+        <w:t>O</w:t>
+      </w:r>
+      <w:r>
+        <w:rPr>
+          <w:rFonts w:ascii="Calibri" w:hAnsi="Calibri"/>
+          <w:sz w:val="22"/>
+        </w:rPr>
+        <w:t>ffering</w:t>
+      </w:r>
+      <w:r>
+        <w:rPr>
+          <w:rFonts w:ascii="Calibri" w:hAnsi="Calibri"/>
+          <w:sz w:val="22"/>
+        </w:rPr>
+        <w:t xml:space="preserve">s via solving </w:t>
+      </w:r>
+      <w:r>
+        <w:rPr>
+          <w:rFonts w:ascii="Calibri" w:hAnsi="Calibri"/>
+          <w:sz w:val="22"/>
+        </w:rPr>
+        <w:t xml:space="preserve">or reducing </w:t>
+      </w:r>
+      <w:r>
+        <w:rPr>
+          <w:rFonts w:ascii="Calibri" w:hAnsi="Calibri"/>
+          <w:sz w:val="22"/>
+        </w:rPr>
+        <w:t>bottlenecks and pain points</w:t>
+      </w:r>
+      <w:r>
+        <w:rPr>
+          <w:rFonts w:ascii="Calibri" w:hAnsi="Calibri"/>
+          <w:sz w:val="22"/>
+        </w:rPr>
+        <w:t xml:space="preserve"> in the </w:t>
+      </w:r>
+      <w:r>
+        <w:rPr>
+          <w:rFonts w:ascii="Calibri" w:hAnsi="Calibri"/>
+          <w:sz w:val="22"/>
+        </w:rPr>
+        <w:t>D</w:t>
+      </w:r>
+      <w:r>
+        <w:rPr>
+          <w:rFonts w:ascii="Calibri" w:hAnsi="Calibri"/>
+          <w:sz w:val="22"/>
+        </w:rPr>
+        <w:t xml:space="preserve">ata </w:t>
+      </w:r>
+      <w:r>
+        <w:rPr>
+          <w:rFonts w:ascii="Calibri" w:hAnsi="Calibri"/>
+          <w:sz w:val="22"/>
+        </w:rPr>
+        <w:t>P</w:t>
+      </w:r>
+      <w:r>
+        <w:rPr>
+          <w:rFonts w:ascii="Calibri" w:hAnsi="Calibri"/>
+          <w:sz w:val="22"/>
+        </w:rPr>
+        <w:t>ipeline</w:t>
+      </w:r>
+      <w:r>
+        <w:rPr>
+          <w:rFonts w:ascii="Calibri" w:hAnsi="Calibri"/>
+          <w:sz w:val="22"/>
+        </w:rPr>
+        <w:t>, further streamlining their solution to reduce errors and executing on multiple concurrent pilots</w:t>
       </w:r>
     </w:p>
     <w:p>
@@ -3415,7 +4348,21 @@
           <w:rFonts w:ascii="Calibri" w:hAnsi="Calibri"/>
           <w:sz w:val="22"/>
         </w:rPr>
-        <w:t xml:space="preserve">Responsible for improving Computer Vision semantic scene interpretations per healthcare diagnosis for the elderly   </w:t>
+        <w:t xml:space="preserve">Responsible for improving Computer Vision semantic scene interpretations per healthcare diagnosis for the </w:t>
+      </w:r>
+      <w:r>
+        <w:rPr>
+          <w:rFonts w:ascii="Calibri" w:hAnsi="Calibri"/>
+          <w:sz w:val="22"/>
+        </w:rPr>
+        <w:t>E</w:t>
+      </w:r>
+      <w:r>
+        <w:rPr>
+          <w:rFonts w:ascii="Calibri" w:hAnsi="Calibri"/>
+          <w:sz w:val="22"/>
+        </w:rPr>
+        <w:t xml:space="preserve">lderly   </w:t>
       </w:r>
     </w:p>
     <w:p>
@@ -4002,7 +4949,14 @@
           <w:rFonts w:ascii="Calibri" w:hAnsi="Calibri"/>
           <w:sz w:val="22"/>
         </w:rPr>
-        <w:t xml:space="preserve">on </w:t>
+        <w:t>around</w:t>
+      </w:r>
+      <w:r>
+        <w:rPr>
+          <w:rFonts w:ascii="Calibri" w:hAnsi="Calibri"/>
+          <w:sz w:val="22"/>
+        </w:rPr>
+        <w:t xml:space="preserve"> </w:t>
       </w:r>
       <w:r>
         <w:rPr>
@@ -4290,7 +5244,28 @@
           <w:rFonts w:ascii="Calibri" w:hAnsi="Calibri"/>
           <w:sz w:val="22"/>
         </w:rPr>
-        <w:t>vehicle tracking</w:t>
+        <w:t>V</w:t>
+      </w:r>
+      <w:r>
+        <w:rPr>
+          <w:rFonts w:ascii="Calibri" w:hAnsi="Calibri"/>
+          <w:sz w:val="22"/>
+        </w:rPr>
+        <w:t xml:space="preserve">ehicle </w:t>
+      </w:r>
+      <w:r>
+        <w:rPr>
+          <w:rFonts w:ascii="Calibri" w:hAnsi="Calibri"/>
+          <w:sz w:val="22"/>
+        </w:rPr>
+        <w:t>T</w:t>
+      </w:r>
+      <w:r>
+        <w:rPr>
+          <w:rFonts w:ascii="Calibri" w:hAnsi="Calibri"/>
+          <w:sz w:val="22"/>
+        </w:rPr>
+        <w:t>racking</w:t>
       </w:r>
       <w:r>
         <w:rPr>
@@ -4869,6 +5844,13 @@
           <w:rFonts w:ascii="Calibri" w:hAnsi="Calibri"/>
           <w:sz w:val="22"/>
         </w:rPr>
+        <w:t xml:space="preserve">product </w:t>
+      </w:r>
+      <w:r>
+        <w:rPr>
+          <w:rFonts w:ascii="Calibri" w:hAnsi="Calibri"/>
+          <w:sz w:val="22"/>
+        </w:rPr>
         <w:t>roadmap</w:t>
       </w:r>
       <w:r>
@@ -4924,7 +5906,7 @@
           <w:rFonts w:ascii="Calibri" w:hAnsi="Calibri"/>
           <w:sz w:val="22"/>
         </w:rPr>
-        <w:t xml:space="preserve">customer (RIM) </w:t>
+        <w:t xml:space="preserve">vendor </w:t>
       </w:r>
       <w:r>
         <w:rPr>
@@ -4989,6 +5971,23 @@
           <w:b/>
         </w:rPr>
       </w:pPr>
+    </w:p>
+    <w:p>
+      <w:pPr>
+        <w:rPr>
+          <w:rFonts w:ascii="Calibri" w:hAnsi="Calibri"/>
+          <w:b/>
+          <w:sz w:val="22"/>
+        </w:rPr>
+      </w:pPr>
+      <w:r>
+        <w:rPr>
+          <w:rFonts w:ascii="Calibri" w:hAnsi="Calibri"/>
+          <w:b/>
+          <w:sz w:val="22"/>
+        </w:rPr>
+        <w:br w:type="page"/>
+      </w:r>
     </w:p>
     <w:p>
       <w:pPr>
@@ -5007,6 +6006,7 @@
           <w:b/>
           <w:sz w:val="22"/>
         </w:rPr>
+        <w:lastRenderedPageBreak/>
         <w:t xml:space="preserve">Qualcomm </w:t>
       </w:r>
       <w:r>
@@ -5823,8 +6823,8 @@
 </file>
 
 <file path=word/numbering.xml><?xml version="1.0" encoding="utf-8"?>
-<w:numbering xmlns:wpc="http://schemas.microsoft.com/office/word/2010/wordprocessingCanvas" xmlns:mo="http://schemas.microsoft.com/office/mac/office/2008/main" xmlns:mc="http://schemas.openxmlformats.org/markup-compatibility/2006" xmlns:mv="urn:schemas-microsoft-com:mac:vml" xmlns:o="urn:schemas-microsoft-com:office:office" xmlns:r="http://schemas.openxmlformats.org/officeDocument/2006/relationships" xmlns:m="http://schemas.openxmlformats.org/officeDocument/2006/math" xmlns:v="urn:schemas-microsoft-com:vml" xmlns:wp14="http://schemas.microsoft.com/office/word/2010/wordprocessingDrawing" xmlns:wp="http://schemas.openxmlformats.org/drawingml/2006/wordprocessingDrawing" xmlns:w10="urn:schemas-microsoft-com:office:word" xmlns:w="http://schemas.openxmlformats.org/wordprocessingml/2006/main" xmlns:w14="http://schemas.microsoft.com/office/word/2010/wordml" xmlns:w15="http://schemas.microsoft.com/office/word/2012/wordml" xmlns:wpg="http://schemas.microsoft.com/office/word/2010/wordprocessingGroup" xmlns:wpi="http://schemas.microsoft.com/office/word/2010/wordprocessingInk" xmlns:wne="http://schemas.microsoft.com/office/word/2006/wordml" xmlns:wps="http://schemas.microsoft.com/office/word/2010/wordprocessingShape" mc:Ignorable="w14 w15 wp14">
-  <w:abstractNum w:abstractNumId="0">
+<w:numbering xmlns:wpc="http://schemas.microsoft.com/office/word/2010/wordprocessingCanvas" xmlns:cx="http://schemas.microsoft.com/office/drawing/2014/chartex" xmlns:cx1="http://schemas.microsoft.com/office/drawing/2015/9/8/chartex" xmlns:cx2="http://schemas.microsoft.com/office/drawing/2015/10/21/chartex" xmlns:cx3="http://schemas.microsoft.com/office/drawing/2016/5/9/chartex" xmlns:cx4="http://schemas.microsoft.com/office/drawing/2016/5/10/chartex" xmlns:cx5="http://schemas.microsoft.com/office/drawing/2016/5/11/chartex" xmlns:cx6="http://schemas.microsoft.com/office/drawing/2016/5/12/chartex" xmlns:cx7="http://schemas.microsoft.com/office/drawing/2016/5/13/chartex" xmlns:cx8="http://schemas.microsoft.com/office/drawing/2016/5/14/chartex" xmlns:mc="http://schemas.openxmlformats.org/markup-compatibility/2006" xmlns:aink="http://schemas.microsoft.com/office/drawing/2016/ink" xmlns:am3d="http://schemas.microsoft.com/office/drawing/2017/model3d" xmlns:o="urn:schemas-microsoft-com:office:office" xmlns:r="http://schemas.openxmlformats.org/officeDocument/2006/relationships" xmlns:m="http://schemas.openxmlformats.org/officeDocument/2006/math" xmlns:v="urn:schemas-microsoft-com:vml" xmlns:wp14="http://schemas.microsoft.com/office/word/2010/wordprocessingDrawing" xmlns:wp="http://schemas.openxmlformats.org/drawingml/2006/wordprocessingDrawing" xmlns:w10="urn:schemas-microsoft-com:office:word" xmlns:w="http://schemas.openxmlformats.org/wordprocessingml/2006/main" xmlns:w14="http://schemas.microsoft.com/office/word/2010/wordml" xmlns:w15="http://schemas.microsoft.com/office/word/2012/wordml" xmlns:w16cid="http://schemas.microsoft.com/office/word/2016/wordml/cid" xmlns:w16se="http://schemas.microsoft.com/office/word/2015/wordml/symex" xmlns:wpg="http://schemas.microsoft.com/office/word/2010/wordprocessingGroup" xmlns:wpi="http://schemas.microsoft.com/office/word/2010/wordprocessingInk" xmlns:wne="http://schemas.microsoft.com/office/word/2006/wordml" xmlns:wps="http://schemas.microsoft.com/office/word/2010/wordprocessingShape" mc:Ignorable="w14 w15 w16se w16cid wp14">
+  <w:abstractNum w:abstractNumId="0" w15:restartNumberingAfterBreak="0">
     <w:nsid w:val="13F42222"/>
     <w:multiLevelType w:val="hybridMultilevel"/>
     <w:tmpl w:val="18528794"/>
@@ -5937,7 +6937,7 @@
       </w:rPr>
     </w:lvl>
   </w:abstractNum>
-  <w:abstractNum w:abstractNumId="1">
+  <w:abstractNum w:abstractNumId="1" w15:restartNumberingAfterBreak="0">
     <w:nsid w:val="1BC510B2"/>
     <w:multiLevelType w:val="hybridMultilevel"/>
     <w:tmpl w:val="28C6AFCA"/>
@@ -6050,7 +7050,7 @@
       </w:rPr>
     </w:lvl>
   </w:abstractNum>
-  <w:abstractNum w:abstractNumId="2">
+  <w:abstractNum w:abstractNumId="2" w15:restartNumberingAfterBreak="0">
     <w:nsid w:val="30B55068"/>
     <w:multiLevelType w:val="hybridMultilevel"/>
     <w:tmpl w:val="F63879B4"/>
@@ -6193,7 +7193,7 @@
       </w:rPr>
     </w:lvl>
   </w:abstractNum>
-  <w:abstractNum w:abstractNumId="3">
+  <w:abstractNum w:abstractNumId="3" w15:restartNumberingAfterBreak="0">
     <w:nsid w:val="38635D57"/>
     <w:multiLevelType w:val="hybridMultilevel"/>
     <w:tmpl w:val="5A4EB74E"/>
@@ -6306,7 +7306,7 @@
       </w:rPr>
     </w:lvl>
   </w:abstractNum>
-  <w:abstractNum w:abstractNumId="4">
+  <w:abstractNum w:abstractNumId="4" w15:restartNumberingAfterBreak="0">
     <w:nsid w:val="40A37ECB"/>
     <w:multiLevelType w:val="hybridMultilevel"/>
     <w:tmpl w:val="097A0A90"/>
@@ -6419,7 +7419,7 @@
       </w:rPr>
     </w:lvl>
   </w:abstractNum>
-  <w:abstractNum w:abstractNumId="5">
+  <w:abstractNum w:abstractNumId="5" w15:restartNumberingAfterBreak="0">
     <w:nsid w:val="48EB27F7"/>
     <w:multiLevelType w:val="hybridMultilevel"/>
     <w:tmpl w:val="B50AE84A"/>
@@ -6532,7 +7532,7 @@
       </w:rPr>
     </w:lvl>
   </w:abstractNum>
-  <w:abstractNum w:abstractNumId="6">
+  <w:abstractNum w:abstractNumId="6" w15:restartNumberingAfterBreak="0">
     <w:nsid w:val="4B2A60B8"/>
     <w:multiLevelType w:val="hybridMultilevel"/>
     <w:tmpl w:val="7C5EB0A8"/>
@@ -6648,7 +7648,7 @@
       </w:rPr>
     </w:lvl>
   </w:abstractNum>
-  <w:abstractNum w:abstractNumId="7">
+  <w:abstractNum w:abstractNumId="7" w15:restartNumberingAfterBreak="0">
     <w:nsid w:val="69DA205D"/>
     <w:multiLevelType w:val="hybridMultilevel"/>
     <w:tmpl w:val="4EC66054"/>
@@ -6761,7 +7761,7 @@
       </w:rPr>
     </w:lvl>
   </w:abstractNum>
-  <w:abstractNum w:abstractNumId="8">
+  <w:abstractNum w:abstractNumId="8" w15:restartNumberingAfterBreak="0">
     <w:nsid w:val="7F5F3345"/>
     <w:multiLevelType w:val="hybridMultilevel"/>
     <w:tmpl w:val="4B64BAFA"/>
@@ -6905,7 +7905,7 @@
 </file>
 
 <file path=word/styles.xml><?xml version="1.0" encoding="utf-8"?>
-<w:styles xmlns:mc="http://schemas.openxmlformats.org/markup-compatibility/2006" xmlns:r="http://schemas.openxmlformats.org/officeDocument/2006/relationships" xmlns:w="http://schemas.openxmlformats.org/wordprocessingml/2006/main" xmlns:w14="http://schemas.microsoft.com/office/word/2010/wordml" xmlns:w15="http://schemas.microsoft.com/office/word/2012/wordml" mc:Ignorable="w14 w15">
+<w:styles xmlns:mc="http://schemas.openxmlformats.org/markup-compatibility/2006" xmlns:r="http://schemas.openxmlformats.org/officeDocument/2006/relationships" xmlns:w="http://schemas.openxmlformats.org/wordprocessingml/2006/main" xmlns:w14="http://schemas.microsoft.com/office/word/2010/wordml" xmlns:w15="http://schemas.microsoft.com/office/word/2012/wordml" xmlns:w16cid="http://schemas.microsoft.com/office/word/2016/wordml/cid" xmlns:w16se="http://schemas.microsoft.com/office/word/2015/wordml/symex" mc:Ignorable="w14 w15 w16se w16cid">
   <w:docDefaults>
     <w:rPrDefault>
       <w:rPr>
@@ -6917,7 +7917,7 @@
     </w:rPrDefault>
     <w:pPrDefault/>
   </w:docDefaults>
-  <w:latentStyles w:defLockedState="0" w:defUIPriority="99" w:defSemiHidden="0" w:defUnhideWhenUsed="0" w:defQFormat="0" w:count="382">
+  <w:latentStyles w:defLockedState="0" w:defUIPriority="99" w:defSemiHidden="0" w:defUnhideWhenUsed="0" w:defQFormat="0" w:count="375">
     <w:lsdException w:name="Normal" w:uiPriority="0" w:qFormat="1"/>
     <w:lsdException w:name="heading 1" w:uiPriority="9" w:qFormat="1"/>
     <w:lsdException w:name="heading 2" w:semiHidden="1" w:uiPriority="9" w:unhideWhenUsed="1" w:qFormat="1"/>
@@ -7074,15 +8074,6 @@
     <w:lsdException w:name="Balloon Text" w:semiHidden="1" w:unhideWhenUsed="1"/>
     <w:lsdException w:name="Table Grid" w:uiPriority="59"/>
     <w:lsdException w:name="Table Theme" w:semiHidden="1" w:unhideWhenUsed="1"/>
-    <w:lsdException w:name="Note Level 1" w:semiHidden="1" w:unhideWhenUsed="1"/>
-    <w:lsdException w:name="Note Level 2" w:semiHidden="1" w:unhideWhenUsed="1"/>
-    <w:lsdException w:name="Note Level 3" w:semiHidden="1" w:unhideWhenUsed="1"/>
-    <w:lsdException w:name="Note Level 4" w:semiHidden="1" w:unhideWhenUsed="1"/>
-    <w:lsdException w:name="Note Level 5" w:semiHidden="1" w:unhideWhenUsed="1"/>
-    <w:lsdException w:name="Note Level 6" w:semiHidden="1" w:unhideWhenUsed="1"/>
-    <w:lsdException w:name="Note Level 7" w:semiHidden="1" w:unhideWhenUsed="1"/>
-    <w:lsdException w:name="Note Level 8" w:semiHidden="1" w:unhideWhenUsed="1"/>
-    <w:lsdException w:name="Note Level 9" w:semiHidden="1" w:unhideWhenUsed="1"/>
     <w:lsdException w:name="Placeholder Text" w:semiHidden="1"/>
     <w:lsdException w:name="No Spacing" w:uiPriority="1" w:qFormat="1"/>
     <w:lsdException w:name="Light Shading" w:uiPriority="60"/>
@@ -7721,7 +8712,7 @@
 </file>
 
 <file path=customXml/itemProps1.xml><?xml version="1.0" encoding="utf-8"?>
-<ds:datastoreItem xmlns:ds="http://schemas.openxmlformats.org/officeDocument/2006/customXml" ds:itemID="{7E5879CC-3A78-1244-885A-9A1370B61DF8}">
+<ds:datastoreItem xmlns:ds="http://schemas.openxmlformats.org/officeDocument/2006/customXml" ds:itemID="{9B23C58F-89B4-8949-8E2C-75BCC9E5022B}">
   <ds:schemaRefs>
     <ds:schemaRef ds:uri="http://schemas.openxmlformats.org/officeDocument/2006/bibliography"/>
   </ds:schemaRefs>

</xml_diff>

<commit_message>
update footer, experience description, highlights, and add interactive timeline in place of treemap
</commit_message>
<xml_diff>
--- a/docs/ResumeAKamlani.docx
+++ b/docs/ResumeAKamlani.docx
@@ -544,7 +544,7 @@
           <w:sz w:val="22"/>
           <w:szCs w:val="20"/>
         </w:rPr>
-        <w:t>, and simplifying complex systems</w:t>
+        <w:t xml:space="preserve">, and </w:t>
       </w:r>
       <w:r>
         <w:rPr>
@@ -552,6 +552,48 @@
           <w:sz w:val="22"/>
           <w:szCs w:val="20"/>
         </w:rPr>
+        <w:t>express</w:t>
+      </w:r>
+      <w:r>
+        <w:rPr>
+          <w:rFonts w:ascii="Calibri" w:hAnsi="Calibri" w:cs="Calibri"/>
+          <w:sz w:val="22"/>
+          <w:szCs w:val="20"/>
+        </w:rPr>
+        <w:t>ing</w:t>
+      </w:r>
+      <w:r>
+        <w:rPr>
+          <w:rFonts w:ascii="Calibri" w:hAnsi="Calibri" w:cs="Calibri"/>
+          <w:sz w:val="22"/>
+          <w:szCs w:val="20"/>
+        </w:rPr>
+        <w:t xml:space="preserve"> </w:t>
+      </w:r>
+      <w:r>
+        <w:rPr>
+          <w:rFonts w:ascii="Calibri" w:hAnsi="Calibri" w:cs="Calibri"/>
+          <w:sz w:val="22"/>
+          <w:szCs w:val="20"/>
+        </w:rPr>
+        <w:t>engaging</w:t>
+      </w:r>
+      <w:bookmarkStart w:id="0" w:name="_GoBack"/>
+      <w:bookmarkEnd w:id="0"/>
+      <w:r>
+        <w:rPr>
+          <w:rFonts w:ascii="Calibri" w:hAnsi="Calibri" w:cs="Calibri"/>
+          <w:sz w:val="22"/>
+          <w:szCs w:val="20"/>
+        </w:rPr>
+        <w:t xml:space="preserve"> narratives</w:t>
+      </w:r>
+      <w:r>
+        <w:rPr>
+          <w:rFonts w:ascii="Calibri" w:hAnsi="Calibri" w:cs="Calibri"/>
+          <w:sz w:val="22"/>
+          <w:szCs w:val="20"/>
+        </w:rPr>
         <w:t xml:space="preserve">.  </w:t>
       </w:r>
       <w:r>
@@ -600,7 +642,15 @@
           <w:sz w:val="22"/>
           <w:szCs w:val="20"/>
         </w:rPr>
-        <w:t>, and scaling machine learning pipelines</w:t>
+        <w:t xml:space="preserve">, and scaling machine learning </w:t>
+      </w:r>
+      <w:r>
+        <w:rPr>
+          <w:rFonts w:ascii="Calibri" w:hAnsi="Calibri" w:cs="Calibri"/>
+          <w:sz w:val="22"/>
+          <w:szCs w:val="20"/>
+        </w:rPr>
+        <w:t>experiments</w:t>
       </w:r>
       <w:r>
         <w:rPr>
@@ -727,8 +777,6 @@
               </w:rPr>
               <w:t>, Hive</w:t>
             </w:r>
-            <w:bookmarkStart w:id="0" w:name="_GoBack"/>
-            <w:bookmarkEnd w:id="0"/>
           </w:p>
           <w:p>
             <w:pPr>
@@ -946,15 +994,7 @@
                 <w:sz w:val="22"/>
                 <w:szCs w:val="22"/>
               </w:rPr>
-              <w:t>IntelliJ, Eclipse, Spyd</w:t>
-            </w:r>
-            <w:r>
-              <w:rPr>
-                <w:rFonts w:ascii="Calibri" w:hAnsi="Calibri"/>
-                <w:sz w:val="22"/>
-                <w:szCs w:val="22"/>
-              </w:rPr>
-              <w:t>er, IPython</w:t>
+              <w:t>IntelliJ, Eclipse, Spyder, IPython</w:t>
             </w:r>
           </w:p>
           <w:p>
@@ -3187,23 +3227,7 @@
           <w:b/>
           <w:sz w:val="22"/>
         </w:rPr>
-        <w:t>Manhattan</w:t>
-      </w:r>
-      <w:r>
-        <w:rPr>
-          <w:rFonts w:ascii="Calibri" w:hAnsi="Calibri"/>
-          <w:b/>
-          <w:sz w:val="22"/>
-        </w:rPr>
-        <w:t xml:space="preserve">, </w:t>
-      </w:r>
-      <w:r>
-        <w:rPr>
-          <w:rFonts w:ascii="Calibri" w:hAnsi="Calibri"/>
-          <w:b/>
-          <w:sz w:val="22"/>
-        </w:rPr>
-        <w:t>NY</w:t>
+        <w:t>Manhattan, NY</w:t>
       </w:r>
       <w:r>
         <w:rPr>
@@ -3259,15 +3283,7 @@
           <w:i/>
           <w:sz w:val="22"/>
         </w:rPr>
-        <w:t>Oct</w:t>
-      </w:r>
-      <w:r>
-        <w:rPr>
-          <w:rFonts w:ascii="Calibri" w:hAnsi="Calibri"/>
-          <w:i/>
-          <w:sz w:val="22"/>
-        </w:rPr>
-        <w:t xml:space="preserve"> 2017</w:t>
+        <w:t>Oct 2017</w:t>
       </w:r>
     </w:p>
     <w:p>
@@ -6035,31 +6051,7 @@
           <w:b/>
           <w:sz w:val="22"/>
         </w:rPr>
-        <w:t>Raleigh</w:t>
-      </w:r>
-      <w:r>
-        <w:rPr>
-          <w:rFonts w:ascii="Calibri" w:hAnsi="Calibri"/>
-          <w:b/>
-          <w:sz w:val="22"/>
-        </w:rPr>
-        <w:t xml:space="preserve">, </w:t>
-      </w:r>
-      <w:r>
-        <w:rPr>
-          <w:rFonts w:ascii="Calibri" w:hAnsi="Calibri"/>
-          <w:b/>
-          <w:sz w:val="22"/>
-        </w:rPr>
-        <w:t>NC</w:t>
-      </w:r>
-      <w:r>
-        <w:rPr>
-          <w:rFonts w:ascii="Calibri" w:hAnsi="Calibri"/>
-          <w:b/>
-          <w:sz w:val="22"/>
-        </w:rPr>
-        <w:t xml:space="preserve"> </w:t>
+        <w:t xml:space="preserve">Raleigh, NC </w:t>
       </w:r>
       <w:r>
         <w:rPr>
@@ -8731,7 +8723,7 @@
 </file>
 
 <file path=customXml/itemProps1.xml><?xml version="1.0" encoding="utf-8"?>
-<ds:datastoreItem xmlns:ds="http://schemas.openxmlformats.org/officeDocument/2006/customXml" ds:itemID="{63DFC3F1-080C-4C48-9065-BDD543BCEC31}">
+<ds:datastoreItem xmlns:ds="http://schemas.openxmlformats.org/officeDocument/2006/customXml" ds:itemID="{FF41BF31-9F6E-0E4B-9094-B63F024BA7D2}">
   <ds:schemaRefs>
     <ds:schemaRef ds:uri="http://schemas.openxmlformats.org/officeDocument/2006/bibliography"/>
   </ds:schemaRefs>

</xml_diff>

<commit_message>
update pdf per patents
</commit_message>
<xml_diff>
--- a/docs/ResumeAKamlani.docx
+++ b/docs/ResumeAKamlani.docx
@@ -308,6 +308,13 @@
       </w:r>
       <w:r>
         <w:rPr>
+          <w:i/>
+          <w:u w:color="FFFFFF" w:themeColor="background1"/>
+        </w:rPr>
+        <w:t xml:space="preserve"> | Manhattan, NY</w:t>
+      </w:r>
+      <w:r>
+        <w:rPr>
           <w:rFonts w:ascii="Calibri" w:hAnsi="Calibri"/>
           <w:b/>
           <w:sz w:val="22"/>
@@ -340,6 +347,8 @@
         </w:rPr>
         <w:t>(415) 926-1221</w:t>
       </w:r>
+      <w:bookmarkStart w:id="0" w:name="_GoBack"/>
+      <w:bookmarkEnd w:id="0"/>
     </w:p>
     <w:p>
       <w:pPr>
@@ -1411,14 +1420,14 @@
           <w:rFonts w:ascii="Calibri" w:hAnsi="Calibri"/>
           <w:sz w:val="22"/>
         </w:rPr>
-        <w:t xml:space="preserve">Interference Control in Wireless Communication; United States 9,357,404 | </w:t>
-      </w:r>
-      <w:r>
-        <w:rPr>
-          <w:rFonts w:ascii="Calibri" w:hAnsi="Calibri"/>
-          <w:sz w:val="22"/>
-        </w:rPr>
-        <w:t>Issued</w:t>
+        <w:t xml:space="preserve">Interference Control in Wireless Communication; United States </w:t>
+      </w:r>
+      <w:r>
+        <w:rPr>
+          <w:rFonts w:ascii="Calibri" w:hAnsi="Calibri"/>
+          <w:sz w:val="22"/>
+        </w:rPr>
+        <w:t>10075963</w:t>
       </w:r>
       <w:r>
         <w:rPr>
@@ -1474,7 +1483,14 @@
           <w:rFonts w:ascii="Calibri" w:hAnsi="Calibri"/>
           <w:sz w:val="22"/>
         </w:rPr>
-        <w:t>Device Localization Based on a Learning Model; United States 14/311,077 | Filed</w:t>
+        <w:t xml:space="preserve">Device Localization Based on a Learning Model; United States </w:t>
+      </w:r>
+      <w:r>
+        <w:rPr>
+          <w:rFonts w:ascii="Calibri" w:hAnsi="Calibri"/>
+          <w:sz w:val="22"/>
+        </w:rPr>
+        <w:t>9681270</w:t>
       </w:r>
       <w:r>
         <w:rPr>
@@ -1506,7 +1522,15 @@
           <w:i/>
           <w:sz w:val="22"/>
         </w:rPr>
-        <w:t xml:space="preserve"> 2014</w:t>
+        <w:t xml:space="preserve"> </w:t>
+      </w:r>
+      <w:r>
+        <w:rPr>
+          <w:rFonts w:ascii="Calibri" w:hAnsi="Calibri"/>
+          <w:i/>
+          <w:sz w:val="22"/>
+        </w:rPr>
+        <w:t>2017</w:t>
       </w:r>
     </w:p>
     <w:p>
@@ -3115,8 +3139,6 @@
         </w:rPr>
         <w:t xml:space="preserve">networks </w:t>
       </w:r>
-      <w:bookmarkStart w:id="0" w:name="_GoBack"/>
-      <w:bookmarkEnd w:id="0"/>
     </w:p>
     <w:p>
       <w:pPr>
@@ -9469,7 +9491,7 @@
 </file>
 
 <file path=customXml/itemProps1.xml><?xml version="1.0" encoding="utf-8"?>
-<ds:datastoreItem xmlns:ds="http://schemas.openxmlformats.org/officeDocument/2006/customXml" ds:itemID="{C48F8609-B6B9-3C47-9A5E-61077E947F17}">
+<ds:datastoreItem xmlns:ds="http://schemas.openxmlformats.org/officeDocument/2006/customXml" ds:itemID="{09744E94-BAA9-834D-8709-9AE2C335ED8C}">
   <ds:schemaRefs>
     <ds:schemaRef ds:uri="http://schemas.openxmlformats.org/officeDocument/2006/bibliography"/>
   </ds:schemaRefs>

</xml_diff>

<commit_message>
update resume and portfolio js
</commit_message>
<xml_diff>
--- a/docs/ResumeAKamlani.docx
+++ b/docs/ResumeAKamlani.docx
@@ -656,7 +656,23 @@
           <w:sz w:val="22"/>
           <w:szCs w:val="20"/>
         </w:rPr>
-        <w:t xml:space="preserve">, Computer Vision, </w:t>
+        <w:t>, Computer Vision</w:t>
+      </w:r>
+      <w:r>
+        <w:rPr>
+          <w:rFonts w:ascii="Calibri" w:hAnsi="Calibri" w:cs="Calibri"/>
+          <w:sz w:val="22"/>
+          <w:szCs w:val="20"/>
+        </w:rPr>
+        <w:t xml:space="preserve"> (CV)</w:t>
+      </w:r>
+      <w:r>
+        <w:rPr>
+          <w:rFonts w:ascii="Calibri" w:hAnsi="Calibri" w:cs="Calibri"/>
+          <w:sz w:val="22"/>
+          <w:szCs w:val="20"/>
+        </w:rPr>
+        <w:t xml:space="preserve">, </w:t>
       </w:r>
       <w:r>
         <w:rPr>
@@ -823,7 +839,7 @@
           <w:i/>
           <w:sz w:val="22"/>
         </w:rPr>
-        <w:t>Present</w:t>
+        <w:t>Jan 2020</w:t>
       </w:r>
     </w:p>
     <w:p>
@@ -973,7 +989,28 @@
           <w:rFonts w:ascii="Calibri" w:hAnsi="Calibri"/>
           <w:sz w:val="22"/>
         </w:rPr>
-        <w:t>Improve</w:t>
+        <w:t xml:space="preserve">Lead </w:t>
+      </w:r>
+      <w:r>
+        <w:rPr>
+          <w:rFonts w:ascii="Calibri" w:hAnsi="Calibri"/>
+          <w:sz w:val="22"/>
+        </w:rPr>
+        <w:t xml:space="preserve">strategic </w:t>
+      </w:r>
+      <w:r>
+        <w:rPr>
+          <w:rFonts w:ascii="Calibri" w:hAnsi="Calibri"/>
+          <w:sz w:val="22"/>
+        </w:rPr>
+        <w:t xml:space="preserve">developments in </w:t>
+      </w:r>
+      <w:r>
+        <w:rPr>
+          <w:rFonts w:ascii="Calibri" w:hAnsi="Calibri"/>
+          <w:sz w:val="22"/>
+        </w:rPr>
+        <w:t>improving and extending</w:t>
       </w:r>
       <w:r>
         <w:rPr>
@@ -987,49 +1024,140 @@
           <w:rFonts w:ascii="Calibri" w:hAnsi="Calibri"/>
           <w:sz w:val="22"/>
         </w:rPr>
-        <w:t xml:space="preserve">inventory optimization </w:t>
-      </w:r>
-      <w:r>
-        <w:rPr>
-          <w:rFonts w:ascii="Calibri" w:hAnsi="Calibri"/>
-          <w:sz w:val="22"/>
-        </w:rPr>
-        <w:t>stock</w:t>
-      </w:r>
-      <w:r>
-        <w:rPr>
-          <w:rFonts w:ascii="Calibri" w:hAnsi="Calibri"/>
-          <w:sz w:val="22"/>
-        </w:rPr>
-        <w:t xml:space="preserve"> replenishment of Supply Chain Lube products via demand forecasting and </w:t>
-      </w:r>
-      <w:r>
-        <w:rPr>
-          <w:rFonts w:ascii="Calibri" w:hAnsi="Calibri"/>
-          <w:sz w:val="22"/>
-        </w:rPr>
-        <w:t xml:space="preserve">distributor </w:t>
-      </w:r>
-      <w:r>
-        <w:rPr>
-          <w:rFonts w:ascii="Calibri" w:hAnsi="Calibri"/>
-          <w:sz w:val="22"/>
-        </w:rPr>
-        <w:t xml:space="preserve">personalization </w:t>
-      </w:r>
-      <w:r>
-        <w:rPr>
-          <w:rFonts w:ascii="Calibri" w:hAnsi="Calibri"/>
-          <w:sz w:val="22"/>
-        </w:rPr>
-        <w:t>of</w:t>
-      </w:r>
-      <w:r>
-        <w:rPr>
-          <w:rFonts w:ascii="Calibri" w:hAnsi="Calibri"/>
-          <w:sz w:val="22"/>
-        </w:rPr>
-        <w:t xml:space="preserve"> order utility optimization constraints in transformation to MSFT Azure</w:t>
+        <w:t xml:space="preserve">natural </w:t>
+      </w:r>
+      <w:r>
+        <w:rPr>
+          <w:rFonts w:ascii="Calibri" w:hAnsi="Calibri"/>
+          <w:sz w:val="22"/>
+        </w:rPr>
+        <w:t>language</w:t>
+      </w:r>
+      <w:r>
+        <w:rPr>
+          <w:rFonts w:ascii="Calibri" w:hAnsi="Calibri"/>
+          <w:sz w:val="22"/>
+        </w:rPr>
+        <w:t xml:space="preserve"> enterprise </w:t>
+      </w:r>
+      <w:r>
+        <w:rPr>
+          <w:rFonts w:ascii="Calibri" w:hAnsi="Calibri"/>
+          <w:sz w:val="22"/>
+        </w:rPr>
+        <w:t xml:space="preserve">intranet </w:t>
+      </w:r>
+      <w:r>
+        <w:rPr>
+          <w:rFonts w:ascii="Calibri" w:hAnsi="Calibri"/>
+          <w:sz w:val="22"/>
+        </w:rPr>
+        <w:t xml:space="preserve">search </w:t>
+      </w:r>
+      <w:r>
+        <w:rPr>
+          <w:rFonts w:ascii="Calibri" w:hAnsi="Calibri"/>
+          <w:sz w:val="22"/>
+        </w:rPr>
+        <w:t xml:space="preserve">relevancy </w:t>
+      </w:r>
+      <w:r>
+        <w:rPr>
+          <w:rFonts w:ascii="Calibri" w:hAnsi="Calibri"/>
+          <w:sz w:val="22"/>
+        </w:rPr>
+        <w:t>rank</w:t>
+      </w:r>
+      <w:r>
+        <w:rPr>
+          <w:rFonts w:ascii="Calibri" w:hAnsi="Calibri"/>
+          <w:sz w:val="22"/>
+        </w:rPr>
+        <w:t>ed</w:t>
+      </w:r>
+      <w:r>
+        <w:rPr>
+          <w:rFonts w:ascii="Calibri" w:hAnsi="Calibri"/>
+          <w:sz w:val="22"/>
+        </w:rPr>
+        <w:t xml:space="preserve"> queries </w:t>
+      </w:r>
+      <w:r>
+        <w:rPr>
+          <w:rFonts w:ascii="Calibri" w:hAnsi="Calibri"/>
+          <w:sz w:val="22"/>
+        </w:rPr>
+        <w:t>incorporating</w:t>
+      </w:r>
+      <w:r>
+        <w:rPr>
+          <w:rFonts w:ascii="Calibri" w:hAnsi="Calibri"/>
+          <w:sz w:val="22"/>
+        </w:rPr>
+        <w:t xml:space="preserve"> semantic </w:t>
+      </w:r>
+      <w:r>
+        <w:rPr>
+          <w:rFonts w:ascii="Calibri" w:hAnsi="Calibri"/>
+          <w:sz w:val="22"/>
+        </w:rPr>
+        <w:t xml:space="preserve">embedding </w:t>
+      </w:r>
+      <w:r>
+        <w:rPr>
+          <w:rFonts w:ascii="Calibri" w:hAnsi="Calibri"/>
+          <w:sz w:val="22"/>
+        </w:rPr>
+        <w:t xml:space="preserve">vector analysis, entity extraction, and </w:t>
+      </w:r>
+      <w:r>
+        <w:rPr>
+          <w:rFonts w:ascii="Calibri" w:hAnsi="Calibri"/>
+          <w:sz w:val="22"/>
+        </w:rPr>
+        <w:t>query</w:t>
+      </w:r>
+      <w:r>
+        <w:rPr>
+          <w:rFonts w:ascii="Calibri" w:hAnsi="Calibri"/>
+          <w:sz w:val="22"/>
+        </w:rPr>
+        <w:t xml:space="preserve"> disambiguation,</w:t>
+      </w:r>
+      <w:r>
+        <w:rPr>
+          <w:rFonts w:ascii="Calibri" w:hAnsi="Calibri"/>
+          <w:sz w:val="22"/>
+        </w:rPr>
+        <w:t xml:space="preserve"> </w:t>
+      </w:r>
+      <w:r>
+        <w:rPr>
+          <w:rFonts w:ascii="Calibri" w:hAnsi="Calibri"/>
+          <w:sz w:val="22"/>
+        </w:rPr>
+        <w:t xml:space="preserve">accompanied with </w:t>
+      </w:r>
+      <w:r>
+        <w:rPr>
+          <w:rFonts w:ascii="Calibri" w:hAnsi="Calibri"/>
+          <w:sz w:val="22"/>
+        </w:rPr>
+        <w:t xml:space="preserve">facilitating </w:t>
+      </w:r>
+      <w:r>
+        <w:rPr>
+          <w:rFonts w:ascii="Calibri" w:hAnsi="Calibri"/>
+          <w:sz w:val="22"/>
+        </w:rPr>
+        <w:t xml:space="preserve">content governance for </w:t>
+      </w:r>
+      <w:r>
+        <w:rPr>
+          <w:rFonts w:ascii="Calibri" w:hAnsi="Calibri"/>
+          <w:sz w:val="22"/>
+        </w:rPr>
+        <w:t>monitoring new onboarded data content</w:t>
       </w:r>
     </w:p>
     <w:p>
@@ -1049,28 +1177,35 @@
           <w:rFonts w:ascii="Calibri" w:hAnsi="Calibri"/>
           <w:sz w:val="22"/>
         </w:rPr>
-        <w:t xml:space="preserve">Lead </w:t>
-      </w:r>
-      <w:r>
-        <w:rPr>
-          <w:rFonts w:ascii="Calibri" w:hAnsi="Calibri"/>
-          <w:sz w:val="22"/>
-        </w:rPr>
-        <w:t xml:space="preserve">strategic </w:t>
-      </w:r>
-      <w:r>
-        <w:rPr>
-          <w:rFonts w:ascii="Calibri" w:hAnsi="Calibri"/>
-          <w:sz w:val="22"/>
-        </w:rPr>
-        <w:t xml:space="preserve">developments in </w:t>
-      </w:r>
-      <w:r>
-        <w:rPr>
-          <w:rFonts w:ascii="Calibri" w:hAnsi="Calibri"/>
-          <w:sz w:val="22"/>
-        </w:rPr>
-        <w:t>improving and extending</w:t>
+        <w:t>Develop contextual machine intelligent document classification</w:t>
+      </w:r>
+      <w:r>
+        <w:rPr>
+          <w:rFonts w:ascii="Calibri" w:hAnsi="Calibri"/>
+          <w:sz w:val="22"/>
+        </w:rPr>
+        <w:t xml:space="preserve">, </w:t>
+      </w:r>
+      <w:r>
+        <w:rPr>
+          <w:rFonts w:ascii="Calibri" w:hAnsi="Calibri"/>
+          <w:sz w:val="22"/>
+        </w:rPr>
+        <w:t xml:space="preserve">distributional </w:t>
+      </w:r>
+      <w:r>
+        <w:rPr>
+          <w:rFonts w:ascii="Calibri" w:hAnsi="Calibri"/>
+          <w:sz w:val="22"/>
+        </w:rPr>
+        <w:t xml:space="preserve">topic models </w:t>
+      </w:r>
+      <w:r>
+        <w:rPr>
+          <w:rFonts w:ascii="Calibri" w:hAnsi="Calibri"/>
+          <w:sz w:val="22"/>
+        </w:rPr>
+        <w:t>per</w:t>
       </w:r>
       <w:r>
         <w:rPr>
@@ -1084,133 +1219,63 @@
           <w:rFonts w:ascii="Calibri" w:hAnsi="Calibri"/>
           <w:sz w:val="22"/>
         </w:rPr>
-        <w:t xml:space="preserve">natural </w:t>
-      </w:r>
-      <w:r>
-        <w:rPr>
-          <w:rFonts w:ascii="Calibri" w:hAnsi="Calibri"/>
-          <w:sz w:val="22"/>
-        </w:rPr>
-        <w:t>language</w:t>
-      </w:r>
-      <w:r>
-        <w:rPr>
-          <w:rFonts w:ascii="Calibri" w:hAnsi="Calibri"/>
-          <w:sz w:val="22"/>
-        </w:rPr>
-        <w:t xml:space="preserve"> enterprise </w:t>
-      </w:r>
-      <w:r>
-        <w:rPr>
-          <w:rFonts w:ascii="Calibri" w:hAnsi="Calibri"/>
-          <w:sz w:val="22"/>
-        </w:rPr>
-        <w:t xml:space="preserve">search </w:t>
-      </w:r>
-      <w:r>
-        <w:rPr>
-          <w:rFonts w:ascii="Calibri" w:hAnsi="Calibri"/>
-          <w:sz w:val="22"/>
-        </w:rPr>
-        <w:t xml:space="preserve">(intranet) </w:t>
-      </w:r>
-      <w:r>
-        <w:rPr>
-          <w:rFonts w:ascii="Calibri" w:hAnsi="Calibri"/>
-          <w:sz w:val="22"/>
-        </w:rPr>
-        <w:t xml:space="preserve">relevancy </w:t>
-      </w:r>
-      <w:r>
-        <w:rPr>
-          <w:rFonts w:ascii="Calibri" w:hAnsi="Calibri"/>
-          <w:sz w:val="22"/>
-        </w:rPr>
-        <w:t>rank</w:t>
-      </w:r>
-      <w:r>
-        <w:rPr>
-          <w:rFonts w:ascii="Calibri" w:hAnsi="Calibri"/>
-          <w:sz w:val="22"/>
-        </w:rPr>
-        <w:t>ed</w:t>
-      </w:r>
-      <w:r>
-        <w:rPr>
-          <w:rFonts w:ascii="Calibri" w:hAnsi="Calibri"/>
-          <w:sz w:val="22"/>
-        </w:rPr>
-        <w:t xml:space="preserve"> queries </w:t>
-      </w:r>
-      <w:r>
-        <w:rPr>
-          <w:rFonts w:ascii="Calibri" w:hAnsi="Calibri"/>
-          <w:sz w:val="22"/>
-        </w:rPr>
-        <w:t>incorporating</w:t>
-      </w:r>
-      <w:r>
-        <w:rPr>
-          <w:rFonts w:ascii="Calibri" w:hAnsi="Calibri"/>
-          <w:sz w:val="22"/>
-        </w:rPr>
-        <w:t xml:space="preserve"> semantic </w:t>
-      </w:r>
-      <w:r>
-        <w:rPr>
-          <w:rFonts w:ascii="Calibri" w:hAnsi="Calibri"/>
-          <w:sz w:val="22"/>
-        </w:rPr>
-        <w:t xml:space="preserve">vector analysis, entity extraction, and </w:t>
-      </w:r>
-      <w:r>
-        <w:rPr>
-          <w:rFonts w:ascii="Calibri" w:hAnsi="Calibri"/>
-          <w:sz w:val="22"/>
-        </w:rPr>
-        <w:t>query</w:t>
-      </w:r>
-      <w:r>
-        <w:rPr>
-          <w:rFonts w:ascii="Calibri" w:hAnsi="Calibri"/>
-          <w:sz w:val="22"/>
-        </w:rPr>
-        <w:t xml:space="preserve"> disambiguation,</w:t>
-      </w:r>
-      <w:r>
-        <w:rPr>
-          <w:rFonts w:ascii="Calibri" w:hAnsi="Calibri"/>
-          <w:sz w:val="22"/>
-        </w:rPr>
-        <w:t xml:space="preserve"> </w:t>
-      </w:r>
-      <w:r>
-        <w:rPr>
-          <w:rFonts w:ascii="Calibri" w:hAnsi="Calibri"/>
-          <w:sz w:val="22"/>
-        </w:rPr>
-        <w:t xml:space="preserve">accompanied with </w:t>
-      </w:r>
-      <w:r>
-        <w:rPr>
-          <w:rFonts w:ascii="Calibri" w:hAnsi="Calibri"/>
-          <w:sz w:val="22"/>
-        </w:rPr>
-        <w:t xml:space="preserve">facilitating </w:t>
-      </w:r>
-      <w:r>
-        <w:rPr>
-          <w:rFonts w:ascii="Calibri" w:hAnsi="Calibri"/>
-          <w:sz w:val="22"/>
-        </w:rPr>
-        <w:t xml:space="preserve">content governance for </w:t>
-      </w:r>
-      <w:r>
-        <w:rPr>
-          <w:rFonts w:ascii="Calibri" w:hAnsi="Calibri"/>
-          <w:sz w:val="22"/>
-        </w:rPr>
-        <w:t>monitoring new onboarded data content</w:t>
+        <w:t xml:space="preserve">application </w:t>
+      </w:r>
+      <w:r>
+        <w:rPr>
+          <w:rFonts w:ascii="Calibri" w:hAnsi="Calibri"/>
+          <w:sz w:val="22"/>
+        </w:rPr>
+        <w:t>use cases</w:t>
+      </w:r>
+      <w:r>
+        <w:rPr>
+          <w:rFonts w:ascii="Calibri" w:hAnsi="Calibri"/>
+          <w:sz w:val="22"/>
+        </w:rPr>
+        <w:t xml:space="preserve"> within </w:t>
+      </w:r>
+      <w:r>
+        <w:rPr>
+          <w:rFonts w:ascii="Calibri" w:hAnsi="Calibri"/>
+          <w:sz w:val="22"/>
+        </w:rPr>
+        <w:t xml:space="preserve">home mortgage loan claims, </w:t>
+      </w:r>
+      <w:r>
+        <w:rPr>
+          <w:rFonts w:ascii="Calibri" w:hAnsi="Calibri"/>
+          <w:sz w:val="22"/>
+        </w:rPr>
+        <w:t xml:space="preserve">legal case briefs, and </w:t>
+      </w:r>
+      <w:r>
+        <w:rPr>
+          <w:rFonts w:ascii="Calibri" w:hAnsi="Calibri"/>
+          <w:sz w:val="22"/>
+        </w:rPr>
+        <w:t>polic</w:t>
+      </w:r>
+      <w:r>
+        <w:rPr>
+          <w:rFonts w:ascii="Calibri" w:hAnsi="Calibri"/>
+          <w:sz w:val="22"/>
+        </w:rPr>
+        <w:t>e</w:t>
+      </w:r>
+      <w:r>
+        <w:rPr>
+          <w:rFonts w:ascii="Calibri" w:hAnsi="Calibri"/>
+          <w:sz w:val="22"/>
+        </w:rPr>
+        <w:t xml:space="preserve"> misconduct </w:t>
+      </w:r>
+      <w:r>
+        <w:rPr>
+          <w:rFonts w:ascii="Calibri" w:hAnsi="Calibri"/>
+          <w:sz w:val="22"/>
+        </w:rPr>
+        <w:t>allegation complaints</w:t>
       </w:r>
     </w:p>
     <w:p>
@@ -1230,98 +1295,14 @@
           <w:rFonts w:ascii="Calibri" w:hAnsi="Calibri"/>
           <w:sz w:val="22"/>
         </w:rPr>
-        <w:t xml:space="preserve">Develop contextual machine intelligent document classification and </w:t>
-      </w:r>
-      <w:r>
-        <w:rPr>
-          <w:rFonts w:ascii="Calibri" w:hAnsi="Calibri"/>
-          <w:sz w:val="22"/>
-        </w:rPr>
-        <w:t xml:space="preserve">distributional </w:t>
-      </w:r>
-      <w:r>
-        <w:rPr>
-          <w:rFonts w:ascii="Calibri" w:hAnsi="Calibri"/>
-          <w:sz w:val="22"/>
-        </w:rPr>
-        <w:t xml:space="preserve">topic models </w:t>
-      </w:r>
-      <w:r>
-        <w:rPr>
-          <w:rFonts w:ascii="Calibri" w:hAnsi="Calibri"/>
-          <w:sz w:val="22"/>
-        </w:rPr>
-        <w:t>per</w:t>
-      </w:r>
-      <w:r>
-        <w:rPr>
-          <w:rFonts w:ascii="Calibri" w:hAnsi="Calibri"/>
-          <w:sz w:val="22"/>
-        </w:rPr>
-        <w:t xml:space="preserve"> </w:t>
-      </w:r>
-      <w:r>
-        <w:rPr>
-          <w:rFonts w:ascii="Calibri" w:hAnsi="Calibri"/>
-          <w:sz w:val="22"/>
-        </w:rPr>
-        <w:t xml:space="preserve">application </w:t>
-      </w:r>
-      <w:r>
-        <w:rPr>
-          <w:rFonts w:ascii="Calibri" w:hAnsi="Calibri"/>
-          <w:sz w:val="22"/>
-        </w:rPr>
-        <w:t>use cases</w:t>
-      </w:r>
-      <w:r>
-        <w:rPr>
-          <w:rFonts w:ascii="Calibri" w:hAnsi="Calibri"/>
-          <w:sz w:val="22"/>
-        </w:rPr>
-        <w:t xml:space="preserve"> within </w:t>
-      </w:r>
-      <w:r>
-        <w:rPr>
-          <w:rFonts w:ascii="Calibri" w:hAnsi="Calibri"/>
-          <w:sz w:val="22"/>
-        </w:rPr>
-        <w:t xml:space="preserve">home mortgage loan claims, </w:t>
-      </w:r>
-      <w:r>
-        <w:rPr>
-          <w:rFonts w:ascii="Calibri" w:hAnsi="Calibri"/>
-          <w:sz w:val="22"/>
-        </w:rPr>
-        <w:t xml:space="preserve">legal case briefs, and </w:t>
-      </w:r>
-      <w:r>
-        <w:rPr>
-          <w:rFonts w:ascii="Calibri" w:hAnsi="Calibri"/>
-          <w:sz w:val="22"/>
-        </w:rPr>
-        <w:t>polic</w:t>
-      </w:r>
-      <w:r>
-        <w:rPr>
-          <w:rFonts w:ascii="Calibri" w:hAnsi="Calibri"/>
-          <w:sz w:val="22"/>
-        </w:rPr>
-        <w:t>e</w:t>
-      </w:r>
-      <w:r>
-        <w:rPr>
-          <w:rFonts w:ascii="Calibri" w:hAnsi="Calibri"/>
-          <w:sz w:val="22"/>
-        </w:rPr>
-        <w:t xml:space="preserve"> misconduct </w:t>
-      </w:r>
-      <w:r>
-        <w:rPr>
-          <w:rFonts w:ascii="Calibri" w:hAnsi="Calibri"/>
-          <w:sz w:val="22"/>
-        </w:rPr>
-        <w:t>allegation complaints</w:t>
+        <w:t>Advance</w:t>
+      </w:r>
+      <w:r>
+        <w:rPr>
+          <w:rFonts w:ascii="Calibri" w:hAnsi="Calibri"/>
+          <w:sz w:val="22"/>
+        </w:rPr>
+        <w:t xml:space="preserve"> inventory optimization stock replenishment of Supply Chain Lube products via demand forecasting and distributor personalization of order utility optimization constraints in transformation to MSFT Azure</w:t>
       </w:r>
     </w:p>
     <w:p>
@@ -1432,7 +1413,23 @@
           <w:b/>
           <w:sz w:val="22"/>
         </w:rPr>
+        <w:t xml:space="preserve">Pathmind (formerly </w:t>
+      </w:r>
+      <w:r>
+        <w:rPr>
+          <w:rFonts w:ascii="Calibri" w:hAnsi="Calibri"/>
+          <w:b/>
+          <w:sz w:val="22"/>
+        </w:rPr>
         <w:t>Skymind</w:t>
+      </w:r>
+      <w:r>
+        <w:rPr>
+          <w:rFonts w:ascii="Calibri" w:hAnsi="Calibri"/>
+          <w:b/>
+          <w:sz w:val="22"/>
+        </w:rPr>
+        <w:t>)</w:t>
       </w:r>
       <w:r>
         <w:rPr>
@@ -1898,14 +1895,56 @@
           <w:rFonts w:ascii="Calibri" w:hAnsi="Calibri"/>
           <w:sz w:val="22"/>
         </w:rPr>
-        <w:t xml:space="preserve">Migrate a natural language </w:t>
-      </w:r>
-      <w:r>
-        <w:rPr>
-          <w:rFonts w:ascii="Calibri" w:hAnsi="Calibri"/>
-          <w:sz w:val="22"/>
-        </w:rPr>
-        <w:t xml:space="preserve">conversational dialogue engine from a </w:t>
+        <w:t xml:space="preserve">Migrate </w:t>
+      </w:r>
+      <w:r>
+        <w:rPr>
+          <w:rFonts w:ascii="Calibri" w:hAnsi="Calibri"/>
+          <w:sz w:val="22"/>
+        </w:rPr>
+        <w:t>an</w:t>
+      </w:r>
+      <w:r>
+        <w:rPr>
+          <w:rFonts w:ascii="Calibri" w:hAnsi="Calibri"/>
+          <w:sz w:val="22"/>
+        </w:rPr>
+        <w:t xml:space="preserve"> </w:t>
+      </w:r>
+      <w:r>
+        <w:rPr>
+          <w:rFonts w:ascii="Calibri" w:hAnsi="Calibri"/>
+          <w:sz w:val="22"/>
+        </w:rPr>
+        <w:t>NLP</w:t>
+      </w:r>
+      <w:r>
+        <w:rPr>
+          <w:rFonts w:ascii="Calibri" w:hAnsi="Calibri"/>
+          <w:sz w:val="22"/>
+        </w:rPr>
+        <w:t xml:space="preserve"> </w:t>
+      </w:r>
+      <w:r>
+        <w:rPr>
+          <w:rFonts w:ascii="Calibri" w:hAnsi="Calibri"/>
+          <w:sz w:val="22"/>
+        </w:rPr>
+        <w:t xml:space="preserve">conversational dialogue </w:t>
+      </w:r>
+      <w:r>
+        <w:rPr>
+          <w:rFonts w:ascii="Calibri" w:hAnsi="Calibri"/>
+          <w:sz w:val="22"/>
+        </w:rPr>
+        <w:t>system</w:t>
+      </w:r>
+      <w:r>
+        <w:rPr>
+          <w:rFonts w:ascii="Calibri" w:hAnsi="Calibri"/>
+          <w:sz w:val="22"/>
+        </w:rPr>
+        <w:t xml:space="preserve"> from a </w:t>
       </w:r>
       <w:r>
         <w:rPr>
@@ -1927,6 +1966,20 @@
           <w:sz w:val="22"/>
         </w:rPr>
         <w:t xml:space="preserve">fine-tuned transformer </w:t>
+      </w:r>
+      <w:r>
+        <w:rPr>
+          <w:rFonts w:ascii="Calibri" w:hAnsi="Calibri"/>
+          <w:sz w:val="22"/>
+        </w:rPr>
+        <w:t>distilled</w:t>
+      </w:r>
+      <w:r>
+        <w:rPr>
+          <w:rFonts w:ascii="Calibri" w:hAnsi="Calibri"/>
+          <w:sz w:val="22"/>
+        </w:rPr>
+        <w:t xml:space="preserve"> </w:t>
       </w:r>
       <w:r>
         <w:rPr>
@@ -2946,6 +2999,13 @@
           <w:sz w:val="22"/>
         </w:rPr>
         <w:t xml:space="preserve">acquisition </w:t>
+      </w:r>
+      <w:r>
+        <w:rPr>
+          <w:rFonts w:ascii="Calibri" w:hAnsi="Calibri"/>
+          <w:sz w:val="22"/>
+        </w:rPr>
+        <w:t xml:space="preserve">FOMO </w:t>
       </w:r>
       <w:r>
         <w:rPr>
@@ -7389,8 +7449,6 @@
         <w:tab/>
         <w:t>Aug 1995 – May 1999</w:t>
       </w:r>
-      <w:bookmarkStart w:id="0" w:name="_GoBack"/>
-      <w:bookmarkEnd w:id="0"/>
     </w:p>
     <w:p>
       <w:pPr>
@@ -7483,7 +7541,14 @@
                 <w:sz w:val="22"/>
                 <w:szCs w:val="22"/>
               </w:rPr>
-              <w:t>Cassandra, MongoDB, Neo4J, Postgres, MySQL</w:t>
+              <w:t>Cassandra, MongoDB, Postgres, MySQL</w:t>
+            </w:r>
+            <w:r>
+              <w:rPr>
+                <w:sz w:val="22"/>
+                <w:szCs w:val="22"/>
+              </w:rPr>
+              <w:t>, Neo4J</w:t>
             </w:r>
           </w:p>
         </w:tc>
@@ -7577,7 +7642,14 @@
                 <w:sz w:val="22"/>
                 <w:szCs w:val="22"/>
               </w:rPr>
-              <w:t>, H20</w:t>
+              <w:t xml:space="preserve">, </w:t>
+            </w:r>
+            <w:r>
+              <w:rPr>
+                <w:sz w:val="22"/>
+                <w:szCs w:val="22"/>
+              </w:rPr>
+              <w:t>FBProphet</w:t>
             </w:r>
           </w:p>
         </w:tc>
@@ -7753,14 +7825,7 @@
                 <w:sz w:val="22"/>
                 <w:szCs w:val="22"/>
               </w:rPr>
-              <w:t xml:space="preserve">Linux, QNX, </w:t>
-            </w:r>
-            <w:r>
-              <w:rPr>
-                <w:sz w:val="22"/>
-                <w:szCs w:val="22"/>
-              </w:rPr>
-              <w:t>Android, Windows Phone</w:t>
+              <w:t>Bazel, Maven, SBT, Make, Travis CI, Jenkins, GoCD</w:t>
             </w:r>
           </w:p>
         </w:tc>
@@ -7921,66 +7986,21 @@
               </w:rPr>
             </w:pPr>
           </w:p>
+          <w:p>
+            <w:pPr>
+              <w:pStyle w:val="ListParagraph"/>
+              <w:ind w:left="360"/>
+              <w:rPr>
+                <w:sz w:val="22"/>
+                <w:szCs w:val="22"/>
+              </w:rPr>
+            </w:pPr>
+          </w:p>
         </w:tc>
         <w:tc>
           <w:tcPr>
             <w:tcW w:w="3428" w:type="dxa"/>
           </w:tcPr>
-          <w:p>
-            <w:pPr>
-              <w:pStyle w:val="ListParagraph"/>
-              <w:numPr>
-                <w:ilvl w:val="0"/>
-                <w:numId w:val="14"/>
-              </w:numPr>
-              <w:rPr>
-                <w:sz w:val="22"/>
-                <w:szCs w:val="22"/>
-              </w:rPr>
-            </w:pPr>
-            <w:r>
-              <w:rPr>
-                <w:sz w:val="22"/>
-                <w:szCs w:val="22"/>
-              </w:rPr>
-              <w:t xml:space="preserve">Bazel, </w:t>
-            </w:r>
-            <w:r>
-              <w:rPr>
-                <w:sz w:val="22"/>
-                <w:szCs w:val="22"/>
-              </w:rPr>
-              <w:t>Maven, SBT</w:t>
-            </w:r>
-            <w:r>
-              <w:rPr>
-                <w:sz w:val="22"/>
-                <w:szCs w:val="22"/>
-              </w:rPr>
-              <w:t xml:space="preserve">, </w:t>
-            </w:r>
-            <w:r>
-              <w:rPr>
-                <w:sz w:val="22"/>
-                <w:szCs w:val="22"/>
-              </w:rPr>
-              <w:t>Make</w:t>
-            </w:r>
-            <w:r>
-              <w:rPr>
-                <w:sz w:val="22"/>
-                <w:szCs w:val="22"/>
-              </w:rPr>
-              <w:t>,</w:t>
-            </w:r>
-            <w:r>
-              <w:rPr>
-                <w:sz w:val="22"/>
-                <w:szCs w:val="22"/>
-              </w:rPr>
-              <w:t xml:space="preserve"> Travis CI, Jenkins, GoCD</w:t>
-            </w:r>
-          </w:p>
           <w:p>
             <w:pPr>
               <w:pStyle w:val="ListParagraph"/>
@@ -8008,6 +8028,26 @@
               <w:t>, Prometheus</w:t>
             </w:r>
           </w:p>
+          <w:p>
+            <w:pPr>
+              <w:pStyle w:val="ListParagraph"/>
+              <w:numPr>
+                <w:ilvl w:val="0"/>
+                <w:numId w:val="14"/>
+              </w:numPr>
+              <w:rPr>
+                <w:sz w:val="22"/>
+                <w:szCs w:val="22"/>
+              </w:rPr>
+            </w:pPr>
+            <w:r>
+              <w:rPr>
+                <w:sz w:val="22"/>
+                <w:szCs w:val="22"/>
+              </w:rPr>
+              <w:t>Linux, QNX, Android, Windows Phone</w:t>
+            </w:r>
+          </w:p>
         </w:tc>
       </w:tr>
     </w:tbl>
@@ -8076,19 +8116,8 @@
           <w:szCs w:val="22"/>
         </w:rPr>
       </w:pPr>
-    </w:p>
-    <w:p>
-      <w:pPr>
-        <w:tabs>
-          <w:tab w:val="right" w:pos="10368"/>
-        </w:tabs>
-        <w:rPr>
-          <w:rFonts w:ascii="Calibri" w:hAnsi="Calibri"/>
-          <w:b/>
-          <w:iCs/>
-          <w:sz w:val="22"/>
-        </w:rPr>
-      </w:pPr>
+      <w:bookmarkStart w:id="0" w:name="_GoBack"/>
+      <w:bookmarkEnd w:id="0"/>
     </w:p>
     <w:sectPr>
       <w:pgSz w:w="12240" w:h="15840"/>
@@ -10622,7 +10651,7 @@
 </file>
 
 <file path=customXml/itemProps1.xml><?xml version="1.0" encoding="utf-8"?>
-<ds:datastoreItem xmlns:ds="http://schemas.openxmlformats.org/officeDocument/2006/customXml" ds:itemID="{36C61C8B-E5B6-CA4C-8E6E-BF6AF3506BE4}">
+<ds:datastoreItem xmlns:ds="http://schemas.openxmlformats.org/officeDocument/2006/customXml" ds:itemID="{6497012A-B858-B242-9150-45650CA46672}">
   <ds:schemaRefs>
     <ds:schemaRef ds:uri="http://schemas.openxmlformats.org/officeDocument/2006/bibliography"/>
   </ds:schemaRefs>

</xml_diff>